<commit_message>
Add solution for 12(a).
</commit_message>
<xml_diff>
--- a/hw1/Homework1_Solution.docx
+++ b/hw1/Homework1_Solution.docx
@@ -373,7 +373,7 @@
                     <pic:cNvPicPr/>
                   </pic:nvPicPr>
                   <pic:blipFill>
-                    <a:blip r:embed="rId5"/>
+                    <a:blip r:embed="rId6"/>
                     <a:stretch>
                       <a:fillRect/>
                     </a:stretch>
@@ -555,984 +555,6 @@
             <wp:extent cx="4790476" cy="7038095"/>
             <wp:effectExtent l="0" t="0" r="0" b="0"/>
             <wp:docPr id="2" name="Picture 2"/>
-            <wp:cNvGraphicFramePr>
-              <a:graphicFrameLocks xmlns:a="http://schemas.openxmlformats.org/drawingml/2006/main" noChangeAspect="1"/>
-            </wp:cNvGraphicFramePr>
-            <a:graphic xmlns:a="http://schemas.openxmlformats.org/drawingml/2006/main">
-              <a:graphicData uri="http://schemas.openxmlformats.org/drawingml/2006/picture">
-                <pic:pic xmlns:pic="http://schemas.openxmlformats.org/drawingml/2006/picture">
-                  <pic:nvPicPr>
-                    <pic:cNvPr id="1" name=""/>
-                    <pic:cNvPicPr/>
-                  </pic:nvPicPr>
-                  <pic:blipFill>
-                    <a:blip r:embed="rId6"/>
-                    <a:stretch>
-                      <a:fillRect/>
-                    </a:stretch>
-                  </pic:blipFill>
-                  <pic:spPr>
-                    <a:xfrm>
-                      <a:off x="0" y="0"/>
-                      <a:ext cx="4790476" cy="7038095"/>
-                    </a:xfrm>
-                    <a:prstGeom prst="rect">
-                      <a:avLst/>
-                    </a:prstGeom>
-                  </pic:spPr>
-                </pic:pic>
-              </a:graphicData>
-            </a:graphic>
-          </wp:inline>
-        </w:drawing>
-      </w:r>
-    </w:p>
-    <w:p>
-      <w:pPr>
-        <w:rPr>
-          <w:rFonts w:ascii="Times New Roman" w:eastAsia="Times New Roman" w:hAnsi="Times New Roman" w:cs="Times New Roman"/>
-          <w:b/>
-        </w:rPr>
-      </w:pPr>
-      <w:r>
-        <w:rPr>
-          <w:rFonts w:ascii="Times New Roman" w:eastAsia="Times New Roman" w:hAnsi="Times New Roman" w:cs="Times New Roman"/>
-          <w:b/>
-        </w:rPr>
-        <w:t>Solution:</w:t>
-      </w:r>
-    </w:p>
-    <w:p>
-      <w:r>
-        <w:t>(a)</w:t>
-      </w:r>
-    </w:p>
-    <w:p>
-      <w:r>
-        <w:t>We have</w:t>
-      </w:r>
-      <w:r>
-        <w:t>,</w:t>
-      </w:r>
-    </w:p>
-    <w:p>
-      <w:r>
-        <w:t>+ ((male brown tall US) (female black short US))</w:t>
-      </w:r>
-    </w:p>
-    <w:p>
-      <w:r>
-        <w:lastRenderedPageBreak/>
-        <w:t>+ ((male brown short French) (female black short US))</w:t>
-      </w:r>
-    </w:p>
-    <w:p>
-      <w:r>
-        <w:t>- ((female brown tall German) (female black short Indian))</w:t>
-      </w:r>
-    </w:p>
-    <w:p>
-      <w:r>
-        <w:t>+ ((male brown tall Irish) (female brown short Irish))</w:t>
-      </w:r>
-    </w:p>
-    <w:p/>
-    <w:p>
-      <w:r>
-        <w:t>Let the hypothesis,</w:t>
-      </w:r>
-    </w:p>
-    <w:p>
-      <w:r>
-        <w:t>S: ((0</w:t>
-      </w:r>
-      <w:r>
-        <w:t>,</w:t>
-      </w:r>
-      <w:r>
-        <w:t xml:space="preserve"> 0</w:t>
-      </w:r>
-      <w:r>
-        <w:t>,</w:t>
-      </w:r>
-      <w:r>
-        <w:t xml:space="preserve"> 0</w:t>
-      </w:r>
-      <w:r>
-        <w:t>,</w:t>
-      </w:r>
-      <w:r>
-        <w:t xml:space="preserve"> 0) (0</w:t>
-      </w:r>
-      <w:r>
-        <w:t>,</w:t>
-      </w:r>
-      <w:r>
-        <w:t xml:space="preserve"> 0</w:t>
-      </w:r>
-      <w:r>
-        <w:t>,</w:t>
-      </w:r>
-      <w:r>
-        <w:t xml:space="preserve"> 0</w:t>
-      </w:r>
-      <w:r>
-        <w:t>,</w:t>
-      </w:r>
-      <w:r>
-        <w:t xml:space="preserve"> 0))</w:t>
-      </w:r>
-    </w:p>
-    <w:p>
-      <w:r>
-        <w:t xml:space="preserve">G: </w:t>
-      </w:r>
-      <w:proofErr w:type="gramStart"/>
-      <w:r>
-        <w:t>(?</w:t>
-      </w:r>
-      <w:r>
-        <w:t>,</w:t>
-      </w:r>
-      <w:proofErr w:type="gramEnd"/>
-      <w:r>
-        <w:t xml:space="preserve"> ?</w:t>
-      </w:r>
-      <w:r>
-        <w:t>,</w:t>
-      </w:r>
-      <w:r>
-        <w:t xml:space="preserve"> ?</w:t>
-      </w:r>
-      <w:r>
-        <w:t>,</w:t>
-      </w:r>
-      <w:r>
-        <w:t xml:space="preserve"> ?) (?</w:t>
-      </w:r>
-      <w:r>
-        <w:t>,</w:t>
-      </w:r>
-      <w:r>
-        <w:t xml:space="preserve"> ?</w:t>
-      </w:r>
-      <w:r>
-        <w:t>,</w:t>
-      </w:r>
-      <w:r>
-        <w:t xml:space="preserve"> ?</w:t>
-      </w:r>
-      <w:r>
-        <w:t>,</w:t>
-      </w:r>
-      <w:r>
-        <w:t xml:space="preserve"> ?))</w:t>
-      </w:r>
-    </w:p>
-    <w:p/>
-    <w:p>
-      <w:r>
-        <w:t>Adding the first pair which is positive,</w:t>
-      </w:r>
-    </w:p>
-    <w:p>
-      <w:r>
-        <w:t xml:space="preserve">S: </w:t>
-      </w:r>
-      <w:r>
-        <w:t>((male</w:t>
-      </w:r>
-      <w:r>
-        <w:t>,</w:t>
-      </w:r>
-      <w:r>
-        <w:t xml:space="preserve"> brown</w:t>
-      </w:r>
-      <w:r>
-        <w:t>,</w:t>
-      </w:r>
-      <w:r>
-        <w:t xml:space="preserve"> tall</w:t>
-      </w:r>
-      <w:r>
-        <w:t>,</w:t>
-      </w:r>
-      <w:r>
-        <w:t xml:space="preserve"> US) (female</w:t>
-      </w:r>
-      <w:r>
-        <w:t>,</w:t>
-      </w:r>
-      <w:r>
-        <w:t xml:space="preserve"> black</w:t>
-      </w:r>
-      <w:r>
-        <w:t>,</w:t>
-      </w:r>
-      <w:r>
-        <w:t xml:space="preserve"> short</w:t>
-      </w:r>
-      <w:r>
-        <w:t>,</w:t>
-      </w:r>
-      <w:r>
-        <w:t xml:space="preserve"> US))</w:t>
-      </w:r>
-    </w:p>
-    <w:p>
-      <w:r>
-        <w:t>G: (</w:t>
-      </w:r>
-      <w:proofErr w:type="gramStart"/>
-      <w:r>
-        <w:t>(?</w:t>
-      </w:r>
-      <w:r>
-        <w:t>,</w:t>
-      </w:r>
-      <w:proofErr w:type="gramEnd"/>
-      <w:r>
-        <w:t xml:space="preserve"> ?</w:t>
-      </w:r>
-      <w:r>
-        <w:t>,</w:t>
-      </w:r>
-      <w:r>
-        <w:t xml:space="preserve"> ?</w:t>
-      </w:r>
-      <w:r>
-        <w:t>,</w:t>
-      </w:r>
-      <w:r>
-        <w:t xml:space="preserve"> ?) (?</w:t>
-      </w:r>
-      <w:r>
-        <w:t>,</w:t>
-      </w:r>
-      <w:r>
-        <w:t xml:space="preserve"> ?</w:t>
-      </w:r>
-      <w:r>
-        <w:t>,</w:t>
-      </w:r>
-      <w:r>
-        <w:t xml:space="preserve"> ?</w:t>
-      </w:r>
-      <w:r>
-        <w:t>,</w:t>
-      </w:r>
-      <w:r>
-        <w:t xml:space="preserve"> ?)) </w:t>
-      </w:r>
-    </w:p>
-    <w:p/>
-    <w:p>
-      <w:pPr>
-        <w:rPr>
-          <w:rFonts w:ascii="Times New Roman" w:eastAsia="Times New Roman" w:hAnsi="Times New Roman" w:cs="Times New Roman"/>
-        </w:rPr>
-      </w:pPr>
-      <w:r>
-        <w:rPr>
-          <w:rFonts w:ascii="Times New Roman" w:eastAsia="Times New Roman" w:hAnsi="Times New Roman" w:cs="Times New Roman"/>
-        </w:rPr>
-        <w:t xml:space="preserve">Adding the </w:t>
-      </w:r>
-      <w:r>
-        <w:rPr>
-          <w:rFonts w:ascii="Times New Roman" w:eastAsia="Times New Roman" w:hAnsi="Times New Roman" w:cs="Times New Roman"/>
-        </w:rPr>
-        <w:t>second</w:t>
-      </w:r>
-      <w:r>
-        <w:rPr>
-          <w:rFonts w:ascii="Times New Roman" w:eastAsia="Times New Roman" w:hAnsi="Times New Roman" w:cs="Times New Roman"/>
-        </w:rPr>
-        <w:t xml:space="preserve"> pair which is positive,</w:t>
-      </w:r>
-    </w:p>
-    <w:p>
-      <w:pPr>
-        <w:rPr>
-          <w:rFonts w:ascii="Times New Roman" w:eastAsia="Times New Roman" w:hAnsi="Times New Roman" w:cs="Times New Roman"/>
-        </w:rPr>
-      </w:pPr>
-      <w:r>
-        <w:rPr>
-          <w:rFonts w:ascii="Times New Roman" w:eastAsia="Times New Roman" w:hAnsi="Times New Roman" w:cs="Times New Roman"/>
-        </w:rPr>
-        <w:t>S: ((male</w:t>
-      </w:r>
-      <w:r>
-        <w:rPr>
-          <w:rFonts w:ascii="Times New Roman" w:eastAsia="Times New Roman" w:hAnsi="Times New Roman" w:cs="Times New Roman"/>
-        </w:rPr>
-        <w:t>,</w:t>
-      </w:r>
-      <w:r>
-        <w:rPr>
-          <w:rFonts w:ascii="Times New Roman" w:eastAsia="Times New Roman" w:hAnsi="Times New Roman" w:cs="Times New Roman"/>
-        </w:rPr>
-        <w:t xml:space="preserve"> brown</w:t>
-      </w:r>
-      <w:proofErr w:type="gramStart"/>
-      <w:r>
-        <w:rPr>
-          <w:rFonts w:ascii="Times New Roman" w:eastAsia="Times New Roman" w:hAnsi="Times New Roman" w:cs="Times New Roman"/>
-        </w:rPr>
-        <w:t>,</w:t>
-      </w:r>
-      <w:r>
-        <w:rPr>
-          <w:rFonts w:ascii="Times New Roman" w:eastAsia="Times New Roman" w:hAnsi="Times New Roman" w:cs="Times New Roman"/>
-        </w:rPr>
-        <w:t xml:space="preserve"> </w:t>
-      </w:r>
-      <w:r>
-        <w:rPr>
-          <w:rFonts w:ascii="Times New Roman" w:eastAsia="Times New Roman" w:hAnsi="Times New Roman" w:cs="Times New Roman"/>
-        </w:rPr>
-        <w:t>?</w:t>
-      </w:r>
-      <w:proofErr w:type="gramEnd"/>
-      <w:r>
-        <w:rPr>
-          <w:rFonts w:ascii="Times New Roman" w:eastAsia="Times New Roman" w:hAnsi="Times New Roman" w:cs="Times New Roman"/>
-        </w:rPr>
-        <w:t>,</w:t>
-      </w:r>
-      <w:r>
-        <w:rPr>
-          <w:rFonts w:ascii="Times New Roman" w:eastAsia="Times New Roman" w:hAnsi="Times New Roman" w:cs="Times New Roman"/>
-        </w:rPr>
-        <w:t xml:space="preserve"> ?</w:t>
-      </w:r>
-      <w:r>
-        <w:rPr>
-          <w:rFonts w:ascii="Times New Roman" w:eastAsia="Times New Roman" w:hAnsi="Times New Roman" w:cs="Times New Roman"/>
-        </w:rPr>
-        <w:t>) (female</w:t>
-      </w:r>
-      <w:r>
-        <w:rPr>
-          <w:rFonts w:ascii="Times New Roman" w:eastAsia="Times New Roman" w:hAnsi="Times New Roman" w:cs="Times New Roman"/>
-        </w:rPr>
-        <w:t>,</w:t>
-      </w:r>
-      <w:r>
-        <w:rPr>
-          <w:rFonts w:ascii="Times New Roman" w:eastAsia="Times New Roman" w:hAnsi="Times New Roman" w:cs="Times New Roman"/>
-        </w:rPr>
-        <w:t xml:space="preserve"> black</w:t>
-      </w:r>
-      <w:r>
-        <w:rPr>
-          <w:rFonts w:ascii="Times New Roman" w:eastAsia="Times New Roman" w:hAnsi="Times New Roman" w:cs="Times New Roman"/>
-        </w:rPr>
-        <w:t>,</w:t>
-      </w:r>
-      <w:r>
-        <w:rPr>
-          <w:rFonts w:ascii="Times New Roman" w:eastAsia="Times New Roman" w:hAnsi="Times New Roman" w:cs="Times New Roman"/>
-        </w:rPr>
-        <w:t xml:space="preserve"> short</w:t>
-      </w:r>
-      <w:r>
-        <w:rPr>
-          <w:rFonts w:ascii="Times New Roman" w:eastAsia="Times New Roman" w:hAnsi="Times New Roman" w:cs="Times New Roman"/>
-        </w:rPr>
-        <w:t>,</w:t>
-      </w:r>
-      <w:r>
-        <w:rPr>
-          <w:rFonts w:ascii="Times New Roman" w:eastAsia="Times New Roman" w:hAnsi="Times New Roman" w:cs="Times New Roman"/>
-        </w:rPr>
-        <w:t xml:space="preserve"> US))</w:t>
-      </w:r>
-    </w:p>
-    <w:p>
-      <w:pPr>
-        <w:rPr>
-          <w:rFonts w:ascii="Times New Roman" w:eastAsia="Times New Roman" w:hAnsi="Times New Roman" w:cs="Times New Roman"/>
-        </w:rPr>
-      </w:pPr>
-      <w:r>
-        <w:rPr>
-          <w:rFonts w:ascii="Times New Roman" w:eastAsia="Times New Roman" w:hAnsi="Times New Roman" w:cs="Times New Roman"/>
-        </w:rPr>
-        <w:t>G: (</w:t>
-      </w:r>
-      <w:proofErr w:type="gramStart"/>
-      <w:r>
-        <w:rPr>
-          <w:rFonts w:ascii="Times New Roman" w:eastAsia="Times New Roman" w:hAnsi="Times New Roman" w:cs="Times New Roman"/>
-        </w:rPr>
-        <w:t>(?</w:t>
-      </w:r>
-      <w:r>
-        <w:rPr>
-          <w:rFonts w:ascii="Times New Roman" w:eastAsia="Times New Roman" w:hAnsi="Times New Roman" w:cs="Times New Roman"/>
-        </w:rPr>
-        <w:t>,</w:t>
-      </w:r>
-      <w:proofErr w:type="gramEnd"/>
-      <w:r>
-        <w:rPr>
-          <w:rFonts w:ascii="Times New Roman" w:eastAsia="Times New Roman" w:hAnsi="Times New Roman" w:cs="Times New Roman"/>
-        </w:rPr>
-        <w:t xml:space="preserve"> ?</w:t>
-      </w:r>
-      <w:r>
-        <w:rPr>
-          <w:rFonts w:ascii="Times New Roman" w:eastAsia="Times New Roman" w:hAnsi="Times New Roman" w:cs="Times New Roman"/>
-        </w:rPr>
-        <w:t>,</w:t>
-      </w:r>
-      <w:r>
-        <w:rPr>
-          <w:rFonts w:ascii="Times New Roman" w:eastAsia="Times New Roman" w:hAnsi="Times New Roman" w:cs="Times New Roman"/>
-        </w:rPr>
-        <w:t xml:space="preserve"> ?</w:t>
-      </w:r>
-      <w:r>
-        <w:rPr>
-          <w:rFonts w:ascii="Times New Roman" w:eastAsia="Times New Roman" w:hAnsi="Times New Roman" w:cs="Times New Roman"/>
-        </w:rPr>
-        <w:t>,</w:t>
-      </w:r>
-      <w:r>
-        <w:rPr>
-          <w:rFonts w:ascii="Times New Roman" w:eastAsia="Times New Roman" w:hAnsi="Times New Roman" w:cs="Times New Roman"/>
-        </w:rPr>
-        <w:t xml:space="preserve"> ?) (?</w:t>
-      </w:r>
-      <w:r>
-        <w:rPr>
-          <w:rFonts w:ascii="Times New Roman" w:eastAsia="Times New Roman" w:hAnsi="Times New Roman" w:cs="Times New Roman"/>
-        </w:rPr>
-        <w:t>,</w:t>
-      </w:r>
-      <w:r>
-        <w:rPr>
-          <w:rFonts w:ascii="Times New Roman" w:eastAsia="Times New Roman" w:hAnsi="Times New Roman" w:cs="Times New Roman"/>
-        </w:rPr>
-        <w:t xml:space="preserve"> ?</w:t>
-      </w:r>
-      <w:r>
-        <w:rPr>
-          <w:rFonts w:ascii="Times New Roman" w:eastAsia="Times New Roman" w:hAnsi="Times New Roman" w:cs="Times New Roman"/>
-        </w:rPr>
-        <w:t>,</w:t>
-      </w:r>
-      <w:r>
-        <w:rPr>
-          <w:rFonts w:ascii="Times New Roman" w:eastAsia="Times New Roman" w:hAnsi="Times New Roman" w:cs="Times New Roman"/>
-        </w:rPr>
-        <w:t xml:space="preserve"> ?</w:t>
-      </w:r>
-      <w:r>
-        <w:rPr>
-          <w:rFonts w:ascii="Times New Roman" w:eastAsia="Times New Roman" w:hAnsi="Times New Roman" w:cs="Times New Roman"/>
-        </w:rPr>
-        <w:t>,</w:t>
-      </w:r>
-      <w:r>
-        <w:rPr>
-          <w:rFonts w:ascii="Times New Roman" w:eastAsia="Times New Roman" w:hAnsi="Times New Roman" w:cs="Times New Roman"/>
-        </w:rPr>
-        <w:t xml:space="preserve"> ?))</w:t>
-      </w:r>
-    </w:p>
-    <w:p>
-      <w:pPr>
-        <w:rPr>
-          <w:rFonts w:ascii="Times New Roman" w:eastAsia="Times New Roman" w:hAnsi="Times New Roman" w:cs="Times New Roman"/>
-        </w:rPr>
-      </w:pPr>
-    </w:p>
-    <w:p>
-      <w:pPr>
-        <w:rPr>
-          <w:rFonts w:ascii="Times New Roman" w:eastAsia="Times New Roman" w:hAnsi="Times New Roman" w:cs="Times New Roman"/>
-        </w:rPr>
-      </w:pPr>
-      <w:bookmarkStart w:id="0" w:name="_Hlk19097481"/>
-      <w:bookmarkStart w:id="1" w:name="_Hlk19097529"/>
-      <w:r>
-        <w:rPr>
-          <w:rFonts w:ascii="Times New Roman" w:eastAsia="Times New Roman" w:hAnsi="Times New Roman" w:cs="Times New Roman"/>
-        </w:rPr>
-        <w:t xml:space="preserve">Adding the </w:t>
-      </w:r>
-      <w:r>
-        <w:rPr>
-          <w:rFonts w:ascii="Times New Roman" w:eastAsia="Times New Roman" w:hAnsi="Times New Roman" w:cs="Times New Roman"/>
-        </w:rPr>
-        <w:t>third</w:t>
-      </w:r>
-      <w:r>
-        <w:rPr>
-          <w:rFonts w:ascii="Times New Roman" w:eastAsia="Times New Roman" w:hAnsi="Times New Roman" w:cs="Times New Roman"/>
-        </w:rPr>
-        <w:t xml:space="preserve"> pair which is </w:t>
-      </w:r>
-      <w:r>
-        <w:rPr>
-          <w:rFonts w:ascii="Times New Roman" w:eastAsia="Times New Roman" w:hAnsi="Times New Roman" w:cs="Times New Roman"/>
-        </w:rPr>
-        <w:t>negative</w:t>
-      </w:r>
-      <w:r>
-        <w:rPr>
-          <w:rFonts w:ascii="Times New Roman" w:eastAsia="Times New Roman" w:hAnsi="Times New Roman" w:cs="Times New Roman"/>
-        </w:rPr>
-        <w:t>,</w:t>
-      </w:r>
-    </w:p>
-    <w:bookmarkEnd w:id="1"/>
-    <w:p>
-      <w:pPr>
-        <w:rPr>
-          <w:rFonts w:ascii="Times New Roman" w:eastAsia="Times New Roman" w:hAnsi="Times New Roman" w:cs="Times New Roman"/>
-        </w:rPr>
-      </w:pPr>
-      <w:r>
-        <w:rPr>
-          <w:rFonts w:ascii="Times New Roman" w:eastAsia="Times New Roman" w:hAnsi="Times New Roman" w:cs="Times New Roman"/>
-        </w:rPr>
-        <w:t>S: ((male</w:t>
-      </w:r>
-      <w:r>
-        <w:rPr>
-          <w:rFonts w:ascii="Times New Roman" w:eastAsia="Times New Roman" w:hAnsi="Times New Roman" w:cs="Times New Roman"/>
-        </w:rPr>
-        <w:t>,</w:t>
-      </w:r>
-      <w:r>
-        <w:rPr>
-          <w:rFonts w:ascii="Times New Roman" w:eastAsia="Times New Roman" w:hAnsi="Times New Roman" w:cs="Times New Roman"/>
-        </w:rPr>
-        <w:t xml:space="preserve"> brown</w:t>
-      </w:r>
-      <w:proofErr w:type="gramStart"/>
-      <w:r>
-        <w:rPr>
-          <w:rFonts w:ascii="Times New Roman" w:eastAsia="Times New Roman" w:hAnsi="Times New Roman" w:cs="Times New Roman"/>
-        </w:rPr>
-        <w:t>,</w:t>
-      </w:r>
-      <w:r>
-        <w:rPr>
-          <w:rFonts w:ascii="Times New Roman" w:eastAsia="Times New Roman" w:hAnsi="Times New Roman" w:cs="Times New Roman"/>
-        </w:rPr>
-        <w:t xml:space="preserve"> </w:t>
-      </w:r>
-      <w:r>
-        <w:rPr>
-          <w:rFonts w:ascii="Times New Roman" w:eastAsia="Times New Roman" w:hAnsi="Times New Roman" w:cs="Times New Roman"/>
-        </w:rPr>
-        <w:t>?</w:t>
-      </w:r>
-      <w:proofErr w:type="gramEnd"/>
-      <w:r>
-        <w:rPr>
-          <w:rFonts w:ascii="Times New Roman" w:eastAsia="Times New Roman" w:hAnsi="Times New Roman" w:cs="Times New Roman"/>
-        </w:rPr>
-        <w:t>,</w:t>
-      </w:r>
-      <w:r>
-        <w:rPr>
-          <w:rFonts w:ascii="Times New Roman" w:eastAsia="Times New Roman" w:hAnsi="Times New Roman" w:cs="Times New Roman"/>
-        </w:rPr>
-        <w:t xml:space="preserve"> ?</w:t>
-      </w:r>
-      <w:r>
-        <w:rPr>
-          <w:rFonts w:ascii="Times New Roman" w:eastAsia="Times New Roman" w:hAnsi="Times New Roman" w:cs="Times New Roman"/>
-        </w:rPr>
-        <w:t>) (female</w:t>
-      </w:r>
-      <w:r>
-        <w:rPr>
-          <w:rFonts w:ascii="Times New Roman" w:eastAsia="Times New Roman" w:hAnsi="Times New Roman" w:cs="Times New Roman"/>
-        </w:rPr>
-        <w:t>,</w:t>
-      </w:r>
-      <w:r>
-        <w:rPr>
-          <w:rFonts w:ascii="Times New Roman" w:eastAsia="Times New Roman" w:hAnsi="Times New Roman" w:cs="Times New Roman"/>
-        </w:rPr>
-        <w:t xml:space="preserve"> black</w:t>
-      </w:r>
-      <w:r>
-        <w:rPr>
-          <w:rFonts w:ascii="Times New Roman" w:eastAsia="Times New Roman" w:hAnsi="Times New Roman" w:cs="Times New Roman"/>
-        </w:rPr>
-        <w:t>,</w:t>
-      </w:r>
-      <w:r>
-        <w:rPr>
-          <w:rFonts w:ascii="Times New Roman" w:eastAsia="Times New Roman" w:hAnsi="Times New Roman" w:cs="Times New Roman"/>
-        </w:rPr>
-        <w:t xml:space="preserve"> short</w:t>
-      </w:r>
-      <w:r>
-        <w:rPr>
-          <w:rFonts w:ascii="Times New Roman" w:eastAsia="Times New Roman" w:hAnsi="Times New Roman" w:cs="Times New Roman"/>
-        </w:rPr>
-        <w:t>,</w:t>
-      </w:r>
-      <w:r>
-        <w:rPr>
-          <w:rFonts w:ascii="Times New Roman" w:eastAsia="Times New Roman" w:hAnsi="Times New Roman" w:cs="Times New Roman"/>
-        </w:rPr>
-        <w:t xml:space="preserve"> US))</w:t>
-      </w:r>
-    </w:p>
-    <w:p>
-      <w:pPr>
-        <w:rPr>
-          <w:rFonts w:ascii="Times New Roman" w:eastAsia="Times New Roman" w:hAnsi="Times New Roman" w:cs="Times New Roman"/>
-        </w:rPr>
-      </w:pPr>
-      <w:r>
-        <w:rPr>
-          <w:rFonts w:ascii="Times New Roman" w:eastAsia="Times New Roman" w:hAnsi="Times New Roman" w:cs="Times New Roman"/>
-        </w:rPr>
-        <w:t>G: ((male</w:t>
-      </w:r>
-      <w:proofErr w:type="gramStart"/>
-      <w:r>
-        <w:rPr>
-          <w:rFonts w:ascii="Times New Roman" w:eastAsia="Times New Roman" w:hAnsi="Times New Roman" w:cs="Times New Roman"/>
-        </w:rPr>
-        <w:t>, ?</w:t>
-      </w:r>
-      <w:proofErr w:type="gramEnd"/>
-      <w:r>
-        <w:rPr>
-          <w:rFonts w:ascii="Times New Roman" w:eastAsia="Times New Roman" w:hAnsi="Times New Roman" w:cs="Times New Roman"/>
-        </w:rPr>
-        <w:t xml:space="preserve">, ?, ?) (?, ?, ?, ?) ), ( (?, ?, ?, ?) </w:t>
-      </w:r>
-      <w:proofErr w:type="gramStart"/>
-      <w:r>
-        <w:rPr>
-          <w:rFonts w:ascii="Times New Roman" w:eastAsia="Times New Roman" w:hAnsi="Times New Roman" w:cs="Times New Roman"/>
-        </w:rPr>
-        <w:t>(?,</w:t>
-      </w:r>
-      <w:proofErr w:type="gramEnd"/>
-      <w:r>
-        <w:rPr>
-          <w:rFonts w:ascii="Times New Roman" w:eastAsia="Times New Roman" w:hAnsi="Times New Roman" w:cs="Times New Roman"/>
-        </w:rPr>
-        <w:t xml:space="preserve"> ?, ?, US)</w:t>
-      </w:r>
-      <w:r>
-        <w:rPr>
-          <w:rFonts w:ascii="Times New Roman" w:eastAsia="Times New Roman" w:hAnsi="Times New Roman" w:cs="Times New Roman"/>
-        </w:rPr>
-        <w:t>)</w:t>
-      </w:r>
-    </w:p>
-    <w:bookmarkEnd w:id="0"/>
-    <w:p>
-      <w:pPr>
-        <w:rPr>
-          <w:rFonts w:ascii="Times New Roman" w:eastAsia="Times New Roman" w:hAnsi="Times New Roman" w:cs="Times New Roman"/>
-          <w:b/>
-          <w:color w:val="632423" w:themeColor="accent2" w:themeShade="80"/>
-        </w:rPr>
-      </w:pPr>
-    </w:p>
-    <w:p>
-      <w:pPr>
-        <w:rPr>
-          <w:rFonts w:ascii="Times New Roman" w:eastAsia="Times New Roman" w:hAnsi="Times New Roman" w:cs="Times New Roman"/>
-        </w:rPr>
-      </w:pPr>
-      <w:r>
-        <w:rPr>
-          <w:rFonts w:ascii="Times New Roman" w:eastAsia="Times New Roman" w:hAnsi="Times New Roman" w:cs="Times New Roman"/>
-        </w:rPr>
-        <w:t xml:space="preserve">Adding the </w:t>
-      </w:r>
-      <w:r>
-        <w:rPr>
-          <w:rFonts w:ascii="Times New Roman" w:eastAsia="Times New Roman" w:hAnsi="Times New Roman" w:cs="Times New Roman"/>
-        </w:rPr>
-        <w:t>fourth</w:t>
-      </w:r>
-      <w:r>
-        <w:rPr>
-          <w:rFonts w:ascii="Times New Roman" w:eastAsia="Times New Roman" w:hAnsi="Times New Roman" w:cs="Times New Roman"/>
-        </w:rPr>
-        <w:t xml:space="preserve"> pair which is </w:t>
-      </w:r>
-      <w:r>
-        <w:rPr>
-          <w:rFonts w:ascii="Times New Roman" w:eastAsia="Times New Roman" w:hAnsi="Times New Roman" w:cs="Times New Roman"/>
-        </w:rPr>
-        <w:t>positive</w:t>
-      </w:r>
-      <w:r>
-        <w:rPr>
-          <w:rFonts w:ascii="Times New Roman" w:eastAsia="Times New Roman" w:hAnsi="Times New Roman" w:cs="Times New Roman"/>
-        </w:rPr>
-        <w:t>,</w:t>
-      </w:r>
-    </w:p>
-    <w:p>
-      <w:pPr>
-        <w:rPr>
-          <w:rFonts w:ascii="Times New Roman" w:eastAsia="Times New Roman" w:hAnsi="Times New Roman" w:cs="Times New Roman"/>
-        </w:rPr>
-      </w:pPr>
-      <w:r>
-        <w:rPr>
-          <w:rFonts w:ascii="Times New Roman" w:eastAsia="Times New Roman" w:hAnsi="Times New Roman" w:cs="Times New Roman"/>
-        </w:rPr>
-        <w:t>S: ((male</w:t>
-      </w:r>
-      <w:r>
-        <w:rPr>
-          <w:rFonts w:ascii="Times New Roman" w:eastAsia="Times New Roman" w:hAnsi="Times New Roman" w:cs="Times New Roman"/>
-        </w:rPr>
-        <w:t>,</w:t>
-      </w:r>
-      <w:r>
-        <w:rPr>
-          <w:rFonts w:ascii="Times New Roman" w:eastAsia="Times New Roman" w:hAnsi="Times New Roman" w:cs="Times New Roman"/>
-        </w:rPr>
-        <w:t xml:space="preserve"> brown</w:t>
-      </w:r>
-      <w:proofErr w:type="gramStart"/>
-      <w:r>
-        <w:rPr>
-          <w:rFonts w:ascii="Times New Roman" w:eastAsia="Times New Roman" w:hAnsi="Times New Roman" w:cs="Times New Roman"/>
-        </w:rPr>
-        <w:t>,</w:t>
-      </w:r>
-      <w:r>
-        <w:rPr>
-          <w:rFonts w:ascii="Times New Roman" w:eastAsia="Times New Roman" w:hAnsi="Times New Roman" w:cs="Times New Roman"/>
-        </w:rPr>
-        <w:t xml:space="preserve"> </w:t>
-      </w:r>
-      <w:r>
-        <w:rPr>
-          <w:rFonts w:ascii="Times New Roman" w:eastAsia="Times New Roman" w:hAnsi="Times New Roman" w:cs="Times New Roman"/>
-        </w:rPr>
-        <w:t>?</w:t>
-      </w:r>
-      <w:proofErr w:type="gramEnd"/>
-      <w:r>
-        <w:rPr>
-          <w:rFonts w:ascii="Times New Roman" w:eastAsia="Times New Roman" w:hAnsi="Times New Roman" w:cs="Times New Roman"/>
-        </w:rPr>
-        <w:t>,</w:t>
-      </w:r>
-      <w:r>
-        <w:rPr>
-          <w:rFonts w:ascii="Times New Roman" w:eastAsia="Times New Roman" w:hAnsi="Times New Roman" w:cs="Times New Roman"/>
-        </w:rPr>
-        <w:t xml:space="preserve"> ?</w:t>
-      </w:r>
-      <w:r>
-        <w:rPr>
-          <w:rFonts w:ascii="Times New Roman" w:eastAsia="Times New Roman" w:hAnsi="Times New Roman" w:cs="Times New Roman"/>
-        </w:rPr>
-        <w:t>) (female</w:t>
-      </w:r>
-      <w:r>
-        <w:rPr>
-          <w:rFonts w:ascii="Times New Roman" w:eastAsia="Times New Roman" w:hAnsi="Times New Roman" w:cs="Times New Roman"/>
-        </w:rPr>
-        <w:t>,</w:t>
-      </w:r>
-      <w:r>
-        <w:rPr>
-          <w:rFonts w:ascii="Times New Roman" w:eastAsia="Times New Roman" w:hAnsi="Times New Roman" w:cs="Times New Roman"/>
-        </w:rPr>
-        <w:t xml:space="preserve"> black</w:t>
-      </w:r>
-      <w:r>
-        <w:rPr>
-          <w:rFonts w:ascii="Times New Roman" w:eastAsia="Times New Roman" w:hAnsi="Times New Roman" w:cs="Times New Roman"/>
-        </w:rPr>
-        <w:t>,</w:t>
-      </w:r>
-      <w:r>
-        <w:rPr>
-          <w:rFonts w:ascii="Times New Roman" w:eastAsia="Times New Roman" w:hAnsi="Times New Roman" w:cs="Times New Roman"/>
-        </w:rPr>
-        <w:t xml:space="preserve"> short</w:t>
-      </w:r>
-      <w:proofErr w:type="gramStart"/>
-      <w:r>
-        <w:rPr>
-          <w:rFonts w:ascii="Times New Roman" w:eastAsia="Times New Roman" w:hAnsi="Times New Roman" w:cs="Times New Roman"/>
-        </w:rPr>
-        <w:t>,</w:t>
-      </w:r>
-      <w:r>
-        <w:rPr>
-          <w:rFonts w:ascii="Times New Roman" w:eastAsia="Times New Roman" w:hAnsi="Times New Roman" w:cs="Times New Roman"/>
-        </w:rPr>
-        <w:t xml:space="preserve"> ?</w:t>
-      </w:r>
-      <w:proofErr w:type="gramEnd"/>
-      <w:r>
-        <w:rPr>
-          <w:rFonts w:ascii="Times New Roman" w:eastAsia="Times New Roman" w:hAnsi="Times New Roman" w:cs="Times New Roman"/>
-        </w:rPr>
-        <w:t>))</w:t>
-      </w:r>
-    </w:p>
-    <w:p>
-      <w:pPr>
-        <w:rPr>
-          <w:rFonts w:ascii="Times New Roman" w:eastAsia="Times New Roman" w:hAnsi="Times New Roman" w:cs="Times New Roman"/>
-        </w:rPr>
-      </w:pPr>
-      <w:r>
-        <w:rPr>
-          <w:rFonts w:ascii="Times New Roman" w:eastAsia="Times New Roman" w:hAnsi="Times New Roman" w:cs="Times New Roman"/>
-        </w:rPr>
-        <w:t>G: ((male</w:t>
-      </w:r>
-      <w:proofErr w:type="gramStart"/>
-      <w:r>
-        <w:rPr>
-          <w:rFonts w:ascii="Times New Roman" w:eastAsia="Times New Roman" w:hAnsi="Times New Roman" w:cs="Times New Roman"/>
-        </w:rPr>
-        <w:t>, ?</w:t>
-      </w:r>
-      <w:proofErr w:type="gramEnd"/>
-      <w:r>
-        <w:rPr>
-          <w:rFonts w:ascii="Times New Roman" w:eastAsia="Times New Roman" w:hAnsi="Times New Roman" w:cs="Times New Roman"/>
-        </w:rPr>
-        <w:t xml:space="preserve">, ?, ?) (?, ?, ?, ?) </w:t>
-      </w:r>
-      <w:r>
-        <w:rPr>
-          <w:rFonts w:ascii="Times New Roman" w:eastAsia="Times New Roman" w:hAnsi="Times New Roman" w:cs="Times New Roman"/>
-        </w:rPr>
-        <w:t>)</w:t>
-      </w:r>
-    </w:p>
-    <w:p>
-      <w:pPr>
-        <w:rPr>
-          <w:rFonts w:ascii="Times New Roman" w:eastAsia="Times New Roman" w:hAnsi="Times New Roman" w:cs="Times New Roman"/>
-          <w:b/>
-          <w:color w:val="632423" w:themeColor="accent2" w:themeShade="80"/>
-        </w:rPr>
-      </w:pPr>
-    </w:p>
-    <w:p>
-      <w:pPr>
-        <w:rPr>
-          <w:rFonts w:ascii="Times New Roman" w:eastAsia="Times New Roman" w:hAnsi="Times New Roman" w:cs="Times New Roman"/>
-          <w:b/>
-        </w:rPr>
-      </w:pPr>
-      <w:bookmarkStart w:id="2" w:name="_GoBack"/>
-      <w:r>
-        <w:rPr>
-          <w:rFonts w:ascii="Times New Roman" w:eastAsia="Times New Roman" w:hAnsi="Times New Roman" w:cs="Times New Roman"/>
-          <w:b/>
-        </w:rPr>
-        <w:t>(b)</w:t>
-      </w:r>
-    </w:p>
-    <w:bookmarkEnd w:id="2"/>
-    <w:p>
-      <w:pPr>
-        <w:rPr>
-          <w:rFonts w:ascii="Times New Roman" w:eastAsia="Times New Roman" w:hAnsi="Times New Roman" w:cs="Times New Roman"/>
-          <w:b/>
-          <w:color w:val="632423" w:themeColor="accent2" w:themeShade="80"/>
-        </w:rPr>
-      </w:pPr>
-    </w:p>
-    <w:p>
-      <w:pPr>
-        <w:rPr>
-          <w:rFonts w:ascii="Times New Roman" w:eastAsia="Times New Roman" w:hAnsi="Times New Roman" w:cs="Times New Roman"/>
-        </w:rPr>
-      </w:pPr>
-    </w:p>
-    <w:p>
-      <w:pPr>
-        <w:jc w:val="center"/>
-        <w:rPr>
-          <w:rFonts w:ascii="Times New Roman" w:eastAsia="Times New Roman" w:hAnsi="Times New Roman" w:cs="Times New Roman"/>
-          <w:b/>
-          <w:sz w:val="36"/>
-          <w:szCs w:val="36"/>
-        </w:rPr>
-      </w:pPr>
-      <w:r>
-        <w:rPr>
-          <w:rFonts w:ascii="Times New Roman" w:eastAsia="Times New Roman" w:hAnsi="Times New Roman" w:cs="Times New Roman"/>
-          <w:b/>
-          <w:sz w:val="36"/>
-          <w:szCs w:val="36"/>
-        </w:rPr>
-        <w:t>Probabilistic Learning</w:t>
-      </w:r>
-    </w:p>
-    <w:p>
-      <w:pPr>
-        <w:rPr>
-          <w:rFonts w:ascii="Times New Roman" w:eastAsia="Times New Roman" w:hAnsi="Times New Roman" w:cs="Times New Roman"/>
-          <w:b/>
-        </w:rPr>
-      </w:pPr>
-    </w:p>
-    <w:p>
-      <w:pPr>
-        <w:rPr>
-          <w:rFonts w:ascii="Times New Roman" w:eastAsia="Times New Roman" w:hAnsi="Times New Roman" w:cs="Times New Roman"/>
-          <w:b/>
-        </w:rPr>
-      </w:pPr>
-      <w:r>
-        <w:rPr>
-          <w:rFonts w:ascii="Times New Roman" w:eastAsia="Times New Roman" w:hAnsi="Times New Roman" w:cs="Times New Roman"/>
-          <w:b/>
-        </w:rPr>
-        <w:t>Question 12 (a) and (b) only.  (25 points)</w:t>
-      </w:r>
-    </w:p>
-    <w:p>
-      <w:pPr>
-        <w:rPr>
-          <w:rFonts w:ascii="Times New Roman" w:eastAsia="Times New Roman" w:hAnsi="Times New Roman" w:cs="Times New Roman"/>
-          <w:b/>
-        </w:rPr>
-      </w:pPr>
-    </w:p>
-    <w:p>
-      <w:pPr>
-        <w:rPr>
-          <w:rFonts w:ascii="Times New Roman" w:eastAsia="Times New Roman" w:hAnsi="Times New Roman" w:cs="Times New Roman"/>
-          <w:b/>
-        </w:rPr>
-      </w:pPr>
-      <w:r>
-        <w:rPr>
-          <w:noProof/>
-          <w:lang w:val="en-US" w:eastAsia="en-US" w:bidi="ar-SA"/>
-        </w:rPr>
-        <w:drawing>
-          <wp:inline distT="0" distB="0" distL="0" distR="0" wp14:anchorId="413232A4" wp14:editId="1EFAB955">
-            <wp:extent cx="5542857" cy="1504762"/>
-            <wp:effectExtent l="0" t="0" r="1270" b="635"/>
-            <wp:docPr id="3" name="Picture 3"/>
             <wp:cNvGraphicFramePr>
               <a:graphicFrameLocks xmlns:a="http://schemas.openxmlformats.org/drawingml/2006/main" noChangeAspect="1"/>
             </wp:cNvGraphicFramePr>
@@ -1552,6 +574,982 @@
                   <pic:spPr>
                     <a:xfrm>
                       <a:off x="0" y="0"/>
+                      <a:ext cx="4790476" cy="7038095"/>
+                    </a:xfrm>
+                    <a:prstGeom prst="rect">
+                      <a:avLst/>
+                    </a:prstGeom>
+                  </pic:spPr>
+                </pic:pic>
+              </a:graphicData>
+            </a:graphic>
+          </wp:inline>
+        </w:drawing>
+      </w:r>
+    </w:p>
+    <w:p>
+      <w:pPr>
+        <w:rPr>
+          <w:rFonts w:ascii="Times New Roman" w:eastAsia="Times New Roman" w:hAnsi="Times New Roman" w:cs="Times New Roman"/>
+          <w:b/>
+        </w:rPr>
+      </w:pPr>
+      <w:r>
+        <w:rPr>
+          <w:rFonts w:ascii="Times New Roman" w:eastAsia="Times New Roman" w:hAnsi="Times New Roman" w:cs="Times New Roman"/>
+          <w:b/>
+        </w:rPr>
+        <w:t>Solution:</w:t>
+      </w:r>
+    </w:p>
+    <w:p>
+      <w:r>
+        <w:t>(a)</w:t>
+      </w:r>
+    </w:p>
+    <w:p>
+      <w:r>
+        <w:t>We have</w:t>
+      </w:r>
+      <w:r>
+        <w:t>,</w:t>
+      </w:r>
+    </w:p>
+    <w:p>
+      <w:r>
+        <w:t>+ ((male brown tall US) (female black short US))</w:t>
+      </w:r>
+    </w:p>
+    <w:p>
+      <w:r>
+        <w:lastRenderedPageBreak/>
+        <w:t>+ ((male brown short French) (female black short US))</w:t>
+      </w:r>
+    </w:p>
+    <w:p>
+      <w:r>
+        <w:t>- ((female brown tall German) (female black short Indian))</w:t>
+      </w:r>
+    </w:p>
+    <w:p>
+      <w:r>
+        <w:t>+ ((male brown tall Irish) (female brown short Irish))</w:t>
+      </w:r>
+    </w:p>
+    <w:p/>
+    <w:p>
+      <w:r>
+        <w:t>Let the hypothesis,</w:t>
+      </w:r>
+    </w:p>
+    <w:p>
+      <w:r>
+        <w:t>S: ((0</w:t>
+      </w:r>
+      <w:r>
+        <w:t>,</w:t>
+      </w:r>
+      <w:r>
+        <w:t xml:space="preserve"> 0</w:t>
+      </w:r>
+      <w:r>
+        <w:t>,</w:t>
+      </w:r>
+      <w:r>
+        <w:t xml:space="preserve"> 0</w:t>
+      </w:r>
+      <w:r>
+        <w:t>,</w:t>
+      </w:r>
+      <w:r>
+        <w:t xml:space="preserve"> 0) (0</w:t>
+      </w:r>
+      <w:r>
+        <w:t>,</w:t>
+      </w:r>
+      <w:r>
+        <w:t xml:space="preserve"> 0</w:t>
+      </w:r>
+      <w:r>
+        <w:t>,</w:t>
+      </w:r>
+      <w:r>
+        <w:t xml:space="preserve"> 0</w:t>
+      </w:r>
+      <w:r>
+        <w:t>,</w:t>
+      </w:r>
+      <w:r>
+        <w:t xml:space="preserve"> 0))</w:t>
+      </w:r>
+    </w:p>
+    <w:p>
+      <w:r>
+        <w:t xml:space="preserve">G: </w:t>
+      </w:r>
+      <w:proofErr w:type="gramStart"/>
+      <w:r>
+        <w:t>(?</w:t>
+      </w:r>
+      <w:r>
+        <w:t>,</w:t>
+      </w:r>
+      <w:proofErr w:type="gramEnd"/>
+      <w:r>
+        <w:t xml:space="preserve"> ?</w:t>
+      </w:r>
+      <w:r>
+        <w:t>,</w:t>
+      </w:r>
+      <w:r>
+        <w:t xml:space="preserve"> ?</w:t>
+      </w:r>
+      <w:r>
+        <w:t>,</w:t>
+      </w:r>
+      <w:r>
+        <w:t xml:space="preserve"> ?) (?</w:t>
+      </w:r>
+      <w:r>
+        <w:t>,</w:t>
+      </w:r>
+      <w:r>
+        <w:t xml:space="preserve"> ?</w:t>
+      </w:r>
+      <w:r>
+        <w:t>,</w:t>
+      </w:r>
+      <w:r>
+        <w:t xml:space="preserve"> ?</w:t>
+      </w:r>
+      <w:r>
+        <w:t>,</w:t>
+      </w:r>
+      <w:r>
+        <w:t xml:space="preserve"> ?))</w:t>
+      </w:r>
+    </w:p>
+    <w:p/>
+    <w:p>
+      <w:r>
+        <w:t>Adding the first pair which is positive,</w:t>
+      </w:r>
+    </w:p>
+    <w:p>
+      <w:r>
+        <w:t xml:space="preserve">S: </w:t>
+      </w:r>
+      <w:r>
+        <w:t>((male</w:t>
+      </w:r>
+      <w:r>
+        <w:t>,</w:t>
+      </w:r>
+      <w:r>
+        <w:t xml:space="preserve"> brown</w:t>
+      </w:r>
+      <w:r>
+        <w:t>,</w:t>
+      </w:r>
+      <w:r>
+        <w:t xml:space="preserve"> tall</w:t>
+      </w:r>
+      <w:r>
+        <w:t>,</w:t>
+      </w:r>
+      <w:r>
+        <w:t xml:space="preserve"> US) (female</w:t>
+      </w:r>
+      <w:r>
+        <w:t>,</w:t>
+      </w:r>
+      <w:r>
+        <w:t xml:space="preserve"> black</w:t>
+      </w:r>
+      <w:r>
+        <w:t>,</w:t>
+      </w:r>
+      <w:r>
+        <w:t xml:space="preserve"> short</w:t>
+      </w:r>
+      <w:r>
+        <w:t>,</w:t>
+      </w:r>
+      <w:r>
+        <w:t xml:space="preserve"> US))</w:t>
+      </w:r>
+    </w:p>
+    <w:p>
+      <w:r>
+        <w:t>G: (</w:t>
+      </w:r>
+      <w:proofErr w:type="gramStart"/>
+      <w:r>
+        <w:t>(?</w:t>
+      </w:r>
+      <w:r>
+        <w:t>,</w:t>
+      </w:r>
+      <w:proofErr w:type="gramEnd"/>
+      <w:r>
+        <w:t xml:space="preserve"> ?</w:t>
+      </w:r>
+      <w:r>
+        <w:t>,</w:t>
+      </w:r>
+      <w:r>
+        <w:t xml:space="preserve"> ?</w:t>
+      </w:r>
+      <w:r>
+        <w:t>,</w:t>
+      </w:r>
+      <w:r>
+        <w:t xml:space="preserve"> ?) (?</w:t>
+      </w:r>
+      <w:r>
+        <w:t>,</w:t>
+      </w:r>
+      <w:r>
+        <w:t xml:space="preserve"> ?</w:t>
+      </w:r>
+      <w:r>
+        <w:t>,</w:t>
+      </w:r>
+      <w:r>
+        <w:t xml:space="preserve"> ?</w:t>
+      </w:r>
+      <w:r>
+        <w:t>,</w:t>
+      </w:r>
+      <w:r>
+        <w:t xml:space="preserve"> ?)) </w:t>
+      </w:r>
+    </w:p>
+    <w:p/>
+    <w:p>
+      <w:pPr>
+        <w:rPr>
+          <w:rFonts w:ascii="Times New Roman" w:eastAsia="Times New Roman" w:hAnsi="Times New Roman" w:cs="Times New Roman"/>
+        </w:rPr>
+      </w:pPr>
+      <w:r>
+        <w:rPr>
+          <w:rFonts w:ascii="Times New Roman" w:eastAsia="Times New Roman" w:hAnsi="Times New Roman" w:cs="Times New Roman"/>
+        </w:rPr>
+        <w:t xml:space="preserve">Adding the </w:t>
+      </w:r>
+      <w:r>
+        <w:rPr>
+          <w:rFonts w:ascii="Times New Roman" w:eastAsia="Times New Roman" w:hAnsi="Times New Roman" w:cs="Times New Roman"/>
+        </w:rPr>
+        <w:t>second</w:t>
+      </w:r>
+      <w:r>
+        <w:rPr>
+          <w:rFonts w:ascii="Times New Roman" w:eastAsia="Times New Roman" w:hAnsi="Times New Roman" w:cs="Times New Roman"/>
+        </w:rPr>
+        <w:t xml:space="preserve"> pair which is positive,</w:t>
+      </w:r>
+    </w:p>
+    <w:p>
+      <w:pPr>
+        <w:rPr>
+          <w:rFonts w:ascii="Times New Roman" w:eastAsia="Times New Roman" w:hAnsi="Times New Roman" w:cs="Times New Roman"/>
+        </w:rPr>
+      </w:pPr>
+      <w:r>
+        <w:rPr>
+          <w:rFonts w:ascii="Times New Roman" w:eastAsia="Times New Roman" w:hAnsi="Times New Roman" w:cs="Times New Roman"/>
+        </w:rPr>
+        <w:t>S: ((male</w:t>
+      </w:r>
+      <w:r>
+        <w:rPr>
+          <w:rFonts w:ascii="Times New Roman" w:eastAsia="Times New Roman" w:hAnsi="Times New Roman" w:cs="Times New Roman"/>
+        </w:rPr>
+        <w:t>,</w:t>
+      </w:r>
+      <w:r>
+        <w:rPr>
+          <w:rFonts w:ascii="Times New Roman" w:eastAsia="Times New Roman" w:hAnsi="Times New Roman" w:cs="Times New Roman"/>
+        </w:rPr>
+        <w:t xml:space="preserve"> brown</w:t>
+      </w:r>
+      <w:proofErr w:type="gramStart"/>
+      <w:r>
+        <w:rPr>
+          <w:rFonts w:ascii="Times New Roman" w:eastAsia="Times New Roman" w:hAnsi="Times New Roman" w:cs="Times New Roman"/>
+        </w:rPr>
+        <w:t>,</w:t>
+      </w:r>
+      <w:r>
+        <w:rPr>
+          <w:rFonts w:ascii="Times New Roman" w:eastAsia="Times New Roman" w:hAnsi="Times New Roman" w:cs="Times New Roman"/>
+        </w:rPr>
+        <w:t xml:space="preserve"> </w:t>
+      </w:r>
+      <w:r>
+        <w:rPr>
+          <w:rFonts w:ascii="Times New Roman" w:eastAsia="Times New Roman" w:hAnsi="Times New Roman" w:cs="Times New Roman"/>
+        </w:rPr>
+        <w:t>?</w:t>
+      </w:r>
+      <w:proofErr w:type="gramEnd"/>
+      <w:r>
+        <w:rPr>
+          <w:rFonts w:ascii="Times New Roman" w:eastAsia="Times New Roman" w:hAnsi="Times New Roman" w:cs="Times New Roman"/>
+        </w:rPr>
+        <w:t>,</w:t>
+      </w:r>
+      <w:r>
+        <w:rPr>
+          <w:rFonts w:ascii="Times New Roman" w:eastAsia="Times New Roman" w:hAnsi="Times New Roman" w:cs="Times New Roman"/>
+        </w:rPr>
+        <w:t xml:space="preserve"> ?</w:t>
+      </w:r>
+      <w:r>
+        <w:rPr>
+          <w:rFonts w:ascii="Times New Roman" w:eastAsia="Times New Roman" w:hAnsi="Times New Roman" w:cs="Times New Roman"/>
+        </w:rPr>
+        <w:t>) (female</w:t>
+      </w:r>
+      <w:r>
+        <w:rPr>
+          <w:rFonts w:ascii="Times New Roman" w:eastAsia="Times New Roman" w:hAnsi="Times New Roman" w:cs="Times New Roman"/>
+        </w:rPr>
+        <w:t>,</w:t>
+      </w:r>
+      <w:r>
+        <w:rPr>
+          <w:rFonts w:ascii="Times New Roman" w:eastAsia="Times New Roman" w:hAnsi="Times New Roman" w:cs="Times New Roman"/>
+        </w:rPr>
+        <w:t xml:space="preserve"> black</w:t>
+      </w:r>
+      <w:r>
+        <w:rPr>
+          <w:rFonts w:ascii="Times New Roman" w:eastAsia="Times New Roman" w:hAnsi="Times New Roman" w:cs="Times New Roman"/>
+        </w:rPr>
+        <w:t>,</w:t>
+      </w:r>
+      <w:r>
+        <w:rPr>
+          <w:rFonts w:ascii="Times New Roman" w:eastAsia="Times New Roman" w:hAnsi="Times New Roman" w:cs="Times New Roman"/>
+        </w:rPr>
+        <w:t xml:space="preserve"> short</w:t>
+      </w:r>
+      <w:r>
+        <w:rPr>
+          <w:rFonts w:ascii="Times New Roman" w:eastAsia="Times New Roman" w:hAnsi="Times New Roman" w:cs="Times New Roman"/>
+        </w:rPr>
+        <w:t>,</w:t>
+      </w:r>
+      <w:r>
+        <w:rPr>
+          <w:rFonts w:ascii="Times New Roman" w:eastAsia="Times New Roman" w:hAnsi="Times New Roman" w:cs="Times New Roman"/>
+        </w:rPr>
+        <w:t xml:space="preserve"> US))</w:t>
+      </w:r>
+    </w:p>
+    <w:p>
+      <w:pPr>
+        <w:rPr>
+          <w:rFonts w:ascii="Times New Roman" w:eastAsia="Times New Roman" w:hAnsi="Times New Roman" w:cs="Times New Roman"/>
+        </w:rPr>
+      </w:pPr>
+      <w:r>
+        <w:rPr>
+          <w:rFonts w:ascii="Times New Roman" w:eastAsia="Times New Roman" w:hAnsi="Times New Roman" w:cs="Times New Roman"/>
+        </w:rPr>
+        <w:t>G: (</w:t>
+      </w:r>
+      <w:proofErr w:type="gramStart"/>
+      <w:r>
+        <w:rPr>
+          <w:rFonts w:ascii="Times New Roman" w:eastAsia="Times New Roman" w:hAnsi="Times New Roman" w:cs="Times New Roman"/>
+        </w:rPr>
+        <w:t>(?</w:t>
+      </w:r>
+      <w:r>
+        <w:rPr>
+          <w:rFonts w:ascii="Times New Roman" w:eastAsia="Times New Roman" w:hAnsi="Times New Roman" w:cs="Times New Roman"/>
+        </w:rPr>
+        <w:t>,</w:t>
+      </w:r>
+      <w:proofErr w:type="gramEnd"/>
+      <w:r>
+        <w:rPr>
+          <w:rFonts w:ascii="Times New Roman" w:eastAsia="Times New Roman" w:hAnsi="Times New Roman" w:cs="Times New Roman"/>
+        </w:rPr>
+        <w:t xml:space="preserve"> ?</w:t>
+      </w:r>
+      <w:r>
+        <w:rPr>
+          <w:rFonts w:ascii="Times New Roman" w:eastAsia="Times New Roman" w:hAnsi="Times New Roman" w:cs="Times New Roman"/>
+        </w:rPr>
+        <w:t>,</w:t>
+      </w:r>
+      <w:r>
+        <w:rPr>
+          <w:rFonts w:ascii="Times New Roman" w:eastAsia="Times New Roman" w:hAnsi="Times New Roman" w:cs="Times New Roman"/>
+        </w:rPr>
+        <w:t xml:space="preserve"> ?</w:t>
+      </w:r>
+      <w:r>
+        <w:rPr>
+          <w:rFonts w:ascii="Times New Roman" w:eastAsia="Times New Roman" w:hAnsi="Times New Roman" w:cs="Times New Roman"/>
+        </w:rPr>
+        <w:t>,</w:t>
+      </w:r>
+      <w:r>
+        <w:rPr>
+          <w:rFonts w:ascii="Times New Roman" w:eastAsia="Times New Roman" w:hAnsi="Times New Roman" w:cs="Times New Roman"/>
+        </w:rPr>
+        <w:t xml:space="preserve"> ?) (?</w:t>
+      </w:r>
+      <w:r>
+        <w:rPr>
+          <w:rFonts w:ascii="Times New Roman" w:eastAsia="Times New Roman" w:hAnsi="Times New Roman" w:cs="Times New Roman"/>
+        </w:rPr>
+        <w:t>,</w:t>
+      </w:r>
+      <w:r>
+        <w:rPr>
+          <w:rFonts w:ascii="Times New Roman" w:eastAsia="Times New Roman" w:hAnsi="Times New Roman" w:cs="Times New Roman"/>
+        </w:rPr>
+        <w:t xml:space="preserve"> ?</w:t>
+      </w:r>
+      <w:r>
+        <w:rPr>
+          <w:rFonts w:ascii="Times New Roman" w:eastAsia="Times New Roman" w:hAnsi="Times New Roman" w:cs="Times New Roman"/>
+        </w:rPr>
+        <w:t>,</w:t>
+      </w:r>
+      <w:r>
+        <w:rPr>
+          <w:rFonts w:ascii="Times New Roman" w:eastAsia="Times New Roman" w:hAnsi="Times New Roman" w:cs="Times New Roman"/>
+        </w:rPr>
+        <w:t xml:space="preserve"> ?</w:t>
+      </w:r>
+      <w:r>
+        <w:rPr>
+          <w:rFonts w:ascii="Times New Roman" w:eastAsia="Times New Roman" w:hAnsi="Times New Roman" w:cs="Times New Roman"/>
+        </w:rPr>
+        <w:t>,</w:t>
+      </w:r>
+      <w:r>
+        <w:rPr>
+          <w:rFonts w:ascii="Times New Roman" w:eastAsia="Times New Roman" w:hAnsi="Times New Roman" w:cs="Times New Roman"/>
+        </w:rPr>
+        <w:t xml:space="preserve"> ?))</w:t>
+      </w:r>
+    </w:p>
+    <w:p>
+      <w:pPr>
+        <w:rPr>
+          <w:rFonts w:ascii="Times New Roman" w:eastAsia="Times New Roman" w:hAnsi="Times New Roman" w:cs="Times New Roman"/>
+        </w:rPr>
+      </w:pPr>
+    </w:p>
+    <w:p>
+      <w:pPr>
+        <w:rPr>
+          <w:rFonts w:ascii="Times New Roman" w:eastAsia="Times New Roman" w:hAnsi="Times New Roman" w:cs="Times New Roman"/>
+        </w:rPr>
+      </w:pPr>
+      <w:bookmarkStart w:id="0" w:name="_Hlk19097481"/>
+      <w:bookmarkStart w:id="1" w:name="_Hlk19097529"/>
+      <w:r>
+        <w:rPr>
+          <w:rFonts w:ascii="Times New Roman" w:eastAsia="Times New Roman" w:hAnsi="Times New Roman" w:cs="Times New Roman"/>
+        </w:rPr>
+        <w:t xml:space="preserve">Adding the </w:t>
+      </w:r>
+      <w:r>
+        <w:rPr>
+          <w:rFonts w:ascii="Times New Roman" w:eastAsia="Times New Roman" w:hAnsi="Times New Roman" w:cs="Times New Roman"/>
+        </w:rPr>
+        <w:t>third</w:t>
+      </w:r>
+      <w:r>
+        <w:rPr>
+          <w:rFonts w:ascii="Times New Roman" w:eastAsia="Times New Roman" w:hAnsi="Times New Roman" w:cs="Times New Roman"/>
+        </w:rPr>
+        <w:t xml:space="preserve"> pair which is </w:t>
+      </w:r>
+      <w:r>
+        <w:rPr>
+          <w:rFonts w:ascii="Times New Roman" w:eastAsia="Times New Roman" w:hAnsi="Times New Roman" w:cs="Times New Roman"/>
+        </w:rPr>
+        <w:t>negative</w:t>
+      </w:r>
+      <w:r>
+        <w:rPr>
+          <w:rFonts w:ascii="Times New Roman" w:eastAsia="Times New Roman" w:hAnsi="Times New Roman" w:cs="Times New Roman"/>
+        </w:rPr>
+        <w:t>,</w:t>
+      </w:r>
+    </w:p>
+    <w:bookmarkEnd w:id="1"/>
+    <w:p>
+      <w:pPr>
+        <w:rPr>
+          <w:rFonts w:ascii="Times New Roman" w:eastAsia="Times New Roman" w:hAnsi="Times New Roman" w:cs="Times New Roman"/>
+        </w:rPr>
+      </w:pPr>
+      <w:r>
+        <w:rPr>
+          <w:rFonts w:ascii="Times New Roman" w:eastAsia="Times New Roman" w:hAnsi="Times New Roman" w:cs="Times New Roman"/>
+        </w:rPr>
+        <w:t>S: ((male</w:t>
+      </w:r>
+      <w:r>
+        <w:rPr>
+          <w:rFonts w:ascii="Times New Roman" w:eastAsia="Times New Roman" w:hAnsi="Times New Roman" w:cs="Times New Roman"/>
+        </w:rPr>
+        <w:t>,</w:t>
+      </w:r>
+      <w:r>
+        <w:rPr>
+          <w:rFonts w:ascii="Times New Roman" w:eastAsia="Times New Roman" w:hAnsi="Times New Roman" w:cs="Times New Roman"/>
+        </w:rPr>
+        <w:t xml:space="preserve"> brown</w:t>
+      </w:r>
+      <w:proofErr w:type="gramStart"/>
+      <w:r>
+        <w:rPr>
+          <w:rFonts w:ascii="Times New Roman" w:eastAsia="Times New Roman" w:hAnsi="Times New Roman" w:cs="Times New Roman"/>
+        </w:rPr>
+        <w:t>,</w:t>
+      </w:r>
+      <w:r>
+        <w:rPr>
+          <w:rFonts w:ascii="Times New Roman" w:eastAsia="Times New Roman" w:hAnsi="Times New Roman" w:cs="Times New Roman"/>
+        </w:rPr>
+        <w:t xml:space="preserve"> </w:t>
+      </w:r>
+      <w:r>
+        <w:rPr>
+          <w:rFonts w:ascii="Times New Roman" w:eastAsia="Times New Roman" w:hAnsi="Times New Roman" w:cs="Times New Roman"/>
+        </w:rPr>
+        <w:t>?</w:t>
+      </w:r>
+      <w:proofErr w:type="gramEnd"/>
+      <w:r>
+        <w:rPr>
+          <w:rFonts w:ascii="Times New Roman" w:eastAsia="Times New Roman" w:hAnsi="Times New Roman" w:cs="Times New Roman"/>
+        </w:rPr>
+        <w:t>,</w:t>
+      </w:r>
+      <w:r>
+        <w:rPr>
+          <w:rFonts w:ascii="Times New Roman" w:eastAsia="Times New Roman" w:hAnsi="Times New Roman" w:cs="Times New Roman"/>
+        </w:rPr>
+        <w:t xml:space="preserve"> ?</w:t>
+      </w:r>
+      <w:r>
+        <w:rPr>
+          <w:rFonts w:ascii="Times New Roman" w:eastAsia="Times New Roman" w:hAnsi="Times New Roman" w:cs="Times New Roman"/>
+        </w:rPr>
+        <w:t>) (female</w:t>
+      </w:r>
+      <w:r>
+        <w:rPr>
+          <w:rFonts w:ascii="Times New Roman" w:eastAsia="Times New Roman" w:hAnsi="Times New Roman" w:cs="Times New Roman"/>
+        </w:rPr>
+        <w:t>,</w:t>
+      </w:r>
+      <w:r>
+        <w:rPr>
+          <w:rFonts w:ascii="Times New Roman" w:eastAsia="Times New Roman" w:hAnsi="Times New Roman" w:cs="Times New Roman"/>
+        </w:rPr>
+        <w:t xml:space="preserve"> black</w:t>
+      </w:r>
+      <w:r>
+        <w:rPr>
+          <w:rFonts w:ascii="Times New Roman" w:eastAsia="Times New Roman" w:hAnsi="Times New Roman" w:cs="Times New Roman"/>
+        </w:rPr>
+        <w:t>,</w:t>
+      </w:r>
+      <w:r>
+        <w:rPr>
+          <w:rFonts w:ascii="Times New Roman" w:eastAsia="Times New Roman" w:hAnsi="Times New Roman" w:cs="Times New Roman"/>
+        </w:rPr>
+        <w:t xml:space="preserve"> short</w:t>
+      </w:r>
+      <w:r>
+        <w:rPr>
+          <w:rFonts w:ascii="Times New Roman" w:eastAsia="Times New Roman" w:hAnsi="Times New Roman" w:cs="Times New Roman"/>
+        </w:rPr>
+        <w:t>,</w:t>
+      </w:r>
+      <w:r>
+        <w:rPr>
+          <w:rFonts w:ascii="Times New Roman" w:eastAsia="Times New Roman" w:hAnsi="Times New Roman" w:cs="Times New Roman"/>
+        </w:rPr>
+        <w:t xml:space="preserve"> US))</w:t>
+      </w:r>
+    </w:p>
+    <w:p>
+      <w:pPr>
+        <w:rPr>
+          <w:rFonts w:ascii="Times New Roman" w:eastAsia="Times New Roman" w:hAnsi="Times New Roman" w:cs="Times New Roman"/>
+        </w:rPr>
+      </w:pPr>
+      <w:r>
+        <w:rPr>
+          <w:rFonts w:ascii="Times New Roman" w:eastAsia="Times New Roman" w:hAnsi="Times New Roman" w:cs="Times New Roman"/>
+        </w:rPr>
+        <w:t>G: ((male</w:t>
+      </w:r>
+      <w:proofErr w:type="gramStart"/>
+      <w:r>
+        <w:rPr>
+          <w:rFonts w:ascii="Times New Roman" w:eastAsia="Times New Roman" w:hAnsi="Times New Roman" w:cs="Times New Roman"/>
+        </w:rPr>
+        <w:t>, ?</w:t>
+      </w:r>
+      <w:proofErr w:type="gramEnd"/>
+      <w:r>
+        <w:rPr>
+          <w:rFonts w:ascii="Times New Roman" w:eastAsia="Times New Roman" w:hAnsi="Times New Roman" w:cs="Times New Roman"/>
+        </w:rPr>
+        <w:t xml:space="preserve">, ?, ?) (?, ?, ?, ?) ), ( (?, ?, ?, ?) </w:t>
+      </w:r>
+      <w:proofErr w:type="gramStart"/>
+      <w:r>
+        <w:rPr>
+          <w:rFonts w:ascii="Times New Roman" w:eastAsia="Times New Roman" w:hAnsi="Times New Roman" w:cs="Times New Roman"/>
+        </w:rPr>
+        <w:t>(?,</w:t>
+      </w:r>
+      <w:proofErr w:type="gramEnd"/>
+      <w:r>
+        <w:rPr>
+          <w:rFonts w:ascii="Times New Roman" w:eastAsia="Times New Roman" w:hAnsi="Times New Roman" w:cs="Times New Roman"/>
+        </w:rPr>
+        <w:t xml:space="preserve"> ?, ?, US)</w:t>
+      </w:r>
+      <w:r>
+        <w:rPr>
+          <w:rFonts w:ascii="Times New Roman" w:eastAsia="Times New Roman" w:hAnsi="Times New Roman" w:cs="Times New Roman"/>
+        </w:rPr>
+        <w:t>)</w:t>
+      </w:r>
+    </w:p>
+    <w:bookmarkEnd w:id="0"/>
+    <w:p>
+      <w:pPr>
+        <w:rPr>
+          <w:rFonts w:ascii="Times New Roman" w:eastAsia="Times New Roman" w:hAnsi="Times New Roman" w:cs="Times New Roman"/>
+          <w:b/>
+          <w:color w:val="632423" w:themeColor="accent2" w:themeShade="80"/>
+        </w:rPr>
+      </w:pPr>
+    </w:p>
+    <w:p>
+      <w:pPr>
+        <w:rPr>
+          <w:rFonts w:ascii="Times New Roman" w:eastAsia="Times New Roman" w:hAnsi="Times New Roman" w:cs="Times New Roman"/>
+        </w:rPr>
+      </w:pPr>
+      <w:r>
+        <w:rPr>
+          <w:rFonts w:ascii="Times New Roman" w:eastAsia="Times New Roman" w:hAnsi="Times New Roman" w:cs="Times New Roman"/>
+        </w:rPr>
+        <w:t xml:space="preserve">Adding the </w:t>
+      </w:r>
+      <w:r>
+        <w:rPr>
+          <w:rFonts w:ascii="Times New Roman" w:eastAsia="Times New Roman" w:hAnsi="Times New Roman" w:cs="Times New Roman"/>
+        </w:rPr>
+        <w:t>fourth</w:t>
+      </w:r>
+      <w:r>
+        <w:rPr>
+          <w:rFonts w:ascii="Times New Roman" w:eastAsia="Times New Roman" w:hAnsi="Times New Roman" w:cs="Times New Roman"/>
+        </w:rPr>
+        <w:t xml:space="preserve"> pair which is </w:t>
+      </w:r>
+      <w:r>
+        <w:rPr>
+          <w:rFonts w:ascii="Times New Roman" w:eastAsia="Times New Roman" w:hAnsi="Times New Roman" w:cs="Times New Roman"/>
+        </w:rPr>
+        <w:t>positive</w:t>
+      </w:r>
+      <w:r>
+        <w:rPr>
+          <w:rFonts w:ascii="Times New Roman" w:eastAsia="Times New Roman" w:hAnsi="Times New Roman" w:cs="Times New Roman"/>
+        </w:rPr>
+        <w:t>,</w:t>
+      </w:r>
+    </w:p>
+    <w:p>
+      <w:pPr>
+        <w:rPr>
+          <w:rFonts w:ascii="Times New Roman" w:eastAsia="Times New Roman" w:hAnsi="Times New Roman" w:cs="Times New Roman"/>
+        </w:rPr>
+      </w:pPr>
+      <w:r>
+        <w:rPr>
+          <w:rFonts w:ascii="Times New Roman" w:eastAsia="Times New Roman" w:hAnsi="Times New Roman" w:cs="Times New Roman"/>
+        </w:rPr>
+        <w:t>S: ((male</w:t>
+      </w:r>
+      <w:r>
+        <w:rPr>
+          <w:rFonts w:ascii="Times New Roman" w:eastAsia="Times New Roman" w:hAnsi="Times New Roman" w:cs="Times New Roman"/>
+        </w:rPr>
+        <w:t>,</w:t>
+      </w:r>
+      <w:r>
+        <w:rPr>
+          <w:rFonts w:ascii="Times New Roman" w:eastAsia="Times New Roman" w:hAnsi="Times New Roman" w:cs="Times New Roman"/>
+        </w:rPr>
+        <w:t xml:space="preserve"> brown</w:t>
+      </w:r>
+      <w:proofErr w:type="gramStart"/>
+      <w:r>
+        <w:rPr>
+          <w:rFonts w:ascii="Times New Roman" w:eastAsia="Times New Roman" w:hAnsi="Times New Roman" w:cs="Times New Roman"/>
+        </w:rPr>
+        <w:t>,</w:t>
+      </w:r>
+      <w:r>
+        <w:rPr>
+          <w:rFonts w:ascii="Times New Roman" w:eastAsia="Times New Roman" w:hAnsi="Times New Roman" w:cs="Times New Roman"/>
+        </w:rPr>
+        <w:t xml:space="preserve"> </w:t>
+      </w:r>
+      <w:r>
+        <w:rPr>
+          <w:rFonts w:ascii="Times New Roman" w:eastAsia="Times New Roman" w:hAnsi="Times New Roman" w:cs="Times New Roman"/>
+        </w:rPr>
+        <w:t>?</w:t>
+      </w:r>
+      <w:proofErr w:type="gramEnd"/>
+      <w:r>
+        <w:rPr>
+          <w:rFonts w:ascii="Times New Roman" w:eastAsia="Times New Roman" w:hAnsi="Times New Roman" w:cs="Times New Roman"/>
+        </w:rPr>
+        <w:t>,</w:t>
+      </w:r>
+      <w:r>
+        <w:rPr>
+          <w:rFonts w:ascii="Times New Roman" w:eastAsia="Times New Roman" w:hAnsi="Times New Roman" w:cs="Times New Roman"/>
+        </w:rPr>
+        <w:t xml:space="preserve"> ?</w:t>
+      </w:r>
+      <w:r>
+        <w:rPr>
+          <w:rFonts w:ascii="Times New Roman" w:eastAsia="Times New Roman" w:hAnsi="Times New Roman" w:cs="Times New Roman"/>
+        </w:rPr>
+        <w:t>) (female</w:t>
+      </w:r>
+      <w:r>
+        <w:rPr>
+          <w:rFonts w:ascii="Times New Roman" w:eastAsia="Times New Roman" w:hAnsi="Times New Roman" w:cs="Times New Roman"/>
+        </w:rPr>
+        <w:t>,</w:t>
+      </w:r>
+      <w:r>
+        <w:rPr>
+          <w:rFonts w:ascii="Times New Roman" w:eastAsia="Times New Roman" w:hAnsi="Times New Roman" w:cs="Times New Roman"/>
+        </w:rPr>
+        <w:t xml:space="preserve"> black</w:t>
+      </w:r>
+      <w:r>
+        <w:rPr>
+          <w:rFonts w:ascii="Times New Roman" w:eastAsia="Times New Roman" w:hAnsi="Times New Roman" w:cs="Times New Roman"/>
+        </w:rPr>
+        <w:t>,</w:t>
+      </w:r>
+      <w:r>
+        <w:rPr>
+          <w:rFonts w:ascii="Times New Roman" w:eastAsia="Times New Roman" w:hAnsi="Times New Roman" w:cs="Times New Roman"/>
+        </w:rPr>
+        <w:t xml:space="preserve"> short</w:t>
+      </w:r>
+      <w:proofErr w:type="gramStart"/>
+      <w:r>
+        <w:rPr>
+          <w:rFonts w:ascii="Times New Roman" w:eastAsia="Times New Roman" w:hAnsi="Times New Roman" w:cs="Times New Roman"/>
+        </w:rPr>
+        <w:t>,</w:t>
+      </w:r>
+      <w:r>
+        <w:rPr>
+          <w:rFonts w:ascii="Times New Roman" w:eastAsia="Times New Roman" w:hAnsi="Times New Roman" w:cs="Times New Roman"/>
+        </w:rPr>
+        <w:t xml:space="preserve"> ?</w:t>
+      </w:r>
+      <w:proofErr w:type="gramEnd"/>
+      <w:r>
+        <w:rPr>
+          <w:rFonts w:ascii="Times New Roman" w:eastAsia="Times New Roman" w:hAnsi="Times New Roman" w:cs="Times New Roman"/>
+        </w:rPr>
+        <w:t>))</w:t>
+      </w:r>
+    </w:p>
+    <w:p>
+      <w:pPr>
+        <w:rPr>
+          <w:rFonts w:ascii="Times New Roman" w:eastAsia="Times New Roman" w:hAnsi="Times New Roman" w:cs="Times New Roman"/>
+        </w:rPr>
+      </w:pPr>
+      <w:r>
+        <w:rPr>
+          <w:rFonts w:ascii="Times New Roman" w:eastAsia="Times New Roman" w:hAnsi="Times New Roman" w:cs="Times New Roman"/>
+        </w:rPr>
+        <w:t>G: ((male</w:t>
+      </w:r>
+      <w:proofErr w:type="gramStart"/>
+      <w:r>
+        <w:rPr>
+          <w:rFonts w:ascii="Times New Roman" w:eastAsia="Times New Roman" w:hAnsi="Times New Roman" w:cs="Times New Roman"/>
+        </w:rPr>
+        <w:t>, ?</w:t>
+      </w:r>
+      <w:proofErr w:type="gramEnd"/>
+      <w:r>
+        <w:rPr>
+          <w:rFonts w:ascii="Times New Roman" w:eastAsia="Times New Roman" w:hAnsi="Times New Roman" w:cs="Times New Roman"/>
+        </w:rPr>
+        <w:t xml:space="preserve">, ?, ?) (?, ?, ?, ?) </w:t>
+      </w:r>
+      <w:r>
+        <w:rPr>
+          <w:rFonts w:ascii="Times New Roman" w:eastAsia="Times New Roman" w:hAnsi="Times New Roman" w:cs="Times New Roman"/>
+        </w:rPr>
+        <w:t>)</w:t>
+      </w:r>
+    </w:p>
+    <w:p>
+      <w:pPr>
+        <w:rPr>
+          <w:rFonts w:ascii="Times New Roman" w:eastAsia="Times New Roman" w:hAnsi="Times New Roman" w:cs="Times New Roman"/>
+          <w:b/>
+          <w:color w:val="632423" w:themeColor="accent2" w:themeShade="80"/>
+        </w:rPr>
+      </w:pPr>
+    </w:p>
+    <w:p>
+      <w:pPr>
+        <w:rPr>
+          <w:rFonts w:ascii="Times New Roman" w:eastAsia="Times New Roman" w:hAnsi="Times New Roman" w:cs="Times New Roman"/>
+          <w:b/>
+        </w:rPr>
+      </w:pPr>
+      <w:r>
+        <w:rPr>
+          <w:rFonts w:ascii="Times New Roman" w:eastAsia="Times New Roman" w:hAnsi="Times New Roman" w:cs="Times New Roman"/>
+          <w:b/>
+        </w:rPr>
+        <w:t>(b)</w:t>
+      </w:r>
+    </w:p>
+    <w:p>
+      <w:pPr>
+        <w:rPr>
+          <w:rFonts w:ascii="Times New Roman" w:eastAsia="Times New Roman" w:hAnsi="Times New Roman" w:cs="Times New Roman"/>
+          <w:b/>
+          <w:color w:val="632423" w:themeColor="accent2" w:themeShade="80"/>
+        </w:rPr>
+      </w:pPr>
+    </w:p>
+    <w:p>
+      <w:pPr>
+        <w:rPr>
+          <w:rFonts w:ascii="Times New Roman" w:eastAsia="Times New Roman" w:hAnsi="Times New Roman" w:cs="Times New Roman"/>
+        </w:rPr>
+      </w:pPr>
+    </w:p>
+    <w:p>
+      <w:pPr>
+        <w:jc w:val="center"/>
+        <w:rPr>
+          <w:rFonts w:ascii="Times New Roman" w:eastAsia="Times New Roman" w:hAnsi="Times New Roman" w:cs="Times New Roman"/>
+          <w:b/>
+          <w:sz w:val="36"/>
+          <w:szCs w:val="36"/>
+        </w:rPr>
+      </w:pPr>
+      <w:r>
+        <w:rPr>
+          <w:rFonts w:ascii="Times New Roman" w:eastAsia="Times New Roman" w:hAnsi="Times New Roman" w:cs="Times New Roman"/>
+          <w:b/>
+          <w:sz w:val="36"/>
+          <w:szCs w:val="36"/>
+        </w:rPr>
+        <w:t>Probabilistic Learning</w:t>
+      </w:r>
+    </w:p>
+    <w:p>
+      <w:pPr>
+        <w:rPr>
+          <w:rFonts w:ascii="Times New Roman" w:eastAsia="Times New Roman" w:hAnsi="Times New Roman" w:cs="Times New Roman"/>
+          <w:b/>
+        </w:rPr>
+      </w:pPr>
+    </w:p>
+    <w:p>
+      <w:pPr>
+        <w:rPr>
+          <w:rFonts w:ascii="Times New Roman" w:eastAsia="Times New Roman" w:hAnsi="Times New Roman" w:cs="Times New Roman"/>
+          <w:b/>
+        </w:rPr>
+      </w:pPr>
+      <w:r>
+        <w:rPr>
+          <w:rFonts w:ascii="Times New Roman" w:eastAsia="Times New Roman" w:hAnsi="Times New Roman" w:cs="Times New Roman"/>
+          <w:b/>
+        </w:rPr>
+        <w:t>Question 12 (a) and (b) only.  (25 points)</w:t>
+      </w:r>
+    </w:p>
+    <w:p>
+      <w:pPr>
+        <w:rPr>
+          <w:rFonts w:ascii="Times New Roman" w:eastAsia="Times New Roman" w:hAnsi="Times New Roman" w:cs="Times New Roman"/>
+          <w:b/>
+        </w:rPr>
+      </w:pPr>
+    </w:p>
+    <w:p>
+      <w:pPr>
+        <w:rPr>
+          <w:rFonts w:ascii="Times New Roman" w:eastAsia="Times New Roman" w:hAnsi="Times New Roman" w:cs="Times New Roman"/>
+          <w:b/>
+        </w:rPr>
+      </w:pPr>
+      <w:r>
+        <w:rPr>
+          <w:noProof/>
+          <w:lang w:val="en-US" w:eastAsia="en-US" w:bidi="ar-SA"/>
+        </w:rPr>
+        <w:drawing>
+          <wp:inline distT="0" distB="0" distL="0" distR="0" wp14:anchorId="413232A4" wp14:editId="1EFAB955">
+            <wp:extent cx="5542857" cy="1504762"/>
+            <wp:effectExtent l="0" t="0" r="1270" b="635"/>
+            <wp:docPr id="3" name="Picture 3"/>
+            <wp:cNvGraphicFramePr>
+              <a:graphicFrameLocks xmlns:a="http://schemas.openxmlformats.org/drawingml/2006/main" noChangeAspect="1"/>
+            </wp:cNvGraphicFramePr>
+            <a:graphic xmlns:a="http://schemas.openxmlformats.org/drawingml/2006/main">
+              <a:graphicData uri="http://schemas.openxmlformats.org/drawingml/2006/picture">
+                <pic:pic xmlns:pic="http://schemas.openxmlformats.org/drawingml/2006/picture">
+                  <pic:nvPicPr>
+                    <pic:cNvPr id="1" name=""/>
+                    <pic:cNvPicPr/>
+                  </pic:nvPicPr>
+                  <pic:blipFill>
+                    <a:blip r:embed="rId8"/>
+                    <a:stretch>
+                      <a:fillRect/>
+                    </a:stretch>
+                  </pic:blipFill>
+                  <pic:spPr>
+                    <a:xfrm>
+                      <a:off x="0" y="0"/>
                       <a:ext cx="5542857" cy="1504762"/>
                     </a:xfrm>
                     <a:prstGeom prst="rect">
@@ -1587,30 +1585,473 @@
           <w:b/>
         </w:rPr>
       </w:pPr>
-    </w:p>
-    <w:p>
-      <w:pPr>
-        <w:rPr>
-          <w:rFonts w:ascii="Times New Roman" w:eastAsia="Times New Roman" w:hAnsi="Times New Roman" w:cs="Times New Roman"/>
-          <w:b/>
-        </w:rPr>
-      </w:pPr>
-    </w:p>
-    <w:p>
-      <w:pPr>
-        <w:rPr>
-          <w:rFonts w:ascii="Times New Roman" w:eastAsia="Times New Roman" w:hAnsi="Times New Roman" w:cs="Times New Roman"/>
-          <w:b/>
-        </w:rPr>
-      </w:pPr>
-    </w:p>
-    <w:p>
-      <w:r>
-        <w:rPr>
-          <w:rFonts w:ascii="Times New Roman" w:eastAsia="Times New Roman" w:hAnsi="Times New Roman" w:cs="Times New Roman"/>
-          <w:b/>
+      <w:r>
+        <w:rPr>
+          <w:rFonts w:ascii="Times New Roman" w:eastAsia="Times New Roman" w:hAnsi="Times New Roman" w:cs="Times New Roman"/>
+          <w:b/>
+        </w:rPr>
+        <w:t>(a)</w:t>
+      </w:r>
+    </w:p>
+    <w:p>
+      <w:pPr>
+        <w:rPr>
+          <w:rFonts w:ascii="Times New Roman" w:eastAsia="Times New Roman" w:hAnsi="Times New Roman" w:cs="Times New Roman"/>
+        </w:rPr>
+      </w:pPr>
+      <w:r>
+        <w:rPr>
+          <w:rFonts w:ascii="Times New Roman" w:eastAsia="Times New Roman" w:hAnsi="Times New Roman" w:cs="Times New Roman"/>
+        </w:rPr>
+        <w:t>We</w:t>
+      </w:r>
+      <w:r>
+        <w:rPr>
+          <w:rFonts w:ascii="Times New Roman" w:eastAsia="Times New Roman" w:hAnsi="Times New Roman" w:cs="Times New Roman"/>
+        </w:rPr>
+        <w:t xml:space="preserve"> know</w:t>
+      </w:r>
+      <w:r>
+        <w:rPr>
+          <w:rFonts w:ascii="Times New Roman" w:eastAsia="Times New Roman" w:hAnsi="Times New Roman" w:cs="Times New Roman"/>
+        </w:rPr>
+        <w:t>, summation of all probability is 1,</w:t>
+      </w:r>
+    </w:p>
+    <w:p>
+      <w:pPr>
+        <w:rPr>
+          <w:rFonts w:ascii="Times New Roman" w:eastAsia="Times New Roman" w:hAnsi="Times New Roman" w:cs="Times New Roman"/>
+        </w:rPr>
+      </w:pPr>
+      <w:r>
+        <w:rPr>
+          <w:rFonts w:ascii="Times New Roman" w:eastAsia="Times New Roman" w:hAnsi="Times New Roman" w:cs="Times New Roman"/>
+        </w:rPr>
+        <w:t xml:space="preserve"> </w:t>
+      </w:r>
+      <m:oMath>
+        <m:nary>
+          <m:naryPr>
+            <m:chr m:val="∑"/>
+            <m:limLoc m:val="undOvr"/>
+            <m:ctrlPr>
+              <w:rPr>
+                <w:rFonts w:ascii="Cambria Math" w:eastAsia="Times New Roman" w:hAnsi="Cambria Math" w:cs="Times New Roman"/>
+                <w:i/>
+              </w:rPr>
+            </m:ctrlPr>
+          </m:naryPr>
+          <m:sub>
+            <m:r>
+              <w:rPr>
+                <w:rFonts w:ascii="Cambria Math" w:eastAsia="Times New Roman" w:hAnsi="Cambria Math" w:cs="Times New Roman"/>
+              </w:rPr>
+              <m:t>i=1</m:t>
+            </m:r>
+          </m:sub>
+          <m:sup>
+            <m:r>
+              <w:rPr>
+                <w:rFonts w:ascii="Cambria Math" w:eastAsia="Times New Roman" w:hAnsi="Cambria Math" w:cs="Times New Roman"/>
+              </w:rPr>
+              <m:t>c</m:t>
+            </m:r>
+          </m:sup>
+          <m:e>
+            <m:r>
+              <w:rPr>
+                <w:rFonts w:ascii="Cambria Math" w:eastAsia="Times New Roman" w:hAnsi="Cambria Math" w:cs="Times New Roman"/>
+              </w:rPr>
+              <m:t>P</m:t>
+            </m:r>
+            <m:d>
+              <m:dPr>
+                <m:endChr m:val="|"/>
+                <m:ctrlPr>
+                  <w:rPr>
+                    <w:rFonts w:ascii="Cambria Math" w:eastAsia="Times New Roman" w:hAnsi="Cambria Math" w:cs="Times New Roman"/>
+                    <w:i/>
+                  </w:rPr>
+                </m:ctrlPr>
+              </m:dPr>
+              <m:e>
+                <m:r>
+                  <w:rPr>
+                    <w:rFonts w:ascii="Cambria Math" w:eastAsia="Times New Roman" w:hAnsi="Cambria Math" w:cs="Times New Roman"/>
+                  </w:rPr>
+                  <m:t xml:space="preserve">Wi </m:t>
+                </m:r>
+              </m:e>
+            </m:d>
+            <m:r>
+              <w:rPr>
+                <w:rFonts w:ascii="Cambria Math" w:eastAsia="Times New Roman" w:hAnsi="Cambria Math" w:cs="Times New Roman"/>
+              </w:rPr>
+              <m:t>X)</m:t>
+            </m:r>
+          </m:e>
+        </m:nary>
+      </m:oMath>
+      <w:r>
+        <w:rPr>
+          <w:rFonts w:ascii="Times New Roman" w:eastAsia="Times New Roman" w:hAnsi="Times New Roman" w:cs="Times New Roman"/>
+        </w:rPr>
+        <w:t xml:space="preserve"> = 1</w:t>
+      </w:r>
+    </w:p>
+    <w:p>
+      <w:pPr>
+        <w:rPr>
+          <w:rFonts w:ascii="Times New Roman" w:eastAsia="Times New Roman" w:hAnsi="Times New Roman" w:cs="Times New Roman"/>
+        </w:rPr>
+      </w:pPr>
+      <w:r>
+        <w:rPr>
+          <w:rFonts w:ascii="Times New Roman" w:eastAsia="Times New Roman" w:hAnsi="Times New Roman" w:cs="Times New Roman"/>
         </w:rPr>
         <w:lastRenderedPageBreak/>
+        <w:t xml:space="preserve">Now, </w:t>
+      </w:r>
+      <w:r>
+        <w:rPr>
+          <w:rFonts w:ascii="Times New Roman" w:eastAsia="Times New Roman" w:hAnsi="Times New Roman" w:cs="Times New Roman"/>
+        </w:rPr>
+        <w:t>if the distribution of all probability is equal that,</w:t>
+      </w:r>
+    </w:p>
+    <w:p>
+      <w:pPr>
+        <w:rPr>
+          <w:rFonts w:ascii="Times New Roman" w:eastAsia="Times New Roman" w:hAnsi="Times New Roman" w:cs="Times New Roman"/>
+        </w:rPr>
+      </w:pPr>
+      <w:proofErr w:type="gramStart"/>
+      <w:r>
+        <w:rPr>
+          <w:rFonts w:ascii="Times New Roman" w:eastAsia="Times New Roman" w:hAnsi="Times New Roman" w:cs="Times New Roman"/>
+        </w:rPr>
+        <w:t>P(</w:t>
+      </w:r>
+      <w:proofErr w:type="gramEnd"/>
+      <w:r>
+        <w:rPr>
+          <w:rFonts w:ascii="Times New Roman" w:eastAsia="Times New Roman" w:hAnsi="Times New Roman" w:cs="Times New Roman"/>
+        </w:rPr>
+        <w:t>Wi | X) = P(</w:t>
+      </w:r>
+      <w:proofErr w:type="spellStart"/>
+      <w:r>
+        <w:rPr>
+          <w:rFonts w:ascii="Times New Roman" w:eastAsia="Times New Roman" w:hAnsi="Times New Roman" w:cs="Times New Roman"/>
+        </w:rPr>
+        <w:t>Wj</w:t>
+      </w:r>
+      <w:proofErr w:type="spellEnd"/>
+      <w:r>
+        <w:rPr>
+          <w:rFonts w:ascii="Times New Roman" w:eastAsia="Times New Roman" w:hAnsi="Times New Roman" w:cs="Times New Roman"/>
+        </w:rPr>
+        <w:t xml:space="preserve"> | X)</w:t>
+      </w:r>
+    </w:p>
+    <w:p>
+      <w:pPr>
+        <w:rPr>
+          <w:rFonts w:ascii="Times New Roman" w:eastAsia="Times New Roman" w:hAnsi="Times New Roman" w:cs="Times New Roman"/>
+        </w:rPr>
+      </w:pPr>
+    </w:p>
+    <w:p>
+      <w:pPr>
+        <w:rPr>
+          <w:rFonts w:ascii="Times New Roman" w:eastAsia="Times New Roman" w:hAnsi="Times New Roman" w:cs="Times New Roman"/>
+        </w:rPr>
+      </w:pPr>
+      <w:r>
+        <w:rPr>
+          <w:rFonts w:ascii="Times New Roman" w:eastAsia="Times New Roman" w:hAnsi="Times New Roman" w:cs="Times New Roman"/>
+        </w:rPr>
+        <w:t>then we can write,</w:t>
+      </w:r>
+    </w:p>
+    <w:p>
+      <w:pPr>
+        <w:rPr>
+          <w:rFonts w:ascii="Times New Roman" w:eastAsia="Times New Roman" w:hAnsi="Times New Roman" w:cs="Times New Roman"/>
+        </w:rPr>
+      </w:pPr>
+      <w:proofErr w:type="gramStart"/>
+      <w:r>
+        <w:rPr>
+          <w:rFonts w:ascii="Times New Roman" w:eastAsia="Times New Roman" w:hAnsi="Times New Roman" w:cs="Times New Roman"/>
+        </w:rPr>
+        <w:t>P(</w:t>
+      </w:r>
+      <w:proofErr w:type="gramEnd"/>
+      <w:r>
+        <w:rPr>
+          <w:rFonts w:ascii="Times New Roman" w:eastAsia="Times New Roman" w:hAnsi="Times New Roman" w:cs="Times New Roman"/>
+        </w:rPr>
+        <w:t>Wi | X) = P(</w:t>
+      </w:r>
+      <w:proofErr w:type="spellStart"/>
+      <w:r>
+        <w:rPr>
+          <w:rFonts w:ascii="Times New Roman" w:eastAsia="Times New Roman" w:hAnsi="Times New Roman" w:cs="Times New Roman"/>
+        </w:rPr>
+        <w:t>Wj</w:t>
+      </w:r>
+      <w:proofErr w:type="spellEnd"/>
+      <w:r>
+        <w:rPr>
+          <w:rFonts w:ascii="Times New Roman" w:eastAsia="Times New Roman" w:hAnsi="Times New Roman" w:cs="Times New Roman"/>
+        </w:rPr>
+        <w:t xml:space="preserve"> | X) = 1/c.</w:t>
+      </w:r>
+    </w:p>
+    <w:p>
+      <w:pPr>
+        <w:rPr>
+          <w:rFonts w:ascii="Times New Roman" w:eastAsia="Times New Roman" w:hAnsi="Times New Roman" w:cs="Times New Roman"/>
+        </w:rPr>
+      </w:pPr>
+    </w:p>
+    <w:p>
+      <w:pPr>
+        <w:rPr>
+          <w:rFonts w:ascii="Times New Roman" w:eastAsia="Times New Roman" w:hAnsi="Times New Roman" w:cs="Times New Roman"/>
+        </w:rPr>
+      </w:pPr>
+      <w:proofErr w:type="gramStart"/>
+      <w:r>
+        <w:rPr>
+          <w:rFonts w:ascii="Times New Roman" w:eastAsia="Times New Roman" w:hAnsi="Times New Roman" w:cs="Times New Roman"/>
+        </w:rPr>
+        <w:t>So</w:t>
+      </w:r>
+      <w:proofErr w:type="gramEnd"/>
+      <w:r>
+        <w:rPr>
+          <w:rFonts w:ascii="Times New Roman" w:eastAsia="Times New Roman" w:hAnsi="Times New Roman" w:cs="Times New Roman"/>
+        </w:rPr>
+        <w:t xml:space="preserve"> the maximum probability will be also 1/c that,</w:t>
+      </w:r>
+    </w:p>
+    <w:p>
+      <w:pPr>
+        <w:rPr>
+          <w:rFonts w:ascii="Times New Roman" w:eastAsia="Times New Roman" w:hAnsi="Times New Roman" w:cs="Times New Roman"/>
+        </w:rPr>
+      </w:pPr>
+      <w:proofErr w:type="gramStart"/>
+      <w:r>
+        <w:rPr>
+          <w:rFonts w:ascii="Times New Roman" w:eastAsia="Times New Roman" w:hAnsi="Times New Roman" w:cs="Times New Roman"/>
+        </w:rPr>
+        <w:t>P(</w:t>
+      </w:r>
+      <w:proofErr w:type="spellStart"/>
+      <w:proofErr w:type="gramEnd"/>
+      <w:r>
+        <w:rPr>
+          <w:rFonts w:ascii="Times New Roman" w:eastAsia="Times New Roman" w:hAnsi="Times New Roman" w:cs="Times New Roman"/>
+        </w:rPr>
+        <w:t>W</w:t>
+      </w:r>
+      <w:r>
+        <w:rPr>
+          <w:rFonts w:ascii="Times New Roman" w:eastAsia="Times New Roman" w:hAnsi="Times New Roman" w:cs="Times New Roman"/>
+        </w:rPr>
+        <w:t>max</w:t>
+      </w:r>
+      <w:proofErr w:type="spellEnd"/>
+      <w:r>
+        <w:rPr>
+          <w:rFonts w:ascii="Times New Roman" w:eastAsia="Times New Roman" w:hAnsi="Times New Roman" w:cs="Times New Roman"/>
+        </w:rPr>
+        <w:t xml:space="preserve"> | X) = 1/c </w:t>
+      </w:r>
+    </w:p>
+    <w:p>
+      <w:pPr>
+        <w:rPr>
+          <w:rFonts w:ascii="Times New Roman" w:eastAsia="Times New Roman" w:hAnsi="Times New Roman" w:cs="Times New Roman"/>
+        </w:rPr>
+      </w:pPr>
+    </w:p>
+    <w:p>
+      <w:pPr>
+        <w:rPr>
+          <w:rFonts w:ascii="Times New Roman" w:eastAsia="Times New Roman" w:hAnsi="Times New Roman" w:cs="Times New Roman"/>
+        </w:rPr>
+      </w:pPr>
+      <w:r>
+        <w:rPr>
+          <w:rFonts w:ascii="Times New Roman" w:eastAsia="Times New Roman" w:hAnsi="Times New Roman" w:cs="Times New Roman"/>
+        </w:rPr>
+        <w:t>Now, if any probability is less than 1/c then some others probability will</w:t>
+      </w:r>
+      <w:r>
+        <w:rPr>
+          <w:rFonts w:ascii="Times New Roman" w:eastAsia="Times New Roman" w:hAnsi="Times New Roman" w:cs="Times New Roman"/>
+        </w:rPr>
+        <w:t xml:space="preserve"> be</w:t>
+      </w:r>
+      <w:r>
+        <w:rPr>
+          <w:rFonts w:ascii="Times New Roman" w:eastAsia="Times New Roman" w:hAnsi="Times New Roman" w:cs="Times New Roman"/>
+        </w:rPr>
+        <w:t xml:space="preserve"> increase</w:t>
+      </w:r>
+      <w:r>
+        <w:rPr>
+          <w:rFonts w:ascii="Times New Roman" w:eastAsia="Times New Roman" w:hAnsi="Times New Roman" w:cs="Times New Roman"/>
+        </w:rPr>
+        <w:t>d to make it 1</w:t>
+      </w:r>
+      <w:r>
+        <w:rPr>
+          <w:rFonts w:ascii="Times New Roman" w:eastAsia="Times New Roman" w:hAnsi="Times New Roman" w:cs="Times New Roman"/>
+        </w:rPr>
+        <w:t>. In that case, our maximum probability will be,</w:t>
+      </w:r>
+    </w:p>
+    <w:p>
+      <w:pPr>
+        <w:rPr>
+          <w:rFonts w:ascii="Times New Roman" w:eastAsia="Times New Roman" w:hAnsi="Times New Roman" w:cs="Times New Roman"/>
+        </w:rPr>
+      </w:pPr>
+      <w:r>
+        <w:rPr>
+          <w:rFonts w:ascii="Times New Roman" w:eastAsia="Times New Roman" w:hAnsi="Times New Roman" w:cs="Times New Roman"/>
+        </w:rPr>
+        <w:t xml:space="preserve"> </w:t>
+      </w:r>
+      <w:proofErr w:type="gramStart"/>
+      <w:r>
+        <w:rPr>
+          <w:rFonts w:ascii="Times New Roman" w:eastAsia="Times New Roman" w:hAnsi="Times New Roman" w:cs="Times New Roman"/>
+        </w:rPr>
+        <w:t>P(</w:t>
+      </w:r>
+      <w:proofErr w:type="spellStart"/>
+      <w:proofErr w:type="gramEnd"/>
+      <w:r>
+        <w:rPr>
+          <w:rFonts w:ascii="Times New Roman" w:eastAsia="Times New Roman" w:hAnsi="Times New Roman" w:cs="Times New Roman"/>
+        </w:rPr>
+        <w:t>Wmax</w:t>
+      </w:r>
+      <w:proofErr w:type="spellEnd"/>
+      <w:r>
+        <w:rPr>
+          <w:rFonts w:ascii="Times New Roman" w:eastAsia="Times New Roman" w:hAnsi="Times New Roman" w:cs="Times New Roman"/>
+        </w:rPr>
+        <w:t xml:space="preserve"> | X) &gt; 1/c.</w:t>
+      </w:r>
+    </w:p>
+    <w:p>
+      <w:pPr>
+        <w:rPr>
+          <w:rFonts w:ascii="Times New Roman" w:eastAsia="Times New Roman" w:hAnsi="Times New Roman" w:cs="Times New Roman"/>
+        </w:rPr>
+      </w:pPr>
+    </w:p>
+    <w:p>
+      <w:pPr>
+        <w:rPr>
+          <w:rFonts w:ascii="Times New Roman" w:eastAsia="Times New Roman" w:hAnsi="Times New Roman" w:cs="Times New Roman"/>
+        </w:rPr>
+      </w:pPr>
+      <w:r>
+        <w:rPr>
+          <w:rFonts w:ascii="Times New Roman" w:eastAsia="Times New Roman" w:hAnsi="Times New Roman" w:cs="Times New Roman"/>
+        </w:rPr>
+        <w:t>So, applying both cases, we can say that</w:t>
+      </w:r>
+    </w:p>
+    <w:p>
+      <w:pPr>
+        <w:rPr>
+          <w:rFonts w:ascii="Times New Roman" w:eastAsia="Times New Roman" w:hAnsi="Times New Roman" w:cs="Times New Roman"/>
+        </w:rPr>
+      </w:pPr>
+      <w:proofErr w:type="gramStart"/>
+      <w:r>
+        <w:rPr>
+          <w:rFonts w:ascii="Times New Roman" w:eastAsia="Times New Roman" w:hAnsi="Times New Roman" w:cs="Times New Roman"/>
+        </w:rPr>
+        <w:t>P(</w:t>
+      </w:r>
+      <w:proofErr w:type="spellStart"/>
+      <w:proofErr w:type="gramEnd"/>
+      <w:r>
+        <w:rPr>
+          <w:rFonts w:ascii="Times New Roman" w:eastAsia="Times New Roman" w:hAnsi="Times New Roman" w:cs="Times New Roman"/>
+        </w:rPr>
+        <w:t>Wmax</w:t>
+      </w:r>
+      <w:proofErr w:type="spellEnd"/>
+      <w:r>
+        <w:rPr>
+          <w:rFonts w:ascii="Times New Roman" w:eastAsia="Times New Roman" w:hAnsi="Times New Roman" w:cs="Times New Roman"/>
+        </w:rPr>
+        <w:t xml:space="preserve"> | X) &gt;= 1/c. </w:t>
+      </w:r>
+    </w:p>
+    <w:p>
+      <w:pPr>
+        <w:rPr>
+          <w:rFonts w:ascii="Times New Roman" w:eastAsia="Times New Roman" w:hAnsi="Times New Roman" w:cs="Times New Roman"/>
+        </w:rPr>
+      </w:pPr>
+    </w:p>
+    <w:p>
+      <w:pPr>
+        <w:rPr>
+          <w:rFonts w:ascii="Times New Roman" w:eastAsia="Times New Roman" w:hAnsi="Times New Roman" w:cs="Times New Roman"/>
+        </w:rPr>
+      </w:pPr>
+    </w:p>
+    <w:p>
+      <w:pPr>
+        <w:rPr>
+          <w:rFonts w:ascii="Times New Roman" w:eastAsia="Times New Roman" w:hAnsi="Times New Roman" w:cs="Times New Roman"/>
+        </w:rPr>
+      </w:pPr>
+      <w:bookmarkStart w:id="2" w:name="_GoBack"/>
+      <w:bookmarkEnd w:id="2"/>
+    </w:p>
+    <w:p>
+      <w:pPr>
+        <w:rPr>
+          <w:rFonts w:ascii="Times New Roman" w:eastAsia="Times New Roman" w:hAnsi="Times New Roman" w:cs="Times New Roman"/>
+        </w:rPr>
+      </w:pPr>
+    </w:p>
+    <w:p>
+      <w:pPr>
+        <w:rPr>
+          <w:rFonts w:ascii="Times New Roman" w:eastAsia="Times New Roman" w:hAnsi="Times New Roman" w:cs="Times New Roman"/>
+        </w:rPr>
+      </w:pPr>
+    </w:p>
+    <w:p>
+      <w:pPr>
+        <w:rPr>
+          <w:rFonts w:ascii="Times New Roman" w:eastAsia="Times New Roman" w:hAnsi="Times New Roman" w:cs="Times New Roman"/>
+          <w:b/>
+        </w:rPr>
+      </w:pPr>
+    </w:p>
+    <w:p>
+      <w:r>
+        <w:rPr>
+          <w:rFonts w:ascii="Times New Roman" w:eastAsia="Times New Roman" w:hAnsi="Times New Roman" w:cs="Times New Roman"/>
+          <w:b/>
+        </w:rPr>
         <w:t>Q</w:t>
       </w:r>
       <w:r>
@@ -1670,7 +2111,7 @@
                     <pic:cNvPicPr/>
                   </pic:nvPicPr>
                   <pic:blipFill>
-                    <a:blip r:embed="rId8"/>
+                    <a:blip r:embed="rId9"/>
                     <a:stretch>
                       <a:fillRect/>
                     </a:stretch>
@@ -3668,6 +4109,16 @@
       <w:szCs w:val="20"/>
     </w:rPr>
   </w:style>
+  <w:style w:type="character" w:styleId="PlaceholderText">
+    <w:name w:val="Placeholder Text"/>
+    <w:basedOn w:val="DefaultParagraphFont"/>
+    <w:uiPriority w:val="99"/>
+    <w:semiHidden/>
+    <w:rsid w:val="00795C7C"/>
+    <w:rPr>
+      <w:color w:val="808080"/>
+    </w:rPr>
+  </w:style>
 </w:styles>
 </file>
 
@@ -3989,4 +4440,16 @@
   </a:objectDefaults>
   <a:extraClrSchemeLst/>
 </a:theme>
+</file>
+
+<file path=customXml/item1.xml><?xml version="1.0" encoding="utf-8"?>
+<b:Sources xmlns:b="http://schemas.openxmlformats.org/officeDocument/2006/bibliography" xmlns="http://schemas.openxmlformats.org/officeDocument/2006/bibliography" SelectedStyle="\APASixthEditionOfficeOnline.xsl" StyleName="APA" Version="6"/>
+</file>
+
+<file path=customXml/itemProps1.xml><?xml version="1.0" encoding="utf-8"?>
+<ds:datastoreItem xmlns:ds="http://schemas.openxmlformats.org/officeDocument/2006/customXml" ds:itemID="{F098BB2C-AA79-4DCA-B45E-8A3B07660ED2}">
+  <ds:schemaRefs>
+    <ds:schemaRef ds:uri="http://schemas.openxmlformats.org/officeDocument/2006/bibliography"/>
+  </ds:schemaRefs>
+</ds:datastoreItem>
 </file>
</xml_diff>

<commit_message>
Add solution for 12(b)
</commit_message>
<xml_diff>
--- a/hw1/Homework1_Solution.docx
+++ b/hw1/Homework1_Solution.docx
@@ -2019,6 +2019,155 @@
       <w:pPr>
         <w:rPr>
           <w:rFonts w:ascii="Times New Roman" w:eastAsia="Times New Roman" w:hAnsi="Times New Roman" w:cs="Times New Roman"/>
+          <w:b/>
+        </w:rPr>
+      </w:pPr>
+      <w:r>
+        <w:rPr>
+          <w:rFonts w:ascii="Times New Roman" w:eastAsia="Times New Roman" w:hAnsi="Times New Roman" w:cs="Times New Roman"/>
+          <w:b/>
+        </w:rPr>
+        <w:t>(b)</w:t>
+      </w:r>
+    </w:p>
+    <w:p>
+      <w:pPr>
+        <w:rPr>
+          <w:rFonts w:ascii="Times New Roman" w:eastAsia="Times New Roman" w:hAnsi="Times New Roman" w:cs="Times New Roman"/>
+        </w:rPr>
+      </w:pPr>
+    </w:p>
+    <w:p>
+      <w:pPr>
+        <w:rPr>
+          <w:rFonts w:ascii="Times New Roman" w:eastAsia="Times New Roman" w:hAnsi="Times New Roman" w:cs="Times New Roman"/>
+        </w:rPr>
+      </w:pPr>
+      <w:r>
+        <w:rPr>
+          <w:rFonts w:ascii="Times New Roman" w:eastAsia="Times New Roman" w:hAnsi="Times New Roman" w:cs="Times New Roman"/>
+        </w:rPr>
+        <w:t>We know,</w:t>
+      </w:r>
+    </w:p>
+    <w:p>
+      <w:pPr>
+        <w:rPr>
+          <w:rFonts w:ascii="Times New Roman" w:eastAsia="Times New Roman" w:hAnsi="Times New Roman" w:cs="Times New Roman"/>
+        </w:rPr>
+      </w:pPr>
+      <w:r>
+        <w:rPr>
+          <w:rFonts w:ascii="Times New Roman" w:eastAsia="Times New Roman" w:hAnsi="Times New Roman" w:cs="Times New Roman"/>
+        </w:rPr>
+        <w:t xml:space="preserve">P(error) =   ∫ </w:t>
+      </w:r>
+      <w:proofErr w:type="gramStart"/>
+      <w:r>
+        <w:rPr>
+          <w:rFonts w:ascii="Times New Roman" w:eastAsia="Times New Roman" w:hAnsi="Times New Roman" w:cs="Times New Roman"/>
+        </w:rPr>
+        <w:t>P(</w:t>
+      </w:r>
+      <w:proofErr w:type="gramEnd"/>
+      <w:r>
+        <w:rPr>
+          <w:rFonts w:ascii="Times New Roman" w:eastAsia="Times New Roman" w:hAnsi="Times New Roman" w:cs="Times New Roman"/>
+        </w:rPr>
+        <w:t>error,</w:t>
+      </w:r>
+      <w:r>
+        <w:rPr>
+          <w:rFonts w:ascii="Times New Roman" w:eastAsia="Times New Roman" w:hAnsi="Times New Roman" w:cs="Times New Roman"/>
+        </w:rPr>
+        <w:t xml:space="preserve"> </w:t>
+      </w:r>
+      <w:r>
+        <w:rPr>
+          <w:rFonts w:ascii="Times New Roman" w:eastAsia="Times New Roman" w:hAnsi="Times New Roman" w:cs="Times New Roman"/>
+        </w:rPr>
+        <w:t>x) dx =   ∫  P(error</w:t>
+      </w:r>
+      <w:r>
+        <w:rPr>
+          <w:rFonts w:ascii="Times New Roman" w:eastAsia="Times New Roman" w:hAnsi="Times New Roman" w:cs="Times New Roman"/>
+        </w:rPr>
+        <w:t xml:space="preserve"> </w:t>
+      </w:r>
+      <w:r>
+        <w:rPr>
+          <w:rFonts w:ascii="Times New Roman" w:eastAsia="Times New Roman" w:hAnsi="Times New Roman" w:cs="Times New Roman"/>
+        </w:rPr>
+        <w:t>|</w:t>
+      </w:r>
+      <w:r>
+        <w:rPr>
+          <w:rFonts w:ascii="Times New Roman" w:eastAsia="Times New Roman" w:hAnsi="Times New Roman" w:cs="Times New Roman"/>
+        </w:rPr>
+        <w:t xml:space="preserve"> </w:t>
+      </w:r>
+      <w:r>
+        <w:rPr>
+          <w:rFonts w:ascii="Times New Roman" w:eastAsia="Times New Roman" w:hAnsi="Times New Roman" w:cs="Times New Roman"/>
+        </w:rPr>
+        <w:t>x) p(x) dx</w:t>
+      </w:r>
+    </w:p>
+    <w:p>
+      <w:pPr>
+        <w:rPr>
+          <w:rFonts w:ascii="Times New Roman" w:eastAsia="Times New Roman" w:hAnsi="Times New Roman" w:cs="Times New Roman"/>
+        </w:rPr>
+      </w:pPr>
+      <w:r>
+        <w:rPr>
+          <w:rFonts w:ascii="Times New Roman" w:eastAsia="Times New Roman" w:hAnsi="Times New Roman" w:cs="Times New Roman"/>
+        </w:rPr>
+        <w:t xml:space="preserve">and if for every x we minimize the error then </w:t>
+      </w:r>
+      <w:proofErr w:type="gramStart"/>
+      <w:r>
+        <w:rPr>
+          <w:rFonts w:ascii="Times New Roman" w:eastAsia="Times New Roman" w:hAnsi="Times New Roman" w:cs="Times New Roman"/>
+        </w:rPr>
+        <w:t>P(</w:t>
+      </w:r>
+      <w:proofErr w:type="gramEnd"/>
+      <w:r>
+        <w:rPr>
+          <w:rFonts w:ascii="Times New Roman" w:eastAsia="Times New Roman" w:hAnsi="Times New Roman" w:cs="Times New Roman"/>
+        </w:rPr>
+        <w:t>error</w:t>
+      </w:r>
+      <w:r>
+        <w:rPr>
+          <w:rFonts w:ascii="Times New Roman" w:eastAsia="Times New Roman" w:hAnsi="Times New Roman" w:cs="Times New Roman"/>
+        </w:rPr>
+        <w:t xml:space="preserve"> </w:t>
+      </w:r>
+      <w:r>
+        <w:rPr>
+          <w:rFonts w:ascii="Times New Roman" w:eastAsia="Times New Roman" w:hAnsi="Times New Roman" w:cs="Times New Roman"/>
+        </w:rPr>
+        <w:t>|</w:t>
+      </w:r>
+      <w:r>
+        <w:rPr>
+          <w:rFonts w:ascii="Times New Roman" w:eastAsia="Times New Roman" w:hAnsi="Times New Roman" w:cs="Times New Roman"/>
+        </w:rPr>
+        <w:t xml:space="preserve"> </w:t>
+      </w:r>
+      <w:r>
+        <w:rPr>
+          <w:rFonts w:ascii="Times New Roman" w:eastAsia="Times New Roman" w:hAnsi="Times New Roman" w:cs="Times New Roman"/>
+        </w:rPr>
+        <w:t>x) is as small as it can be.</w:t>
+      </w:r>
+    </w:p>
+    <w:p>
+      <w:pPr>
+        <w:rPr>
+          <w:rFonts w:ascii="Times New Roman" w:eastAsia="Times New Roman" w:hAnsi="Times New Roman" w:cs="Times New Roman"/>
         </w:rPr>
       </w:pPr>
       <w:bookmarkStart w:id="2" w:name="_GoBack"/>
@@ -2030,19 +2179,111 @@
           <w:rFonts w:ascii="Times New Roman" w:eastAsia="Times New Roman" w:hAnsi="Times New Roman" w:cs="Times New Roman"/>
         </w:rPr>
       </w:pPr>
-    </w:p>
-    <w:p>
-      <w:pPr>
-        <w:rPr>
-          <w:rFonts w:ascii="Times New Roman" w:eastAsia="Times New Roman" w:hAnsi="Times New Roman" w:cs="Times New Roman"/>
-        </w:rPr>
-      </w:pPr>
-    </w:p>
-    <w:p>
-      <w:pPr>
-        <w:rPr>
-          <w:rFonts w:ascii="Times New Roman" w:eastAsia="Times New Roman" w:hAnsi="Times New Roman" w:cs="Times New Roman"/>
-          <w:b/>
+      <w:r>
+        <w:rPr>
+          <w:rFonts w:ascii="Times New Roman" w:eastAsia="Times New Roman" w:hAnsi="Times New Roman" w:cs="Times New Roman"/>
+        </w:rPr>
+        <w:t xml:space="preserve">We also know that, </w:t>
+      </w:r>
+    </w:p>
+    <w:p>
+      <w:pPr>
+        <w:rPr>
+          <w:rFonts w:ascii="Times New Roman" w:eastAsia="Times New Roman" w:hAnsi="Times New Roman" w:cs="Times New Roman"/>
+        </w:rPr>
+      </w:pPr>
+      <w:r>
+        <w:rPr>
+          <w:rFonts w:ascii="Times New Roman" w:eastAsia="Times New Roman" w:hAnsi="Times New Roman" w:cs="Times New Roman"/>
+        </w:rPr>
+        <w:t xml:space="preserve">Probability of error = 1 – Probability of correct. </w:t>
+      </w:r>
+    </w:p>
+    <w:p>
+      <w:pPr>
+        <w:rPr>
+          <w:rFonts w:ascii="Times New Roman" w:eastAsia="Times New Roman" w:hAnsi="Times New Roman" w:cs="Times New Roman"/>
+        </w:rPr>
+      </w:pPr>
+    </w:p>
+    <w:p>
+      <w:pPr>
+        <w:rPr>
+          <w:rFonts w:ascii="Times New Roman" w:eastAsia="Times New Roman" w:hAnsi="Times New Roman" w:cs="Times New Roman"/>
+        </w:rPr>
+      </w:pPr>
+      <w:r>
+        <w:rPr>
+          <w:rFonts w:ascii="Times New Roman" w:eastAsia="Times New Roman" w:hAnsi="Times New Roman" w:cs="Times New Roman"/>
+        </w:rPr>
+        <w:t xml:space="preserve">So, </w:t>
+      </w:r>
+    </w:p>
+    <w:p>
+      <w:pPr>
+        <w:rPr>
+          <w:rFonts w:ascii="Times New Roman" w:eastAsia="Times New Roman" w:hAnsi="Times New Roman" w:cs="Times New Roman"/>
+        </w:rPr>
+      </w:pPr>
+      <w:r>
+        <w:rPr>
+          <w:rFonts w:ascii="Times New Roman" w:eastAsia="Times New Roman" w:hAnsi="Times New Roman" w:cs="Times New Roman"/>
+        </w:rPr>
+        <w:t xml:space="preserve">P(error) = 1 - </w:t>
+      </w:r>
+      <w:r>
+        <w:rPr>
+          <w:rFonts w:ascii="Times New Roman" w:eastAsia="Times New Roman" w:hAnsi="Times New Roman" w:cs="Times New Roman"/>
+        </w:rPr>
+        <w:t>∫</w:t>
+      </w:r>
+      <w:r>
+        <w:rPr>
+          <w:rFonts w:ascii="Times New Roman" w:eastAsia="Times New Roman" w:hAnsi="Times New Roman" w:cs="Times New Roman"/>
+        </w:rPr>
+        <w:t xml:space="preserve"> </w:t>
+      </w:r>
+      <w:proofErr w:type="gramStart"/>
+      <w:r>
+        <w:rPr>
+          <w:rFonts w:ascii="Times New Roman" w:eastAsia="Times New Roman" w:hAnsi="Times New Roman" w:cs="Times New Roman"/>
+        </w:rPr>
+        <w:t>P(</w:t>
+      </w:r>
+      <w:proofErr w:type="spellStart"/>
+      <w:proofErr w:type="gramEnd"/>
+      <w:r>
+        <w:rPr>
+          <w:rFonts w:ascii="Times New Roman" w:eastAsia="Times New Roman" w:hAnsi="Times New Roman" w:cs="Times New Roman"/>
+        </w:rPr>
+        <w:t>Wmax</w:t>
+      </w:r>
+      <w:proofErr w:type="spellEnd"/>
+      <w:r>
+        <w:rPr>
+          <w:rFonts w:ascii="Times New Roman" w:eastAsia="Times New Roman" w:hAnsi="Times New Roman" w:cs="Times New Roman"/>
+        </w:rPr>
+        <w:t xml:space="preserve"> | X) p(x) dx</w:t>
+      </w:r>
+    </w:p>
+    <w:p>
+      <w:pPr>
+        <w:rPr>
+          <w:rFonts w:ascii="Times New Roman" w:eastAsia="Times New Roman" w:hAnsi="Times New Roman" w:cs="Times New Roman"/>
+        </w:rPr>
+      </w:pPr>
+    </w:p>
+    <w:p>
+      <w:pPr>
+        <w:rPr>
+          <w:rFonts w:ascii="Times New Roman" w:eastAsia="Times New Roman" w:hAnsi="Times New Roman" w:cs="Times New Roman"/>
+        </w:rPr>
+      </w:pPr>
+    </w:p>
+    <w:p>
+      <w:pPr>
+        <w:rPr>
+          <w:rFonts w:ascii="Times New Roman" w:eastAsia="Times New Roman" w:hAnsi="Times New Roman" w:cs="Times New Roman"/>
         </w:rPr>
       </w:pPr>
     </w:p>
@@ -3620,7 +3861,6 @@
   <w:style w:type="character" w:default="1" w:styleId="DefaultParagraphFont">
     <w:name w:val="Default Paragraph Font"/>
     <w:uiPriority w:val="1"/>
-    <w:semiHidden/>
     <w:unhideWhenUsed/>
   </w:style>
   <w:style w:type="table" w:default="1" w:styleId="TableNormal">
@@ -4447,7 +4687,7 @@
 </file>
 
 <file path=customXml/itemProps1.xml><?xml version="1.0" encoding="utf-8"?>
-<ds:datastoreItem xmlns:ds="http://schemas.openxmlformats.org/officeDocument/2006/customXml" ds:itemID="{F098BB2C-AA79-4DCA-B45E-8A3B07660ED2}">
+<ds:datastoreItem xmlns:ds="http://schemas.openxmlformats.org/officeDocument/2006/customXml" ds:itemID="{D240C816-21F8-459B-AFC4-FF9941E26E11}">
   <ds:schemaRefs>
     <ds:schemaRef ds:uri="http://schemas.openxmlformats.org/officeDocument/2006/bibliography"/>
   </ds:schemaRefs>

</xml_diff>

<commit_message>
Add solution for 13.
</commit_message>
<xml_diff>
--- a/hw1/Homework1_Solution.docx
+++ b/hw1/Homework1_Solution.docx
@@ -1056,8 +1056,8 @@
           <w:rFonts w:ascii="Times New Roman" w:eastAsia="Times New Roman" w:hAnsi="Times New Roman" w:cs="Times New Roman"/>
         </w:rPr>
       </w:pPr>
-      <w:bookmarkStart w:id="0" w:name="_Hlk19097481"/>
-      <w:bookmarkStart w:id="1" w:name="_Hlk19097529"/>
+      <w:bookmarkStart w:id="0" w:name="_Hlk19097529"/>
+      <w:bookmarkStart w:id="1" w:name="_Hlk19097481"/>
       <w:r>
         <w:rPr>
           <w:rFonts w:ascii="Times New Roman" w:eastAsia="Times New Roman" w:hAnsi="Times New Roman" w:cs="Times New Roman"/>
@@ -1089,154 +1089,154 @@
         <w:t>,</w:t>
       </w:r>
     </w:p>
+    <w:bookmarkEnd w:id="0"/>
+    <w:p>
+      <w:pPr>
+        <w:rPr>
+          <w:rFonts w:ascii="Times New Roman" w:eastAsia="Times New Roman" w:hAnsi="Times New Roman" w:cs="Times New Roman"/>
+        </w:rPr>
+      </w:pPr>
+      <w:r>
+        <w:rPr>
+          <w:rFonts w:ascii="Times New Roman" w:eastAsia="Times New Roman" w:hAnsi="Times New Roman" w:cs="Times New Roman"/>
+        </w:rPr>
+        <w:t>S: ((male</w:t>
+      </w:r>
+      <w:r>
+        <w:rPr>
+          <w:rFonts w:ascii="Times New Roman" w:eastAsia="Times New Roman" w:hAnsi="Times New Roman" w:cs="Times New Roman"/>
+        </w:rPr>
+        <w:t>,</w:t>
+      </w:r>
+      <w:r>
+        <w:rPr>
+          <w:rFonts w:ascii="Times New Roman" w:eastAsia="Times New Roman" w:hAnsi="Times New Roman" w:cs="Times New Roman"/>
+        </w:rPr>
+        <w:t xml:space="preserve"> brown</w:t>
+      </w:r>
+      <w:proofErr w:type="gramStart"/>
+      <w:r>
+        <w:rPr>
+          <w:rFonts w:ascii="Times New Roman" w:eastAsia="Times New Roman" w:hAnsi="Times New Roman" w:cs="Times New Roman"/>
+        </w:rPr>
+        <w:t>,</w:t>
+      </w:r>
+      <w:r>
+        <w:rPr>
+          <w:rFonts w:ascii="Times New Roman" w:eastAsia="Times New Roman" w:hAnsi="Times New Roman" w:cs="Times New Roman"/>
+        </w:rPr>
+        <w:t xml:space="preserve"> </w:t>
+      </w:r>
+      <w:r>
+        <w:rPr>
+          <w:rFonts w:ascii="Times New Roman" w:eastAsia="Times New Roman" w:hAnsi="Times New Roman" w:cs="Times New Roman"/>
+        </w:rPr>
+        <w:t>?</w:t>
+      </w:r>
+      <w:proofErr w:type="gramEnd"/>
+      <w:r>
+        <w:rPr>
+          <w:rFonts w:ascii="Times New Roman" w:eastAsia="Times New Roman" w:hAnsi="Times New Roman" w:cs="Times New Roman"/>
+        </w:rPr>
+        <w:t>,</w:t>
+      </w:r>
+      <w:r>
+        <w:rPr>
+          <w:rFonts w:ascii="Times New Roman" w:eastAsia="Times New Roman" w:hAnsi="Times New Roman" w:cs="Times New Roman"/>
+        </w:rPr>
+        <w:t xml:space="preserve"> ?</w:t>
+      </w:r>
+      <w:r>
+        <w:rPr>
+          <w:rFonts w:ascii="Times New Roman" w:eastAsia="Times New Roman" w:hAnsi="Times New Roman" w:cs="Times New Roman"/>
+        </w:rPr>
+        <w:t>) (female</w:t>
+      </w:r>
+      <w:r>
+        <w:rPr>
+          <w:rFonts w:ascii="Times New Roman" w:eastAsia="Times New Roman" w:hAnsi="Times New Roman" w:cs="Times New Roman"/>
+        </w:rPr>
+        <w:t>,</w:t>
+      </w:r>
+      <w:r>
+        <w:rPr>
+          <w:rFonts w:ascii="Times New Roman" w:eastAsia="Times New Roman" w:hAnsi="Times New Roman" w:cs="Times New Roman"/>
+        </w:rPr>
+        <w:t xml:space="preserve"> black</w:t>
+      </w:r>
+      <w:r>
+        <w:rPr>
+          <w:rFonts w:ascii="Times New Roman" w:eastAsia="Times New Roman" w:hAnsi="Times New Roman" w:cs="Times New Roman"/>
+        </w:rPr>
+        <w:t>,</w:t>
+      </w:r>
+      <w:r>
+        <w:rPr>
+          <w:rFonts w:ascii="Times New Roman" w:eastAsia="Times New Roman" w:hAnsi="Times New Roman" w:cs="Times New Roman"/>
+        </w:rPr>
+        <w:t xml:space="preserve"> short</w:t>
+      </w:r>
+      <w:r>
+        <w:rPr>
+          <w:rFonts w:ascii="Times New Roman" w:eastAsia="Times New Roman" w:hAnsi="Times New Roman" w:cs="Times New Roman"/>
+        </w:rPr>
+        <w:t>,</w:t>
+      </w:r>
+      <w:r>
+        <w:rPr>
+          <w:rFonts w:ascii="Times New Roman" w:eastAsia="Times New Roman" w:hAnsi="Times New Roman" w:cs="Times New Roman"/>
+        </w:rPr>
+        <w:t xml:space="preserve"> US))</w:t>
+      </w:r>
+    </w:p>
+    <w:p>
+      <w:pPr>
+        <w:rPr>
+          <w:rFonts w:ascii="Times New Roman" w:eastAsia="Times New Roman" w:hAnsi="Times New Roman" w:cs="Times New Roman"/>
+        </w:rPr>
+      </w:pPr>
+      <w:r>
+        <w:rPr>
+          <w:rFonts w:ascii="Times New Roman" w:eastAsia="Times New Roman" w:hAnsi="Times New Roman" w:cs="Times New Roman"/>
+        </w:rPr>
+        <w:t>G: ((male</w:t>
+      </w:r>
+      <w:proofErr w:type="gramStart"/>
+      <w:r>
+        <w:rPr>
+          <w:rFonts w:ascii="Times New Roman" w:eastAsia="Times New Roman" w:hAnsi="Times New Roman" w:cs="Times New Roman"/>
+        </w:rPr>
+        <w:t>, ?</w:t>
+      </w:r>
+      <w:proofErr w:type="gramEnd"/>
+      <w:r>
+        <w:rPr>
+          <w:rFonts w:ascii="Times New Roman" w:eastAsia="Times New Roman" w:hAnsi="Times New Roman" w:cs="Times New Roman"/>
+        </w:rPr>
+        <w:t xml:space="preserve">, ?, ?) (?, ?, ?, ?) ), ( (?, ?, ?, ?) </w:t>
+      </w:r>
+      <w:proofErr w:type="gramStart"/>
+      <w:r>
+        <w:rPr>
+          <w:rFonts w:ascii="Times New Roman" w:eastAsia="Times New Roman" w:hAnsi="Times New Roman" w:cs="Times New Roman"/>
+        </w:rPr>
+        <w:t>(?,</w:t>
+      </w:r>
+      <w:proofErr w:type="gramEnd"/>
+      <w:r>
+        <w:rPr>
+          <w:rFonts w:ascii="Times New Roman" w:eastAsia="Times New Roman" w:hAnsi="Times New Roman" w:cs="Times New Roman"/>
+        </w:rPr>
+        <w:t xml:space="preserve"> ?, ?, US)</w:t>
+      </w:r>
+      <w:r>
+        <w:rPr>
+          <w:rFonts w:ascii="Times New Roman" w:eastAsia="Times New Roman" w:hAnsi="Times New Roman" w:cs="Times New Roman"/>
+        </w:rPr>
+        <w:t>)</w:t>
+      </w:r>
+    </w:p>
     <w:bookmarkEnd w:id="1"/>
-    <w:p>
-      <w:pPr>
-        <w:rPr>
-          <w:rFonts w:ascii="Times New Roman" w:eastAsia="Times New Roman" w:hAnsi="Times New Roman" w:cs="Times New Roman"/>
-        </w:rPr>
-      </w:pPr>
-      <w:r>
-        <w:rPr>
-          <w:rFonts w:ascii="Times New Roman" w:eastAsia="Times New Roman" w:hAnsi="Times New Roman" w:cs="Times New Roman"/>
-        </w:rPr>
-        <w:t>S: ((male</w:t>
-      </w:r>
-      <w:r>
-        <w:rPr>
-          <w:rFonts w:ascii="Times New Roman" w:eastAsia="Times New Roman" w:hAnsi="Times New Roman" w:cs="Times New Roman"/>
-        </w:rPr>
-        <w:t>,</w:t>
-      </w:r>
-      <w:r>
-        <w:rPr>
-          <w:rFonts w:ascii="Times New Roman" w:eastAsia="Times New Roman" w:hAnsi="Times New Roman" w:cs="Times New Roman"/>
-        </w:rPr>
-        <w:t xml:space="preserve"> brown</w:t>
-      </w:r>
-      <w:proofErr w:type="gramStart"/>
-      <w:r>
-        <w:rPr>
-          <w:rFonts w:ascii="Times New Roman" w:eastAsia="Times New Roman" w:hAnsi="Times New Roman" w:cs="Times New Roman"/>
-        </w:rPr>
-        <w:t>,</w:t>
-      </w:r>
-      <w:r>
-        <w:rPr>
-          <w:rFonts w:ascii="Times New Roman" w:eastAsia="Times New Roman" w:hAnsi="Times New Roman" w:cs="Times New Roman"/>
-        </w:rPr>
-        <w:t xml:space="preserve"> </w:t>
-      </w:r>
-      <w:r>
-        <w:rPr>
-          <w:rFonts w:ascii="Times New Roman" w:eastAsia="Times New Roman" w:hAnsi="Times New Roman" w:cs="Times New Roman"/>
-        </w:rPr>
-        <w:t>?</w:t>
-      </w:r>
-      <w:proofErr w:type="gramEnd"/>
-      <w:r>
-        <w:rPr>
-          <w:rFonts w:ascii="Times New Roman" w:eastAsia="Times New Roman" w:hAnsi="Times New Roman" w:cs="Times New Roman"/>
-        </w:rPr>
-        <w:t>,</w:t>
-      </w:r>
-      <w:r>
-        <w:rPr>
-          <w:rFonts w:ascii="Times New Roman" w:eastAsia="Times New Roman" w:hAnsi="Times New Roman" w:cs="Times New Roman"/>
-        </w:rPr>
-        <w:t xml:space="preserve"> ?</w:t>
-      </w:r>
-      <w:r>
-        <w:rPr>
-          <w:rFonts w:ascii="Times New Roman" w:eastAsia="Times New Roman" w:hAnsi="Times New Roman" w:cs="Times New Roman"/>
-        </w:rPr>
-        <w:t>) (female</w:t>
-      </w:r>
-      <w:r>
-        <w:rPr>
-          <w:rFonts w:ascii="Times New Roman" w:eastAsia="Times New Roman" w:hAnsi="Times New Roman" w:cs="Times New Roman"/>
-        </w:rPr>
-        <w:t>,</w:t>
-      </w:r>
-      <w:r>
-        <w:rPr>
-          <w:rFonts w:ascii="Times New Roman" w:eastAsia="Times New Roman" w:hAnsi="Times New Roman" w:cs="Times New Roman"/>
-        </w:rPr>
-        <w:t xml:space="preserve"> black</w:t>
-      </w:r>
-      <w:r>
-        <w:rPr>
-          <w:rFonts w:ascii="Times New Roman" w:eastAsia="Times New Roman" w:hAnsi="Times New Roman" w:cs="Times New Roman"/>
-        </w:rPr>
-        <w:t>,</w:t>
-      </w:r>
-      <w:r>
-        <w:rPr>
-          <w:rFonts w:ascii="Times New Roman" w:eastAsia="Times New Roman" w:hAnsi="Times New Roman" w:cs="Times New Roman"/>
-        </w:rPr>
-        <w:t xml:space="preserve"> short</w:t>
-      </w:r>
-      <w:r>
-        <w:rPr>
-          <w:rFonts w:ascii="Times New Roman" w:eastAsia="Times New Roman" w:hAnsi="Times New Roman" w:cs="Times New Roman"/>
-        </w:rPr>
-        <w:t>,</w:t>
-      </w:r>
-      <w:r>
-        <w:rPr>
-          <w:rFonts w:ascii="Times New Roman" w:eastAsia="Times New Roman" w:hAnsi="Times New Roman" w:cs="Times New Roman"/>
-        </w:rPr>
-        <w:t xml:space="preserve"> US))</w:t>
-      </w:r>
-    </w:p>
-    <w:p>
-      <w:pPr>
-        <w:rPr>
-          <w:rFonts w:ascii="Times New Roman" w:eastAsia="Times New Roman" w:hAnsi="Times New Roman" w:cs="Times New Roman"/>
-        </w:rPr>
-      </w:pPr>
-      <w:r>
-        <w:rPr>
-          <w:rFonts w:ascii="Times New Roman" w:eastAsia="Times New Roman" w:hAnsi="Times New Roman" w:cs="Times New Roman"/>
-        </w:rPr>
-        <w:t>G: ((male</w:t>
-      </w:r>
-      <w:proofErr w:type="gramStart"/>
-      <w:r>
-        <w:rPr>
-          <w:rFonts w:ascii="Times New Roman" w:eastAsia="Times New Roman" w:hAnsi="Times New Roman" w:cs="Times New Roman"/>
-        </w:rPr>
-        <w:t>, ?</w:t>
-      </w:r>
-      <w:proofErr w:type="gramEnd"/>
-      <w:r>
-        <w:rPr>
-          <w:rFonts w:ascii="Times New Roman" w:eastAsia="Times New Roman" w:hAnsi="Times New Roman" w:cs="Times New Roman"/>
-        </w:rPr>
-        <w:t xml:space="preserve">, ?, ?) (?, ?, ?, ?) ), ( (?, ?, ?, ?) </w:t>
-      </w:r>
-      <w:proofErr w:type="gramStart"/>
-      <w:r>
-        <w:rPr>
-          <w:rFonts w:ascii="Times New Roman" w:eastAsia="Times New Roman" w:hAnsi="Times New Roman" w:cs="Times New Roman"/>
-        </w:rPr>
-        <w:t>(?,</w:t>
-      </w:r>
-      <w:proofErr w:type="gramEnd"/>
-      <w:r>
-        <w:rPr>
-          <w:rFonts w:ascii="Times New Roman" w:eastAsia="Times New Roman" w:hAnsi="Times New Roman" w:cs="Times New Roman"/>
-        </w:rPr>
-        <w:t xml:space="preserve"> ?, ?, US)</w:t>
-      </w:r>
-      <w:r>
-        <w:rPr>
-          <w:rFonts w:ascii="Times New Roman" w:eastAsia="Times New Roman" w:hAnsi="Times New Roman" w:cs="Times New Roman"/>
-        </w:rPr>
-        <w:t>)</w:t>
-      </w:r>
-    </w:p>
-    <w:bookmarkEnd w:id="0"/>
     <w:p>
       <w:pPr>
         <w:rPr>
@@ -2170,8 +2170,6 @@
           <w:rFonts w:ascii="Times New Roman" w:eastAsia="Times New Roman" w:hAnsi="Times New Roman" w:cs="Times New Roman"/>
         </w:rPr>
       </w:pPr>
-      <w:bookmarkStart w:id="2" w:name="_GoBack"/>
-      <w:bookmarkEnd w:id="2"/>
     </w:p>
     <w:p>
       <w:pPr>
@@ -2397,12 +2395,574 @@
       </w:r>
     </w:p>
     <w:p>
-      <w:pPr>
-        <w:rPr>
-          <w:rFonts w:ascii="Times New Roman" w:eastAsia="Times New Roman" w:hAnsi="Times New Roman" w:cs="Times New Roman"/>
-          <w:b/>
-        </w:rPr>
-      </w:pPr>
+      <w:r>
+        <w:t xml:space="preserve">For </w:t>
+      </w:r>
+      <w:proofErr w:type="spellStart"/>
+      <w:r>
+        <w:t>i</w:t>
+      </w:r>
+      <w:proofErr w:type="spellEnd"/>
+      <w:r>
+        <w:t xml:space="preserve"> = </w:t>
+      </w:r>
+      <w:proofErr w:type="gramStart"/>
+      <w:r>
+        <w:t>1,...</w:t>
+      </w:r>
+      <w:proofErr w:type="gramEnd"/>
+      <w:r>
+        <w:t xml:space="preserve">,c, </w:t>
+      </w:r>
+    </w:p>
+    <w:p>
+      <w:proofErr w:type="gramStart"/>
+      <w:r>
+        <w:t>R(</w:t>
+      </w:r>
+      <w:proofErr w:type="gramEnd"/>
+      <w:r>
+        <w:t>α</w:t>
+      </w:r>
+      <w:proofErr w:type="spellStart"/>
+      <w:r>
+        <w:rPr>
+          <w:vertAlign w:val="subscript"/>
+        </w:rPr>
+        <w:t>i</w:t>
+      </w:r>
+      <w:proofErr w:type="spellEnd"/>
+      <w:r>
+        <w:t xml:space="preserve"> </w:t>
+      </w:r>
+      <w:r>
+        <w:t>|</w:t>
+      </w:r>
+      <w:r>
+        <w:t xml:space="preserve"> </w:t>
+      </w:r>
+      <w:r>
+        <w:t>x) =</w:t>
+      </w:r>
+      <w:r>
+        <w:t xml:space="preserve"> </w:t>
+      </w:r>
+      <m:oMath>
+        <m:nary>
+          <m:naryPr>
+            <m:chr m:val="∑"/>
+            <m:limLoc m:val="undOvr"/>
+            <m:ctrlPr>
+              <w:rPr>
+                <w:rFonts w:ascii="Cambria Math" w:hAnsi="Cambria Math"/>
+                <w:i/>
+              </w:rPr>
+            </m:ctrlPr>
+          </m:naryPr>
+          <m:sub>
+            <m:r>
+              <w:rPr>
+                <w:rFonts w:ascii="Cambria Math" w:hAnsi="Cambria Math"/>
+              </w:rPr>
+              <m:t>j=1</m:t>
+            </m:r>
+          </m:sub>
+          <m:sup>
+            <m:r>
+              <w:rPr>
+                <w:rFonts w:ascii="Cambria Math" w:hAnsi="Cambria Math"/>
+              </w:rPr>
+              <m:t>c</m:t>
+            </m:r>
+          </m:sup>
+          <m:e>
+            <m:r>
+              <w:rPr>
+                <w:rFonts w:ascii="Cambria Math" w:hAnsi="Cambria Math"/>
+              </w:rPr>
+              <m:t>λ</m:t>
+            </m:r>
+            <m:d>
+              <m:dPr>
+                <m:ctrlPr>
+                  <w:rPr>
+                    <w:rFonts w:ascii="Cambria Math" w:hAnsi="Cambria Math"/>
+                    <w:i/>
+                  </w:rPr>
+                </m:ctrlPr>
+              </m:dPr>
+              <m:e>
+                <m:r>
+                  <w:rPr>
+                    <w:rFonts w:ascii="Cambria Math" w:hAnsi="Cambria Math"/>
+                  </w:rPr>
+                  <m:t>α</m:t>
+                </m:r>
+                <m:r>
+                  <w:rPr>
+                    <w:rFonts w:ascii="Cambria Math" w:hAnsi="Cambria Math"/>
+                  </w:rPr>
+                  <m:t>i</m:t>
+                </m:r>
+              </m:e>
+              <m:e>
+                <m:r>
+                  <w:rPr>
+                    <w:rFonts w:ascii="Cambria Math" w:hAnsi="Cambria Math"/>
+                  </w:rPr>
+                  <m:t xml:space="preserve">ωj </m:t>
+                </m:r>
+              </m:e>
+            </m:d>
+            <m:r>
+              <w:rPr>
+                <w:rFonts w:ascii="Cambria Math" w:hAnsi="Cambria Math"/>
+              </w:rPr>
+              <m:t>P</m:t>
+            </m:r>
+            <m:d>
+              <m:dPr>
+                <m:ctrlPr>
+                  <w:rPr>
+                    <w:rFonts w:ascii="Cambria Math" w:hAnsi="Cambria Math"/>
+                    <w:i/>
+                  </w:rPr>
+                </m:ctrlPr>
+              </m:dPr>
+              <m:e>
+                <m:r>
+                  <w:rPr>
+                    <w:rFonts w:ascii="Cambria Math" w:hAnsi="Cambria Math"/>
+                  </w:rPr>
+                  <m:t xml:space="preserve">ωj </m:t>
+                </m:r>
+              </m:e>
+              <m:e>
+                <m:r>
+                  <w:rPr>
+                    <w:rFonts w:ascii="Cambria Math" w:hAnsi="Cambria Math"/>
+                  </w:rPr>
+                  <m:t>x</m:t>
+                </m:r>
+              </m:e>
+            </m:d>
+          </m:e>
+        </m:nary>
+      </m:oMath>
+      <w:r>
+        <w:t xml:space="preserve">  </w:t>
+      </w:r>
+    </w:p>
+    <w:p>
+      <w:r>
+        <w:t xml:space="preserve">              </w:t>
+      </w:r>
+      <w:r>
+        <w:t xml:space="preserve">= </w:t>
+      </w:r>
+      <w:proofErr w:type="spellStart"/>
+      <w:r>
+        <w:t>λ</w:t>
+      </w:r>
+      <w:r>
+        <w:softHyphen/>
+      </w:r>
+      <w:r>
+        <w:softHyphen/>
+      </w:r>
+      <w:r>
+        <w:softHyphen/>
+      </w:r>
+      <w:r>
+        <w:rPr>
+          <w:vertAlign w:val="subscript"/>
+        </w:rPr>
+        <w:t>s</w:t>
+      </w:r>
+      <w:proofErr w:type="spellEnd"/>
+      <w:r>
+        <w:t xml:space="preserve"> </w:t>
+      </w:r>
+      <w:r>
+        <w:t xml:space="preserve">  </w:t>
+      </w:r>
+      <m:oMath>
+        <m:nary>
+          <m:naryPr>
+            <m:chr m:val="∑"/>
+            <m:limLoc m:val="undOvr"/>
+            <m:ctrlPr>
+              <w:rPr>
+                <w:rFonts w:ascii="Cambria Math" w:hAnsi="Cambria Math"/>
+                <w:i/>
+              </w:rPr>
+            </m:ctrlPr>
+          </m:naryPr>
+          <m:sub>
+            <m:r>
+              <w:rPr>
+                <w:rFonts w:ascii="Cambria Math" w:hAnsi="Cambria Math"/>
+              </w:rPr>
+              <m:t>j=1, j</m:t>
+            </m:r>
+            <m:r>
+              <w:rPr>
+                <w:rFonts w:ascii="Cambria Math" w:hAnsi="Cambria Math"/>
+              </w:rPr>
+              <m:t>≠</m:t>
+            </m:r>
+            <m:r>
+              <w:rPr>
+                <w:rFonts w:ascii="Cambria Math" w:hAnsi="Cambria Math"/>
+              </w:rPr>
+              <m:t>i</m:t>
+            </m:r>
+          </m:sub>
+          <m:sup>
+            <m:r>
+              <w:rPr>
+                <w:rFonts w:ascii="Cambria Math" w:hAnsi="Cambria Math"/>
+              </w:rPr>
+              <m:t>c</m:t>
+            </m:r>
+          </m:sup>
+          <m:e>
+            <m:r>
+              <w:rPr>
+                <w:rFonts w:ascii="Cambria Math" w:hAnsi="Cambria Math"/>
+              </w:rPr>
+              <m:t>P(ωj|x)</m:t>
+            </m:r>
+          </m:e>
+        </m:nary>
+      </m:oMath>
+      <w:r>
+        <w:t xml:space="preserve"> </w:t>
+      </w:r>
+      <w:r>
+        <w:t xml:space="preserve"> </w:t>
+      </w:r>
+    </w:p>
+    <w:p>
+      <w:r>
+        <w:t xml:space="preserve">              </w:t>
+      </w:r>
+      <w:r>
+        <w:t xml:space="preserve">= </w:t>
+      </w:r>
+      <w:proofErr w:type="spellStart"/>
+      <w:r>
+        <w:t>λ</w:t>
+      </w:r>
+      <w:r>
+        <w:softHyphen/>
+      </w:r>
+      <w:r>
+        <w:rPr>
+          <w:vertAlign w:val="subscript"/>
+        </w:rPr>
+        <w:t>s</w:t>
+      </w:r>
+      <w:proofErr w:type="spellEnd"/>
+      <w:r>
+        <w:t xml:space="preserve"> [1 − </w:t>
+      </w:r>
+      <w:proofErr w:type="gramStart"/>
+      <w:r>
+        <w:t>P(</w:t>
+      </w:r>
+      <w:proofErr w:type="spellStart"/>
+      <w:proofErr w:type="gramEnd"/>
+      <w:r>
+        <w:t>ωi</w:t>
+      </w:r>
+      <w:proofErr w:type="spellEnd"/>
+      <w:r>
+        <w:t xml:space="preserve"> </w:t>
+      </w:r>
+      <w:r>
+        <w:t>|</w:t>
+      </w:r>
+      <w:r>
+        <w:t xml:space="preserve"> </w:t>
+      </w:r>
+      <w:r>
+        <w:t xml:space="preserve">x)] . </w:t>
+      </w:r>
+    </w:p>
+    <w:p>
+      <w:pPr>
+        <w:rPr>
+          <w:vertAlign w:val="subscript"/>
+        </w:rPr>
+      </w:pPr>
+    </w:p>
+    <w:p>
+      <w:r>
+        <w:t xml:space="preserve">For </w:t>
+      </w:r>
+      <w:proofErr w:type="spellStart"/>
+      <w:r>
+        <w:t>i</w:t>
+      </w:r>
+      <w:proofErr w:type="spellEnd"/>
+      <w:r>
+        <w:t xml:space="preserve"> = c + 1, </w:t>
+      </w:r>
+    </w:p>
+    <w:p>
+      <w:r>
+        <w:t xml:space="preserve">                </w:t>
+      </w:r>
+      <w:proofErr w:type="gramStart"/>
+      <w:r>
+        <w:t>R(</w:t>
+      </w:r>
+      <w:proofErr w:type="gramEnd"/>
+      <w:r>
+        <w:t>α</w:t>
+      </w:r>
+      <w:r>
+        <w:rPr>
+          <w:vertAlign w:val="subscript"/>
+        </w:rPr>
+        <w:t>c</w:t>
+      </w:r>
+      <w:r>
+        <w:t>+1</w:t>
+      </w:r>
+      <w:r>
+        <w:t xml:space="preserve"> </w:t>
+      </w:r>
+      <w:r>
+        <w:t>|</w:t>
+      </w:r>
+      <w:r>
+        <w:t xml:space="preserve"> </w:t>
+      </w:r>
+      <w:r>
+        <w:t xml:space="preserve">x) = </w:t>
+      </w:r>
+      <w:proofErr w:type="spellStart"/>
+      <w:r>
+        <w:t>λ</w:t>
+      </w:r>
+      <w:r>
+        <w:rPr>
+          <w:vertAlign w:val="subscript"/>
+        </w:rPr>
+        <w:t>r</w:t>
+      </w:r>
+      <w:proofErr w:type="spellEnd"/>
+      <w:r>
+        <w:t xml:space="preserve"> </w:t>
+      </w:r>
+    </w:p>
+    <w:p/>
+    <w:p>
+      <w:r>
+        <w:t xml:space="preserve">Therefore, the minimum risk is achieved </w:t>
+      </w:r>
+    </w:p>
+    <w:p>
+      <w:r>
+        <w:t>I</w:t>
+      </w:r>
+      <w:r>
+        <w:t>f</w:t>
+      </w:r>
+      <w:r>
+        <w:t>,</w:t>
+      </w:r>
+      <w:r>
+        <w:t xml:space="preserve"> we decide </w:t>
+      </w:r>
+      <w:proofErr w:type="spellStart"/>
+      <w:r>
+        <w:t>ωi</w:t>
+      </w:r>
+      <w:proofErr w:type="spellEnd"/>
+      <w:r>
+        <w:t xml:space="preserve"> if </w:t>
+      </w:r>
+      <w:proofErr w:type="gramStart"/>
+      <w:r>
+        <w:t>R(</w:t>
+      </w:r>
+      <w:proofErr w:type="gramEnd"/>
+      <w:r>
+        <w:t>α</w:t>
+      </w:r>
+      <w:proofErr w:type="spellStart"/>
+      <w:r>
+        <w:t>i</w:t>
+      </w:r>
+      <w:proofErr w:type="spellEnd"/>
+      <w:r>
+        <w:t xml:space="preserve"> </w:t>
+      </w:r>
+      <w:r>
+        <w:t>|</w:t>
+      </w:r>
+      <w:r>
+        <w:t xml:space="preserve"> </w:t>
+      </w:r>
+      <w:r>
+        <w:t>x) ≤ R(α</w:t>
+      </w:r>
+      <w:r>
+        <w:rPr>
+          <w:vertAlign w:val="subscript"/>
+        </w:rPr>
+        <w:t>c</w:t>
+      </w:r>
+      <w:r>
+        <w:t xml:space="preserve">+1|x), </w:t>
+      </w:r>
+    </w:p>
+    <w:p>
+      <w:r>
+        <w:t>i.e., P(</w:t>
+      </w:r>
+      <w:proofErr w:type="spellStart"/>
+      <w:r>
+        <w:t>ω</w:t>
+      </w:r>
+      <w:r>
+        <w:rPr>
+          <w:vertAlign w:val="subscript"/>
+        </w:rPr>
+        <w:t>i</w:t>
+      </w:r>
+      <w:proofErr w:type="spellEnd"/>
+      <w:r>
+        <w:rPr>
+          <w:vertAlign w:val="subscript"/>
+        </w:rPr>
+        <w:t xml:space="preserve"> </w:t>
+      </w:r>
+      <w:r>
+        <w:t>|</w:t>
+      </w:r>
+      <w:r>
+        <w:t xml:space="preserve"> </w:t>
+      </w:r>
+      <w:r>
+        <w:t xml:space="preserve">x) ≥ 1 </w:t>
+      </w:r>
+      <w:r>
+        <w:t>–</w:t>
+      </w:r>
+      <w:r>
+        <w:t xml:space="preserve"> </w:t>
+      </w:r>
+      <w:proofErr w:type="spellStart"/>
+      <w:r>
+        <w:t>λ</w:t>
+      </w:r>
+      <w:r>
+        <w:rPr>
+          <w:vertAlign w:val="subscript"/>
+        </w:rPr>
+        <w:t>r</w:t>
+      </w:r>
+      <w:proofErr w:type="spellEnd"/>
+      <w:r>
+        <w:t xml:space="preserve"> /</w:t>
+      </w:r>
+      <w:r>
+        <w:t xml:space="preserve"> </w:t>
+      </w:r>
+      <w:proofErr w:type="spellStart"/>
+      <w:r>
+        <w:t>λ</w:t>
+      </w:r>
+      <w:r>
+        <w:rPr>
+          <w:vertAlign w:val="subscript"/>
+        </w:rPr>
+        <w:t>s</w:t>
+      </w:r>
+      <w:proofErr w:type="spellEnd"/>
+      <w:r>
+        <w:t xml:space="preserve"> , and rej</w:t>
+      </w:r>
+      <w:bookmarkStart w:id="2" w:name="_GoBack"/>
+      <w:bookmarkEnd w:id="2"/>
+      <w:r>
+        <w:t xml:space="preserve">ect otherwise. </w:t>
+      </w:r>
+    </w:p>
+    <w:p/>
+    <w:p>
+      <w:r>
+        <w:t>If</w:t>
+      </w:r>
+      <w:r>
+        <w:t>,</w:t>
+      </w:r>
+      <w:r>
+        <w:t xml:space="preserve"> </w:t>
+      </w:r>
+      <w:proofErr w:type="spellStart"/>
+      <w:r>
+        <w:t>λ</w:t>
+      </w:r>
+      <w:r>
+        <w:rPr>
+          <w:vertAlign w:val="subscript"/>
+        </w:rPr>
+        <w:t>r</w:t>
+      </w:r>
+      <w:proofErr w:type="spellEnd"/>
+      <w:r>
+        <w:t xml:space="preserve"> = 0, we always reject. </w:t>
+      </w:r>
+    </w:p>
+    <w:p>
+      <w:pPr>
+        <w:rPr>
+          <w:rFonts w:ascii="Times New Roman" w:eastAsia="Times New Roman" w:hAnsi="Times New Roman" w:cs="Times New Roman"/>
+          <w:b/>
+        </w:rPr>
+      </w:pPr>
+      <w:r>
+        <w:t>If</w:t>
+      </w:r>
+      <w:r>
+        <w:t>,</w:t>
+      </w:r>
+      <w:r>
+        <w:t xml:space="preserve"> </w:t>
+      </w:r>
+      <w:proofErr w:type="spellStart"/>
+      <w:r>
+        <w:t>λ</w:t>
+      </w:r>
+      <w:r>
+        <w:rPr>
+          <w:vertAlign w:val="subscript"/>
+        </w:rPr>
+        <w:t>r</w:t>
+      </w:r>
+      <w:proofErr w:type="spellEnd"/>
+      <w:r>
+        <w:t xml:space="preserve"> &gt; </w:t>
+      </w:r>
+      <w:proofErr w:type="spellStart"/>
+      <w:r>
+        <w:t>λ</w:t>
+      </w:r>
+      <w:r>
+        <w:rPr>
+          <w:vertAlign w:val="subscript"/>
+        </w:rPr>
+        <w:t>s</w:t>
+      </w:r>
+      <w:proofErr w:type="spellEnd"/>
+      <w:r>
+        <w:t>, we will never reject</w:t>
+      </w:r>
     </w:p>
     <w:p>
       <w:pPr>
@@ -3370,7 +3930,7 @@
   <w:docDefaults>
     <w:rPrDefault>
       <w:rPr>
-        <w:rFonts w:ascii="Arial" w:eastAsia="Arial" w:hAnsi="Arial" w:cs="Arial"/>
+        <w:rFonts w:ascii="Arial" w:eastAsia="SimSun" w:hAnsi="Arial" w:cs="Arial"/>
         <w:sz w:val="22"/>
         <w:szCs w:val="22"/>
         <w:lang w:val="en" w:eastAsia="zh-CN" w:bidi="hi-IN"/>
@@ -3484,6 +4044,7 @@
     <w:lsdException w:name="HTML Sample" w:semiHidden="1" w:unhideWhenUsed="1"/>
     <w:lsdException w:name="HTML Typewriter" w:semiHidden="1" w:unhideWhenUsed="1"/>
     <w:lsdException w:name="HTML Variable" w:semiHidden="1" w:unhideWhenUsed="1"/>
+    <w:lsdException w:name="Normal Table" w:semiHidden="1" w:unhideWhenUsed="1"/>
     <w:lsdException w:name="annotation subject" w:semiHidden="1" w:unhideWhenUsed="1"/>
     <w:lsdException w:name="No List" w:semiHidden="1" w:unhideWhenUsed="1"/>
     <w:lsdException w:name="Outline List 1" w:semiHidden="1" w:unhideWhenUsed="1"/>
@@ -3527,8 +4088,10 @@
     <w:lsdException w:name="Table Elegant" w:semiHidden="1" w:unhideWhenUsed="1"/>
     <w:lsdException w:name="Table Professional" w:semiHidden="1" w:unhideWhenUsed="1"/>
     <w:lsdException w:name="Table Subtle 1" w:semiHidden="1" w:unhideWhenUsed="1"/>
+    <w:lsdException w:name="Table Subtle 2" w:semiHidden="1" w:unhideWhenUsed="1"/>
     <w:lsdException w:name="Table Web 1" w:semiHidden="1" w:unhideWhenUsed="1"/>
     <w:lsdException w:name="Table Web 2" w:semiHidden="1" w:unhideWhenUsed="1"/>
+    <w:lsdException w:name="Table Web 3" w:semiHidden="1" w:unhideWhenUsed="1"/>
     <w:lsdException w:name="Balloon Text" w:semiHidden="1" w:unhideWhenUsed="1"/>
     <w:lsdException w:name="Table Grid" w:uiPriority="39"/>
     <w:lsdException w:name="Table Theme" w:semiHidden="1" w:unhideWhenUsed="1"/>
@@ -4687,7 +5250,7 @@
 </file>
 
 <file path=customXml/itemProps1.xml><?xml version="1.0" encoding="utf-8"?>
-<ds:datastoreItem xmlns:ds="http://schemas.openxmlformats.org/officeDocument/2006/customXml" ds:itemID="{D240C816-21F8-459B-AFC4-FF9941E26E11}">
+<ds:datastoreItem xmlns:ds="http://schemas.openxmlformats.org/officeDocument/2006/customXml" ds:itemID="{EE857BEF-C3B3-496B-9457-52737A012D58}">
   <ds:schemaRefs>
     <ds:schemaRef ds:uri="http://schemas.openxmlformats.org/officeDocument/2006/bibliography"/>
   </ds:schemaRefs>

</xml_diff>

<commit_message>
Add solution for Question no 2.4
</commit_message>
<xml_diff>
--- a/hw1/Homework1_Solution.docx
+++ b/hw1/Homework1_Solution.docx
@@ -422,18 +422,539 @@
           <w:rFonts w:ascii="Times New Roman" w:eastAsia="Times New Roman" w:hAnsi="Times New Roman" w:cs="Times New Roman"/>
         </w:rPr>
       </w:pPr>
-    </w:p>
-    <w:p>
-      <w:pPr>
-        <w:rPr>
-          <w:rFonts w:ascii="Times New Roman" w:eastAsia="Times New Roman" w:hAnsi="Times New Roman" w:cs="Times New Roman"/>
-        </w:rPr>
-      </w:pPr>
       <w:r>
         <w:rPr>
           <w:rFonts w:ascii="Times New Roman" w:eastAsia="Times New Roman" w:hAnsi="Times New Roman" w:cs="Times New Roman"/>
         </w:rPr>
         <w:t>(a)</w:t>
+      </w:r>
+    </w:p>
+    <w:p>
+      <w:pPr>
+        <w:rPr>
+          <w:rFonts w:ascii="Times New Roman" w:eastAsia="Times New Roman" w:hAnsi="Times New Roman" w:cs="Times New Roman"/>
+        </w:rPr>
+      </w:pPr>
+    </w:p>
+    <w:p>
+      <w:pPr>
+        <w:rPr>
+          <w:rFonts w:ascii="Times New Roman" w:eastAsia="Times New Roman" w:hAnsi="Times New Roman" w:cs="Times New Roman"/>
+        </w:rPr>
+      </w:pPr>
+      <w:r>
+        <w:rPr>
+          <w:rFonts w:ascii="Times New Roman" w:eastAsia="Times New Roman" w:hAnsi="Times New Roman" w:cs="Times New Roman"/>
+        </w:rPr>
+        <w:t xml:space="preserve">S: </w:t>
+      </w:r>
+      <w:r>
+        <w:rPr>
+          <w:rFonts w:ascii="Times New Roman" w:eastAsia="Times New Roman" w:hAnsi="Times New Roman" w:cs="Times New Roman"/>
+        </w:rPr>
+        <w:t>{</w:t>
+      </w:r>
+      <w:r>
+        <w:rPr>
+          <w:rFonts w:ascii="Times New Roman" w:eastAsia="Times New Roman" w:hAnsi="Times New Roman" w:cs="Times New Roman"/>
+        </w:rPr>
+        <w:t>(</w:t>
+      </w:r>
+      <w:r>
+        <w:rPr>
+          <w:rFonts w:ascii="Times New Roman" w:eastAsia="Times New Roman" w:hAnsi="Times New Roman" w:cs="Times New Roman"/>
+        </w:rPr>
+        <w:t>4 &lt;= x &lt;= 6</w:t>
+      </w:r>
+      <w:r>
+        <w:rPr>
+          <w:rFonts w:ascii="Times New Roman" w:eastAsia="Times New Roman" w:hAnsi="Times New Roman" w:cs="Times New Roman"/>
+        </w:rPr>
+        <w:t>)</w:t>
+      </w:r>
+      <w:r>
+        <w:rPr>
+          <w:rFonts w:ascii="Times New Roman" w:eastAsia="Times New Roman" w:hAnsi="Times New Roman" w:cs="Times New Roman"/>
+        </w:rPr>
+        <w:t xml:space="preserve">, </w:t>
+      </w:r>
+      <w:r>
+        <w:rPr>
+          <w:rFonts w:ascii="Times New Roman" w:eastAsia="Times New Roman" w:hAnsi="Times New Roman" w:cs="Times New Roman"/>
+        </w:rPr>
+        <w:t>(</w:t>
+      </w:r>
+      <w:r>
+        <w:rPr>
+          <w:rFonts w:ascii="Times New Roman" w:eastAsia="Times New Roman" w:hAnsi="Times New Roman" w:cs="Times New Roman"/>
+        </w:rPr>
+        <w:t>3 &lt;= y &lt;= 5</w:t>
+      </w:r>
+      <w:r>
+        <w:rPr>
+          <w:rFonts w:ascii="Times New Roman" w:eastAsia="Times New Roman" w:hAnsi="Times New Roman" w:cs="Times New Roman"/>
+        </w:rPr>
+        <w:t>)</w:t>
+      </w:r>
+      <w:r>
+        <w:rPr>
+          <w:rFonts w:ascii="Times New Roman" w:eastAsia="Times New Roman" w:hAnsi="Times New Roman" w:cs="Times New Roman"/>
+        </w:rPr>
+        <w:t>}</w:t>
+      </w:r>
+    </w:p>
+    <w:p>
+      <w:pPr>
+        <w:rPr>
+          <w:rFonts w:ascii="Times New Roman" w:eastAsia="Times New Roman" w:hAnsi="Times New Roman" w:cs="Times New Roman"/>
+        </w:rPr>
+      </w:pPr>
+      <w:r>
+        <w:rPr>
+          <w:rFonts w:ascii="Times New Roman" w:eastAsia="Times New Roman" w:hAnsi="Times New Roman" w:cs="Times New Roman"/>
+        </w:rPr>
+        <w:lastRenderedPageBreak/>
+        <w:t>#draw</w:t>
+      </w:r>
+    </w:p>
+    <w:p>
+      <w:pPr>
+        <w:rPr>
+          <w:rFonts w:ascii="Times New Roman" w:eastAsia="Times New Roman" w:hAnsi="Times New Roman" w:cs="Times New Roman"/>
+        </w:rPr>
+      </w:pPr>
+    </w:p>
+    <w:p>
+      <w:pPr>
+        <w:rPr>
+          <w:rFonts w:ascii="Times New Roman" w:eastAsia="Times New Roman" w:hAnsi="Times New Roman" w:cs="Times New Roman"/>
+        </w:rPr>
+      </w:pPr>
+      <w:r>
+        <w:rPr>
+          <w:rFonts w:ascii="Times New Roman" w:eastAsia="Times New Roman" w:hAnsi="Times New Roman" w:cs="Times New Roman"/>
+        </w:rPr>
+        <w:t>This assumes that a rectangle is at minimum 1 x 1. This is also assuming that generalization or specification is the decreasing or increasing in value of a, b, c, or d.</w:t>
+      </w:r>
+    </w:p>
+    <w:p>
+      <w:pPr>
+        <w:rPr>
+          <w:rFonts w:ascii="Times New Roman" w:eastAsia="Times New Roman" w:hAnsi="Times New Roman" w:cs="Times New Roman"/>
+        </w:rPr>
+      </w:pPr>
+    </w:p>
+    <w:p>
+      <w:pPr>
+        <w:rPr>
+          <w:rFonts w:ascii="Times New Roman" w:eastAsia="Times New Roman" w:hAnsi="Times New Roman" w:cs="Times New Roman"/>
+        </w:rPr>
+      </w:pPr>
+    </w:p>
+    <w:p>
+      <w:pPr>
+        <w:rPr>
+          <w:rFonts w:ascii="Times New Roman" w:eastAsia="Times New Roman" w:hAnsi="Times New Roman" w:cs="Times New Roman"/>
+        </w:rPr>
+      </w:pPr>
+      <w:r>
+        <w:rPr>
+          <w:rFonts w:ascii="Times New Roman" w:eastAsia="Times New Roman" w:hAnsi="Times New Roman" w:cs="Times New Roman"/>
+        </w:rPr>
+        <w:t>(b)</w:t>
+      </w:r>
+    </w:p>
+    <w:p>
+      <w:pPr>
+        <w:rPr>
+          <w:rFonts w:ascii="Times New Roman" w:eastAsia="Times New Roman" w:hAnsi="Times New Roman" w:cs="Times New Roman"/>
+        </w:rPr>
+      </w:pPr>
+    </w:p>
+    <w:p>
+      <w:pPr>
+        <w:rPr>
+          <w:rFonts w:ascii="Times New Roman" w:eastAsia="Times New Roman" w:hAnsi="Times New Roman" w:cs="Times New Roman"/>
+        </w:rPr>
+      </w:pPr>
+      <w:r>
+        <w:rPr>
+          <w:rFonts w:ascii="Times New Roman" w:eastAsia="Times New Roman" w:hAnsi="Times New Roman" w:cs="Times New Roman"/>
+        </w:rPr>
+        <w:t xml:space="preserve">G: </w:t>
+      </w:r>
+      <w:r>
+        <w:rPr>
+          <w:rFonts w:ascii="Times New Roman" w:eastAsia="Times New Roman" w:hAnsi="Times New Roman" w:cs="Times New Roman"/>
+        </w:rPr>
+        <w:t>{</w:t>
+      </w:r>
+      <w:r>
+        <w:rPr>
+          <w:rFonts w:ascii="Times New Roman" w:eastAsia="Times New Roman" w:hAnsi="Times New Roman" w:cs="Times New Roman"/>
+        </w:rPr>
+        <w:t>(</w:t>
+      </w:r>
+      <w:r>
+        <w:rPr>
+          <w:rFonts w:ascii="Times New Roman" w:eastAsia="Times New Roman" w:hAnsi="Times New Roman" w:cs="Times New Roman"/>
+        </w:rPr>
+        <w:t>3 &lt;= x &lt;= 8</w:t>
+      </w:r>
+      <w:r>
+        <w:rPr>
+          <w:rFonts w:ascii="Times New Roman" w:eastAsia="Times New Roman" w:hAnsi="Times New Roman" w:cs="Times New Roman"/>
+        </w:rPr>
+        <w:t>)</w:t>
+      </w:r>
+      <w:r>
+        <w:rPr>
+          <w:rFonts w:ascii="Times New Roman" w:eastAsia="Times New Roman" w:hAnsi="Times New Roman" w:cs="Times New Roman"/>
+        </w:rPr>
+        <w:t xml:space="preserve">, </w:t>
+      </w:r>
+      <w:r>
+        <w:rPr>
+          <w:rFonts w:ascii="Times New Roman" w:eastAsia="Times New Roman" w:hAnsi="Times New Roman" w:cs="Times New Roman"/>
+        </w:rPr>
+        <w:t>(</w:t>
+      </w:r>
+      <w:r>
+        <w:rPr>
+          <w:rFonts w:ascii="Times New Roman" w:eastAsia="Times New Roman" w:hAnsi="Times New Roman" w:cs="Times New Roman"/>
+        </w:rPr>
+        <w:t>2 &lt;= y &lt;= 7</w:t>
+      </w:r>
+      <w:r>
+        <w:rPr>
+          <w:rFonts w:ascii="Times New Roman" w:eastAsia="Times New Roman" w:hAnsi="Times New Roman" w:cs="Times New Roman"/>
+        </w:rPr>
+        <w:t>)</w:t>
+      </w:r>
+      <w:r>
+        <w:rPr>
+          <w:rFonts w:ascii="Times New Roman" w:eastAsia="Times New Roman" w:hAnsi="Times New Roman" w:cs="Times New Roman"/>
+        </w:rPr>
+        <w:t>}</w:t>
+      </w:r>
+    </w:p>
+    <w:p>
+      <w:pPr>
+        <w:rPr>
+          <w:rFonts w:ascii="Times New Roman" w:eastAsia="Times New Roman" w:hAnsi="Times New Roman" w:cs="Times New Roman"/>
+        </w:rPr>
+      </w:pPr>
+    </w:p>
+    <w:p>
+      <w:pPr>
+        <w:rPr>
+          <w:rFonts w:ascii="Times New Roman" w:eastAsia="Times New Roman" w:hAnsi="Times New Roman" w:cs="Times New Roman"/>
+        </w:rPr>
+      </w:pPr>
+      <w:r>
+        <w:rPr>
+          <w:rFonts w:ascii="Times New Roman" w:eastAsia="Times New Roman" w:hAnsi="Times New Roman" w:cs="Times New Roman"/>
+        </w:rPr>
+        <w:t>Another general hypothesis,</w:t>
+      </w:r>
+    </w:p>
+    <w:p>
+      <w:pPr>
+        <w:rPr>
+          <w:rFonts w:ascii="Times New Roman" w:eastAsia="Times New Roman" w:hAnsi="Times New Roman" w:cs="Times New Roman"/>
+        </w:rPr>
+      </w:pPr>
+      <w:r>
+        <w:rPr>
+          <w:rFonts w:ascii="Times New Roman" w:eastAsia="Times New Roman" w:hAnsi="Times New Roman" w:cs="Times New Roman"/>
+        </w:rPr>
+        <w:t>G: {(</w:t>
+      </w:r>
+      <w:r>
+        <w:rPr>
+          <w:rFonts w:ascii="Times New Roman" w:eastAsia="Times New Roman" w:hAnsi="Times New Roman" w:cs="Times New Roman"/>
+        </w:rPr>
+        <w:t>2 &lt;= x &lt;= 8</w:t>
+      </w:r>
+      <w:r>
+        <w:rPr>
+          <w:rFonts w:ascii="Times New Roman" w:eastAsia="Times New Roman" w:hAnsi="Times New Roman" w:cs="Times New Roman"/>
+        </w:rPr>
+        <w:t>)</w:t>
+      </w:r>
+      <w:r>
+        <w:rPr>
+          <w:rFonts w:ascii="Times New Roman" w:eastAsia="Times New Roman" w:hAnsi="Times New Roman" w:cs="Times New Roman"/>
+        </w:rPr>
+        <w:t xml:space="preserve">, </w:t>
+      </w:r>
+      <w:r>
+        <w:rPr>
+          <w:rFonts w:ascii="Times New Roman" w:eastAsia="Times New Roman" w:hAnsi="Times New Roman" w:cs="Times New Roman"/>
+        </w:rPr>
+        <w:t>(</w:t>
+      </w:r>
+      <w:r>
+        <w:rPr>
+          <w:rFonts w:ascii="Times New Roman" w:eastAsia="Times New Roman" w:hAnsi="Times New Roman" w:cs="Times New Roman"/>
+        </w:rPr>
+        <w:t>2 &lt;= y &lt;=5</w:t>
+      </w:r>
+      <w:r>
+        <w:rPr>
+          <w:rFonts w:ascii="Times New Roman" w:eastAsia="Times New Roman" w:hAnsi="Times New Roman" w:cs="Times New Roman"/>
+        </w:rPr>
+        <w:t>)}</w:t>
+      </w:r>
+    </w:p>
+    <w:p>
+      <w:pPr>
+        <w:rPr>
+          <w:rFonts w:ascii="Times New Roman" w:eastAsia="Times New Roman" w:hAnsi="Times New Roman" w:cs="Times New Roman"/>
+        </w:rPr>
+      </w:pPr>
+    </w:p>
+    <w:p>
+      <w:pPr>
+        <w:rPr>
+          <w:rFonts w:ascii="Times New Roman" w:eastAsia="Times New Roman" w:hAnsi="Times New Roman" w:cs="Times New Roman"/>
+        </w:rPr>
+      </w:pPr>
+      <w:r>
+        <w:rPr>
+          <w:rFonts w:ascii="Times New Roman" w:eastAsia="Times New Roman" w:hAnsi="Times New Roman" w:cs="Times New Roman"/>
+        </w:rPr>
+        <w:t>#draw</w:t>
+      </w:r>
+    </w:p>
+    <w:p>
+      <w:pPr>
+        <w:rPr>
+          <w:rFonts w:ascii="Times New Roman" w:eastAsia="Times New Roman" w:hAnsi="Times New Roman" w:cs="Times New Roman"/>
+        </w:rPr>
+      </w:pPr>
+    </w:p>
+    <w:p>
+      <w:pPr>
+        <w:rPr>
+          <w:rFonts w:ascii="Times New Roman" w:eastAsia="Times New Roman" w:hAnsi="Times New Roman" w:cs="Times New Roman"/>
+        </w:rPr>
+      </w:pPr>
+      <w:r>
+        <w:rPr>
+          <w:rFonts w:ascii="Times New Roman" w:eastAsia="Times New Roman" w:hAnsi="Times New Roman" w:cs="Times New Roman"/>
+        </w:rPr>
+        <w:t>(C)</w:t>
+      </w:r>
+    </w:p>
+    <w:p>
+      <w:pPr>
+        <w:rPr>
+          <w:rFonts w:ascii="Times New Roman" w:eastAsia="Times New Roman" w:hAnsi="Times New Roman" w:cs="Times New Roman"/>
+        </w:rPr>
+      </w:pPr>
+      <w:r>
+        <w:rPr>
+          <w:rFonts w:ascii="Times New Roman" w:eastAsia="Times New Roman" w:hAnsi="Times New Roman" w:cs="Times New Roman"/>
+        </w:rPr>
+        <w:t xml:space="preserve">The learner could request (7, 4) for classification. </w:t>
+      </w:r>
+      <w:proofErr w:type="gramStart"/>
+      <w:r>
+        <w:rPr>
+          <w:rFonts w:ascii="Times New Roman" w:eastAsia="Times New Roman" w:hAnsi="Times New Roman" w:cs="Times New Roman"/>
+        </w:rPr>
+        <w:t>Actually, any</w:t>
+      </w:r>
+      <w:proofErr w:type="gramEnd"/>
+      <w:r>
+        <w:rPr>
+          <w:rFonts w:ascii="Times New Roman" w:eastAsia="Times New Roman" w:hAnsi="Times New Roman" w:cs="Times New Roman"/>
+        </w:rPr>
+        <w:t xml:space="preserve"> point in (4 &lt;= x &lt;= 7, y = 6) or (x = 7, 3 &lt;= y &lt;= 6) will work. This is because the points along these two lines are between the version space bounds </w:t>
+      </w:r>
+      <w:r>
+        <w:rPr>
+          <w:rFonts w:ascii="Times New Roman" w:eastAsia="Times New Roman" w:hAnsi="Times New Roman" w:cs="Times New Roman"/>
+        </w:rPr>
+        <w:t>identified</w:t>
+      </w:r>
+      <w:r>
+        <w:rPr>
+          <w:rFonts w:ascii="Times New Roman" w:eastAsia="Times New Roman" w:hAnsi="Times New Roman" w:cs="Times New Roman"/>
+        </w:rPr>
+        <w:t xml:space="preserve"> by S and G. Since S and G should converge upon one hypothesis, one must generalize or specialize, respectively.</w:t>
+      </w:r>
+    </w:p>
+    <w:p>
+      <w:pPr>
+        <w:rPr>
+          <w:rFonts w:ascii="Times New Roman" w:eastAsia="Times New Roman" w:hAnsi="Times New Roman" w:cs="Times New Roman"/>
+        </w:rPr>
+      </w:pPr>
+    </w:p>
+    <w:p>
+      <w:pPr>
+        <w:rPr>
+          <w:rFonts w:ascii="Times New Roman" w:eastAsia="Times New Roman" w:hAnsi="Times New Roman" w:cs="Times New Roman"/>
+        </w:rPr>
+      </w:pPr>
+      <w:r>
+        <w:rPr>
+          <w:rFonts w:ascii="Times New Roman" w:eastAsia="Times New Roman" w:hAnsi="Times New Roman" w:cs="Times New Roman"/>
+        </w:rPr>
+        <w:t>By selecting (5, 4), (4, 5), (5, 5), (6, 3) or (6, 4) reducing the space should be avoided. Since these points are already included by S, there should be no change in the space. This is a result of the bias imposed by the hypothesis representation.</w:t>
+      </w:r>
+    </w:p>
+    <w:p>
+      <w:pPr>
+        <w:rPr>
+          <w:rFonts w:ascii="Times New Roman" w:eastAsia="Times New Roman" w:hAnsi="Times New Roman" w:cs="Times New Roman"/>
+        </w:rPr>
+      </w:pPr>
+    </w:p>
+    <w:p>
+      <w:pPr>
+        <w:rPr>
+          <w:rFonts w:ascii="Times New Roman" w:eastAsia="Times New Roman" w:hAnsi="Times New Roman" w:cs="Times New Roman"/>
+        </w:rPr>
+      </w:pPr>
+      <w:r>
+        <w:rPr>
+          <w:rFonts w:ascii="Times New Roman" w:eastAsia="Times New Roman" w:hAnsi="Times New Roman" w:cs="Times New Roman"/>
+        </w:rPr>
+        <w:t>So, a</w:t>
+      </w:r>
+      <w:r>
+        <w:rPr>
+          <w:rFonts w:ascii="Times New Roman" w:eastAsia="Times New Roman" w:hAnsi="Times New Roman" w:cs="Times New Roman"/>
+        </w:rPr>
+        <w:t>ny point within the G boundary and outside the S boundary would</w:t>
+      </w:r>
+      <w:r>
+        <w:rPr>
+          <w:rFonts w:ascii="Times New Roman" w:eastAsia="Times New Roman" w:hAnsi="Times New Roman" w:cs="Times New Roman"/>
+        </w:rPr>
+        <w:t xml:space="preserve"> </w:t>
+      </w:r>
+      <w:r>
+        <w:rPr>
+          <w:rFonts w:ascii="Times New Roman" w:eastAsia="Times New Roman" w:hAnsi="Times New Roman" w:cs="Times New Roman"/>
+        </w:rPr>
+        <w:t>reduce the Version Space</w:t>
+      </w:r>
+      <w:r>
+        <w:rPr>
+          <w:rFonts w:ascii="Times New Roman" w:eastAsia="Times New Roman" w:hAnsi="Times New Roman" w:cs="Times New Roman"/>
+        </w:rPr>
+        <w:t xml:space="preserve">, and </w:t>
+      </w:r>
+      <w:r>
+        <w:rPr>
+          <w:rFonts w:ascii="Times New Roman" w:eastAsia="Times New Roman" w:hAnsi="Times New Roman" w:cs="Times New Roman"/>
+        </w:rPr>
+        <w:t>anything outside the G boundary or within the S</w:t>
+      </w:r>
+      <w:r>
+        <w:rPr>
+          <w:rFonts w:ascii="Times New Roman" w:eastAsia="Times New Roman" w:hAnsi="Times New Roman" w:cs="Times New Roman"/>
+        </w:rPr>
+        <w:t xml:space="preserve"> </w:t>
+      </w:r>
+      <w:r>
+        <w:rPr>
+          <w:rFonts w:ascii="Times New Roman" w:eastAsia="Times New Roman" w:hAnsi="Times New Roman" w:cs="Times New Roman"/>
+        </w:rPr>
+        <w:t>boundary would not reduce the Version Space</w:t>
+      </w:r>
+      <w:r>
+        <w:rPr>
+          <w:rFonts w:ascii="Times New Roman" w:eastAsia="Times New Roman" w:hAnsi="Times New Roman" w:cs="Times New Roman"/>
+        </w:rPr>
+        <w:t>.</w:t>
+      </w:r>
+    </w:p>
+    <w:p>
+      <w:pPr>
+        <w:rPr>
+          <w:rFonts w:ascii="Times New Roman" w:eastAsia="Times New Roman" w:hAnsi="Times New Roman" w:cs="Times New Roman"/>
+        </w:rPr>
+      </w:pPr>
+    </w:p>
+    <w:p>
+      <w:pPr>
+        <w:rPr>
+          <w:rFonts w:ascii="Times New Roman" w:eastAsia="Times New Roman" w:hAnsi="Times New Roman" w:cs="Times New Roman"/>
+        </w:rPr>
+      </w:pPr>
+      <w:r>
+        <w:rPr>
+          <w:rFonts w:ascii="Times New Roman" w:eastAsia="Times New Roman" w:hAnsi="Times New Roman" w:cs="Times New Roman"/>
+        </w:rPr>
+        <w:t>(d)</w:t>
+      </w:r>
+    </w:p>
+    <w:p>
+      <w:pPr>
+        <w:rPr>
+          <w:rFonts w:ascii="Times New Roman" w:eastAsia="Times New Roman" w:hAnsi="Times New Roman" w:cs="Times New Roman"/>
+        </w:rPr>
+      </w:pPr>
+      <w:r>
+        <w:rPr>
+          <w:rFonts w:ascii="Times New Roman" w:eastAsia="Times New Roman" w:hAnsi="Times New Roman" w:cs="Times New Roman"/>
+        </w:rPr>
+        <w:t>For the target concept to be learned exactly, G and S must converge, hence negative and positive examples must be given. One set of opposite points from the concept rectangle should be given as positive examples to force S to include or generalize to the rectangle concept (e.g., (3, 9) and (5, 2)). The other set of opposite corners should be expanded horizontally and vertically by 1 and be given as negative examples to restrict or specialize G to exclude everything but the concept rectangle (e.g., (3, 2)</w:t>
+      </w:r>
+      <w:r>
+        <w:rPr>
+          <w:rFonts w:ascii="Times New Roman" w:eastAsia="Times New Roman" w:hAnsi="Times New Roman" w:cs="Times New Roman"/>
+        </w:rPr>
+        <w:t xml:space="preserve"> </w:t>
+      </w:r>
+      <w:r>
+        <w:rPr>
+          <w:rFonts w:ascii="Times New Roman" w:eastAsia="Times New Roman" w:hAnsi="Times New Roman" w:cs="Times New Roman"/>
+        </w:rPr>
+        <w:t>-&gt;</w:t>
+      </w:r>
+      <w:r>
+        <w:rPr>
+          <w:rFonts w:ascii="Times New Roman" w:eastAsia="Times New Roman" w:hAnsi="Times New Roman" w:cs="Times New Roman"/>
+        </w:rPr>
+        <w:t xml:space="preserve"> </w:t>
+      </w:r>
+      <w:r>
+        <w:rPr>
+          <w:rFonts w:ascii="Times New Roman" w:eastAsia="Times New Roman" w:hAnsi="Times New Roman" w:cs="Times New Roman"/>
+        </w:rPr>
+        <w:t>(2, 1) and (5, 9)</w:t>
+      </w:r>
+      <w:r>
+        <w:rPr>
+          <w:rFonts w:ascii="Times New Roman" w:eastAsia="Times New Roman" w:hAnsi="Times New Roman" w:cs="Times New Roman"/>
+        </w:rPr>
+        <w:t xml:space="preserve"> </w:t>
+      </w:r>
+      <w:r>
+        <w:rPr>
+          <w:rFonts w:ascii="Times New Roman" w:eastAsia="Times New Roman" w:hAnsi="Times New Roman" w:cs="Times New Roman"/>
+        </w:rPr>
+        <w:t>-&gt;</w:t>
+      </w:r>
+      <w:r>
+        <w:rPr>
+          <w:rFonts w:ascii="Times New Roman" w:eastAsia="Times New Roman" w:hAnsi="Times New Roman" w:cs="Times New Roman"/>
+        </w:rPr>
+        <w:t xml:space="preserve"> </w:t>
+      </w:r>
+      <w:bookmarkStart w:id="0" w:name="_GoBack"/>
+      <w:bookmarkEnd w:id="0"/>
+      <w:r>
+        <w:rPr>
+          <w:rFonts w:ascii="Times New Roman" w:eastAsia="Times New Roman" w:hAnsi="Times New Roman" w:cs="Times New Roman"/>
+        </w:rPr>
+        <w:t>(6, 10)). This all requires that 4 training examples be given.</w:t>
       </w:r>
     </w:p>
     <w:p>
@@ -543,6 +1064,7 @@
           <w:rFonts w:ascii="Times New Roman" w:eastAsia="Times New Roman" w:hAnsi="Times New Roman" w:cs="Times New Roman"/>
           <w:b/>
         </w:rPr>
+        <w:lastRenderedPageBreak/>
         <w:t xml:space="preserve"> </w:t>
       </w:r>
       <w:r>
@@ -622,17 +1144,17 @@
     </w:p>
     <w:p>
       <w:r>
+        <w:t>+ ((male brown short French) (female black short US))</w:t>
+      </w:r>
+    </w:p>
+    <w:p>
+      <w:r>
+        <w:t>- ((female brown tall German) (female black short Indian))</w:t>
+      </w:r>
+    </w:p>
+    <w:p>
+      <w:r>
         <w:lastRenderedPageBreak/>
-        <w:t>+ ((male brown short French) (female black short US))</w:t>
-      </w:r>
-    </w:p>
-    <w:p>
-      <w:r>
-        <w:t>- ((female brown tall German) (female black short Indian))</w:t>
-      </w:r>
-    </w:p>
-    <w:p>
-      <w:r>
         <w:t>+ ((male brown tall Irish) (female brown short Irish))</w:t>
       </w:r>
     </w:p>
@@ -1056,8 +1578,8 @@
           <w:rFonts w:ascii="Times New Roman" w:eastAsia="Times New Roman" w:hAnsi="Times New Roman" w:cs="Times New Roman"/>
         </w:rPr>
       </w:pPr>
-      <w:bookmarkStart w:id="0" w:name="_Hlk19097529"/>
-      <w:bookmarkStart w:id="1" w:name="_Hlk19097481"/>
+      <w:bookmarkStart w:id="1" w:name="_Hlk19097529"/>
+      <w:bookmarkStart w:id="2" w:name="_Hlk19097481"/>
       <w:r>
         <w:rPr>
           <w:rFonts w:ascii="Times New Roman" w:eastAsia="Times New Roman" w:hAnsi="Times New Roman" w:cs="Times New Roman"/>
@@ -1089,7 +1611,7 @@
         <w:t>,</w:t>
       </w:r>
     </w:p>
-    <w:bookmarkEnd w:id="0"/>
+    <w:bookmarkEnd w:id="1"/>
     <w:p>
       <w:pPr>
         <w:rPr>
@@ -1236,7 +1758,7 @@
         <w:t>)</w:t>
       </w:r>
     </w:p>
-    <w:bookmarkEnd w:id="1"/>
+    <w:bookmarkEnd w:id="2"/>
     <w:p>
       <w:pPr>
         <w:rPr>
@@ -1710,7 +2232,6 @@
         <w:rPr>
           <w:rFonts w:ascii="Times New Roman" w:eastAsia="Times New Roman" w:hAnsi="Times New Roman" w:cs="Times New Roman"/>
         </w:rPr>
-        <w:lastRenderedPageBreak/>
         <w:t xml:space="preserve">Now, </w:t>
       </w:r>
       <w:r>
@@ -2396,6 +2917,7 @@
     </w:p>
     <w:p>
       <w:r>
+        <w:lastRenderedPageBreak/>
         <w:t xml:space="preserve">For </w:t>
       </w:r>
       <w:proofErr w:type="spellStart"/>
@@ -2822,9 +3344,14 @@
     </w:p>
     <w:p>
       <w:r>
-        <w:t>i.e., P(</w:t>
+        <w:t xml:space="preserve">i.e., </w:t>
+      </w:r>
+      <w:proofErr w:type="gramStart"/>
+      <w:r>
+        <w:t>P(</w:t>
       </w:r>
       <w:proofErr w:type="spellStart"/>
+      <w:proofErr w:type="gramEnd"/>
       <w:r>
         <w:t>ω</w:t>
       </w:r>
@@ -2885,12 +3412,7 @@
       </w:r>
       <w:proofErr w:type="spellEnd"/>
       <w:r>
-        <w:t xml:space="preserve"> , and rej</w:t>
-      </w:r>
-      <w:bookmarkStart w:id="2" w:name="_GoBack"/>
-      <w:bookmarkEnd w:id="2"/>
-      <w:r>
-        <w:t xml:space="preserve">ect otherwise. </w:t>
+        <w:t xml:space="preserve"> , and reject otherwise. </w:t>
       </w:r>
     </w:p>
     <w:p/>
@@ -4318,7 +4840,7 @@
   <w:style w:type="paragraph" w:default="1" w:styleId="Normal">
     <w:name w:val="Normal"/>
     <w:qFormat/>
-    <w:rsid w:val="000F7A3F"/>
+    <w:rsid w:val="005E61A1"/>
     <w:pPr>
       <w:widowControl w:val="0"/>
       <w:spacing w:line="276" w:lineRule="auto"/>
@@ -5250,7 +5772,7 @@
 </file>
 
 <file path=customXml/itemProps1.xml><?xml version="1.0" encoding="utf-8"?>
-<ds:datastoreItem xmlns:ds="http://schemas.openxmlformats.org/officeDocument/2006/customXml" ds:itemID="{EE857BEF-C3B3-496B-9457-52737A012D58}">
+<ds:datastoreItem xmlns:ds="http://schemas.openxmlformats.org/officeDocument/2006/customXml" ds:itemID="{A19329DD-A434-4B1D-88F2-F097046E952C}">
   <ds:schemaRefs>
     <ds:schemaRef ds:uri="http://schemas.openxmlformats.org/officeDocument/2006/bibliography"/>
   </ds:schemaRefs>

</xml_diff>

<commit_message>
Add solution for 2.5(b).
</commit_message>
<xml_diff>
--- a/hw1/Homework1_Solution.docx
+++ b/hw1/Homework1_Solution.docx
@@ -45,22 +45,18 @@
           </w:tcPr>
           <w:p>
             <w:pPr>
-              <w:pStyle w:val="Heading1"/>
-              <w:spacing w:before="0" w:after="0"/>
               <w:jc w:val="center"/>
-              <w:rPr>
-                <w:color w:val="632423" w:themeColor="accent2" w:themeShade="80"/>
-              </w:rPr>
             </w:pPr>
             <w:r>
-              <w:rPr>
-                <w:rFonts w:ascii="Times New Roman" w:eastAsia="Times New Roman" w:hAnsi="Times New Roman" w:cs="Times New Roman"/>
-                <w:b/>
-                <w:color w:val="632423" w:themeColor="accent2" w:themeShade="80"/>
-                <w:sz w:val="32"/>
-                <w:szCs w:val="32"/>
-              </w:rPr>
               <w:t>Homework 1</w:t>
+            </w:r>
+          </w:p>
+          <w:p>
+            <w:pPr>
+              <w:jc w:val="center"/>
+            </w:pPr>
+            <w:r>
+              <w:t>COSC 6342: Machine Learning</w:t>
             </w:r>
           </w:p>
         </w:tc>
@@ -948,8 +944,6 @@
         </w:rPr>
         <w:t xml:space="preserve"> </w:t>
       </w:r>
-      <w:bookmarkStart w:id="0" w:name="_GoBack"/>
-      <w:bookmarkEnd w:id="0"/>
       <w:r>
         <w:rPr>
           <w:rFonts w:ascii="Times New Roman" w:eastAsia="Times New Roman" w:hAnsi="Times New Roman" w:cs="Times New Roman"/>
@@ -1161,7 +1155,13 @@
     <w:p/>
     <w:p>
       <w:r>
-        <w:t>Let the hypothesis,</w:t>
+        <w:t xml:space="preserve">Let the </w:t>
+      </w:r>
+      <w:r>
+        <w:t>initial state</w:t>
+      </w:r>
+      <w:r>
+        <w:t>,</w:t>
       </w:r>
     </w:p>
     <w:p>
@@ -1578,8 +1578,8 @@
           <w:rFonts w:ascii="Times New Roman" w:eastAsia="Times New Roman" w:hAnsi="Times New Roman" w:cs="Times New Roman"/>
         </w:rPr>
       </w:pPr>
-      <w:bookmarkStart w:id="1" w:name="_Hlk19097529"/>
-      <w:bookmarkStart w:id="2" w:name="_Hlk19097481"/>
+      <w:bookmarkStart w:id="0" w:name="_Hlk19097529"/>
+      <w:bookmarkStart w:id="1" w:name="_Hlk19097481"/>
       <w:r>
         <w:rPr>
           <w:rFonts w:ascii="Times New Roman" w:eastAsia="Times New Roman" w:hAnsi="Times New Roman" w:cs="Times New Roman"/>
@@ -1611,11 +1611,204 @@
         <w:t>,</w:t>
       </w:r>
     </w:p>
+    <w:bookmarkEnd w:id="0"/>
+    <w:p>
+      <w:pPr>
+        <w:rPr>
+          <w:rFonts w:ascii="Times New Roman" w:eastAsia="Times New Roman" w:hAnsi="Times New Roman" w:cs="Times New Roman"/>
+        </w:rPr>
+      </w:pPr>
+      <w:r>
+        <w:rPr>
+          <w:rFonts w:ascii="Times New Roman" w:eastAsia="Times New Roman" w:hAnsi="Times New Roman" w:cs="Times New Roman"/>
+        </w:rPr>
+        <w:t>S: ((male</w:t>
+      </w:r>
+      <w:r>
+        <w:rPr>
+          <w:rFonts w:ascii="Times New Roman" w:eastAsia="Times New Roman" w:hAnsi="Times New Roman" w:cs="Times New Roman"/>
+        </w:rPr>
+        <w:t>,</w:t>
+      </w:r>
+      <w:r>
+        <w:rPr>
+          <w:rFonts w:ascii="Times New Roman" w:eastAsia="Times New Roman" w:hAnsi="Times New Roman" w:cs="Times New Roman"/>
+        </w:rPr>
+        <w:t xml:space="preserve"> brown</w:t>
+      </w:r>
+      <w:proofErr w:type="gramStart"/>
+      <w:r>
+        <w:rPr>
+          <w:rFonts w:ascii="Times New Roman" w:eastAsia="Times New Roman" w:hAnsi="Times New Roman" w:cs="Times New Roman"/>
+        </w:rPr>
+        <w:t>,</w:t>
+      </w:r>
+      <w:r>
+        <w:rPr>
+          <w:rFonts w:ascii="Times New Roman" w:eastAsia="Times New Roman" w:hAnsi="Times New Roman" w:cs="Times New Roman"/>
+        </w:rPr>
+        <w:t xml:space="preserve"> </w:t>
+      </w:r>
+      <w:r>
+        <w:rPr>
+          <w:rFonts w:ascii="Times New Roman" w:eastAsia="Times New Roman" w:hAnsi="Times New Roman" w:cs="Times New Roman"/>
+        </w:rPr>
+        <w:t>?</w:t>
+      </w:r>
+      <w:proofErr w:type="gramEnd"/>
+      <w:r>
+        <w:rPr>
+          <w:rFonts w:ascii="Times New Roman" w:eastAsia="Times New Roman" w:hAnsi="Times New Roman" w:cs="Times New Roman"/>
+        </w:rPr>
+        <w:t>,</w:t>
+      </w:r>
+      <w:r>
+        <w:rPr>
+          <w:rFonts w:ascii="Times New Roman" w:eastAsia="Times New Roman" w:hAnsi="Times New Roman" w:cs="Times New Roman"/>
+        </w:rPr>
+        <w:t xml:space="preserve"> ?</w:t>
+      </w:r>
+      <w:r>
+        <w:rPr>
+          <w:rFonts w:ascii="Times New Roman" w:eastAsia="Times New Roman" w:hAnsi="Times New Roman" w:cs="Times New Roman"/>
+        </w:rPr>
+        <w:t>) (female</w:t>
+      </w:r>
+      <w:r>
+        <w:rPr>
+          <w:rFonts w:ascii="Times New Roman" w:eastAsia="Times New Roman" w:hAnsi="Times New Roman" w:cs="Times New Roman"/>
+        </w:rPr>
+        <w:t>,</w:t>
+      </w:r>
+      <w:r>
+        <w:rPr>
+          <w:rFonts w:ascii="Times New Roman" w:eastAsia="Times New Roman" w:hAnsi="Times New Roman" w:cs="Times New Roman"/>
+        </w:rPr>
+        <w:t xml:space="preserve"> black</w:t>
+      </w:r>
+      <w:r>
+        <w:rPr>
+          <w:rFonts w:ascii="Times New Roman" w:eastAsia="Times New Roman" w:hAnsi="Times New Roman" w:cs="Times New Roman"/>
+        </w:rPr>
+        <w:t>,</w:t>
+      </w:r>
+      <w:r>
+        <w:rPr>
+          <w:rFonts w:ascii="Times New Roman" w:eastAsia="Times New Roman" w:hAnsi="Times New Roman" w:cs="Times New Roman"/>
+        </w:rPr>
+        <w:t xml:space="preserve"> short</w:t>
+      </w:r>
+      <w:r>
+        <w:rPr>
+          <w:rFonts w:ascii="Times New Roman" w:eastAsia="Times New Roman" w:hAnsi="Times New Roman" w:cs="Times New Roman"/>
+        </w:rPr>
+        <w:t>,</w:t>
+      </w:r>
+      <w:r>
+        <w:rPr>
+          <w:rFonts w:ascii="Times New Roman" w:eastAsia="Times New Roman" w:hAnsi="Times New Roman" w:cs="Times New Roman"/>
+        </w:rPr>
+        <w:t xml:space="preserve"> US))</w:t>
+      </w:r>
+    </w:p>
+    <w:p>
+      <w:pPr>
+        <w:rPr>
+          <w:rFonts w:ascii="Times New Roman" w:eastAsia="Times New Roman" w:hAnsi="Times New Roman" w:cs="Times New Roman"/>
+        </w:rPr>
+      </w:pPr>
+      <w:r>
+        <w:rPr>
+          <w:rFonts w:ascii="Times New Roman" w:eastAsia="Times New Roman" w:hAnsi="Times New Roman" w:cs="Times New Roman"/>
+        </w:rPr>
+        <w:t>G: ((male</w:t>
+      </w:r>
+      <w:proofErr w:type="gramStart"/>
+      <w:r>
+        <w:rPr>
+          <w:rFonts w:ascii="Times New Roman" w:eastAsia="Times New Roman" w:hAnsi="Times New Roman" w:cs="Times New Roman"/>
+        </w:rPr>
+        <w:t>, ?</w:t>
+      </w:r>
+      <w:proofErr w:type="gramEnd"/>
+      <w:r>
+        <w:rPr>
+          <w:rFonts w:ascii="Times New Roman" w:eastAsia="Times New Roman" w:hAnsi="Times New Roman" w:cs="Times New Roman"/>
+        </w:rPr>
+        <w:t xml:space="preserve">, ?, ?) (?, ?, ?, ?) ), ( (?, ?, ?, ?) </w:t>
+      </w:r>
+      <w:proofErr w:type="gramStart"/>
+      <w:r>
+        <w:rPr>
+          <w:rFonts w:ascii="Times New Roman" w:eastAsia="Times New Roman" w:hAnsi="Times New Roman" w:cs="Times New Roman"/>
+        </w:rPr>
+        <w:t>(?,</w:t>
+      </w:r>
+      <w:proofErr w:type="gramEnd"/>
+      <w:r>
+        <w:rPr>
+          <w:rFonts w:ascii="Times New Roman" w:eastAsia="Times New Roman" w:hAnsi="Times New Roman" w:cs="Times New Roman"/>
+        </w:rPr>
+        <w:t xml:space="preserve"> ?, ?, US)</w:t>
+      </w:r>
+      <w:r>
+        <w:rPr>
+          <w:rFonts w:ascii="Times New Roman" w:eastAsia="Times New Roman" w:hAnsi="Times New Roman" w:cs="Times New Roman"/>
+        </w:rPr>
+        <w:t>)</w:t>
+      </w:r>
+    </w:p>
     <w:bookmarkEnd w:id="1"/>
     <w:p>
       <w:pPr>
         <w:rPr>
           <w:rFonts w:ascii="Times New Roman" w:eastAsia="Times New Roman" w:hAnsi="Times New Roman" w:cs="Times New Roman"/>
+          <w:b/>
+          <w:color w:val="632423" w:themeColor="accent2" w:themeShade="80"/>
+        </w:rPr>
+      </w:pPr>
+    </w:p>
+    <w:p>
+      <w:pPr>
+        <w:rPr>
+          <w:rFonts w:ascii="Times New Roman" w:eastAsia="Times New Roman" w:hAnsi="Times New Roman" w:cs="Times New Roman"/>
+        </w:rPr>
+      </w:pPr>
+      <w:r>
+        <w:rPr>
+          <w:rFonts w:ascii="Times New Roman" w:eastAsia="Times New Roman" w:hAnsi="Times New Roman" w:cs="Times New Roman"/>
+        </w:rPr>
+        <w:t xml:space="preserve">Adding the </w:t>
+      </w:r>
+      <w:r>
+        <w:rPr>
+          <w:rFonts w:ascii="Times New Roman" w:eastAsia="Times New Roman" w:hAnsi="Times New Roman" w:cs="Times New Roman"/>
+        </w:rPr>
+        <w:t>fourth</w:t>
+      </w:r>
+      <w:r>
+        <w:rPr>
+          <w:rFonts w:ascii="Times New Roman" w:eastAsia="Times New Roman" w:hAnsi="Times New Roman" w:cs="Times New Roman"/>
+        </w:rPr>
+        <w:t xml:space="preserve"> pair which is </w:t>
+      </w:r>
+      <w:r>
+        <w:rPr>
+          <w:rFonts w:ascii="Times New Roman" w:eastAsia="Times New Roman" w:hAnsi="Times New Roman" w:cs="Times New Roman"/>
+        </w:rPr>
+        <w:t>positive</w:t>
+      </w:r>
+      <w:r>
+        <w:rPr>
+          <w:rFonts w:ascii="Times New Roman" w:eastAsia="Times New Roman" w:hAnsi="Times New Roman" w:cs="Times New Roman"/>
+        </w:rPr>
+        <w:t>,</w:t>
+      </w:r>
+    </w:p>
+    <w:p>
+      <w:pPr>
+        <w:rPr>
+          <w:rFonts w:ascii="Times New Roman" w:eastAsia="Times New Roman" w:hAnsi="Times New Roman" w:cs="Times New Roman"/>
         </w:rPr>
       </w:pPr>
       <w:r>
@@ -1698,6 +1891,7 @@
         </w:rPr>
         <w:t xml:space="preserve"> short</w:t>
       </w:r>
+      <w:proofErr w:type="gramStart"/>
       <w:r>
         <w:rPr>
           <w:rFonts w:ascii="Times New Roman" w:eastAsia="Times New Roman" w:hAnsi="Times New Roman" w:cs="Times New Roman"/>
@@ -1708,7 +1902,14 @@
         <w:rPr>
           <w:rFonts w:ascii="Times New Roman" w:eastAsia="Times New Roman" w:hAnsi="Times New Roman" w:cs="Times New Roman"/>
         </w:rPr>
-        <w:t xml:space="preserve"> US))</w:t>
+        <w:t xml:space="preserve"> ?</w:t>
+      </w:r>
+      <w:proofErr w:type="gramEnd"/>
+      <w:r>
+        <w:rPr>
+          <w:rFonts w:ascii="Times New Roman" w:eastAsia="Times New Roman" w:hAnsi="Times New Roman" w:cs="Times New Roman"/>
+        </w:rPr>
+        <w:t>))</w:t>
       </w:r>
     </w:p>
     <w:p>
@@ -1735,21 +1936,7 @@
         <w:rPr>
           <w:rFonts w:ascii="Times New Roman" w:eastAsia="Times New Roman" w:hAnsi="Times New Roman" w:cs="Times New Roman"/>
         </w:rPr>
-        <w:t xml:space="preserve">, ?, ?) (?, ?, ?, ?) ), ( (?, ?, ?, ?) </w:t>
-      </w:r>
-      <w:proofErr w:type="gramStart"/>
-      <w:r>
-        <w:rPr>
-          <w:rFonts w:ascii="Times New Roman" w:eastAsia="Times New Roman" w:hAnsi="Times New Roman" w:cs="Times New Roman"/>
-        </w:rPr>
-        <w:t>(?,</w:t>
-      </w:r>
-      <w:proofErr w:type="gramEnd"/>
-      <w:r>
-        <w:rPr>
-          <w:rFonts w:ascii="Times New Roman" w:eastAsia="Times New Roman" w:hAnsi="Times New Roman" w:cs="Times New Roman"/>
-        </w:rPr>
-        <w:t xml:space="preserve"> ?, ?, US)</w:t>
+        <w:t xml:space="preserve">, ?, ?) (?, ?, ?, ?) </w:t>
       </w:r>
       <w:r>
         <w:rPr>
@@ -1758,7 +1945,6 @@
         <w:t>)</w:t>
       </w:r>
     </w:p>
-    <w:bookmarkEnd w:id="2"/>
     <w:p>
       <w:pPr>
         <w:rPr>
@@ -1772,175 +1958,159 @@
       <w:pPr>
         <w:rPr>
           <w:rFonts w:ascii="Times New Roman" w:eastAsia="Times New Roman" w:hAnsi="Times New Roman" w:cs="Times New Roman"/>
-        </w:rPr>
-      </w:pPr>
-      <w:r>
-        <w:rPr>
-          <w:rFonts w:ascii="Times New Roman" w:eastAsia="Times New Roman" w:hAnsi="Times New Roman" w:cs="Times New Roman"/>
-        </w:rPr>
-        <w:t xml:space="preserve">Adding the </w:t>
-      </w:r>
-      <w:r>
-        <w:rPr>
-          <w:rFonts w:ascii="Times New Roman" w:eastAsia="Times New Roman" w:hAnsi="Times New Roman" w:cs="Times New Roman"/>
-        </w:rPr>
-        <w:t>fourth</w:t>
-      </w:r>
-      <w:r>
-        <w:rPr>
-          <w:rFonts w:ascii="Times New Roman" w:eastAsia="Times New Roman" w:hAnsi="Times New Roman" w:cs="Times New Roman"/>
-        </w:rPr>
-        <w:t xml:space="preserve"> pair which is </w:t>
-      </w:r>
-      <w:r>
-        <w:rPr>
-          <w:rFonts w:ascii="Times New Roman" w:eastAsia="Times New Roman" w:hAnsi="Times New Roman" w:cs="Times New Roman"/>
-        </w:rPr>
-        <w:t>positive</w:t>
-      </w:r>
-      <w:r>
-        <w:rPr>
-          <w:rFonts w:ascii="Times New Roman" w:eastAsia="Times New Roman" w:hAnsi="Times New Roman" w:cs="Times New Roman"/>
-        </w:rPr>
-        <w:t>,</w:t>
-      </w:r>
-    </w:p>
-    <w:p>
-      <w:pPr>
-        <w:rPr>
-          <w:rFonts w:ascii="Times New Roman" w:eastAsia="Times New Roman" w:hAnsi="Times New Roman" w:cs="Times New Roman"/>
-        </w:rPr>
-      </w:pPr>
-      <w:r>
-        <w:rPr>
-          <w:rFonts w:ascii="Times New Roman" w:eastAsia="Times New Roman" w:hAnsi="Times New Roman" w:cs="Times New Roman"/>
-        </w:rPr>
-        <w:t>S: ((male</w:t>
-      </w:r>
-      <w:r>
-        <w:rPr>
-          <w:rFonts w:ascii="Times New Roman" w:eastAsia="Times New Roman" w:hAnsi="Times New Roman" w:cs="Times New Roman"/>
-        </w:rPr>
-        <w:t>,</w:t>
-      </w:r>
-      <w:r>
-        <w:rPr>
-          <w:rFonts w:ascii="Times New Roman" w:eastAsia="Times New Roman" w:hAnsi="Times New Roman" w:cs="Times New Roman"/>
-        </w:rPr>
-        <w:t xml:space="preserve"> brown</w:t>
-      </w:r>
-      <w:proofErr w:type="gramStart"/>
-      <w:r>
-        <w:rPr>
-          <w:rFonts w:ascii="Times New Roman" w:eastAsia="Times New Roman" w:hAnsi="Times New Roman" w:cs="Times New Roman"/>
-        </w:rPr>
-        <w:t>,</w:t>
-      </w:r>
-      <w:r>
-        <w:rPr>
-          <w:rFonts w:ascii="Times New Roman" w:eastAsia="Times New Roman" w:hAnsi="Times New Roman" w:cs="Times New Roman"/>
-        </w:rPr>
-        <w:t xml:space="preserve"> </w:t>
-      </w:r>
-      <w:r>
-        <w:rPr>
-          <w:rFonts w:ascii="Times New Roman" w:eastAsia="Times New Roman" w:hAnsi="Times New Roman" w:cs="Times New Roman"/>
-        </w:rPr>
-        <w:t>?</w:t>
-      </w:r>
-      <w:proofErr w:type="gramEnd"/>
-      <w:r>
-        <w:rPr>
-          <w:rFonts w:ascii="Times New Roman" w:eastAsia="Times New Roman" w:hAnsi="Times New Roman" w:cs="Times New Roman"/>
-        </w:rPr>
-        <w:t>,</w:t>
-      </w:r>
-      <w:r>
-        <w:rPr>
-          <w:rFonts w:ascii="Times New Roman" w:eastAsia="Times New Roman" w:hAnsi="Times New Roman" w:cs="Times New Roman"/>
-        </w:rPr>
-        <w:t xml:space="preserve"> ?</w:t>
-      </w:r>
-      <w:r>
-        <w:rPr>
-          <w:rFonts w:ascii="Times New Roman" w:eastAsia="Times New Roman" w:hAnsi="Times New Roman" w:cs="Times New Roman"/>
-        </w:rPr>
-        <w:t>) (female</w:t>
-      </w:r>
-      <w:r>
-        <w:rPr>
-          <w:rFonts w:ascii="Times New Roman" w:eastAsia="Times New Roman" w:hAnsi="Times New Roman" w:cs="Times New Roman"/>
-        </w:rPr>
-        <w:t>,</w:t>
-      </w:r>
-      <w:r>
-        <w:rPr>
-          <w:rFonts w:ascii="Times New Roman" w:eastAsia="Times New Roman" w:hAnsi="Times New Roman" w:cs="Times New Roman"/>
-        </w:rPr>
-        <w:t xml:space="preserve"> black</w:t>
-      </w:r>
-      <w:r>
-        <w:rPr>
-          <w:rFonts w:ascii="Times New Roman" w:eastAsia="Times New Roman" w:hAnsi="Times New Roman" w:cs="Times New Roman"/>
-        </w:rPr>
-        <w:t>,</w:t>
-      </w:r>
-      <w:r>
-        <w:rPr>
-          <w:rFonts w:ascii="Times New Roman" w:eastAsia="Times New Roman" w:hAnsi="Times New Roman" w:cs="Times New Roman"/>
-        </w:rPr>
-        <w:t xml:space="preserve"> short</w:t>
-      </w:r>
-      <w:proofErr w:type="gramStart"/>
-      <w:r>
-        <w:rPr>
-          <w:rFonts w:ascii="Times New Roman" w:eastAsia="Times New Roman" w:hAnsi="Times New Roman" w:cs="Times New Roman"/>
-        </w:rPr>
-        <w:t>,</w:t>
-      </w:r>
-      <w:r>
-        <w:rPr>
-          <w:rFonts w:ascii="Times New Roman" w:eastAsia="Times New Roman" w:hAnsi="Times New Roman" w:cs="Times New Roman"/>
-        </w:rPr>
-        <w:t xml:space="preserve"> ?</w:t>
-      </w:r>
-      <w:proofErr w:type="gramEnd"/>
-      <w:r>
-        <w:rPr>
-          <w:rFonts w:ascii="Times New Roman" w:eastAsia="Times New Roman" w:hAnsi="Times New Roman" w:cs="Times New Roman"/>
-        </w:rPr>
-        <w:t>))</w:t>
-      </w:r>
-    </w:p>
-    <w:p>
-      <w:pPr>
-        <w:rPr>
-          <w:rFonts w:ascii="Times New Roman" w:eastAsia="Times New Roman" w:hAnsi="Times New Roman" w:cs="Times New Roman"/>
-        </w:rPr>
-      </w:pPr>
-      <w:r>
-        <w:rPr>
-          <w:rFonts w:ascii="Times New Roman" w:eastAsia="Times New Roman" w:hAnsi="Times New Roman" w:cs="Times New Roman"/>
-        </w:rPr>
-        <w:t>G: ((male</w:t>
-      </w:r>
-      <w:proofErr w:type="gramStart"/>
-      <w:r>
-        <w:rPr>
-          <w:rFonts w:ascii="Times New Roman" w:eastAsia="Times New Roman" w:hAnsi="Times New Roman" w:cs="Times New Roman"/>
-        </w:rPr>
-        <w:t>, ?</w:t>
-      </w:r>
-      <w:proofErr w:type="gramEnd"/>
-      <w:r>
-        <w:rPr>
-          <w:rFonts w:ascii="Times New Roman" w:eastAsia="Times New Roman" w:hAnsi="Times New Roman" w:cs="Times New Roman"/>
-        </w:rPr>
-        <w:t xml:space="preserve">, ?, ?) (?, ?, ?, ?) </w:t>
-      </w:r>
-      <w:r>
-        <w:rPr>
-          <w:rFonts w:ascii="Times New Roman" w:eastAsia="Times New Roman" w:hAnsi="Times New Roman" w:cs="Times New Roman"/>
+          <w:b/>
+        </w:rPr>
+      </w:pPr>
+      <w:r>
+        <w:rPr>
+          <w:rFonts w:ascii="Times New Roman" w:eastAsia="Times New Roman" w:hAnsi="Times New Roman" w:cs="Times New Roman"/>
+          <w:b/>
+        </w:rPr>
+        <w:t>(b)</w:t>
+      </w:r>
+    </w:p>
+    <w:p>
+      <w:pPr>
+        <w:rPr>
+          <w:rFonts w:ascii="Times New Roman" w:eastAsia="Times New Roman" w:hAnsi="Times New Roman" w:cs="Times New Roman"/>
+          <w:color w:val="000000" w:themeColor="text1"/>
+        </w:rPr>
+      </w:pPr>
+      <w:r>
+        <w:rPr>
+          <w:rFonts w:ascii="Times New Roman" w:eastAsia="Times New Roman" w:hAnsi="Times New Roman" w:cs="Times New Roman"/>
+          <w:color w:val="000000" w:themeColor="text1"/>
+        </w:rPr>
+        <w:t>We have a single positive training example,</w:t>
+      </w:r>
+    </w:p>
+    <w:p>
+      <w:pPr>
+        <w:rPr>
+          <w:rFonts w:ascii="Times New Roman" w:eastAsia="Times New Roman" w:hAnsi="Times New Roman" w:cs="Times New Roman"/>
+          <w:color w:val="000000" w:themeColor="text1"/>
+        </w:rPr>
+      </w:pPr>
+    </w:p>
+    <w:p>
+      <w:pPr>
+        <w:rPr>
+          <w:rFonts w:ascii="Times New Roman" w:eastAsia="Times New Roman" w:hAnsi="Times New Roman" w:cs="Times New Roman"/>
+          <w:color w:val="000000" w:themeColor="text1"/>
+        </w:rPr>
+      </w:pPr>
+      <w:r>
+        <w:rPr>
+          <w:rFonts w:ascii="Times New Roman" w:eastAsia="Times New Roman" w:hAnsi="Times New Roman" w:cs="Times New Roman"/>
+          <w:color w:val="000000" w:themeColor="text1"/>
+        </w:rPr>
+        <w:tab/>
+        <w:t>+ ((male, black, short, Portuguese) (female, blonde, tall, Indian))</w:t>
+      </w:r>
+    </w:p>
+    <w:p>
+      <w:pPr>
+        <w:rPr>
+          <w:rFonts w:ascii="Times New Roman" w:eastAsia="Times New Roman" w:hAnsi="Times New Roman" w:cs="Times New Roman"/>
+          <w:color w:val="000000" w:themeColor="text1"/>
+        </w:rPr>
+      </w:pPr>
+    </w:p>
+    <w:p>
+      <w:pPr>
+        <w:rPr>
+          <w:rFonts w:ascii="Times New Roman" w:eastAsia="Times New Roman" w:hAnsi="Times New Roman" w:cs="Times New Roman"/>
+          <w:color w:val="000000" w:themeColor="text1"/>
+        </w:rPr>
+      </w:pPr>
+      <w:r>
+        <w:rPr>
+          <w:rFonts w:ascii="Times New Roman" w:eastAsia="Times New Roman" w:hAnsi="Times New Roman" w:cs="Times New Roman"/>
+          <w:color w:val="000000" w:themeColor="text1"/>
+        </w:rPr>
+        <w:t>There are 8 attributes in the given hypothesis. Each attribute can have either the specified value or “?”. So, the total number of consistent hypothesis is,</w:t>
+      </w:r>
+    </w:p>
+    <w:p>
+      <w:pPr>
+        <w:rPr>
+          <w:rFonts w:ascii="Times New Roman" w:eastAsia="Times New Roman" w:hAnsi="Times New Roman" w:cs="Times New Roman"/>
+          <w:color w:val="000000" w:themeColor="text1"/>
+        </w:rPr>
+      </w:pPr>
+    </w:p>
+    <w:p>
+      <w:pPr>
+        <w:rPr>
+          <w:rFonts w:ascii="Times New Roman" w:eastAsia="Times New Roman" w:hAnsi="Times New Roman" w:cs="Times New Roman"/>
+          <w:color w:val="000000" w:themeColor="text1"/>
+        </w:rPr>
+      </w:pPr>
+      <w:r>
+        <w:rPr>
+          <w:rFonts w:ascii="Times New Roman" w:eastAsia="Times New Roman" w:hAnsi="Times New Roman" w:cs="Times New Roman"/>
+          <w:color w:val="000000" w:themeColor="text1"/>
+        </w:rPr>
+        <w:tab/>
+      </w:r>
+      <w:r>
+        <w:rPr>
+          <w:rFonts w:ascii="Times New Roman" w:eastAsia="Times New Roman" w:hAnsi="Times New Roman" w:cs="Times New Roman"/>
+          <w:color w:val="000000" w:themeColor="text1"/>
+        </w:rPr>
+        <w:tab/>
+      </w:r>
+      <w:bookmarkStart w:id="2" w:name="_GoBack"/>
+      <w:bookmarkEnd w:id="2"/>
+      <w:r>
+        <w:rPr>
+          <w:rFonts w:ascii="Times New Roman" w:eastAsia="Times New Roman" w:hAnsi="Times New Roman" w:cs="Times New Roman"/>
+          <w:color w:val="000000" w:themeColor="text1"/>
+        </w:rPr>
+        <w:tab/>
+        <w:t>2^8 = 256</w:t>
+      </w:r>
+    </w:p>
+    <w:p>
+      <w:pPr>
+        <w:rPr>
+          <w:rFonts w:ascii="Times New Roman" w:eastAsia="Times New Roman" w:hAnsi="Times New Roman" w:cs="Times New Roman"/>
+          <w:color w:val="000000" w:themeColor="text1"/>
+        </w:rPr>
+      </w:pPr>
+    </w:p>
+    <w:p>
+      <w:pPr>
+        <w:rPr>
+          <w:rFonts w:ascii="Times New Roman" w:eastAsia="Times New Roman" w:hAnsi="Times New Roman" w:cs="Times New Roman"/>
+        </w:rPr>
+      </w:pPr>
+    </w:p>
+    <w:p>
+      <w:pPr>
+        <w:rPr>
+          <w:rFonts w:ascii="Times New Roman" w:eastAsia="Times New Roman" w:hAnsi="Times New Roman" w:cs="Times New Roman"/>
+          <w:b/>
+        </w:rPr>
+      </w:pPr>
+      <w:r>
+        <w:rPr>
+          <w:rFonts w:ascii="Times New Roman" w:eastAsia="Times New Roman" w:hAnsi="Times New Roman" w:cs="Times New Roman"/>
+          <w:b/>
+        </w:rPr>
+        <w:t>(</w:t>
+      </w:r>
+      <w:r>
+        <w:rPr>
+          <w:rFonts w:ascii="Times New Roman" w:eastAsia="Times New Roman" w:hAnsi="Times New Roman" w:cs="Times New Roman"/>
+          <w:b/>
+        </w:rPr>
+        <w:t>c</w:t>
+      </w:r>
+      <w:r>
+        <w:rPr>
+          <w:rFonts w:ascii="Times New Roman" w:eastAsia="Times New Roman" w:hAnsi="Times New Roman" w:cs="Times New Roman"/>
+          <w:b/>
         </w:rPr>
         <w:t>)</w:t>
       </w:r>
@@ -1949,32 +2119,63 @@
       <w:pPr>
         <w:rPr>
           <w:rFonts w:ascii="Times New Roman" w:eastAsia="Times New Roman" w:hAnsi="Times New Roman" w:cs="Times New Roman"/>
-          <w:b/>
-          <w:color w:val="632423" w:themeColor="accent2" w:themeShade="80"/>
-        </w:rPr>
-      </w:pPr>
-    </w:p>
-    <w:p>
-      <w:pPr>
-        <w:rPr>
-          <w:rFonts w:ascii="Times New Roman" w:eastAsia="Times New Roman" w:hAnsi="Times New Roman" w:cs="Times New Roman"/>
-          <w:b/>
-        </w:rPr>
-      </w:pPr>
-      <w:r>
-        <w:rPr>
-          <w:rFonts w:ascii="Times New Roman" w:eastAsia="Times New Roman" w:hAnsi="Times New Roman" w:cs="Times New Roman"/>
-          <w:b/>
-        </w:rPr>
-        <w:t>(b)</w:t>
-      </w:r>
-    </w:p>
-    <w:p>
-      <w:pPr>
-        <w:rPr>
-          <w:rFonts w:ascii="Times New Roman" w:eastAsia="Times New Roman" w:hAnsi="Times New Roman" w:cs="Times New Roman"/>
-          <w:b/>
-          <w:color w:val="632423" w:themeColor="accent2" w:themeShade="80"/>
+        </w:rPr>
+      </w:pPr>
+    </w:p>
+    <w:p>
+      <w:pPr>
+        <w:rPr>
+          <w:rFonts w:ascii="Times New Roman" w:eastAsia="Times New Roman" w:hAnsi="Times New Roman" w:cs="Times New Roman"/>
+        </w:rPr>
+      </w:pPr>
+    </w:p>
+    <w:p>
+      <w:pPr>
+        <w:rPr>
+          <w:rFonts w:ascii="Times New Roman" w:eastAsia="Times New Roman" w:hAnsi="Times New Roman" w:cs="Times New Roman"/>
+          <w:b/>
+        </w:rPr>
+      </w:pPr>
+      <w:r>
+        <w:rPr>
+          <w:rFonts w:ascii="Times New Roman" w:eastAsia="Times New Roman" w:hAnsi="Times New Roman" w:cs="Times New Roman"/>
+          <w:b/>
+        </w:rPr>
+        <w:t>(</w:t>
+      </w:r>
+      <w:r>
+        <w:rPr>
+          <w:rFonts w:ascii="Times New Roman" w:eastAsia="Times New Roman" w:hAnsi="Times New Roman" w:cs="Times New Roman"/>
+          <w:b/>
+        </w:rPr>
+        <w:t>d</w:t>
+      </w:r>
+      <w:r>
+        <w:rPr>
+          <w:rFonts w:ascii="Times New Roman" w:eastAsia="Times New Roman" w:hAnsi="Times New Roman" w:cs="Times New Roman"/>
+          <w:b/>
+        </w:rPr>
+        <w:t>)</w:t>
+      </w:r>
+    </w:p>
+    <w:p>
+      <w:pPr>
+        <w:rPr>
+          <w:rFonts w:ascii="Times New Roman" w:eastAsia="Times New Roman" w:hAnsi="Times New Roman" w:cs="Times New Roman"/>
+        </w:rPr>
+      </w:pPr>
+    </w:p>
+    <w:p>
+      <w:pPr>
+        <w:rPr>
+          <w:rFonts w:ascii="Times New Roman" w:eastAsia="Times New Roman" w:hAnsi="Times New Roman" w:cs="Times New Roman"/>
+        </w:rPr>
+      </w:pPr>
+    </w:p>
+    <w:p>
+      <w:pPr>
+        <w:rPr>
+          <w:rFonts w:ascii="Times New Roman" w:eastAsia="Times New Roman" w:hAnsi="Times New Roman" w:cs="Times New Roman"/>
         </w:rPr>
       </w:pPr>
     </w:p>
@@ -2812,6 +3013,7 @@
           <w:rFonts w:ascii="Times New Roman" w:eastAsia="Times New Roman" w:hAnsi="Times New Roman" w:cs="Times New Roman"/>
           <w:b/>
         </w:rPr>
+        <w:lastRenderedPageBreak/>
         <w:t>Q</w:t>
       </w:r>
       <w:r>
@@ -2917,7 +3119,6 @@
     </w:p>
     <w:p>
       <w:r>
-        <w:lastRenderedPageBreak/>
         <w:t xml:space="preserve">For </w:t>
       </w:r>
       <w:proofErr w:type="spellStart"/>
@@ -3018,13 +3219,7 @@
                   <w:rPr>
                     <w:rFonts w:ascii="Cambria Math" w:hAnsi="Cambria Math"/>
                   </w:rPr>
-                  <m:t>α</m:t>
-                </m:r>
-                <m:r>
-                  <w:rPr>
-                    <w:rFonts w:ascii="Cambria Math" w:hAnsi="Cambria Math"/>
-                  </w:rPr>
-                  <m:t>i</m:t>
+                  <m:t>αi</m:t>
                 </m:r>
               </m:e>
               <m:e>
@@ -3125,19 +3320,7 @@
               <w:rPr>
                 <w:rFonts w:ascii="Cambria Math" w:hAnsi="Cambria Math"/>
               </w:rPr>
-              <m:t>j=1, j</m:t>
-            </m:r>
-            <m:r>
-              <w:rPr>
-                <w:rFonts w:ascii="Cambria Math" w:hAnsi="Cambria Math"/>
-              </w:rPr>
-              <m:t>≠</m:t>
-            </m:r>
-            <m:r>
-              <w:rPr>
-                <w:rFonts w:ascii="Cambria Math" w:hAnsi="Cambria Math"/>
-              </w:rPr>
-              <m:t>i</m:t>
+              <m:t>j=1, j≠i</m:t>
             </m:r>
           </m:sub>
           <m:sup>
@@ -4946,6 +5129,7 @@
   <w:style w:type="character" w:default="1" w:styleId="DefaultParagraphFont">
     <w:name w:val="Default Paragraph Font"/>
     <w:uiPriority w:val="1"/>
+    <w:semiHidden/>
     <w:unhideWhenUsed/>
   </w:style>
   <w:style w:type="table" w:default="1" w:styleId="TableNormal">
@@ -5772,7 +5956,7 @@
 </file>
 
 <file path=customXml/itemProps1.xml><?xml version="1.0" encoding="utf-8"?>
-<ds:datastoreItem xmlns:ds="http://schemas.openxmlformats.org/officeDocument/2006/customXml" ds:itemID="{A19329DD-A434-4B1D-88F2-F097046E952C}">
+<ds:datastoreItem xmlns:ds="http://schemas.openxmlformats.org/officeDocument/2006/customXml" ds:itemID="{37666B70-AE0D-4A98-98BD-B94210895D46}">
   <ds:schemaRefs>
     <ds:schemaRef ds:uri="http://schemas.openxmlformats.org/officeDocument/2006/bibliography"/>
   </ds:schemaRefs>

</xml_diff>

<commit_message>
add solution for 2.5(d).
</commit_message>
<xml_diff>
--- a/hw1/Homework1_Solution.docx
+++ b/hw1/Homework1_Solution.docx
@@ -1961,6 +1961,14 @@
           <w:b/>
         </w:rPr>
       </w:pPr>
+    </w:p>
+    <w:p>
+      <w:pPr>
+        <w:rPr>
+          <w:rFonts w:ascii="Times New Roman" w:eastAsia="Times New Roman" w:hAnsi="Times New Roman" w:cs="Times New Roman"/>
+          <w:b/>
+        </w:rPr>
+      </w:pPr>
       <w:r>
         <w:rPr>
           <w:rFonts w:ascii="Times New Roman" w:eastAsia="Times New Roman" w:hAnsi="Times New Roman" w:cs="Times New Roman"/>
@@ -2060,117 +2068,367 @@
         </w:rPr>
         <w:tab/>
       </w:r>
+      <w:r>
+        <w:rPr>
+          <w:rFonts w:ascii="Times New Roman" w:eastAsia="Times New Roman" w:hAnsi="Times New Roman" w:cs="Times New Roman"/>
+          <w:color w:val="000000" w:themeColor="text1"/>
+        </w:rPr>
+        <w:tab/>
+        <w:t>2^8 = 256</w:t>
+      </w:r>
+    </w:p>
+    <w:p>
+      <w:pPr>
+        <w:rPr>
+          <w:rFonts w:ascii="Times New Roman" w:eastAsia="Times New Roman" w:hAnsi="Times New Roman" w:cs="Times New Roman"/>
+          <w:color w:val="000000" w:themeColor="text1"/>
+        </w:rPr>
+      </w:pPr>
+    </w:p>
+    <w:p>
+      <w:pPr>
+        <w:rPr>
+          <w:rFonts w:ascii="Times New Roman" w:eastAsia="Times New Roman" w:hAnsi="Times New Roman" w:cs="Times New Roman"/>
+        </w:rPr>
+      </w:pPr>
+    </w:p>
+    <w:p>
+      <w:pPr>
+        <w:rPr>
+          <w:rFonts w:ascii="Times New Roman" w:eastAsia="Times New Roman" w:hAnsi="Times New Roman" w:cs="Times New Roman"/>
+          <w:b/>
+        </w:rPr>
+      </w:pPr>
+      <w:r>
+        <w:rPr>
+          <w:rFonts w:ascii="Times New Roman" w:eastAsia="Times New Roman" w:hAnsi="Times New Roman" w:cs="Times New Roman"/>
+          <w:b/>
+        </w:rPr>
+        <w:t>(</w:t>
+      </w:r>
+      <w:r>
+        <w:rPr>
+          <w:rFonts w:ascii="Times New Roman" w:eastAsia="Times New Roman" w:hAnsi="Times New Roman" w:cs="Times New Roman"/>
+          <w:b/>
+        </w:rPr>
+        <w:t>c</w:t>
+      </w:r>
+      <w:r>
+        <w:rPr>
+          <w:rFonts w:ascii="Times New Roman" w:eastAsia="Times New Roman" w:hAnsi="Times New Roman" w:cs="Times New Roman"/>
+          <w:b/>
+        </w:rPr>
+        <w:t>)</w:t>
+      </w:r>
+    </w:p>
+    <w:p>
+      <w:pPr>
+        <w:rPr>
+          <w:rFonts w:ascii="Times New Roman" w:eastAsia="Times New Roman" w:hAnsi="Times New Roman" w:cs="Times New Roman"/>
+        </w:rPr>
+      </w:pPr>
+    </w:p>
+    <w:p>
+      <w:pPr>
+        <w:rPr>
+          <w:rFonts w:ascii="Times New Roman" w:eastAsia="Times New Roman" w:hAnsi="Times New Roman" w:cs="Times New Roman"/>
+        </w:rPr>
+      </w:pPr>
+    </w:p>
+    <w:p>
+      <w:pPr>
+        <w:rPr>
+          <w:rFonts w:ascii="Times New Roman" w:eastAsia="Times New Roman" w:hAnsi="Times New Roman" w:cs="Times New Roman"/>
+        </w:rPr>
+      </w:pPr>
+    </w:p>
+    <w:p>
+      <w:pPr>
+        <w:rPr>
+          <w:rFonts w:ascii="Times New Roman" w:eastAsia="Times New Roman" w:hAnsi="Times New Roman" w:cs="Times New Roman"/>
+          <w:b/>
+        </w:rPr>
+      </w:pPr>
+      <w:r>
+        <w:rPr>
+          <w:rFonts w:ascii="Times New Roman" w:eastAsia="Times New Roman" w:hAnsi="Times New Roman" w:cs="Times New Roman"/>
+          <w:b/>
+        </w:rPr>
+        <w:t>(</w:t>
+      </w:r>
+      <w:r>
+        <w:rPr>
+          <w:rFonts w:ascii="Times New Roman" w:eastAsia="Times New Roman" w:hAnsi="Times New Roman" w:cs="Times New Roman"/>
+          <w:b/>
+        </w:rPr>
+        <w:t>d</w:t>
+      </w:r>
+      <w:r>
+        <w:rPr>
+          <w:rFonts w:ascii="Times New Roman" w:eastAsia="Times New Roman" w:hAnsi="Times New Roman" w:cs="Times New Roman"/>
+          <w:b/>
+        </w:rPr>
+        <w:t>)</w:t>
+      </w:r>
+    </w:p>
+    <w:p>
+      <w:pPr>
+        <w:rPr>
+          <w:rFonts w:ascii="Times New Roman" w:eastAsia="Times New Roman" w:hAnsi="Times New Roman" w:cs="Times New Roman"/>
+        </w:rPr>
+      </w:pPr>
+      <w:r>
+        <w:rPr>
+          <w:rFonts w:ascii="Times New Roman" w:eastAsia="Times New Roman" w:hAnsi="Times New Roman" w:cs="Times New Roman"/>
+        </w:rPr>
+        <w:t>Instead of checking just 2 possible values for attributes in the hypotheses we would have to check for every combination of values over all the possible values in the instance space.</w:t>
+      </w:r>
+      <w:r>
+        <w:rPr>
+          <w:rFonts w:ascii="Times New Roman" w:eastAsia="Times New Roman" w:hAnsi="Times New Roman" w:cs="Times New Roman"/>
+        </w:rPr>
+        <w:t xml:space="preserve"> </w:t>
+      </w:r>
+    </w:p>
+    <w:p>
+      <w:pPr>
+        <w:rPr>
+          <w:rFonts w:ascii="Times New Roman" w:eastAsia="Times New Roman" w:hAnsi="Times New Roman" w:cs="Times New Roman"/>
+        </w:rPr>
+      </w:pPr>
+    </w:p>
+    <w:p>
+      <w:pPr>
+        <w:rPr>
+          <w:rFonts w:ascii="Times New Roman" w:eastAsia="Times New Roman" w:hAnsi="Times New Roman" w:cs="Times New Roman"/>
+        </w:rPr>
+      </w:pPr>
+      <w:r>
+        <w:rPr>
+          <w:rFonts w:ascii="Times New Roman" w:eastAsia="Times New Roman" w:hAnsi="Times New Roman" w:cs="Times New Roman"/>
+        </w:rPr>
+        <w:t xml:space="preserve">In this </w:t>
+      </w:r>
+      <w:r>
+        <w:rPr>
+          <w:rFonts w:ascii="Times New Roman" w:eastAsia="Times New Roman" w:hAnsi="Times New Roman" w:cs="Times New Roman"/>
+        </w:rPr>
+        <w:t xml:space="preserve">example, </w:t>
+      </w:r>
+    </w:p>
+    <w:p>
+      <w:pPr>
+        <w:rPr>
+          <w:rFonts w:ascii="Times New Roman" w:eastAsia="Times New Roman" w:hAnsi="Times New Roman" w:cs="Times New Roman"/>
+        </w:rPr>
+      </w:pPr>
+      <w:r>
+        <w:rPr>
+          <w:rFonts w:ascii="Times New Roman" w:eastAsia="Times New Roman" w:hAnsi="Times New Roman" w:cs="Times New Roman"/>
+        </w:rPr>
+        <w:t>the size of the</w:t>
+      </w:r>
+      <w:r>
+        <w:rPr>
+          <w:rFonts w:ascii="Times New Roman" w:eastAsia="Times New Roman" w:hAnsi="Times New Roman" w:cs="Times New Roman"/>
+        </w:rPr>
+        <w:t xml:space="preserve"> feature space</w:t>
+      </w:r>
+      <w:r>
+        <w:rPr>
+          <w:rFonts w:ascii="Times New Roman" w:eastAsia="Times New Roman" w:hAnsi="Times New Roman" w:cs="Times New Roman"/>
+        </w:rPr>
+        <w:t>,</w:t>
+      </w:r>
+      <w:r>
+        <w:rPr>
+          <w:rFonts w:ascii="Times New Roman" w:eastAsia="Times New Roman" w:hAnsi="Times New Roman" w:cs="Times New Roman"/>
+        </w:rPr>
+        <w:t xml:space="preserve"> </w:t>
+      </w:r>
+      <w:r>
+        <w:rPr>
+          <w:rFonts w:ascii="Times New Roman" w:eastAsia="Times New Roman" w:hAnsi="Times New Roman" w:cs="Times New Roman"/>
+        </w:rPr>
+        <w:t xml:space="preserve">N = </w:t>
+      </w:r>
+      <w:r>
+        <w:rPr>
+          <w:rFonts w:ascii="Times New Roman" w:eastAsia="Times New Roman" w:hAnsi="Times New Roman" w:cs="Times New Roman"/>
+        </w:rPr>
+        <w:t xml:space="preserve">2*3*3*7*2*3*3*7 = 15,876. </w:t>
+      </w:r>
+    </w:p>
+    <w:p>
+      <w:pPr>
+        <w:rPr>
+          <w:rFonts w:ascii="Times New Roman" w:eastAsia="Times New Roman" w:hAnsi="Times New Roman" w:cs="Times New Roman"/>
+        </w:rPr>
+      </w:pPr>
+      <w:r>
+        <w:rPr>
+          <w:rFonts w:ascii="Times New Roman" w:eastAsia="Times New Roman" w:hAnsi="Times New Roman" w:cs="Times New Roman"/>
+        </w:rPr>
+        <w:lastRenderedPageBreak/>
+        <w:t>The number of</w:t>
+      </w:r>
+      <w:r>
+        <w:rPr>
+          <w:rFonts w:ascii="Times New Roman" w:eastAsia="Times New Roman" w:hAnsi="Times New Roman" w:cs="Times New Roman"/>
+        </w:rPr>
+        <w:t xml:space="preserve"> </w:t>
+      </w:r>
+      <w:r>
+        <w:rPr>
+          <w:rFonts w:ascii="Times New Roman" w:eastAsia="Times New Roman" w:hAnsi="Times New Roman" w:cs="Times New Roman"/>
+        </w:rPr>
+        <w:t>possible hypotheses is 2</w:t>
+      </w:r>
+      <w:r>
+        <w:rPr>
+          <w:rFonts w:ascii="Times New Roman" w:eastAsia="Times New Roman" w:hAnsi="Times New Roman" w:cs="Times New Roman"/>
+        </w:rPr>
+        <w:t>^</w:t>
+      </w:r>
+      <w:r>
+        <w:rPr>
+          <w:rFonts w:ascii="Times New Roman" w:eastAsia="Times New Roman" w:hAnsi="Times New Roman" w:cs="Times New Roman"/>
+        </w:rPr>
+        <w:t>N</w:t>
+      </w:r>
+      <w:r>
+        <w:rPr>
+          <w:rFonts w:ascii="Times New Roman" w:eastAsia="Times New Roman" w:hAnsi="Times New Roman" w:cs="Times New Roman"/>
+        </w:rPr>
+        <w:t>.</w:t>
+      </w:r>
+      <w:r>
+        <w:rPr>
+          <w:rFonts w:ascii="Times New Roman" w:eastAsia="Times New Roman" w:hAnsi="Times New Roman" w:cs="Times New Roman"/>
+        </w:rPr>
+        <w:t xml:space="preserve"> </w:t>
+      </w:r>
+    </w:p>
+    <w:p>
+      <w:pPr>
+        <w:rPr>
+          <w:rFonts w:ascii="Times New Roman" w:eastAsia="Times New Roman" w:hAnsi="Times New Roman" w:cs="Times New Roman"/>
+        </w:rPr>
+      </w:pPr>
+      <w:r>
+        <w:rPr>
+          <w:rFonts w:ascii="Times New Roman" w:eastAsia="Times New Roman" w:hAnsi="Times New Roman" w:cs="Times New Roman"/>
+        </w:rPr>
+        <w:t xml:space="preserve">So, </w:t>
+      </w:r>
+      <w:proofErr w:type="gramStart"/>
+      <w:r>
+        <w:rPr>
+          <w:rFonts w:ascii="Times New Roman" w:eastAsia="Times New Roman" w:hAnsi="Times New Roman" w:cs="Times New Roman"/>
+        </w:rPr>
+        <w:t>We</w:t>
+      </w:r>
+      <w:proofErr w:type="gramEnd"/>
+      <w:r>
+        <w:rPr>
+          <w:rFonts w:ascii="Times New Roman" w:eastAsia="Times New Roman" w:hAnsi="Times New Roman" w:cs="Times New Roman"/>
+        </w:rPr>
+        <w:t xml:space="preserve"> would need at most log</w:t>
+      </w:r>
+      <w:r>
+        <w:rPr>
+          <w:rFonts w:ascii="Times New Roman" w:eastAsia="Times New Roman" w:hAnsi="Times New Roman" w:cs="Times New Roman"/>
+          <w:vertAlign w:val="subscript"/>
+        </w:rPr>
+        <w:t>2</w:t>
+      </w:r>
+      <w:r>
+        <w:rPr>
+          <w:rFonts w:ascii="Times New Roman" w:eastAsia="Times New Roman" w:hAnsi="Times New Roman" w:cs="Times New Roman"/>
+        </w:rPr>
+        <w:t>2</w:t>
+      </w:r>
+      <w:r>
+        <w:rPr>
+          <w:rFonts w:ascii="Times New Roman" w:eastAsia="Times New Roman" w:hAnsi="Times New Roman" w:cs="Times New Roman"/>
+        </w:rPr>
+        <w:t>^</w:t>
+      </w:r>
+      <w:r>
+        <w:rPr>
+          <w:rFonts w:ascii="Times New Roman" w:eastAsia="Times New Roman" w:hAnsi="Times New Roman" w:cs="Times New Roman"/>
+        </w:rPr>
+        <w:t>N = N queries to find</w:t>
+      </w:r>
+      <w:r>
+        <w:rPr>
+          <w:rFonts w:ascii="Times New Roman" w:eastAsia="Times New Roman" w:hAnsi="Times New Roman" w:cs="Times New Roman"/>
+        </w:rPr>
+        <w:t xml:space="preserve"> </w:t>
+      </w:r>
+      <w:r>
+        <w:rPr>
+          <w:rFonts w:ascii="Times New Roman" w:eastAsia="Times New Roman" w:hAnsi="Times New Roman" w:cs="Times New Roman"/>
+        </w:rPr>
+        <w:t xml:space="preserve">the target concept. </w:t>
+      </w:r>
+    </w:p>
+    <w:p>
+      <w:pPr>
+        <w:rPr>
+          <w:rFonts w:ascii="Times New Roman" w:eastAsia="Times New Roman" w:hAnsi="Times New Roman" w:cs="Times New Roman"/>
+        </w:rPr>
+      </w:pPr>
+      <w:r>
+        <w:rPr>
+          <w:rFonts w:ascii="Times New Roman" w:eastAsia="Times New Roman" w:hAnsi="Times New Roman" w:cs="Times New Roman"/>
+        </w:rPr>
+        <w:t>So</w:t>
+      </w:r>
+      <w:r>
+        <w:rPr>
+          <w:rFonts w:ascii="Times New Roman" w:eastAsia="Times New Roman" w:hAnsi="Times New Roman" w:cs="Times New Roman"/>
+        </w:rPr>
+        <w:t>, we need as many queries as instances there are in the</w:t>
+      </w:r>
+      <w:r>
+        <w:rPr>
+          <w:rFonts w:ascii="Times New Roman" w:eastAsia="Times New Roman" w:hAnsi="Times New Roman" w:cs="Times New Roman"/>
+        </w:rPr>
+        <w:t xml:space="preserve"> </w:t>
+      </w:r>
+      <w:r>
+        <w:rPr>
+          <w:rFonts w:ascii="Times New Roman" w:eastAsia="Times New Roman" w:hAnsi="Times New Roman" w:cs="Times New Roman"/>
+        </w:rPr>
+        <w:t>entire feature space to be sure</w:t>
+      </w:r>
+      <w:r>
+        <w:rPr>
+          <w:rFonts w:ascii="Times New Roman" w:eastAsia="Times New Roman" w:hAnsi="Times New Roman" w:cs="Times New Roman"/>
+        </w:rPr>
+        <w:t xml:space="preserve"> </w:t>
+      </w:r>
+      <w:r>
+        <w:rPr>
+          <w:rFonts w:ascii="Times New Roman" w:eastAsia="Times New Roman" w:hAnsi="Times New Roman" w:cs="Times New Roman"/>
+        </w:rPr>
+        <w:t>to find the target</w:t>
+      </w:r>
+      <w:r>
+        <w:rPr>
+          <w:rFonts w:ascii="Times New Roman" w:eastAsia="Times New Roman" w:hAnsi="Times New Roman" w:cs="Times New Roman"/>
+        </w:rPr>
+        <w:t xml:space="preserve"> </w:t>
+      </w:r>
       <w:bookmarkStart w:id="2" w:name="_GoBack"/>
       <w:bookmarkEnd w:id="2"/>
       <w:r>
         <w:rPr>
           <w:rFonts w:ascii="Times New Roman" w:eastAsia="Times New Roman" w:hAnsi="Times New Roman" w:cs="Times New Roman"/>
-          <w:color w:val="000000" w:themeColor="text1"/>
-        </w:rPr>
-        <w:tab/>
-        <w:t>2^8 = 256</w:t>
-      </w:r>
-    </w:p>
-    <w:p>
-      <w:pPr>
-        <w:rPr>
-          <w:rFonts w:ascii="Times New Roman" w:eastAsia="Times New Roman" w:hAnsi="Times New Roman" w:cs="Times New Roman"/>
-          <w:color w:val="000000" w:themeColor="text1"/>
-        </w:rPr>
-      </w:pPr>
-    </w:p>
-    <w:p>
-      <w:pPr>
-        <w:rPr>
-          <w:rFonts w:ascii="Times New Roman" w:eastAsia="Times New Roman" w:hAnsi="Times New Roman" w:cs="Times New Roman"/>
-        </w:rPr>
-      </w:pPr>
-    </w:p>
-    <w:p>
-      <w:pPr>
-        <w:rPr>
-          <w:rFonts w:ascii="Times New Roman" w:eastAsia="Times New Roman" w:hAnsi="Times New Roman" w:cs="Times New Roman"/>
-          <w:b/>
-        </w:rPr>
-      </w:pPr>
-      <w:r>
-        <w:rPr>
-          <w:rFonts w:ascii="Times New Roman" w:eastAsia="Times New Roman" w:hAnsi="Times New Roman" w:cs="Times New Roman"/>
-          <w:b/>
-        </w:rPr>
-        <w:t>(</w:t>
-      </w:r>
-      <w:r>
-        <w:rPr>
-          <w:rFonts w:ascii="Times New Roman" w:eastAsia="Times New Roman" w:hAnsi="Times New Roman" w:cs="Times New Roman"/>
-          <w:b/>
-        </w:rPr>
-        <w:t>c</w:t>
-      </w:r>
-      <w:r>
-        <w:rPr>
-          <w:rFonts w:ascii="Times New Roman" w:eastAsia="Times New Roman" w:hAnsi="Times New Roman" w:cs="Times New Roman"/>
-          <w:b/>
-        </w:rPr>
-        <w:t>)</w:t>
-      </w:r>
-    </w:p>
-    <w:p>
-      <w:pPr>
-        <w:rPr>
-          <w:rFonts w:ascii="Times New Roman" w:eastAsia="Times New Roman" w:hAnsi="Times New Roman" w:cs="Times New Roman"/>
-        </w:rPr>
-      </w:pPr>
-    </w:p>
-    <w:p>
-      <w:pPr>
-        <w:rPr>
-          <w:rFonts w:ascii="Times New Roman" w:eastAsia="Times New Roman" w:hAnsi="Times New Roman" w:cs="Times New Roman"/>
-        </w:rPr>
-      </w:pPr>
-    </w:p>
-    <w:p>
-      <w:pPr>
-        <w:rPr>
-          <w:rFonts w:ascii="Times New Roman" w:eastAsia="Times New Roman" w:hAnsi="Times New Roman" w:cs="Times New Roman"/>
-          <w:b/>
-        </w:rPr>
-      </w:pPr>
-      <w:r>
-        <w:rPr>
-          <w:rFonts w:ascii="Times New Roman" w:eastAsia="Times New Roman" w:hAnsi="Times New Roman" w:cs="Times New Roman"/>
-          <w:b/>
-        </w:rPr>
-        <w:t>(</w:t>
-      </w:r>
-      <w:r>
-        <w:rPr>
-          <w:rFonts w:ascii="Times New Roman" w:eastAsia="Times New Roman" w:hAnsi="Times New Roman" w:cs="Times New Roman"/>
-          <w:b/>
-        </w:rPr>
-        <w:t>d</w:t>
-      </w:r>
-      <w:r>
-        <w:rPr>
-          <w:rFonts w:ascii="Times New Roman" w:eastAsia="Times New Roman" w:hAnsi="Times New Roman" w:cs="Times New Roman"/>
-          <w:b/>
-        </w:rPr>
-        <w:t>)</w:t>
-      </w:r>
-    </w:p>
-    <w:p>
-      <w:pPr>
-        <w:rPr>
-          <w:rFonts w:ascii="Times New Roman" w:eastAsia="Times New Roman" w:hAnsi="Times New Roman" w:cs="Times New Roman"/>
-        </w:rPr>
-      </w:pPr>
-    </w:p>
-    <w:p>
-      <w:pPr>
-        <w:rPr>
-          <w:rFonts w:ascii="Times New Roman" w:eastAsia="Times New Roman" w:hAnsi="Times New Roman" w:cs="Times New Roman"/>
-        </w:rPr>
-      </w:pPr>
+        </w:rPr>
+        <w:t>concept.</w:t>
+      </w:r>
     </w:p>
     <w:p>
       <w:pPr>
@@ -2845,6 +3103,7 @@
         <w:rPr>
           <w:rFonts w:ascii="Times New Roman" w:eastAsia="Times New Roman" w:hAnsi="Times New Roman" w:cs="Times New Roman"/>
         </w:rPr>
+        <w:lastRenderedPageBreak/>
         <w:t xml:space="preserve">and if for every x we minimize the error then </w:t>
       </w:r>
       <w:proofErr w:type="gramStart"/>
@@ -3013,7 +3272,6 @@
           <w:rFonts w:ascii="Times New Roman" w:eastAsia="Times New Roman" w:hAnsi="Times New Roman" w:cs="Times New Roman"/>
           <w:b/>
         </w:rPr>
-        <w:lastRenderedPageBreak/>
         <w:t>Q</w:t>
       </w:r>
       <w:r>
@@ -5956,7 +6214,7 @@
 </file>
 
 <file path=customXml/itemProps1.xml><?xml version="1.0" encoding="utf-8"?>
-<ds:datastoreItem xmlns:ds="http://schemas.openxmlformats.org/officeDocument/2006/customXml" ds:itemID="{37666B70-AE0D-4A98-98BD-B94210895D46}">
+<ds:datastoreItem xmlns:ds="http://schemas.openxmlformats.org/officeDocument/2006/customXml" ds:itemID="{FB42003C-DCD4-4F31-AD5F-3B9FB9318566}">
   <ds:schemaRefs>
     <ds:schemaRef ds:uri="http://schemas.openxmlformats.org/officeDocument/2006/bibliography"/>
   </ds:schemaRefs>

</xml_diff>

<commit_message>
Add solution for 2.5(c).
</commit_message>
<xml_diff>
--- a/hw1/Homework1_Solution.docx
+++ b/hw1/Homework1_Solution.docx
@@ -2134,54 +2134,101 @@
           <w:rFonts w:ascii="Times New Roman" w:eastAsia="Times New Roman" w:hAnsi="Times New Roman" w:cs="Times New Roman"/>
         </w:rPr>
       </w:pPr>
-    </w:p>
-    <w:p>
-      <w:pPr>
-        <w:rPr>
-          <w:rFonts w:ascii="Times New Roman" w:eastAsia="Times New Roman" w:hAnsi="Times New Roman" w:cs="Times New Roman"/>
-        </w:rPr>
-      </w:pPr>
-    </w:p>
-    <w:p>
-      <w:pPr>
-        <w:rPr>
-          <w:rFonts w:ascii="Times New Roman" w:eastAsia="Times New Roman" w:hAnsi="Times New Roman" w:cs="Times New Roman"/>
-          <w:b/>
-        </w:rPr>
-      </w:pPr>
-      <w:r>
-        <w:rPr>
-          <w:rFonts w:ascii="Times New Roman" w:eastAsia="Times New Roman" w:hAnsi="Times New Roman" w:cs="Times New Roman"/>
-          <w:b/>
+      <w:r>
+        <w:rPr>
+          <w:rFonts w:ascii="Times New Roman" w:eastAsia="Times New Roman" w:hAnsi="Times New Roman" w:cs="Times New Roman"/>
+        </w:rPr>
+        <w:t>The</w:t>
+      </w:r>
+      <w:r>
+        <w:rPr>
+          <w:rFonts w:ascii="Times New Roman" w:eastAsia="Times New Roman" w:hAnsi="Times New Roman" w:cs="Times New Roman"/>
+        </w:rPr>
+        <w:t xml:space="preserve"> given</w:t>
+      </w:r>
+      <w:r>
+        <w:rPr>
+          <w:rFonts w:ascii="Times New Roman" w:eastAsia="Times New Roman" w:hAnsi="Times New Roman" w:cs="Times New Roman"/>
+        </w:rPr>
+        <w:t xml:space="preserve"> positive instance is</w:t>
+      </w:r>
+      <w:r>
+        <w:rPr>
+          <w:rFonts w:ascii="Times New Roman" w:eastAsia="Times New Roman" w:hAnsi="Times New Roman" w:cs="Times New Roman"/>
+        </w:rPr>
+        <w:t>,</w:t>
+      </w:r>
+      <w:r>
+        <w:rPr>
+          <w:rFonts w:ascii="Times New Roman" w:eastAsia="Times New Roman" w:hAnsi="Times New Roman" w:cs="Times New Roman"/>
+        </w:rPr>
+        <w:t xml:space="preserve"> </w:t>
+      </w:r>
+    </w:p>
+    <w:p>
+      <w:pPr>
+        <w:ind w:firstLine="720"/>
+        <w:rPr>
+          <w:rFonts w:ascii="Times New Roman" w:eastAsia="Times New Roman" w:hAnsi="Times New Roman" w:cs="Times New Roman"/>
+        </w:rPr>
+      </w:pPr>
+      <w:proofErr w:type="gramStart"/>
+      <w:r>
+        <w:rPr>
+          <w:rFonts w:ascii="Times New Roman" w:eastAsia="Times New Roman" w:hAnsi="Times New Roman" w:cs="Times New Roman"/>
         </w:rPr>
         <w:t>(</w:t>
       </w:r>
       <w:r>
         <w:rPr>
           <w:rFonts w:ascii="Times New Roman" w:eastAsia="Times New Roman" w:hAnsi="Times New Roman" w:cs="Times New Roman"/>
-          <w:b/>
-        </w:rPr>
-        <w:t>d</w:t>
-      </w:r>
-      <w:r>
-        <w:rPr>
-          <w:rFonts w:ascii="Times New Roman" w:eastAsia="Times New Roman" w:hAnsi="Times New Roman" w:cs="Times New Roman"/>
-          <w:b/>
+        </w:rPr>
+        <w:t xml:space="preserve"> (</w:t>
+      </w:r>
+      <w:proofErr w:type="gramEnd"/>
+      <w:r>
+        <w:rPr>
+          <w:rFonts w:ascii="Times New Roman" w:eastAsia="Times New Roman" w:hAnsi="Times New Roman" w:cs="Times New Roman"/>
+        </w:rPr>
+        <w:t>male, black, short, Portuguese) (female blonde tall Indian)</w:t>
+      </w:r>
+      <w:r>
+        <w:rPr>
+          <w:rFonts w:ascii="Times New Roman" w:eastAsia="Times New Roman" w:hAnsi="Times New Roman" w:cs="Times New Roman"/>
         </w:rPr>
         <w:t>)</w:t>
       </w:r>
-    </w:p>
-    <w:p>
-      <w:pPr>
-        <w:rPr>
-          <w:rFonts w:ascii="Times New Roman" w:eastAsia="Times New Roman" w:hAnsi="Times New Roman" w:cs="Times New Roman"/>
-        </w:rPr>
-      </w:pPr>
-      <w:r>
-        <w:rPr>
-          <w:rFonts w:ascii="Times New Roman" w:eastAsia="Times New Roman" w:hAnsi="Times New Roman" w:cs="Times New Roman"/>
-        </w:rPr>
-        <w:t>Instead of checking just 2 possible values for attributes in the hypotheses we would have to check for every combination of values over all the possible values in the instance space.</w:t>
+      <w:r>
+        <w:rPr>
+          <w:rFonts w:ascii="Times New Roman" w:eastAsia="Times New Roman" w:hAnsi="Times New Roman" w:cs="Times New Roman"/>
+        </w:rPr>
+        <w:t xml:space="preserve">. </w:t>
+      </w:r>
+    </w:p>
+    <w:p>
+      <w:pPr>
+        <w:rPr>
+          <w:rFonts w:ascii="Times New Roman" w:eastAsia="Times New Roman" w:hAnsi="Times New Roman" w:cs="Times New Roman"/>
+        </w:rPr>
+      </w:pPr>
+    </w:p>
+    <w:p>
+      <w:pPr>
+        <w:rPr>
+          <w:rFonts w:ascii="Times New Roman" w:eastAsia="Times New Roman" w:hAnsi="Times New Roman" w:cs="Times New Roman"/>
+        </w:rPr>
+      </w:pPr>
+      <w:r>
+        <w:rPr>
+          <w:rFonts w:ascii="Times New Roman" w:eastAsia="Times New Roman" w:hAnsi="Times New Roman" w:cs="Times New Roman"/>
+        </w:rPr>
+        <w:t>We know from question (b) that t</w:t>
+      </w:r>
+      <w:r>
+        <w:rPr>
+          <w:rFonts w:ascii="Times New Roman" w:eastAsia="Times New Roman" w:hAnsi="Times New Roman" w:cs="Times New Roman"/>
+        </w:rPr>
+        <w:t>here</w:t>
       </w:r>
       <w:r>
         <w:rPr>
@@ -2189,50 +2236,23 @@
         </w:rPr>
         <w:t xml:space="preserve"> </w:t>
       </w:r>
-    </w:p>
-    <w:p>
-      <w:pPr>
-        <w:rPr>
-          <w:rFonts w:ascii="Times New Roman" w:eastAsia="Times New Roman" w:hAnsi="Times New Roman" w:cs="Times New Roman"/>
-        </w:rPr>
-      </w:pPr>
-    </w:p>
-    <w:p>
-      <w:pPr>
-        <w:rPr>
-          <w:rFonts w:ascii="Times New Roman" w:eastAsia="Times New Roman" w:hAnsi="Times New Roman" w:cs="Times New Roman"/>
-        </w:rPr>
-      </w:pPr>
-      <w:r>
-        <w:rPr>
-          <w:rFonts w:ascii="Times New Roman" w:eastAsia="Times New Roman" w:hAnsi="Times New Roman" w:cs="Times New Roman"/>
-        </w:rPr>
-        <w:t xml:space="preserve">In this </w:t>
-      </w:r>
-      <w:r>
-        <w:rPr>
-          <w:rFonts w:ascii="Times New Roman" w:eastAsia="Times New Roman" w:hAnsi="Times New Roman" w:cs="Times New Roman"/>
-        </w:rPr>
-        <w:t xml:space="preserve">example, </w:t>
-      </w:r>
-    </w:p>
-    <w:p>
-      <w:pPr>
-        <w:rPr>
-          <w:rFonts w:ascii="Times New Roman" w:eastAsia="Times New Roman" w:hAnsi="Times New Roman" w:cs="Times New Roman"/>
-        </w:rPr>
-      </w:pPr>
-      <w:r>
-        <w:rPr>
-          <w:rFonts w:ascii="Times New Roman" w:eastAsia="Times New Roman" w:hAnsi="Times New Roman" w:cs="Times New Roman"/>
-        </w:rPr>
-        <w:t>the size of the</w:t>
-      </w:r>
-      <w:r>
-        <w:rPr>
-          <w:rFonts w:ascii="Times New Roman" w:eastAsia="Times New Roman" w:hAnsi="Times New Roman" w:cs="Times New Roman"/>
-        </w:rPr>
-        <w:t xml:space="preserve"> feature space</w:t>
+      <w:r>
+        <w:rPr>
+          <w:rFonts w:ascii="Times New Roman" w:eastAsia="Times New Roman" w:hAnsi="Times New Roman" w:cs="Times New Roman"/>
+        </w:rPr>
+        <w:t>are 256 consistent hypotheses.</w:t>
+      </w:r>
+      <w:r>
+        <w:rPr>
+          <w:rFonts w:ascii="Times New Roman" w:eastAsia="Times New Roman" w:hAnsi="Times New Roman" w:cs="Times New Roman"/>
+        </w:rPr>
+        <w:t xml:space="preserve"> </w:t>
+      </w:r>
+      <w:r>
+        <w:rPr>
+          <w:rFonts w:ascii="Times New Roman" w:eastAsia="Times New Roman" w:hAnsi="Times New Roman" w:cs="Times New Roman"/>
+        </w:rPr>
+        <w:t>For each query</w:t>
       </w:r>
       <w:r>
         <w:rPr>
@@ -2244,19 +2264,93 @@
         <w:rPr>
           <w:rFonts w:ascii="Times New Roman" w:eastAsia="Times New Roman" w:hAnsi="Times New Roman" w:cs="Times New Roman"/>
         </w:rPr>
+        <w:t xml:space="preserve"> the hypothesis space </w:t>
+      </w:r>
+      <w:r>
+        <w:rPr>
+          <w:rFonts w:ascii="Times New Roman" w:eastAsia="Times New Roman" w:hAnsi="Times New Roman" w:cs="Times New Roman"/>
+        </w:rPr>
+        <w:t>can be</w:t>
+      </w:r>
+      <w:r>
+        <w:rPr>
+          <w:rFonts w:ascii="Times New Roman" w:eastAsia="Times New Roman" w:hAnsi="Times New Roman" w:cs="Times New Roman"/>
+        </w:rPr>
+        <w:t xml:space="preserve"> reduced by half.</w:t>
+      </w:r>
+      <w:r>
+        <w:rPr>
+          <w:rFonts w:ascii="Times New Roman" w:eastAsia="Times New Roman" w:hAnsi="Times New Roman" w:cs="Times New Roman"/>
+        </w:rPr>
+        <w:t xml:space="preserve"> So</w:t>
+      </w:r>
+      <w:r>
+        <w:rPr>
+          <w:rFonts w:ascii="Times New Roman" w:eastAsia="Times New Roman" w:hAnsi="Times New Roman" w:cs="Times New Roman"/>
+        </w:rPr>
+        <w:t>, we need at most about log2 256 = 8 queries to</w:t>
+      </w:r>
+      <w:r>
+        <w:rPr>
+          <w:rFonts w:ascii="Times New Roman" w:eastAsia="Times New Roman" w:hAnsi="Times New Roman" w:cs="Times New Roman"/>
+        </w:rPr>
         <w:t xml:space="preserve"> </w:t>
       </w:r>
       <w:r>
         <w:rPr>
           <w:rFonts w:ascii="Times New Roman" w:eastAsia="Times New Roman" w:hAnsi="Times New Roman" w:cs="Times New Roman"/>
         </w:rPr>
-        <w:t xml:space="preserve">N = </w:t>
-      </w:r>
-      <w:r>
-        <w:rPr>
-          <w:rFonts w:ascii="Times New Roman" w:eastAsia="Times New Roman" w:hAnsi="Times New Roman" w:cs="Times New Roman"/>
-        </w:rPr>
-        <w:t xml:space="preserve">2*3*3*7*2*3*3*7 = 15,876. </w:t>
+        <w:t>reach the final target</w:t>
+      </w:r>
+      <w:r>
+        <w:rPr>
+          <w:rFonts w:ascii="Times New Roman" w:eastAsia="Times New Roman" w:hAnsi="Times New Roman" w:cs="Times New Roman"/>
+        </w:rPr>
+        <w:t xml:space="preserve"> </w:t>
+      </w:r>
+      <w:r>
+        <w:rPr>
+          <w:rFonts w:ascii="Times New Roman" w:eastAsia="Times New Roman" w:hAnsi="Times New Roman" w:cs="Times New Roman"/>
+        </w:rPr>
+        <w:t>hypothesis.</w:t>
+      </w:r>
+      <w:r>
+        <w:rPr>
+          <w:rFonts w:ascii="Times New Roman" w:eastAsia="Times New Roman" w:hAnsi="Times New Roman" w:cs="Times New Roman"/>
+        </w:rPr>
+        <w:t xml:space="preserve">  </w:t>
+      </w:r>
+    </w:p>
+    <w:p>
+      <w:pPr>
+        <w:rPr>
+          <w:rFonts w:ascii="Times New Roman" w:eastAsia="Times New Roman" w:hAnsi="Times New Roman" w:cs="Times New Roman"/>
+        </w:rPr>
+      </w:pPr>
+    </w:p>
+    <w:p>
+      <w:pPr>
+        <w:rPr>
+          <w:rFonts w:ascii="Times New Roman" w:eastAsia="Times New Roman" w:hAnsi="Times New Roman" w:cs="Times New Roman"/>
+        </w:rPr>
+      </w:pPr>
+      <w:r>
+        <w:rPr>
+          <w:rFonts w:ascii="Times New Roman" w:eastAsia="Times New Roman" w:hAnsi="Times New Roman" w:cs="Times New Roman"/>
+        </w:rPr>
+        <w:t>One</w:t>
+      </w:r>
+      <w:r>
+        <w:rPr>
+          <w:rFonts w:ascii="Times New Roman" w:eastAsia="Times New Roman" w:hAnsi="Times New Roman" w:cs="Times New Roman"/>
+        </w:rPr>
+        <w:t xml:space="preserve"> </w:t>
+      </w:r>
+      <w:r>
+        <w:rPr>
+          <w:rFonts w:ascii="Times New Roman" w:eastAsia="Times New Roman" w:hAnsi="Times New Roman" w:cs="Times New Roman"/>
+        </w:rPr>
+        <w:t>approach is simply to propose queries with all attributes having the same value as the single</w:t>
       </w:r>
     </w:p>
     <w:p>
@@ -2270,159 +2364,588 @@
           <w:rFonts w:ascii="Times New Roman" w:eastAsia="Times New Roman" w:hAnsi="Times New Roman" w:cs="Times New Roman"/>
         </w:rPr>
         <w:lastRenderedPageBreak/>
-        <w:t>The number of</w:t>
-      </w:r>
-      <w:r>
-        <w:rPr>
-          <w:rFonts w:ascii="Times New Roman" w:eastAsia="Times New Roman" w:hAnsi="Times New Roman" w:cs="Times New Roman"/>
-        </w:rPr>
-        <w:t xml:space="preserve"> </w:t>
-      </w:r>
-      <w:r>
-        <w:rPr>
-          <w:rFonts w:ascii="Times New Roman" w:eastAsia="Times New Roman" w:hAnsi="Times New Roman" w:cs="Times New Roman"/>
-        </w:rPr>
-        <w:t>possible hypotheses is 2</w:t>
-      </w:r>
-      <w:r>
-        <w:rPr>
-          <w:rFonts w:ascii="Times New Roman" w:eastAsia="Times New Roman" w:hAnsi="Times New Roman" w:cs="Times New Roman"/>
-        </w:rPr>
-        <w:t>^</w:t>
-      </w:r>
-      <w:r>
-        <w:rPr>
-          <w:rFonts w:ascii="Times New Roman" w:eastAsia="Times New Roman" w:hAnsi="Times New Roman" w:cs="Times New Roman"/>
-        </w:rPr>
-        <w:t>N</w:t>
-      </w:r>
-      <w:r>
-        <w:rPr>
-          <w:rFonts w:ascii="Times New Roman" w:eastAsia="Times New Roman" w:hAnsi="Times New Roman" w:cs="Times New Roman"/>
-        </w:rPr>
-        <w:t>.</w:t>
-      </w:r>
-      <w:r>
-        <w:rPr>
-          <w:rFonts w:ascii="Times New Roman" w:eastAsia="Times New Roman" w:hAnsi="Times New Roman" w:cs="Times New Roman"/>
-        </w:rPr>
-        <w:t xml:space="preserve"> </w:t>
-      </w:r>
-    </w:p>
-    <w:p>
-      <w:pPr>
-        <w:rPr>
-          <w:rFonts w:ascii="Times New Roman" w:eastAsia="Times New Roman" w:hAnsi="Times New Roman" w:cs="Times New Roman"/>
-        </w:rPr>
-      </w:pPr>
-      <w:r>
-        <w:rPr>
-          <w:rFonts w:ascii="Times New Roman" w:eastAsia="Times New Roman" w:hAnsi="Times New Roman" w:cs="Times New Roman"/>
-        </w:rPr>
-        <w:t xml:space="preserve">So, </w:t>
-      </w:r>
-      <w:proofErr w:type="gramStart"/>
-      <w:r>
-        <w:rPr>
-          <w:rFonts w:ascii="Times New Roman" w:eastAsia="Times New Roman" w:hAnsi="Times New Roman" w:cs="Times New Roman"/>
-        </w:rPr>
-        <w:t>We</w:t>
-      </w:r>
-      <w:proofErr w:type="gramEnd"/>
-      <w:r>
-        <w:rPr>
-          <w:rFonts w:ascii="Times New Roman" w:eastAsia="Times New Roman" w:hAnsi="Times New Roman" w:cs="Times New Roman"/>
-        </w:rPr>
-        <w:t xml:space="preserve"> would need at most log</w:t>
-      </w:r>
-      <w:r>
-        <w:rPr>
-          <w:rFonts w:ascii="Times New Roman" w:eastAsia="Times New Roman" w:hAnsi="Times New Roman" w:cs="Times New Roman"/>
-          <w:vertAlign w:val="subscript"/>
-        </w:rPr>
-        <w:t>2</w:t>
-      </w:r>
-      <w:r>
-        <w:rPr>
-          <w:rFonts w:ascii="Times New Roman" w:eastAsia="Times New Roman" w:hAnsi="Times New Roman" w:cs="Times New Roman"/>
-        </w:rPr>
-        <w:t>2</w:t>
-      </w:r>
-      <w:r>
-        <w:rPr>
-          <w:rFonts w:ascii="Times New Roman" w:eastAsia="Times New Roman" w:hAnsi="Times New Roman" w:cs="Times New Roman"/>
-        </w:rPr>
-        <w:t>^</w:t>
-      </w:r>
-      <w:r>
-        <w:rPr>
-          <w:rFonts w:ascii="Times New Roman" w:eastAsia="Times New Roman" w:hAnsi="Times New Roman" w:cs="Times New Roman"/>
-        </w:rPr>
-        <w:t>N = N queries to find</w:t>
-      </w:r>
-      <w:r>
-        <w:rPr>
-          <w:rFonts w:ascii="Times New Roman" w:eastAsia="Times New Roman" w:hAnsi="Times New Roman" w:cs="Times New Roman"/>
-        </w:rPr>
-        <w:t xml:space="preserve"> </w:t>
-      </w:r>
-      <w:r>
-        <w:rPr>
-          <w:rFonts w:ascii="Times New Roman" w:eastAsia="Times New Roman" w:hAnsi="Times New Roman" w:cs="Times New Roman"/>
-        </w:rPr>
-        <w:t xml:space="preserve">the target concept. </w:t>
-      </w:r>
-    </w:p>
-    <w:p>
-      <w:pPr>
-        <w:rPr>
-          <w:rFonts w:ascii="Times New Roman" w:eastAsia="Times New Roman" w:hAnsi="Times New Roman" w:cs="Times New Roman"/>
-        </w:rPr>
-      </w:pPr>
-      <w:r>
-        <w:rPr>
-          <w:rFonts w:ascii="Times New Roman" w:eastAsia="Times New Roman" w:hAnsi="Times New Roman" w:cs="Times New Roman"/>
-        </w:rPr>
-        <w:t>So</w:t>
-      </w:r>
-      <w:r>
-        <w:rPr>
-          <w:rFonts w:ascii="Times New Roman" w:eastAsia="Times New Roman" w:hAnsi="Times New Roman" w:cs="Times New Roman"/>
-        </w:rPr>
-        <w:t>, we need as many queries as instances there are in the</w:t>
-      </w:r>
-      <w:r>
-        <w:rPr>
-          <w:rFonts w:ascii="Times New Roman" w:eastAsia="Times New Roman" w:hAnsi="Times New Roman" w:cs="Times New Roman"/>
-        </w:rPr>
-        <w:t xml:space="preserve"> </w:t>
-      </w:r>
-      <w:r>
-        <w:rPr>
-          <w:rFonts w:ascii="Times New Roman" w:eastAsia="Times New Roman" w:hAnsi="Times New Roman" w:cs="Times New Roman"/>
-        </w:rPr>
-        <w:t>entire feature space to be sure</w:t>
-      </w:r>
-      <w:r>
-        <w:rPr>
-          <w:rFonts w:ascii="Times New Roman" w:eastAsia="Times New Roman" w:hAnsi="Times New Roman" w:cs="Times New Roman"/>
-        </w:rPr>
-        <w:t xml:space="preserve"> </w:t>
-      </w:r>
-      <w:r>
-        <w:rPr>
-          <w:rFonts w:ascii="Times New Roman" w:eastAsia="Times New Roman" w:hAnsi="Times New Roman" w:cs="Times New Roman"/>
-        </w:rPr>
-        <w:t>to find the target</w:t>
-      </w:r>
-      <w:r>
-        <w:rPr>
-          <w:rFonts w:ascii="Times New Roman" w:eastAsia="Times New Roman" w:hAnsi="Times New Roman" w:cs="Times New Roman"/>
-        </w:rPr>
-        <w:t xml:space="preserve"> </w:t>
-      </w:r>
+        <w:t>positive original example except for one attribute. That would guarantee convergence to a solution.</w:t>
+      </w:r>
+    </w:p>
+    <w:p>
+      <w:pPr>
+        <w:rPr>
+          <w:rFonts w:ascii="Times New Roman" w:eastAsia="Times New Roman" w:hAnsi="Times New Roman" w:cs="Times New Roman"/>
+        </w:rPr>
+      </w:pPr>
+    </w:p>
+    <w:p>
+      <w:pPr>
+        <w:rPr>
+          <w:rFonts w:ascii="Times New Roman" w:eastAsia="Times New Roman" w:hAnsi="Times New Roman" w:cs="Times New Roman"/>
+        </w:rPr>
+      </w:pPr>
+      <w:r>
+        <w:rPr>
+          <w:rFonts w:ascii="Times New Roman" w:eastAsia="Times New Roman" w:hAnsi="Times New Roman" w:cs="Times New Roman"/>
+        </w:rPr>
+        <w:t>As an example,</w:t>
+      </w:r>
+    </w:p>
+    <w:p>
+      <w:pPr>
+        <w:rPr>
+          <w:rFonts w:ascii="Times New Roman" w:eastAsia="Times New Roman" w:hAnsi="Times New Roman" w:cs="Times New Roman"/>
+        </w:rPr>
+      </w:pPr>
+      <w:r>
+        <w:rPr>
+          <w:rFonts w:ascii="Times New Roman" w:eastAsia="Times New Roman" w:hAnsi="Times New Roman" w:cs="Times New Roman"/>
+        </w:rPr>
+        <w:t>(</w:t>
+      </w:r>
+      <w:r>
+        <w:rPr>
+          <w:rFonts w:ascii="Times New Roman" w:eastAsia="Times New Roman" w:hAnsi="Times New Roman" w:cs="Times New Roman"/>
+        </w:rPr>
+        <w:t>(male, black, short, Portuguese) (female, blonde, tall, Indian)</w:t>
+      </w:r>
+      <w:r>
+        <w:rPr>
+          <w:rFonts w:ascii="Times New Roman" w:eastAsia="Times New Roman" w:hAnsi="Times New Roman" w:cs="Times New Roman"/>
+        </w:rPr>
+        <w:t>)</w:t>
+      </w:r>
+    </w:p>
+    <w:p>
+      <w:pPr>
+        <w:rPr>
+          <w:rFonts w:ascii="Times New Roman" w:eastAsia="Times New Roman" w:hAnsi="Times New Roman" w:cs="Times New Roman"/>
+        </w:rPr>
+      </w:pPr>
+      <w:r>
+        <w:rPr>
+          <w:rFonts w:ascii="Times New Roman" w:eastAsia="Times New Roman" w:hAnsi="Times New Roman" w:cs="Times New Roman"/>
+        </w:rPr>
+        <w:t>(</w:t>
+      </w:r>
+      <w:r>
+        <w:rPr>
+          <w:rFonts w:ascii="Times New Roman" w:eastAsia="Times New Roman" w:hAnsi="Times New Roman" w:cs="Times New Roman"/>
+        </w:rPr>
+        <w:t>(male, brown, short, Portuguese) female, blonde, tall, Indian)</w:t>
+      </w:r>
+      <w:r>
+        <w:rPr>
+          <w:rFonts w:ascii="Times New Roman" w:eastAsia="Times New Roman" w:hAnsi="Times New Roman" w:cs="Times New Roman"/>
+        </w:rPr>
+        <w:t>)</w:t>
+      </w:r>
+    </w:p>
+    <w:p>
+      <w:pPr>
+        <w:rPr>
+          <w:rFonts w:ascii="Times New Roman" w:eastAsia="Times New Roman" w:hAnsi="Times New Roman" w:cs="Times New Roman"/>
+        </w:rPr>
+      </w:pPr>
+      <w:r>
+        <w:rPr>
+          <w:rFonts w:ascii="Times New Roman" w:eastAsia="Times New Roman" w:hAnsi="Times New Roman" w:cs="Times New Roman"/>
+        </w:rPr>
+        <w:t>(</w:t>
+      </w:r>
+      <w:r>
+        <w:rPr>
+          <w:rFonts w:ascii="Times New Roman" w:eastAsia="Times New Roman" w:hAnsi="Times New Roman" w:cs="Times New Roman"/>
+        </w:rPr>
+        <w:t>(male, black, tall, Portuguese) (female, blonde, tall, Indian)</w:t>
+      </w:r>
+      <w:r>
+        <w:rPr>
+          <w:rFonts w:ascii="Times New Roman" w:eastAsia="Times New Roman" w:hAnsi="Times New Roman" w:cs="Times New Roman"/>
+        </w:rPr>
+        <w:t>)</w:t>
+      </w:r>
+    </w:p>
+    <w:p>
+      <w:pPr>
+        <w:rPr>
+          <w:rFonts w:ascii="Times New Roman" w:eastAsia="Times New Roman" w:hAnsi="Times New Roman" w:cs="Times New Roman"/>
+        </w:rPr>
+      </w:pPr>
+      <w:r>
+        <w:rPr>
+          <w:rFonts w:ascii="Times New Roman" w:eastAsia="Times New Roman" w:hAnsi="Times New Roman" w:cs="Times New Roman"/>
+        </w:rPr>
+        <w:t>(</w:t>
+      </w:r>
+      <w:r>
+        <w:rPr>
+          <w:rFonts w:ascii="Times New Roman" w:eastAsia="Times New Roman" w:hAnsi="Times New Roman" w:cs="Times New Roman"/>
+        </w:rPr>
+        <w:t>(male, black, short, French) (female, blonde, tall, Indian)</w:t>
+      </w:r>
+      <w:r>
+        <w:rPr>
+          <w:rFonts w:ascii="Times New Roman" w:eastAsia="Times New Roman" w:hAnsi="Times New Roman" w:cs="Times New Roman"/>
+        </w:rPr>
+        <w:t>)</w:t>
+      </w:r>
+    </w:p>
+    <w:p>
+      <w:pPr>
+        <w:rPr>
+          <w:rFonts w:ascii="Times New Roman" w:eastAsia="Times New Roman" w:hAnsi="Times New Roman" w:cs="Times New Roman"/>
+        </w:rPr>
+      </w:pPr>
+      <w:r>
+        <w:rPr>
+          <w:rFonts w:ascii="Times New Roman" w:eastAsia="Times New Roman" w:hAnsi="Times New Roman" w:cs="Times New Roman"/>
+        </w:rPr>
+        <w:t>(</w:t>
+      </w:r>
+      <w:r>
+        <w:rPr>
+          <w:rFonts w:ascii="Times New Roman" w:eastAsia="Times New Roman" w:hAnsi="Times New Roman" w:cs="Times New Roman"/>
+        </w:rPr>
+        <w:t>(male, black, short, Portuguese) (male, blonde, tall, Indian)</w:t>
+      </w:r>
+      <w:r>
+        <w:rPr>
+          <w:rFonts w:ascii="Times New Roman" w:eastAsia="Times New Roman" w:hAnsi="Times New Roman" w:cs="Times New Roman"/>
+        </w:rPr>
+        <w:t>)</w:t>
+      </w:r>
+    </w:p>
+    <w:p>
+      <w:pPr>
+        <w:rPr>
+          <w:rFonts w:ascii="Times New Roman" w:eastAsia="Times New Roman" w:hAnsi="Times New Roman" w:cs="Times New Roman"/>
+        </w:rPr>
+      </w:pPr>
+      <w:r>
+        <w:rPr>
+          <w:rFonts w:ascii="Times New Roman" w:eastAsia="Times New Roman" w:hAnsi="Times New Roman" w:cs="Times New Roman"/>
+        </w:rPr>
+        <w:t>(</w:t>
+      </w:r>
+      <w:r>
+        <w:rPr>
+          <w:rFonts w:ascii="Times New Roman" w:eastAsia="Times New Roman" w:hAnsi="Times New Roman" w:cs="Times New Roman"/>
+        </w:rPr>
+        <w:t>(male, black, short, Portuguese) (female, brown, tall, Indian)</w:t>
+      </w:r>
+      <w:r>
+        <w:rPr>
+          <w:rFonts w:ascii="Times New Roman" w:eastAsia="Times New Roman" w:hAnsi="Times New Roman" w:cs="Times New Roman"/>
+        </w:rPr>
+        <w:t>)</w:t>
+      </w:r>
+    </w:p>
+    <w:p>
+      <w:pPr>
+        <w:rPr>
+          <w:rFonts w:ascii="Times New Roman" w:eastAsia="Times New Roman" w:hAnsi="Times New Roman" w:cs="Times New Roman"/>
+        </w:rPr>
+      </w:pPr>
+      <w:r>
+        <w:rPr>
+          <w:rFonts w:ascii="Times New Roman" w:eastAsia="Times New Roman" w:hAnsi="Times New Roman" w:cs="Times New Roman"/>
+        </w:rPr>
+        <w:t>(</w:t>
+      </w:r>
+      <w:r>
+        <w:rPr>
+          <w:rFonts w:ascii="Times New Roman" w:eastAsia="Times New Roman" w:hAnsi="Times New Roman" w:cs="Times New Roman"/>
+        </w:rPr>
+        <w:t>(male, black, short, Portuguese) (female, blonde, short, Indian)</w:t>
+      </w:r>
+      <w:r>
+        <w:rPr>
+          <w:rFonts w:ascii="Times New Roman" w:eastAsia="Times New Roman" w:hAnsi="Times New Roman" w:cs="Times New Roman"/>
+        </w:rPr>
+        <w:t>)</w:t>
+      </w:r>
+    </w:p>
+    <w:p>
+      <w:pPr>
+        <w:rPr>
+          <w:rFonts w:ascii="Times New Roman" w:eastAsia="Times New Roman" w:hAnsi="Times New Roman" w:cs="Times New Roman"/>
+        </w:rPr>
+      </w:pPr>
+      <w:r>
+        <w:rPr>
+          <w:rFonts w:ascii="Times New Roman" w:eastAsia="Times New Roman" w:hAnsi="Times New Roman" w:cs="Times New Roman"/>
+        </w:rPr>
+        <w:t>(</w:t>
+      </w:r>
+      <w:r>
+        <w:rPr>
+          <w:rFonts w:ascii="Times New Roman" w:eastAsia="Times New Roman" w:hAnsi="Times New Roman" w:cs="Times New Roman"/>
+        </w:rPr>
+        <w:t>(male, black, short, Portuguese) (female, blonde, tall, US)</w:t>
+      </w:r>
+      <w:r>
+        <w:rPr>
+          <w:rFonts w:ascii="Times New Roman" w:eastAsia="Times New Roman" w:hAnsi="Times New Roman" w:cs="Times New Roman"/>
+        </w:rPr>
+        <w:t>)</w:t>
+      </w:r>
+    </w:p>
+    <w:p>
+      <w:pPr>
+        <w:rPr>
+          <w:rFonts w:ascii="Times New Roman" w:eastAsia="Times New Roman" w:hAnsi="Times New Roman" w:cs="Times New Roman"/>
+        </w:rPr>
+      </w:pPr>
       <w:bookmarkStart w:id="2" w:name="_GoBack"/>
       <w:bookmarkEnd w:id="2"/>
+    </w:p>
+    <w:p>
+      <w:pPr>
+        <w:rPr>
+          <w:rFonts w:ascii="Times New Roman" w:eastAsia="Times New Roman" w:hAnsi="Times New Roman" w:cs="Times New Roman"/>
+        </w:rPr>
+      </w:pPr>
+      <w:r>
+        <w:rPr>
+          <w:rFonts w:ascii="Times New Roman" w:eastAsia="Times New Roman" w:hAnsi="Times New Roman" w:cs="Times New Roman"/>
+        </w:rPr>
+        <w:t>This is consistent with the 2</w:t>
+      </w:r>
+      <w:r>
+        <w:rPr>
+          <w:rFonts w:ascii="Times New Roman" w:eastAsia="Times New Roman" w:hAnsi="Times New Roman" w:cs="Times New Roman"/>
+        </w:rPr>
+        <w:t>^</w:t>
+      </w:r>
+      <w:r>
+        <w:rPr>
+          <w:rFonts w:ascii="Times New Roman" w:eastAsia="Times New Roman" w:hAnsi="Times New Roman" w:cs="Times New Roman"/>
+        </w:rPr>
+        <w:t>8 calculation for the number of total hypotheses consistent with the original training example, or any positive training example for that matter.</w:t>
+      </w:r>
+      <w:r>
+        <w:rPr>
+          <w:rFonts w:ascii="Times New Roman" w:eastAsia="Times New Roman" w:hAnsi="Times New Roman" w:cs="Times New Roman"/>
+        </w:rPr>
+        <w:t xml:space="preserve"> </w:t>
+      </w:r>
+      <w:r>
+        <w:rPr>
+          <w:rFonts w:ascii="Times New Roman" w:eastAsia="Times New Roman" w:hAnsi="Times New Roman" w:cs="Times New Roman"/>
+        </w:rPr>
+        <w:t>W</w:t>
+      </w:r>
+      <w:r>
+        <w:rPr>
+          <w:rFonts w:ascii="Times New Roman" w:eastAsia="Times New Roman" w:hAnsi="Times New Roman" w:cs="Times New Roman"/>
+        </w:rPr>
+        <w:t>hile G was not examined closely, since the attributes were generalized to "?" and converged with G or took on the value from the first training example and the inconsistent hypotheses in G were removed and replaced by those more specific. This eventually leads to S and G converging.</w:t>
+      </w:r>
+    </w:p>
+    <w:p>
+      <w:pPr>
+        <w:rPr>
+          <w:rFonts w:ascii="Times New Roman" w:eastAsia="Times New Roman" w:hAnsi="Times New Roman" w:cs="Times New Roman"/>
+        </w:rPr>
+      </w:pPr>
+    </w:p>
+    <w:p>
+      <w:pPr>
+        <w:rPr>
+          <w:rFonts w:ascii="Times New Roman" w:eastAsia="Times New Roman" w:hAnsi="Times New Roman" w:cs="Times New Roman"/>
+        </w:rPr>
+      </w:pPr>
+    </w:p>
+    <w:p>
+      <w:pPr>
+        <w:rPr>
+          <w:rFonts w:ascii="Times New Roman" w:eastAsia="Times New Roman" w:hAnsi="Times New Roman" w:cs="Times New Roman"/>
+          <w:b/>
+        </w:rPr>
+      </w:pPr>
+      <w:r>
+        <w:rPr>
+          <w:rFonts w:ascii="Times New Roman" w:eastAsia="Times New Roman" w:hAnsi="Times New Roman" w:cs="Times New Roman"/>
+          <w:b/>
+        </w:rPr>
+        <w:t>(</w:t>
+      </w:r>
+      <w:r>
+        <w:rPr>
+          <w:rFonts w:ascii="Times New Roman" w:eastAsia="Times New Roman" w:hAnsi="Times New Roman" w:cs="Times New Roman"/>
+          <w:b/>
+        </w:rPr>
+        <w:t>d</w:t>
+      </w:r>
+      <w:r>
+        <w:rPr>
+          <w:rFonts w:ascii="Times New Roman" w:eastAsia="Times New Roman" w:hAnsi="Times New Roman" w:cs="Times New Roman"/>
+          <w:b/>
+        </w:rPr>
+        <w:t>)</w:t>
+      </w:r>
+    </w:p>
+    <w:p>
+      <w:pPr>
+        <w:rPr>
+          <w:rFonts w:ascii="Times New Roman" w:eastAsia="Times New Roman" w:hAnsi="Times New Roman" w:cs="Times New Roman"/>
+        </w:rPr>
+      </w:pPr>
+      <w:r>
+        <w:rPr>
+          <w:rFonts w:ascii="Times New Roman" w:eastAsia="Times New Roman" w:hAnsi="Times New Roman" w:cs="Times New Roman"/>
+        </w:rPr>
+        <w:t>Instead of checking just 2 possible values for attributes in the hypotheses we would have to check for every combination of values over all the possible values in the instance space.</w:t>
+      </w:r>
+      <w:r>
+        <w:rPr>
+          <w:rFonts w:ascii="Times New Roman" w:eastAsia="Times New Roman" w:hAnsi="Times New Roman" w:cs="Times New Roman"/>
+        </w:rPr>
+        <w:t xml:space="preserve"> </w:t>
+      </w:r>
+    </w:p>
+    <w:p>
+      <w:pPr>
+        <w:rPr>
+          <w:rFonts w:ascii="Times New Roman" w:eastAsia="Times New Roman" w:hAnsi="Times New Roman" w:cs="Times New Roman"/>
+        </w:rPr>
+      </w:pPr>
+    </w:p>
+    <w:p>
+      <w:pPr>
+        <w:rPr>
+          <w:rFonts w:ascii="Times New Roman" w:eastAsia="Times New Roman" w:hAnsi="Times New Roman" w:cs="Times New Roman"/>
+        </w:rPr>
+      </w:pPr>
+      <w:r>
+        <w:rPr>
+          <w:rFonts w:ascii="Times New Roman" w:eastAsia="Times New Roman" w:hAnsi="Times New Roman" w:cs="Times New Roman"/>
+        </w:rPr>
+        <w:t xml:space="preserve">In this </w:t>
+      </w:r>
+      <w:r>
+        <w:rPr>
+          <w:rFonts w:ascii="Times New Roman" w:eastAsia="Times New Roman" w:hAnsi="Times New Roman" w:cs="Times New Roman"/>
+        </w:rPr>
+        <w:t xml:space="preserve">example, </w:t>
+      </w:r>
+    </w:p>
+    <w:p>
+      <w:pPr>
+        <w:rPr>
+          <w:rFonts w:ascii="Times New Roman" w:eastAsia="Times New Roman" w:hAnsi="Times New Roman" w:cs="Times New Roman"/>
+        </w:rPr>
+      </w:pPr>
+      <w:r>
+        <w:rPr>
+          <w:rFonts w:ascii="Times New Roman" w:eastAsia="Times New Roman" w:hAnsi="Times New Roman" w:cs="Times New Roman"/>
+        </w:rPr>
+        <w:t>the size of the</w:t>
+      </w:r>
+      <w:r>
+        <w:rPr>
+          <w:rFonts w:ascii="Times New Roman" w:eastAsia="Times New Roman" w:hAnsi="Times New Roman" w:cs="Times New Roman"/>
+        </w:rPr>
+        <w:t xml:space="preserve"> feature space</w:t>
+      </w:r>
+      <w:r>
+        <w:rPr>
+          <w:rFonts w:ascii="Times New Roman" w:eastAsia="Times New Roman" w:hAnsi="Times New Roman" w:cs="Times New Roman"/>
+        </w:rPr>
+        <w:t>,</w:t>
+      </w:r>
+      <w:r>
+        <w:rPr>
+          <w:rFonts w:ascii="Times New Roman" w:eastAsia="Times New Roman" w:hAnsi="Times New Roman" w:cs="Times New Roman"/>
+        </w:rPr>
+        <w:t xml:space="preserve"> </w:t>
+      </w:r>
+      <w:r>
+        <w:rPr>
+          <w:rFonts w:ascii="Times New Roman" w:eastAsia="Times New Roman" w:hAnsi="Times New Roman" w:cs="Times New Roman"/>
+        </w:rPr>
+        <w:t xml:space="preserve">N = </w:t>
+      </w:r>
+      <w:r>
+        <w:rPr>
+          <w:rFonts w:ascii="Times New Roman" w:eastAsia="Times New Roman" w:hAnsi="Times New Roman" w:cs="Times New Roman"/>
+        </w:rPr>
+        <w:t xml:space="preserve">2*3*3*7*2*3*3*7 = 15,876. </w:t>
+      </w:r>
+    </w:p>
+    <w:p>
+      <w:pPr>
+        <w:rPr>
+          <w:rFonts w:ascii="Times New Roman" w:eastAsia="Times New Roman" w:hAnsi="Times New Roman" w:cs="Times New Roman"/>
+        </w:rPr>
+      </w:pPr>
+      <w:r>
+        <w:rPr>
+          <w:rFonts w:ascii="Times New Roman" w:eastAsia="Times New Roman" w:hAnsi="Times New Roman" w:cs="Times New Roman"/>
+        </w:rPr>
+        <w:t>So, t</w:t>
+      </w:r>
+      <w:r>
+        <w:rPr>
+          <w:rFonts w:ascii="Times New Roman" w:eastAsia="Times New Roman" w:hAnsi="Times New Roman" w:cs="Times New Roman"/>
+        </w:rPr>
+        <w:t>he number of</w:t>
+      </w:r>
+      <w:r>
+        <w:rPr>
+          <w:rFonts w:ascii="Times New Roman" w:eastAsia="Times New Roman" w:hAnsi="Times New Roman" w:cs="Times New Roman"/>
+        </w:rPr>
+        <w:t xml:space="preserve"> </w:t>
+      </w:r>
+      <w:r>
+        <w:rPr>
+          <w:rFonts w:ascii="Times New Roman" w:eastAsia="Times New Roman" w:hAnsi="Times New Roman" w:cs="Times New Roman"/>
+        </w:rPr>
+        <w:t>possible hypotheses is</w:t>
+      </w:r>
+      <w:r>
+        <w:rPr>
+          <w:rFonts w:ascii="Times New Roman" w:eastAsia="Times New Roman" w:hAnsi="Times New Roman" w:cs="Times New Roman"/>
+        </w:rPr>
+        <w:t>,</w:t>
+      </w:r>
+      <w:r>
+        <w:rPr>
+          <w:rFonts w:ascii="Times New Roman" w:eastAsia="Times New Roman" w:hAnsi="Times New Roman" w:cs="Times New Roman"/>
+        </w:rPr>
+        <w:t xml:space="preserve"> 2</w:t>
+      </w:r>
+      <w:r>
+        <w:rPr>
+          <w:rFonts w:ascii="Times New Roman" w:eastAsia="Times New Roman" w:hAnsi="Times New Roman" w:cs="Times New Roman"/>
+        </w:rPr>
+        <w:t>^</w:t>
+      </w:r>
+      <w:r>
+        <w:rPr>
+          <w:rFonts w:ascii="Times New Roman" w:eastAsia="Times New Roman" w:hAnsi="Times New Roman" w:cs="Times New Roman"/>
+        </w:rPr>
+        <w:t>N</w:t>
+      </w:r>
+      <w:r>
+        <w:rPr>
+          <w:rFonts w:ascii="Times New Roman" w:eastAsia="Times New Roman" w:hAnsi="Times New Roman" w:cs="Times New Roman"/>
+        </w:rPr>
+        <w:t>,</w:t>
+      </w:r>
+      <w:r>
+        <w:rPr>
+          <w:rFonts w:ascii="Times New Roman" w:eastAsia="Times New Roman" w:hAnsi="Times New Roman" w:cs="Times New Roman"/>
+        </w:rPr>
+        <w:t xml:space="preserve"> </w:t>
+      </w:r>
+      <w:r>
+        <w:rPr>
+          <w:rFonts w:ascii="Times New Roman" w:eastAsia="Times New Roman" w:hAnsi="Times New Roman" w:cs="Times New Roman"/>
+        </w:rPr>
+        <w:t>and</w:t>
+      </w:r>
+      <w:r>
+        <w:rPr>
+          <w:rFonts w:ascii="Times New Roman" w:eastAsia="Times New Roman" w:hAnsi="Times New Roman" w:cs="Times New Roman"/>
+        </w:rPr>
+        <w:t xml:space="preserve"> </w:t>
+      </w:r>
+      <w:r>
+        <w:rPr>
+          <w:rFonts w:ascii="Times New Roman" w:eastAsia="Times New Roman" w:hAnsi="Times New Roman" w:cs="Times New Roman"/>
+        </w:rPr>
+        <w:t>w</w:t>
+      </w:r>
+      <w:r>
+        <w:rPr>
+          <w:rFonts w:ascii="Times New Roman" w:eastAsia="Times New Roman" w:hAnsi="Times New Roman" w:cs="Times New Roman"/>
+        </w:rPr>
+        <w:t>e would need at most log</w:t>
+      </w:r>
+      <w:r>
+        <w:rPr>
+          <w:rFonts w:ascii="Times New Roman" w:eastAsia="Times New Roman" w:hAnsi="Times New Roman" w:cs="Times New Roman"/>
+          <w:vertAlign w:val="subscript"/>
+        </w:rPr>
+        <w:t>2</w:t>
+      </w:r>
+      <w:r>
+        <w:rPr>
+          <w:rFonts w:ascii="Times New Roman" w:eastAsia="Times New Roman" w:hAnsi="Times New Roman" w:cs="Times New Roman"/>
+        </w:rPr>
+        <w:t>2</w:t>
+      </w:r>
+      <w:r>
+        <w:rPr>
+          <w:rFonts w:ascii="Times New Roman" w:eastAsia="Times New Roman" w:hAnsi="Times New Roman" w:cs="Times New Roman"/>
+        </w:rPr>
+        <w:t>^</w:t>
+      </w:r>
+      <w:r>
+        <w:rPr>
+          <w:rFonts w:ascii="Times New Roman" w:eastAsia="Times New Roman" w:hAnsi="Times New Roman" w:cs="Times New Roman"/>
+        </w:rPr>
+        <w:t>N = N queries to find</w:t>
+      </w:r>
+      <w:r>
+        <w:rPr>
+          <w:rFonts w:ascii="Times New Roman" w:eastAsia="Times New Roman" w:hAnsi="Times New Roman" w:cs="Times New Roman"/>
+        </w:rPr>
+        <w:t xml:space="preserve"> </w:t>
+      </w:r>
+      <w:r>
+        <w:rPr>
+          <w:rFonts w:ascii="Times New Roman" w:eastAsia="Times New Roman" w:hAnsi="Times New Roman" w:cs="Times New Roman"/>
+        </w:rPr>
+        <w:t xml:space="preserve">the target concept. </w:t>
+      </w:r>
+    </w:p>
+    <w:p>
+      <w:pPr>
+        <w:rPr>
+          <w:rFonts w:ascii="Times New Roman" w:eastAsia="Times New Roman" w:hAnsi="Times New Roman" w:cs="Times New Roman"/>
+        </w:rPr>
+      </w:pPr>
+      <w:r>
+        <w:rPr>
+          <w:rFonts w:ascii="Times New Roman" w:eastAsia="Times New Roman" w:hAnsi="Times New Roman" w:cs="Times New Roman"/>
+        </w:rPr>
+        <w:t>So</w:t>
+      </w:r>
+      <w:r>
+        <w:rPr>
+          <w:rFonts w:ascii="Times New Roman" w:eastAsia="Times New Roman" w:hAnsi="Times New Roman" w:cs="Times New Roman"/>
+        </w:rPr>
+        <w:t>, we need as many queries as instances there are in the</w:t>
+      </w:r>
+      <w:r>
+        <w:rPr>
+          <w:rFonts w:ascii="Times New Roman" w:eastAsia="Times New Roman" w:hAnsi="Times New Roman" w:cs="Times New Roman"/>
+        </w:rPr>
+        <w:t xml:space="preserve"> </w:t>
+      </w:r>
+      <w:r>
+        <w:rPr>
+          <w:rFonts w:ascii="Times New Roman" w:eastAsia="Times New Roman" w:hAnsi="Times New Roman" w:cs="Times New Roman"/>
+        </w:rPr>
+        <w:t>entire feature space to be sure</w:t>
+      </w:r>
+      <w:r>
+        <w:rPr>
+          <w:rFonts w:ascii="Times New Roman" w:eastAsia="Times New Roman" w:hAnsi="Times New Roman" w:cs="Times New Roman"/>
+        </w:rPr>
+        <w:t xml:space="preserve"> </w:t>
+      </w:r>
+      <w:r>
+        <w:rPr>
+          <w:rFonts w:ascii="Times New Roman" w:eastAsia="Times New Roman" w:hAnsi="Times New Roman" w:cs="Times New Roman"/>
+        </w:rPr>
+        <w:t>to find the target</w:t>
+      </w:r>
+      <w:r>
+        <w:rPr>
+          <w:rFonts w:ascii="Times New Roman" w:eastAsia="Times New Roman" w:hAnsi="Times New Roman" w:cs="Times New Roman"/>
+        </w:rPr>
+        <w:t xml:space="preserve"> </w:t>
+      </w:r>
       <w:r>
         <w:rPr>
           <w:rFonts w:ascii="Times New Roman" w:eastAsia="Times New Roman" w:hAnsi="Times New Roman" w:cs="Times New Roman"/>
@@ -2556,6 +3079,7 @@
           <w:rFonts w:ascii="Times New Roman" w:eastAsia="Times New Roman" w:hAnsi="Times New Roman" w:cs="Times New Roman"/>
           <w:b/>
         </w:rPr>
+        <w:lastRenderedPageBreak/>
         <w:t>Solution:</w:t>
       </w:r>
     </w:p>
@@ -3103,7 +3627,6 @@
         <w:rPr>
           <w:rFonts w:ascii="Times New Roman" w:eastAsia="Times New Roman" w:hAnsi="Times New Roman" w:cs="Times New Roman"/>
         </w:rPr>
-        <w:lastRenderedPageBreak/>
         <w:t xml:space="preserve">and if for every x we minimize the error then </w:t>
       </w:r>
       <w:proofErr w:type="gramStart"/>
@@ -3315,6 +3838,7 @@
           <w:noProof/>
           <w:lang w:val="en-US" w:eastAsia="en-US" w:bidi="ar-SA"/>
         </w:rPr>
+        <w:lastRenderedPageBreak/>
         <w:drawing>
           <wp:inline distT="0" distB="0" distL="0" distR="0" wp14:anchorId="2528939E" wp14:editId="62E7CEEC">
             <wp:extent cx="5914286" cy="1980952"/>
@@ -6214,7 +6738,7 @@
 </file>
 
 <file path=customXml/itemProps1.xml><?xml version="1.0" encoding="utf-8"?>
-<ds:datastoreItem xmlns:ds="http://schemas.openxmlformats.org/officeDocument/2006/customXml" ds:itemID="{FB42003C-DCD4-4F31-AD5F-3B9FB9318566}">
+<ds:datastoreItem xmlns:ds="http://schemas.openxmlformats.org/officeDocument/2006/customXml" ds:itemID="{DEBFD939-7AA9-483A-B1A8-9E63E709A35D}">
   <ds:schemaRefs>
     <ds:schemaRef ds:uri="http://schemas.openxmlformats.org/officeDocument/2006/bibliography"/>
   </ds:schemaRefs>

</xml_diff>

<commit_message>
Adding figure for 2.4.
</commit_message>
<xml_diff>
--- a/hw1/Homework1_Solution.docx
+++ b/hw1/Homework1_Solution.docx
@@ -354,7 +354,7 @@
           <w:lang w:val="en-US" w:eastAsia="en-US" w:bidi="ar-SA"/>
         </w:rPr>
         <w:drawing>
-          <wp:inline distT="0" distB="0" distL="0" distR="0" wp14:anchorId="047C1873" wp14:editId="10722FAB">
+          <wp:inline distT="0" distB="0" distL="0" distR="0" wp14:anchorId="429A6D8E" wp14:editId="3969BB2D">
             <wp:extent cx="4723809" cy="4285714"/>
             <wp:effectExtent l="0" t="0" r="635" b="635"/>
             <wp:docPr id="1" name="Picture 1"/>
@@ -438,6 +438,120 @@
           <w:rFonts w:ascii="Times New Roman" w:eastAsia="Times New Roman" w:hAnsi="Times New Roman" w:cs="Times New Roman"/>
         </w:rPr>
       </w:pPr>
+    </w:p>
+    <w:p>
+      <w:pPr>
+        <w:rPr>
+          <w:rFonts w:ascii="Times New Roman" w:eastAsia="Times New Roman" w:hAnsi="Times New Roman" w:cs="Times New Roman"/>
+        </w:rPr>
+      </w:pPr>
+      <w:r>
+        <w:rPr>
+          <w:rFonts w:ascii="Times New Roman" w:eastAsia="Times New Roman" w:hAnsi="Times New Roman" w:cs="Times New Roman"/>
+          <w:noProof/>
+        </w:rPr>
+        <w:lastRenderedPageBreak/>
+        <w:drawing>
+          <wp:inline distT="0" distB="0" distL="0" distR="0" wp14:anchorId="43E1573C" wp14:editId="22341F54">
+            <wp:extent cx="3914775" cy="3648075"/>
+            <wp:effectExtent l="0" t="0" r="9525" b="9525"/>
+            <wp:docPr id="4" name="Picture 4"/>
+            <wp:cNvGraphicFramePr>
+              <a:graphicFrameLocks xmlns:a="http://schemas.openxmlformats.org/drawingml/2006/main" noChangeAspect="1"/>
+            </wp:cNvGraphicFramePr>
+            <a:graphic xmlns:a="http://schemas.openxmlformats.org/drawingml/2006/main">
+              <a:graphicData uri="http://schemas.openxmlformats.org/drawingml/2006/picture">
+                <pic:pic xmlns:pic="http://schemas.openxmlformats.org/drawingml/2006/picture">
+                  <pic:nvPicPr>
+                    <pic:cNvPr id="0" name="Picture 1"/>
+                    <pic:cNvPicPr>
+                      <a:picLocks noChangeAspect="1" noChangeArrowheads="1"/>
+                    </pic:cNvPicPr>
+                  </pic:nvPicPr>
+                  <pic:blipFill>
+                    <a:blip r:embed="rId7">
+                      <a:extLst>
+                        <a:ext uri="{28A0092B-C50C-407E-A947-70E740481C1C}">
+                          <a14:useLocalDpi xmlns:a14="http://schemas.microsoft.com/office/drawing/2010/main" val="0"/>
+                        </a:ext>
+                      </a:extLst>
+                    </a:blip>
+                    <a:srcRect/>
+                    <a:stretch>
+                      <a:fillRect/>
+                    </a:stretch>
+                  </pic:blipFill>
+                  <pic:spPr bwMode="auto">
+                    <a:xfrm>
+                      <a:off x="0" y="0"/>
+                      <a:ext cx="3914775" cy="3648075"/>
+                    </a:xfrm>
+                    <a:prstGeom prst="rect">
+                      <a:avLst/>
+                    </a:prstGeom>
+                    <a:noFill/>
+                    <a:ln>
+                      <a:noFill/>
+                    </a:ln>
+                  </pic:spPr>
+                </pic:pic>
+              </a:graphicData>
+            </a:graphic>
+          </wp:inline>
+        </w:drawing>
+      </w:r>
+    </w:p>
+    <w:p>
+      <w:pPr>
+        <w:rPr>
+          <w:rFonts w:ascii="Times New Roman" w:eastAsia="Times New Roman" w:hAnsi="Times New Roman" w:cs="Times New Roman"/>
+        </w:rPr>
+      </w:pPr>
+      <w:r>
+        <w:rPr>
+          <w:rFonts w:ascii="Times New Roman" w:eastAsia="Times New Roman" w:hAnsi="Times New Roman" w:cs="Times New Roman"/>
+        </w:rPr>
+        <w:tab/>
+      </w:r>
+      <w:r>
+        <w:rPr>
+          <w:rFonts w:ascii="Times New Roman" w:eastAsia="Times New Roman" w:hAnsi="Times New Roman" w:cs="Times New Roman"/>
+        </w:rPr>
+        <w:tab/>
+      </w:r>
+      <w:r>
+        <w:rPr>
+          <w:rFonts w:ascii="Times New Roman" w:eastAsia="Times New Roman" w:hAnsi="Times New Roman" w:cs="Times New Roman"/>
+        </w:rPr>
+        <w:tab/>
+        <w:t>Fig: 01</w:t>
+      </w:r>
+    </w:p>
+    <w:p>
+      <w:pPr>
+        <w:rPr>
+          <w:rFonts w:ascii="Times New Roman" w:eastAsia="Times New Roman" w:hAnsi="Times New Roman" w:cs="Times New Roman"/>
+        </w:rPr>
+      </w:pPr>
+      <w:r>
+        <w:rPr>
+          <w:rFonts w:ascii="Times New Roman" w:eastAsia="Times New Roman" w:hAnsi="Times New Roman" w:cs="Times New Roman"/>
+        </w:rPr>
+        <w:tab/>
+      </w:r>
+      <w:r>
+        <w:rPr>
+          <w:rFonts w:ascii="Times New Roman" w:eastAsia="Times New Roman" w:hAnsi="Times New Roman" w:cs="Times New Roman"/>
+        </w:rPr>
+        <w:tab/>
+      </w:r>
+    </w:p>
+    <w:p>
+      <w:pPr>
+        <w:rPr>
+          <w:rFonts w:ascii="Times New Roman" w:eastAsia="Times New Roman" w:hAnsi="Times New Roman" w:cs="Times New Roman"/>
+        </w:rPr>
+      </w:pPr>
       <w:r>
         <w:rPr>
           <w:rFonts w:ascii="Times New Roman" w:eastAsia="Times New Roman" w:hAnsi="Times New Roman" w:cs="Times New Roman"/>
@@ -505,300 +619,302 @@
           <w:rFonts w:ascii="Times New Roman" w:eastAsia="Times New Roman" w:hAnsi="Times New Roman" w:cs="Times New Roman"/>
         </w:rPr>
       </w:pPr>
+    </w:p>
+    <w:p>
+      <w:pPr>
+        <w:rPr>
+          <w:rFonts w:ascii="Times New Roman" w:eastAsia="Times New Roman" w:hAnsi="Times New Roman" w:cs="Times New Roman"/>
+        </w:rPr>
+      </w:pPr>
+      <w:r>
+        <w:rPr>
+          <w:rFonts w:ascii="Times New Roman" w:eastAsia="Times New Roman" w:hAnsi="Times New Roman" w:cs="Times New Roman"/>
+        </w:rPr>
+        <w:t>This assumes that a rectangle is at minimum 1 x 1. This is also assuming that generalization or specification is the decreasing or increasing in value of a, b, c, or d.</w:t>
+      </w:r>
+    </w:p>
+    <w:p>
+      <w:pPr>
+        <w:rPr>
+          <w:rFonts w:ascii="Times New Roman" w:eastAsia="Times New Roman" w:hAnsi="Times New Roman" w:cs="Times New Roman"/>
+        </w:rPr>
+      </w:pPr>
+    </w:p>
+    <w:p>
+      <w:pPr>
+        <w:rPr>
+          <w:rFonts w:ascii="Times New Roman" w:eastAsia="Times New Roman" w:hAnsi="Times New Roman" w:cs="Times New Roman"/>
+        </w:rPr>
+      </w:pPr>
+    </w:p>
+    <w:p>
+      <w:pPr>
+        <w:rPr>
+          <w:rFonts w:ascii="Times New Roman" w:eastAsia="Times New Roman" w:hAnsi="Times New Roman" w:cs="Times New Roman"/>
+        </w:rPr>
+      </w:pPr>
+      <w:r>
+        <w:rPr>
+          <w:rFonts w:ascii="Times New Roman" w:eastAsia="Times New Roman" w:hAnsi="Times New Roman" w:cs="Times New Roman"/>
+        </w:rPr>
+        <w:t>(b)</w:t>
+      </w:r>
+    </w:p>
+    <w:p>
+      <w:pPr>
+        <w:rPr>
+          <w:rFonts w:ascii="Times New Roman" w:eastAsia="Times New Roman" w:hAnsi="Times New Roman" w:cs="Times New Roman"/>
+        </w:rPr>
+      </w:pPr>
+    </w:p>
+    <w:p>
+      <w:pPr>
+        <w:rPr>
+          <w:rFonts w:ascii="Times New Roman" w:eastAsia="Times New Roman" w:hAnsi="Times New Roman" w:cs="Times New Roman"/>
+        </w:rPr>
+      </w:pPr>
+      <w:r>
+        <w:rPr>
+          <w:rFonts w:ascii="Times New Roman" w:eastAsia="Times New Roman" w:hAnsi="Times New Roman" w:cs="Times New Roman"/>
+        </w:rPr>
+        <w:t>Fig 01 for the G boundary.</w:t>
+      </w:r>
+    </w:p>
+    <w:p>
+      <w:pPr>
+        <w:rPr>
+          <w:rFonts w:ascii="Times New Roman" w:eastAsia="Times New Roman" w:hAnsi="Times New Roman" w:cs="Times New Roman"/>
+        </w:rPr>
+      </w:pPr>
+    </w:p>
+    <w:p>
+      <w:pPr>
+        <w:rPr>
+          <w:rFonts w:ascii="Times New Roman" w:eastAsia="Times New Roman" w:hAnsi="Times New Roman" w:cs="Times New Roman"/>
+        </w:rPr>
+      </w:pPr>
+      <w:r>
+        <w:rPr>
+          <w:rFonts w:ascii="Times New Roman" w:eastAsia="Times New Roman" w:hAnsi="Times New Roman" w:cs="Times New Roman"/>
+        </w:rPr>
+        <w:t>So,</w:t>
+      </w:r>
+    </w:p>
+    <w:p>
+      <w:pPr>
+        <w:rPr>
+          <w:rFonts w:ascii="Times New Roman" w:eastAsia="Times New Roman" w:hAnsi="Times New Roman" w:cs="Times New Roman"/>
+        </w:rPr>
+      </w:pPr>
+      <w:r>
+        <w:rPr>
+          <w:rFonts w:ascii="Times New Roman" w:eastAsia="Times New Roman" w:hAnsi="Times New Roman" w:cs="Times New Roman"/>
+        </w:rPr>
+        <w:t xml:space="preserve">G: </w:t>
+      </w:r>
+      <w:r>
+        <w:rPr>
+          <w:rFonts w:ascii="Times New Roman" w:eastAsia="Times New Roman" w:hAnsi="Times New Roman" w:cs="Times New Roman"/>
+        </w:rPr>
+        <w:t>{</w:t>
+      </w:r>
+      <w:r>
+        <w:rPr>
+          <w:rFonts w:ascii="Times New Roman" w:eastAsia="Times New Roman" w:hAnsi="Times New Roman" w:cs="Times New Roman"/>
+        </w:rPr>
+        <w:t>(</w:t>
+      </w:r>
+      <w:r>
+        <w:rPr>
+          <w:rFonts w:ascii="Times New Roman" w:eastAsia="Times New Roman" w:hAnsi="Times New Roman" w:cs="Times New Roman"/>
+        </w:rPr>
+        <w:t>3 &lt;= x &lt;= 8</w:t>
+      </w:r>
+      <w:r>
+        <w:rPr>
+          <w:rFonts w:ascii="Times New Roman" w:eastAsia="Times New Roman" w:hAnsi="Times New Roman" w:cs="Times New Roman"/>
+        </w:rPr>
+        <w:t>)</w:t>
+      </w:r>
+      <w:r>
+        <w:rPr>
+          <w:rFonts w:ascii="Times New Roman" w:eastAsia="Times New Roman" w:hAnsi="Times New Roman" w:cs="Times New Roman"/>
+        </w:rPr>
+        <w:t xml:space="preserve">, </w:t>
+      </w:r>
+      <w:r>
+        <w:rPr>
+          <w:rFonts w:ascii="Times New Roman" w:eastAsia="Times New Roman" w:hAnsi="Times New Roman" w:cs="Times New Roman"/>
+        </w:rPr>
+        <w:t>(</w:t>
+      </w:r>
+      <w:r>
+        <w:rPr>
+          <w:rFonts w:ascii="Times New Roman" w:eastAsia="Times New Roman" w:hAnsi="Times New Roman" w:cs="Times New Roman"/>
+        </w:rPr>
+        <w:t>2 &lt;= y &lt;= 7</w:t>
+      </w:r>
+      <w:r>
+        <w:rPr>
+          <w:rFonts w:ascii="Times New Roman" w:eastAsia="Times New Roman" w:hAnsi="Times New Roman" w:cs="Times New Roman"/>
+        </w:rPr>
+        <w:t>)</w:t>
+      </w:r>
+      <w:r>
+        <w:rPr>
+          <w:rFonts w:ascii="Times New Roman" w:eastAsia="Times New Roman" w:hAnsi="Times New Roman" w:cs="Times New Roman"/>
+        </w:rPr>
+        <w:t>}</w:t>
+      </w:r>
+    </w:p>
+    <w:p>
+      <w:pPr>
+        <w:rPr>
+          <w:rFonts w:ascii="Times New Roman" w:eastAsia="Times New Roman" w:hAnsi="Times New Roman" w:cs="Times New Roman"/>
+        </w:rPr>
+      </w:pPr>
+    </w:p>
+    <w:p>
+      <w:pPr>
+        <w:rPr>
+          <w:rFonts w:ascii="Times New Roman" w:eastAsia="Times New Roman" w:hAnsi="Times New Roman" w:cs="Times New Roman"/>
+        </w:rPr>
+      </w:pPr>
+      <w:r>
+        <w:rPr>
+          <w:rFonts w:ascii="Times New Roman" w:eastAsia="Times New Roman" w:hAnsi="Times New Roman" w:cs="Times New Roman"/>
+        </w:rPr>
+        <w:t>And,</w:t>
+      </w:r>
+      <w:bookmarkStart w:id="0" w:name="_GoBack"/>
+      <w:bookmarkEnd w:id="0"/>
+    </w:p>
+    <w:p>
+      <w:pPr>
+        <w:rPr>
+          <w:rFonts w:ascii="Times New Roman" w:eastAsia="Times New Roman" w:hAnsi="Times New Roman" w:cs="Times New Roman"/>
+        </w:rPr>
+      </w:pPr>
+      <w:r>
+        <w:rPr>
+          <w:rFonts w:ascii="Times New Roman" w:eastAsia="Times New Roman" w:hAnsi="Times New Roman" w:cs="Times New Roman"/>
+        </w:rPr>
+        <w:t>G: {(</w:t>
+      </w:r>
+      <w:r>
+        <w:rPr>
+          <w:rFonts w:ascii="Times New Roman" w:eastAsia="Times New Roman" w:hAnsi="Times New Roman" w:cs="Times New Roman"/>
+        </w:rPr>
+        <w:t>2 &lt;= x &lt;= 8</w:t>
+      </w:r>
+      <w:r>
+        <w:rPr>
+          <w:rFonts w:ascii="Times New Roman" w:eastAsia="Times New Roman" w:hAnsi="Times New Roman" w:cs="Times New Roman"/>
+        </w:rPr>
+        <w:t>)</w:t>
+      </w:r>
+      <w:r>
+        <w:rPr>
+          <w:rFonts w:ascii="Times New Roman" w:eastAsia="Times New Roman" w:hAnsi="Times New Roman" w:cs="Times New Roman"/>
+        </w:rPr>
+        <w:t xml:space="preserve">, </w:t>
+      </w:r>
+      <w:r>
+        <w:rPr>
+          <w:rFonts w:ascii="Times New Roman" w:eastAsia="Times New Roman" w:hAnsi="Times New Roman" w:cs="Times New Roman"/>
+        </w:rPr>
+        <w:t>(</w:t>
+      </w:r>
+      <w:r>
+        <w:rPr>
+          <w:rFonts w:ascii="Times New Roman" w:eastAsia="Times New Roman" w:hAnsi="Times New Roman" w:cs="Times New Roman"/>
+        </w:rPr>
+        <w:t>2 &lt;= y &lt;=5</w:t>
+      </w:r>
+      <w:r>
+        <w:rPr>
+          <w:rFonts w:ascii="Times New Roman" w:eastAsia="Times New Roman" w:hAnsi="Times New Roman" w:cs="Times New Roman"/>
+        </w:rPr>
+        <w:t>)}</w:t>
+      </w:r>
+    </w:p>
+    <w:p>
+      <w:pPr>
+        <w:rPr>
+          <w:rFonts w:ascii="Times New Roman" w:eastAsia="Times New Roman" w:hAnsi="Times New Roman" w:cs="Times New Roman"/>
+        </w:rPr>
+      </w:pPr>
+    </w:p>
+    <w:p>
+      <w:pPr>
+        <w:rPr>
+          <w:rFonts w:ascii="Times New Roman" w:eastAsia="Times New Roman" w:hAnsi="Times New Roman" w:cs="Times New Roman"/>
+        </w:rPr>
+      </w:pPr>
+      <w:r>
+        <w:rPr>
+          <w:rFonts w:ascii="Times New Roman" w:eastAsia="Times New Roman" w:hAnsi="Times New Roman" w:cs="Times New Roman"/>
+        </w:rPr>
+        <w:t>(C)</w:t>
+      </w:r>
+    </w:p>
+    <w:p>
+      <w:pPr>
+        <w:rPr>
+          <w:rFonts w:ascii="Times New Roman" w:eastAsia="Times New Roman" w:hAnsi="Times New Roman" w:cs="Times New Roman"/>
+        </w:rPr>
+      </w:pPr>
+      <w:r>
+        <w:rPr>
+          <w:rFonts w:ascii="Times New Roman" w:eastAsia="Times New Roman" w:hAnsi="Times New Roman" w:cs="Times New Roman"/>
+        </w:rPr>
+        <w:t xml:space="preserve">The learner could request (7, 4) for classification. </w:t>
+      </w:r>
+      <w:proofErr w:type="gramStart"/>
+      <w:r>
+        <w:rPr>
+          <w:rFonts w:ascii="Times New Roman" w:eastAsia="Times New Roman" w:hAnsi="Times New Roman" w:cs="Times New Roman"/>
+        </w:rPr>
+        <w:t>Actually, any</w:t>
+      </w:r>
+      <w:proofErr w:type="gramEnd"/>
+      <w:r>
+        <w:rPr>
+          <w:rFonts w:ascii="Times New Roman" w:eastAsia="Times New Roman" w:hAnsi="Times New Roman" w:cs="Times New Roman"/>
+        </w:rPr>
+        <w:t xml:space="preserve"> point in (4 &lt;= x &lt;= 7, y = 6) or (x = 7, 3 &lt;= y &lt;= 6) will work. This is because the points along these two lines are between the version space bounds </w:t>
+      </w:r>
+      <w:r>
+        <w:rPr>
+          <w:rFonts w:ascii="Times New Roman" w:eastAsia="Times New Roman" w:hAnsi="Times New Roman" w:cs="Times New Roman"/>
+        </w:rPr>
+        <w:t>identified</w:t>
+      </w:r>
+      <w:r>
+        <w:rPr>
+          <w:rFonts w:ascii="Times New Roman" w:eastAsia="Times New Roman" w:hAnsi="Times New Roman" w:cs="Times New Roman"/>
+        </w:rPr>
+        <w:t xml:space="preserve"> by S and G. Since S and G should converge upon one hypothesis, one must generalize or specialize, respectively.</w:t>
+      </w:r>
+    </w:p>
+    <w:p>
+      <w:pPr>
+        <w:rPr>
+          <w:rFonts w:ascii="Times New Roman" w:eastAsia="Times New Roman" w:hAnsi="Times New Roman" w:cs="Times New Roman"/>
+        </w:rPr>
+      </w:pPr>
+    </w:p>
+    <w:p>
+      <w:pPr>
+        <w:rPr>
+          <w:rFonts w:ascii="Times New Roman" w:eastAsia="Times New Roman" w:hAnsi="Times New Roman" w:cs="Times New Roman"/>
+        </w:rPr>
+      </w:pPr>
       <w:r>
         <w:rPr>
           <w:rFonts w:ascii="Times New Roman" w:eastAsia="Times New Roman" w:hAnsi="Times New Roman" w:cs="Times New Roman"/>
         </w:rPr>
         <w:lastRenderedPageBreak/>
-        <w:t>#draw</w:t>
-      </w:r>
-    </w:p>
-    <w:p>
-      <w:pPr>
-        <w:rPr>
-          <w:rFonts w:ascii="Times New Roman" w:eastAsia="Times New Roman" w:hAnsi="Times New Roman" w:cs="Times New Roman"/>
-        </w:rPr>
-      </w:pPr>
-    </w:p>
-    <w:p>
-      <w:pPr>
-        <w:rPr>
-          <w:rFonts w:ascii="Times New Roman" w:eastAsia="Times New Roman" w:hAnsi="Times New Roman" w:cs="Times New Roman"/>
-        </w:rPr>
-      </w:pPr>
-      <w:r>
-        <w:rPr>
-          <w:rFonts w:ascii="Times New Roman" w:eastAsia="Times New Roman" w:hAnsi="Times New Roman" w:cs="Times New Roman"/>
-        </w:rPr>
-        <w:t>This assumes that a rectangle is at minimum 1 x 1. This is also assuming that generalization or specification is the decreasing or increasing in value of a, b, c, or d.</w:t>
-      </w:r>
-    </w:p>
-    <w:p>
-      <w:pPr>
-        <w:rPr>
-          <w:rFonts w:ascii="Times New Roman" w:eastAsia="Times New Roman" w:hAnsi="Times New Roman" w:cs="Times New Roman"/>
-        </w:rPr>
-      </w:pPr>
-    </w:p>
-    <w:p>
-      <w:pPr>
-        <w:rPr>
-          <w:rFonts w:ascii="Times New Roman" w:eastAsia="Times New Roman" w:hAnsi="Times New Roman" w:cs="Times New Roman"/>
-        </w:rPr>
-      </w:pPr>
-    </w:p>
-    <w:p>
-      <w:pPr>
-        <w:rPr>
-          <w:rFonts w:ascii="Times New Roman" w:eastAsia="Times New Roman" w:hAnsi="Times New Roman" w:cs="Times New Roman"/>
-        </w:rPr>
-      </w:pPr>
-      <w:r>
-        <w:rPr>
-          <w:rFonts w:ascii="Times New Roman" w:eastAsia="Times New Roman" w:hAnsi="Times New Roman" w:cs="Times New Roman"/>
-        </w:rPr>
-        <w:t>(b)</w:t>
-      </w:r>
-    </w:p>
-    <w:p>
-      <w:pPr>
-        <w:rPr>
-          <w:rFonts w:ascii="Times New Roman" w:eastAsia="Times New Roman" w:hAnsi="Times New Roman" w:cs="Times New Roman"/>
-        </w:rPr>
-      </w:pPr>
-    </w:p>
-    <w:p>
-      <w:pPr>
-        <w:rPr>
-          <w:rFonts w:ascii="Times New Roman" w:eastAsia="Times New Roman" w:hAnsi="Times New Roman" w:cs="Times New Roman"/>
-        </w:rPr>
-      </w:pPr>
-      <w:r>
-        <w:rPr>
-          <w:rFonts w:ascii="Times New Roman" w:eastAsia="Times New Roman" w:hAnsi="Times New Roman" w:cs="Times New Roman"/>
-        </w:rPr>
-        <w:t xml:space="preserve">G: </w:t>
-      </w:r>
-      <w:r>
-        <w:rPr>
-          <w:rFonts w:ascii="Times New Roman" w:eastAsia="Times New Roman" w:hAnsi="Times New Roman" w:cs="Times New Roman"/>
-        </w:rPr>
-        <w:t>{</w:t>
-      </w:r>
-      <w:r>
-        <w:rPr>
-          <w:rFonts w:ascii="Times New Roman" w:eastAsia="Times New Roman" w:hAnsi="Times New Roman" w:cs="Times New Roman"/>
-        </w:rPr>
-        <w:t>(</w:t>
-      </w:r>
-      <w:r>
-        <w:rPr>
-          <w:rFonts w:ascii="Times New Roman" w:eastAsia="Times New Roman" w:hAnsi="Times New Roman" w:cs="Times New Roman"/>
-        </w:rPr>
-        <w:t>3 &lt;= x &lt;= 8</w:t>
-      </w:r>
-      <w:r>
-        <w:rPr>
-          <w:rFonts w:ascii="Times New Roman" w:eastAsia="Times New Roman" w:hAnsi="Times New Roman" w:cs="Times New Roman"/>
-        </w:rPr>
-        <w:t>)</w:t>
-      </w:r>
-      <w:r>
-        <w:rPr>
-          <w:rFonts w:ascii="Times New Roman" w:eastAsia="Times New Roman" w:hAnsi="Times New Roman" w:cs="Times New Roman"/>
-        </w:rPr>
-        <w:t xml:space="preserve">, </w:t>
-      </w:r>
-      <w:r>
-        <w:rPr>
-          <w:rFonts w:ascii="Times New Roman" w:eastAsia="Times New Roman" w:hAnsi="Times New Roman" w:cs="Times New Roman"/>
-        </w:rPr>
-        <w:t>(</w:t>
-      </w:r>
-      <w:r>
-        <w:rPr>
-          <w:rFonts w:ascii="Times New Roman" w:eastAsia="Times New Roman" w:hAnsi="Times New Roman" w:cs="Times New Roman"/>
-        </w:rPr>
-        <w:t>2 &lt;= y &lt;= 7</w:t>
-      </w:r>
-      <w:r>
-        <w:rPr>
-          <w:rFonts w:ascii="Times New Roman" w:eastAsia="Times New Roman" w:hAnsi="Times New Roman" w:cs="Times New Roman"/>
-        </w:rPr>
-        <w:t>)</w:t>
-      </w:r>
-      <w:r>
-        <w:rPr>
-          <w:rFonts w:ascii="Times New Roman" w:eastAsia="Times New Roman" w:hAnsi="Times New Roman" w:cs="Times New Roman"/>
-        </w:rPr>
-        <w:t>}</w:t>
-      </w:r>
-    </w:p>
-    <w:p>
-      <w:pPr>
-        <w:rPr>
-          <w:rFonts w:ascii="Times New Roman" w:eastAsia="Times New Roman" w:hAnsi="Times New Roman" w:cs="Times New Roman"/>
-        </w:rPr>
-      </w:pPr>
-    </w:p>
-    <w:p>
-      <w:pPr>
-        <w:rPr>
-          <w:rFonts w:ascii="Times New Roman" w:eastAsia="Times New Roman" w:hAnsi="Times New Roman" w:cs="Times New Roman"/>
-        </w:rPr>
-      </w:pPr>
-      <w:r>
-        <w:rPr>
-          <w:rFonts w:ascii="Times New Roman" w:eastAsia="Times New Roman" w:hAnsi="Times New Roman" w:cs="Times New Roman"/>
-        </w:rPr>
-        <w:t>Another general hypothesis,</w:t>
-      </w:r>
-    </w:p>
-    <w:p>
-      <w:pPr>
-        <w:rPr>
-          <w:rFonts w:ascii="Times New Roman" w:eastAsia="Times New Roman" w:hAnsi="Times New Roman" w:cs="Times New Roman"/>
-        </w:rPr>
-      </w:pPr>
-      <w:r>
-        <w:rPr>
-          <w:rFonts w:ascii="Times New Roman" w:eastAsia="Times New Roman" w:hAnsi="Times New Roman" w:cs="Times New Roman"/>
-        </w:rPr>
-        <w:t>G: {(</w:t>
-      </w:r>
-      <w:r>
-        <w:rPr>
-          <w:rFonts w:ascii="Times New Roman" w:eastAsia="Times New Roman" w:hAnsi="Times New Roman" w:cs="Times New Roman"/>
-        </w:rPr>
-        <w:t>2 &lt;= x &lt;= 8</w:t>
-      </w:r>
-      <w:r>
-        <w:rPr>
-          <w:rFonts w:ascii="Times New Roman" w:eastAsia="Times New Roman" w:hAnsi="Times New Roman" w:cs="Times New Roman"/>
-        </w:rPr>
-        <w:t>)</w:t>
-      </w:r>
-      <w:r>
-        <w:rPr>
-          <w:rFonts w:ascii="Times New Roman" w:eastAsia="Times New Roman" w:hAnsi="Times New Roman" w:cs="Times New Roman"/>
-        </w:rPr>
-        <w:t xml:space="preserve">, </w:t>
-      </w:r>
-      <w:r>
-        <w:rPr>
-          <w:rFonts w:ascii="Times New Roman" w:eastAsia="Times New Roman" w:hAnsi="Times New Roman" w:cs="Times New Roman"/>
-        </w:rPr>
-        <w:t>(</w:t>
-      </w:r>
-      <w:r>
-        <w:rPr>
-          <w:rFonts w:ascii="Times New Roman" w:eastAsia="Times New Roman" w:hAnsi="Times New Roman" w:cs="Times New Roman"/>
-        </w:rPr>
-        <w:t>2 &lt;= y &lt;=5</w:t>
-      </w:r>
-      <w:r>
-        <w:rPr>
-          <w:rFonts w:ascii="Times New Roman" w:eastAsia="Times New Roman" w:hAnsi="Times New Roman" w:cs="Times New Roman"/>
-        </w:rPr>
-        <w:t>)}</w:t>
-      </w:r>
-    </w:p>
-    <w:p>
-      <w:pPr>
-        <w:rPr>
-          <w:rFonts w:ascii="Times New Roman" w:eastAsia="Times New Roman" w:hAnsi="Times New Roman" w:cs="Times New Roman"/>
-        </w:rPr>
-      </w:pPr>
-    </w:p>
-    <w:p>
-      <w:pPr>
-        <w:rPr>
-          <w:rFonts w:ascii="Times New Roman" w:eastAsia="Times New Roman" w:hAnsi="Times New Roman" w:cs="Times New Roman"/>
-        </w:rPr>
-      </w:pPr>
-      <w:r>
-        <w:rPr>
-          <w:rFonts w:ascii="Times New Roman" w:eastAsia="Times New Roman" w:hAnsi="Times New Roman" w:cs="Times New Roman"/>
-        </w:rPr>
-        <w:t>#draw</w:t>
-      </w:r>
-    </w:p>
-    <w:p>
-      <w:pPr>
-        <w:rPr>
-          <w:rFonts w:ascii="Times New Roman" w:eastAsia="Times New Roman" w:hAnsi="Times New Roman" w:cs="Times New Roman"/>
-        </w:rPr>
-      </w:pPr>
-    </w:p>
-    <w:p>
-      <w:pPr>
-        <w:rPr>
-          <w:rFonts w:ascii="Times New Roman" w:eastAsia="Times New Roman" w:hAnsi="Times New Roman" w:cs="Times New Roman"/>
-        </w:rPr>
-      </w:pPr>
-      <w:r>
-        <w:rPr>
-          <w:rFonts w:ascii="Times New Roman" w:eastAsia="Times New Roman" w:hAnsi="Times New Roman" w:cs="Times New Roman"/>
-        </w:rPr>
-        <w:t>(C)</w:t>
-      </w:r>
-    </w:p>
-    <w:p>
-      <w:pPr>
-        <w:rPr>
-          <w:rFonts w:ascii="Times New Roman" w:eastAsia="Times New Roman" w:hAnsi="Times New Roman" w:cs="Times New Roman"/>
-        </w:rPr>
-      </w:pPr>
-      <w:r>
-        <w:rPr>
-          <w:rFonts w:ascii="Times New Roman" w:eastAsia="Times New Roman" w:hAnsi="Times New Roman" w:cs="Times New Roman"/>
-        </w:rPr>
-        <w:t xml:space="preserve">The learner could request (7, 4) for classification. </w:t>
-      </w:r>
-      <w:proofErr w:type="gramStart"/>
-      <w:r>
-        <w:rPr>
-          <w:rFonts w:ascii="Times New Roman" w:eastAsia="Times New Roman" w:hAnsi="Times New Roman" w:cs="Times New Roman"/>
-        </w:rPr>
-        <w:t>Actually, any</w:t>
-      </w:r>
-      <w:proofErr w:type="gramEnd"/>
-      <w:r>
-        <w:rPr>
-          <w:rFonts w:ascii="Times New Roman" w:eastAsia="Times New Roman" w:hAnsi="Times New Roman" w:cs="Times New Roman"/>
-        </w:rPr>
-        <w:t xml:space="preserve"> point in (4 &lt;= x &lt;= 7, y = 6) or (x = 7, 3 &lt;= y &lt;= 6) will work. This is because the points along these two lines are between the version space bounds </w:t>
-      </w:r>
-      <w:r>
-        <w:rPr>
-          <w:rFonts w:ascii="Times New Roman" w:eastAsia="Times New Roman" w:hAnsi="Times New Roman" w:cs="Times New Roman"/>
-        </w:rPr>
-        <w:t>identified</w:t>
-      </w:r>
-      <w:r>
-        <w:rPr>
-          <w:rFonts w:ascii="Times New Roman" w:eastAsia="Times New Roman" w:hAnsi="Times New Roman" w:cs="Times New Roman"/>
-        </w:rPr>
-        <w:t xml:space="preserve"> by S and G. Since S and G should converge upon one hypothesis, one must generalize or specialize, respectively.</w:t>
-      </w:r>
-    </w:p>
-    <w:p>
-      <w:pPr>
-        <w:rPr>
-          <w:rFonts w:ascii="Times New Roman" w:eastAsia="Times New Roman" w:hAnsi="Times New Roman" w:cs="Times New Roman"/>
-        </w:rPr>
-      </w:pPr>
-    </w:p>
-    <w:p>
-      <w:pPr>
-        <w:rPr>
-          <w:rFonts w:ascii="Times New Roman" w:eastAsia="Times New Roman" w:hAnsi="Times New Roman" w:cs="Times New Roman"/>
-        </w:rPr>
-      </w:pPr>
-      <w:r>
-        <w:rPr>
-          <w:rFonts w:ascii="Times New Roman" w:eastAsia="Times New Roman" w:hAnsi="Times New Roman" w:cs="Times New Roman"/>
-        </w:rPr>
         <w:t>By selecting (5, 4), (4, 5), (5, 5), (6, 3) or (6, 4) reducing the space should be avoided. Since these points are already included by S, there should be no change in the space. This is a result of the bias imposed by the hypothesis representation.</w:t>
       </w:r>
     </w:p>
@@ -1067,7 +1183,7 @@
           <w:lang w:val="en-US" w:eastAsia="en-US" w:bidi="ar-SA"/>
         </w:rPr>
         <w:drawing>
-          <wp:inline distT="0" distB="0" distL="0" distR="0" wp14:anchorId="42DF8F2C" wp14:editId="107F0276">
+          <wp:inline distT="0" distB="0" distL="0" distR="0" wp14:anchorId="283E77FA" wp14:editId="7F8D885C">
             <wp:extent cx="4790476" cy="7038095"/>
             <wp:effectExtent l="0" t="0" r="0" b="0"/>
             <wp:docPr id="2" name="Picture 2"/>
@@ -1082,7 +1198,7 @@
                     <pic:cNvPicPr/>
                   </pic:nvPicPr>
                   <pic:blipFill>
-                    <a:blip r:embed="rId7"/>
+                    <a:blip r:embed="rId8"/>
                     <a:stretch>
                       <a:fillRect/>
                     </a:stretch>
@@ -1578,8 +1694,8 @@
           <w:rFonts w:ascii="Times New Roman" w:eastAsia="Times New Roman" w:hAnsi="Times New Roman" w:cs="Times New Roman"/>
         </w:rPr>
       </w:pPr>
-      <w:bookmarkStart w:id="0" w:name="_Hlk19097529"/>
-      <w:bookmarkStart w:id="1" w:name="_Hlk19097481"/>
+      <w:bookmarkStart w:id="1" w:name="_Hlk19097529"/>
+      <w:bookmarkStart w:id="2" w:name="_Hlk19097481"/>
       <w:r>
         <w:rPr>
           <w:rFonts w:ascii="Times New Roman" w:eastAsia="Times New Roman" w:hAnsi="Times New Roman" w:cs="Times New Roman"/>
@@ -1611,7 +1727,7 @@
         <w:t>,</w:t>
       </w:r>
     </w:p>
-    <w:bookmarkEnd w:id="0"/>
+    <w:bookmarkEnd w:id="1"/>
     <w:p>
       <w:pPr>
         <w:rPr>
@@ -1758,7 +1874,7 @@
         <w:t>)</w:t>
       </w:r>
     </w:p>
-    <w:bookmarkEnd w:id="1"/>
+    <w:bookmarkEnd w:id="2"/>
     <w:p>
       <w:pPr>
         <w:rPr>
@@ -2593,8 +2709,6 @@
           <w:rFonts w:ascii="Times New Roman" w:eastAsia="Times New Roman" w:hAnsi="Times New Roman" w:cs="Times New Roman"/>
         </w:rPr>
       </w:pPr>
-      <w:bookmarkStart w:id="2" w:name="_GoBack"/>
-      <w:bookmarkEnd w:id="2"/>
     </w:p>
     <w:p>
       <w:pPr>
@@ -3031,7 +3145,7 @@
           <w:lang w:val="en-US" w:eastAsia="en-US" w:bidi="ar-SA"/>
         </w:rPr>
         <w:drawing>
-          <wp:inline distT="0" distB="0" distL="0" distR="0" wp14:anchorId="413232A4" wp14:editId="1EFAB955">
+          <wp:inline distT="0" distB="0" distL="0" distR="0" wp14:anchorId="73B529C1" wp14:editId="080FC688">
             <wp:extent cx="5542857" cy="1504762"/>
             <wp:effectExtent l="0" t="0" r="1270" b="635"/>
             <wp:docPr id="3" name="Picture 3"/>
@@ -3046,7 +3160,7 @@
                     <pic:cNvPicPr/>
                   </pic:nvPicPr>
                   <pic:blipFill>
-                    <a:blip r:embed="rId8"/>
+                    <a:blip r:embed="rId9"/>
                     <a:stretch>
                       <a:fillRect/>
                     </a:stretch>
@@ -3840,7 +3954,7 @@
         </w:rPr>
         <w:lastRenderedPageBreak/>
         <w:drawing>
-          <wp:inline distT="0" distB="0" distL="0" distR="0" wp14:anchorId="2528939E" wp14:editId="62E7CEEC">
+          <wp:inline distT="0" distB="0" distL="0" distR="0" wp14:anchorId="603FF4CB" wp14:editId="109F0217">
             <wp:extent cx="5914286" cy="1980952"/>
             <wp:effectExtent l="0" t="0" r="0" b="635"/>
             <wp:docPr id="5" name="Picture 5"/>
@@ -3855,7 +3969,7 @@
                     <pic:cNvPicPr/>
                   </pic:nvPicPr>
                   <pic:blipFill>
-                    <a:blip r:embed="rId9"/>
+                    <a:blip r:embed="rId10"/>
                     <a:stretch>
                       <a:fillRect/>
                     </a:stretch>
@@ -6738,7 +6852,7 @@
 </file>
 
 <file path=customXml/itemProps1.xml><?xml version="1.0" encoding="utf-8"?>
-<ds:datastoreItem xmlns:ds="http://schemas.openxmlformats.org/officeDocument/2006/customXml" ds:itemID="{DEBFD939-7AA9-483A-B1A8-9E63E709A35D}">
+<ds:datastoreItem xmlns:ds="http://schemas.openxmlformats.org/officeDocument/2006/customXml" ds:itemID="{E95AADC1-3E14-40E6-820F-C4A0D5727837}">
   <ds:schemaRefs>
     <ds:schemaRef ds:uri="http://schemas.openxmlformats.org/officeDocument/2006/bibliography"/>
   </ds:schemaRefs>

</xml_diff>

<commit_message>
Modify solution for first question.
</commit_message>
<xml_diff>
--- a/hw1/Homework1_Solution.docx
+++ b/hw1/Homework1_Solution.docx
@@ -4,64 +4,108 @@
   <w:body>
     <w:p>
       <w:pPr>
-        <w:rPr>
-          <w:color w:val="000000"/>
-        </w:rPr>
-      </w:pPr>
-    </w:p>
-    <w:tbl>
-      <w:tblPr>
-        <w:tblW w:w="9181" w:type="dxa"/>
-        <w:tblBorders>
-          <w:top w:val="single" w:sz="4" w:space="0" w:color="000001"/>
-          <w:left w:val="single" w:sz="4" w:space="0" w:color="000001"/>
-          <w:bottom w:val="single" w:sz="4" w:space="0" w:color="000001"/>
-          <w:right w:val="single" w:sz="4" w:space="0" w:color="000001"/>
-          <w:insideH w:val="single" w:sz="4" w:space="0" w:color="000001"/>
-          <w:insideV w:val="single" w:sz="4" w:space="0" w:color="000001"/>
-        </w:tblBorders>
-        <w:tblLook w:val="0000" w:firstRow="0" w:lastRow="0" w:firstColumn="0" w:lastColumn="0" w:noHBand="0" w:noVBand="0"/>
-      </w:tblPr>
-      <w:tblGrid>
-        <w:gridCol w:w="9181"/>
-      </w:tblGrid>
-      <w:tr>
-        <w:trPr>
-          <w:trHeight w:val="658"/>
-        </w:trPr>
-        <w:tc>
-          <w:tcPr>
-            <w:tcW w:w="9181" w:type="dxa"/>
-            <w:tcBorders>
-              <w:top w:val="single" w:sz="4" w:space="0" w:color="000001"/>
-              <w:left w:val="single" w:sz="4" w:space="0" w:color="000001"/>
-              <w:bottom w:val="single" w:sz="4" w:space="0" w:color="000001"/>
-              <w:right w:val="single" w:sz="4" w:space="0" w:color="000001"/>
-            </w:tcBorders>
-            <w:shd w:val="clear" w:color="auto" w:fill="auto"/>
-            <w:tcMar>
-              <w:left w:w="108" w:type="dxa"/>
-            </w:tcMar>
-          </w:tcPr>
-          <w:p>
-            <w:pPr>
-              <w:jc w:val="center"/>
-            </w:pPr>
-            <w:r>
-              <w:t>Homework 1</w:t>
-            </w:r>
-          </w:p>
-          <w:p>
-            <w:pPr>
-              <w:jc w:val="center"/>
-            </w:pPr>
-            <w:r>
-              <w:t>COSC 6342: Machine Learning</w:t>
-            </w:r>
-          </w:p>
-        </w:tc>
-      </w:tr>
-    </w:tbl>
+        <w:keepNext/>
+        <w:keepLines/>
+        <w:widowControl/>
+        <w:spacing w:line="240" w:lineRule="auto"/>
+        <w:jc w:val="center"/>
+        <w:outlineLvl w:val="0"/>
+        <w:rPr>
+          <w:rFonts w:ascii="Times New Roman" w:eastAsia="Times New Roman" w:hAnsi="Times New Roman" w:cs="Times New Roman"/>
+          <w:b/>
+          <w:color w:val="000000" w:themeColor="text1"/>
+          <w:sz w:val="32"/>
+          <w:szCs w:val="32"/>
+        </w:rPr>
+      </w:pPr>
+    </w:p>
+    <w:p>
+      <w:pPr>
+        <w:keepNext/>
+        <w:keepLines/>
+        <w:widowControl/>
+        <w:spacing w:line="240" w:lineRule="auto"/>
+        <w:jc w:val="center"/>
+        <w:outlineLvl w:val="0"/>
+        <w:rPr>
+          <w:rFonts w:ascii="Times New Roman" w:eastAsia="Times New Roman" w:hAnsi="Times New Roman" w:cs="Times New Roman"/>
+          <w:b/>
+          <w:color w:val="000000" w:themeColor="text1"/>
+          <w:sz w:val="32"/>
+          <w:szCs w:val="32"/>
+        </w:rPr>
+      </w:pPr>
+    </w:p>
+    <w:p>
+      <w:pPr>
+        <w:keepNext/>
+        <w:keepLines/>
+        <w:widowControl/>
+        <w:spacing w:line="240" w:lineRule="auto"/>
+        <w:jc w:val="center"/>
+        <w:outlineLvl w:val="0"/>
+        <w:rPr>
+          <w:rFonts w:ascii="Times New Roman" w:eastAsia="Times New Roman" w:hAnsi="Times New Roman" w:cs="Times New Roman"/>
+          <w:b/>
+          <w:color w:val="000000" w:themeColor="text1"/>
+          <w:sz w:val="32"/>
+          <w:szCs w:val="32"/>
+        </w:rPr>
+      </w:pPr>
+    </w:p>
+    <w:p>
+      <w:pPr>
+        <w:keepNext/>
+        <w:keepLines/>
+        <w:widowControl/>
+        <w:spacing w:line="240" w:lineRule="auto"/>
+        <w:jc w:val="center"/>
+        <w:outlineLvl w:val="0"/>
+        <w:rPr>
+          <w:rFonts w:eastAsia="Arial"/>
+          <w:color w:val="000000" w:themeColor="text1"/>
+          <w:sz w:val="40"/>
+          <w:szCs w:val="40"/>
+        </w:rPr>
+      </w:pPr>
+      <w:r>
+        <w:rPr>
+          <w:rFonts w:ascii="Times New Roman" w:eastAsia="Times New Roman" w:hAnsi="Times New Roman" w:cs="Times New Roman"/>
+          <w:b/>
+          <w:color w:val="000000" w:themeColor="text1"/>
+          <w:sz w:val="32"/>
+          <w:szCs w:val="32"/>
+        </w:rPr>
+        <w:t>Homework 1</w:t>
+      </w:r>
+    </w:p>
+    <w:p>
+      <w:pPr>
+        <w:keepNext/>
+        <w:keepLines/>
+        <w:widowControl/>
+        <w:spacing w:line="240" w:lineRule="auto"/>
+        <w:jc w:val="center"/>
+        <w:outlineLvl w:val="0"/>
+        <w:rPr>
+          <w:rFonts w:ascii="Times New Roman" w:eastAsia="Times New Roman" w:hAnsi="Times New Roman" w:cs="Times New Roman"/>
+          <w:b/>
+          <w:color w:val="000000" w:themeColor="text1"/>
+          <w:sz w:val="32"/>
+          <w:szCs w:val="32"/>
+        </w:rPr>
+      </w:pPr>
+      <w:r>
+        <w:rPr>
+          <w:rFonts w:ascii="Times New Roman" w:eastAsia="Times New Roman" w:hAnsi="Times New Roman" w:cs="Times New Roman"/>
+          <w:b/>
+          <w:color w:val="000000" w:themeColor="text1"/>
+          <w:sz w:val="32"/>
+          <w:szCs w:val="32"/>
+        </w:rPr>
+        <w:t>COSC 6342: Machine Learning</w:t>
+      </w:r>
+    </w:p>
     <w:p>
       <w:pPr>
         <w:widowControl/>
@@ -69,172 +113,367 @@
         <w:jc w:val="both"/>
         <w:rPr>
           <w:rFonts w:ascii="Times New Roman" w:eastAsia="Times New Roman" w:hAnsi="Times New Roman" w:cs="Times New Roman"/>
-          <w:color w:val="000000"/>
-          <w:sz w:val="24"/>
-          <w:szCs w:val="24"/>
-        </w:rPr>
-      </w:pPr>
-    </w:p>
-    <w:tbl>
-      <w:tblPr>
-        <w:tblW w:w="9407" w:type="dxa"/>
-        <w:tblBorders>
-          <w:top w:val="single" w:sz="4" w:space="0" w:color="000001"/>
-          <w:left w:val="single" w:sz="4" w:space="0" w:color="000001"/>
-          <w:bottom w:val="single" w:sz="4" w:space="0" w:color="000001"/>
-          <w:right w:val="single" w:sz="4" w:space="0" w:color="000001"/>
-          <w:insideH w:val="single" w:sz="4" w:space="0" w:color="000001"/>
-          <w:insideV w:val="single" w:sz="4" w:space="0" w:color="000001"/>
-        </w:tblBorders>
-        <w:tblLook w:val="0000" w:firstRow="0" w:lastRow="0" w:firstColumn="0" w:lastColumn="0" w:noHBand="0" w:noVBand="0"/>
-      </w:tblPr>
-      <w:tblGrid>
-        <w:gridCol w:w="9407"/>
-      </w:tblGrid>
-      <w:tr>
-        <w:trPr>
-          <w:trHeight w:val="350"/>
-        </w:trPr>
-        <w:tc>
-          <w:tcPr>
-            <w:tcW w:w="9407" w:type="dxa"/>
-            <w:tcBorders>
-              <w:top w:val="single" w:sz="4" w:space="0" w:color="000001"/>
-              <w:left w:val="single" w:sz="4" w:space="0" w:color="000001"/>
-              <w:bottom w:val="single" w:sz="4" w:space="0" w:color="000001"/>
-              <w:right w:val="single" w:sz="4" w:space="0" w:color="000001"/>
-            </w:tcBorders>
-            <w:shd w:val="clear" w:color="auto" w:fill="auto"/>
-            <w:tcMar>
-              <w:left w:w="108" w:type="dxa"/>
-            </w:tcMar>
-          </w:tcPr>
-          <w:p>
-            <w:pPr>
-              <w:widowControl/>
-              <w:spacing w:after="200"/>
-              <w:jc w:val="both"/>
-              <w:rPr>
-                <w:rFonts w:ascii="Times New Roman" w:eastAsia="Times New Roman" w:hAnsi="Times New Roman" w:cs="Times New Roman"/>
-                <w:color w:val="000000"/>
-                <w:sz w:val="24"/>
-                <w:szCs w:val="24"/>
-              </w:rPr>
-            </w:pPr>
-            <w:r>
-              <w:rPr>
-                <w:rFonts w:ascii="Times New Roman" w:eastAsia="Times New Roman" w:hAnsi="Times New Roman" w:cs="Times New Roman"/>
-                <w:color w:val="000000"/>
-                <w:sz w:val="24"/>
-                <w:szCs w:val="24"/>
-              </w:rPr>
-              <w:t>Name</w:t>
-            </w:r>
-            <w:r>
-              <w:rPr>
-                <w:rFonts w:ascii="Times New Roman" w:eastAsia="Times New Roman" w:hAnsi="Times New Roman" w:cs="Times New Roman"/>
-                <w:color w:val="000000"/>
-                <w:sz w:val="24"/>
-                <w:szCs w:val="24"/>
-              </w:rPr>
-              <w:t>(</w:t>
-            </w:r>
-            <w:r>
-              <w:rPr>
-                <w:rFonts w:ascii="Times New Roman" w:eastAsia="Times New Roman" w:hAnsi="Times New Roman" w:cs="Times New Roman"/>
-                <w:color w:val="000000"/>
-                <w:sz w:val="24"/>
-                <w:szCs w:val="24"/>
-              </w:rPr>
-              <w:t>s</w:t>
-            </w:r>
-            <w:r>
-              <w:rPr>
-                <w:rFonts w:ascii="Times New Roman" w:eastAsia="Times New Roman" w:hAnsi="Times New Roman" w:cs="Times New Roman"/>
-                <w:color w:val="000000"/>
-                <w:sz w:val="24"/>
-                <w:szCs w:val="24"/>
-              </w:rPr>
-              <w:t>)</w:t>
-            </w:r>
-            <w:r>
-              <w:rPr>
-                <w:rFonts w:ascii="Times New Roman" w:eastAsia="Times New Roman" w:hAnsi="Times New Roman" w:cs="Times New Roman"/>
-                <w:color w:val="000000"/>
-                <w:sz w:val="24"/>
-                <w:szCs w:val="24"/>
-              </w:rPr>
-              <w:t xml:space="preserve">: </w:t>
-            </w:r>
-          </w:p>
-          <w:p>
-            <w:pPr>
-              <w:pStyle w:val="ListParagraph"/>
-              <w:widowControl/>
-              <w:numPr>
-                <w:ilvl w:val="0"/>
-                <w:numId w:val="6"/>
-              </w:numPr>
-              <w:spacing w:after="200"/>
-              <w:jc w:val="both"/>
-              <w:rPr>
-                <w:rFonts w:ascii="Times New Roman" w:eastAsia="Times New Roman" w:hAnsi="Times New Roman" w:cs="Times New Roman"/>
-                <w:color w:val="000000"/>
-                <w:sz w:val="24"/>
-                <w:szCs w:val="24"/>
-              </w:rPr>
-            </w:pPr>
-            <w:r>
-              <w:rPr>
-                <w:rFonts w:ascii="Times New Roman" w:eastAsia="Times New Roman" w:hAnsi="Times New Roman" w:cs="Times New Roman"/>
-                <w:color w:val="000000"/>
-                <w:sz w:val="24"/>
-                <w:szCs w:val="24"/>
-              </w:rPr>
-              <w:t>S M Salah Uddin Kadir   ID: 1800503</w:t>
-            </w:r>
-          </w:p>
-          <w:p>
-            <w:pPr>
-              <w:pStyle w:val="ListParagraph"/>
-              <w:widowControl/>
-              <w:numPr>
-                <w:ilvl w:val="0"/>
-                <w:numId w:val="6"/>
-              </w:numPr>
-              <w:spacing w:after="200"/>
-              <w:jc w:val="both"/>
-              <w:rPr>
-                <w:rFonts w:ascii="Times New Roman" w:eastAsia="Times New Roman" w:hAnsi="Times New Roman" w:cs="Times New Roman"/>
-                <w:color w:val="000000"/>
-                <w:sz w:val="24"/>
-                <w:szCs w:val="24"/>
-              </w:rPr>
-            </w:pPr>
-            <w:proofErr w:type="spellStart"/>
-            <w:r>
-              <w:rPr>
-                <w:rFonts w:ascii="Times New Roman" w:eastAsia="Times New Roman" w:hAnsi="Times New Roman" w:cs="Times New Roman"/>
-                <w:color w:val="000000"/>
-                <w:sz w:val="24"/>
-                <w:szCs w:val="24"/>
-              </w:rPr>
-              <w:t>Rubayat</w:t>
-            </w:r>
-            <w:proofErr w:type="spellEnd"/>
-            <w:r>
-              <w:rPr>
-                <w:rFonts w:ascii="Times New Roman" w:eastAsia="Times New Roman" w:hAnsi="Times New Roman" w:cs="Times New Roman"/>
-                <w:color w:val="000000"/>
-                <w:sz w:val="24"/>
-                <w:szCs w:val="24"/>
-              </w:rPr>
-              <w:t xml:space="preserve"> Jinnah</w:t>
-            </w:r>
-          </w:p>
-        </w:tc>
-      </w:tr>
-    </w:tbl>
+          <w:b/>
+          <w:color w:val="000000" w:themeColor="text1"/>
+          <w:sz w:val="32"/>
+          <w:szCs w:val="32"/>
+        </w:rPr>
+      </w:pPr>
+    </w:p>
+    <w:p>
+      <w:pPr>
+        <w:widowControl/>
+        <w:spacing w:line="240" w:lineRule="auto"/>
+        <w:jc w:val="both"/>
+        <w:rPr>
+          <w:rFonts w:ascii="Times New Roman" w:eastAsia="Times New Roman" w:hAnsi="Times New Roman" w:cs="Times New Roman"/>
+          <w:b/>
+          <w:color w:val="000000" w:themeColor="text1"/>
+          <w:sz w:val="32"/>
+          <w:szCs w:val="32"/>
+        </w:rPr>
+      </w:pPr>
+    </w:p>
+    <w:p>
+      <w:pPr>
+        <w:widowControl/>
+        <w:spacing w:line="240" w:lineRule="auto"/>
+        <w:jc w:val="both"/>
+        <w:rPr>
+          <w:rFonts w:ascii="Times New Roman" w:eastAsia="Times New Roman" w:hAnsi="Times New Roman" w:cs="Times New Roman"/>
+          <w:b/>
+          <w:color w:val="000000" w:themeColor="text1"/>
+          <w:sz w:val="32"/>
+          <w:szCs w:val="32"/>
+        </w:rPr>
+      </w:pPr>
+    </w:p>
+    <w:p>
+      <w:pPr>
+        <w:widowControl/>
+        <w:spacing w:line="240" w:lineRule="auto"/>
+        <w:jc w:val="center"/>
+        <w:rPr>
+          <w:rFonts w:ascii="Times New Roman" w:eastAsia="Times New Roman" w:hAnsi="Times New Roman" w:cs="Times New Roman"/>
+          <w:b/>
+          <w:color w:val="000000" w:themeColor="text1"/>
+          <w:sz w:val="32"/>
+          <w:szCs w:val="32"/>
+        </w:rPr>
+      </w:pPr>
+      <w:r>
+        <w:rPr>
+          <w:rFonts w:ascii="Times New Roman" w:eastAsia="Times New Roman" w:hAnsi="Times New Roman" w:cs="Times New Roman"/>
+          <w:b/>
+          <w:color w:val="000000" w:themeColor="text1"/>
+          <w:sz w:val="32"/>
+          <w:szCs w:val="32"/>
+        </w:rPr>
+        <w:t>Submitted by</w:t>
+      </w:r>
+    </w:p>
+    <w:p>
+      <w:pPr>
+        <w:widowControl/>
+        <w:spacing w:line="240" w:lineRule="auto"/>
+        <w:jc w:val="center"/>
+        <w:rPr>
+          <w:rFonts w:ascii="Times New Roman" w:eastAsia="Times New Roman" w:hAnsi="Times New Roman" w:cs="Times New Roman"/>
+          <w:b/>
+          <w:color w:val="000000" w:themeColor="text1"/>
+          <w:sz w:val="32"/>
+          <w:szCs w:val="32"/>
+        </w:rPr>
+      </w:pPr>
+      <w:r>
+        <w:rPr>
+          <w:rFonts w:ascii="Times New Roman" w:eastAsia="Times New Roman" w:hAnsi="Times New Roman" w:cs="Times New Roman"/>
+          <w:b/>
+          <w:color w:val="000000" w:themeColor="text1"/>
+          <w:sz w:val="32"/>
+          <w:szCs w:val="32"/>
+        </w:rPr>
+        <w:t>S M Salah Uddin Kadir (1800503)</w:t>
+      </w:r>
+    </w:p>
+    <w:p>
+      <w:pPr>
+        <w:widowControl/>
+        <w:spacing w:line="240" w:lineRule="auto"/>
+        <w:jc w:val="center"/>
+        <w:rPr>
+          <w:rFonts w:ascii="Times New Roman" w:eastAsia="Times New Roman" w:hAnsi="Times New Roman" w:cs="Times New Roman"/>
+          <w:b/>
+          <w:color w:val="632423" w:themeColor="accent2" w:themeShade="80"/>
+          <w:sz w:val="32"/>
+          <w:szCs w:val="32"/>
+        </w:rPr>
+      </w:pPr>
+      <w:proofErr w:type="spellStart"/>
+      <w:r>
+        <w:rPr>
+          <w:rFonts w:ascii="Times New Roman" w:eastAsia="Times New Roman" w:hAnsi="Times New Roman" w:cs="Times New Roman"/>
+          <w:b/>
+          <w:color w:val="000000" w:themeColor="text1"/>
+          <w:sz w:val="32"/>
+          <w:szCs w:val="32"/>
+        </w:rPr>
+        <w:t>Rubayat</w:t>
+      </w:r>
+      <w:proofErr w:type="spellEnd"/>
+      <w:r>
+        <w:rPr>
+          <w:rFonts w:ascii="Times New Roman" w:eastAsia="Times New Roman" w:hAnsi="Times New Roman" w:cs="Times New Roman"/>
+          <w:b/>
+          <w:color w:val="000000" w:themeColor="text1"/>
+          <w:sz w:val="32"/>
+          <w:szCs w:val="32"/>
+        </w:rPr>
+        <w:t xml:space="preserve"> Jinnah</w:t>
+      </w:r>
+      <w:r>
+        <w:rPr>
+          <w:rFonts w:ascii="Times New Roman" w:eastAsia="Times New Roman" w:hAnsi="Times New Roman" w:cs="Times New Roman"/>
+          <w:b/>
+          <w:color w:val="000000" w:themeColor="text1"/>
+          <w:sz w:val="32"/>
+          <w:szCs w:val="32"/>
+        </w:rPr>
+        <w:t xml:space="preserve"> ()</w:t>
+      </w:r>
+    </w:p>
+    <w:p>
+      <w:pPr>
+        <w:jc w:val="both"/>
+        <w:rPr>
+          <w:rFonts w:ascii="Times New Roman" w:eastAsia="Times New Roman" w:hAnsi="Times New Roman" w:cs="Times New Roman"/>
+        </w:rPr>
+      </w:pPr>
+    </w:p>
+    <w:p>
+      <w:pPr>
+        <w:jc w:val="both"/>
+        <w:rPr>
+          <w:rFonts w:ascii="Times New Roman" w:eastAsia="Times New Roman" w:hAnsi="Times New Roman" w:cs="Times New Roman"/>
+        </w:rPr>
+      </w:pPr>
+    </w:p>
+    <w:p>
+      <w:pPr>
+        <w:jc w:val="both"/>
+        <w:rPr>
+          <w:rFonts w:ascii="Times New Roman" w:eastAsia="Times New Roman" w:hAnsi="Times New Roman" w:cs="Times New Roman"/>
+        </w:rPr>
+      </w:pPr>
+    </w:p>
+    <w:p>
+      <w:pPr>
+        <w:jc w:val="both"/>
+        <w:rPr>
+          <w:rFonts w:ascii="Times New Roman" w:eastAsia="Times New Roman" w:hAnsi="Times New Roman" w:cs="Times New Roman"/>
+        </w:rPr>
+      </w:pPr>
+    </w:p>
+    <w:p>
+      <w:pPr>
+        <w:jc w:val="both"/>
+        <w:rPr>
+          <w:rFonts w:ascii="Times New Roman" w:eastAsia="Times New Roman" w:hAnsi="Times New Roman" w:cs="Times New Roman"/>
+        </w:rPr>
+      </w:pPr>
+    </w:p>
+    <w:p>
+      <w:pPr>
+        <w:jc w:val="both"/>
+        <w:rPr>
+          <w:rFonts w:ascii="Times New Roman" w:eastAsia="Times New Roman" w:hAnsi="Times New Roman" w:cs="Times New Roman"/>
+        </w:rPr>
+      </w:pPr>
+    </w:p>
+    <w:p>
+      <w:pPr>
+        <w:jc w:val="both"/>
+        <w:rPr>
+          <w:rFonts w:ascii="Times New Roman" w:eastAsia="Times New Roman" w:hAnsi="Times New Roman" w:cs="Times New Roman"/>
+        </w:rPr>
+      </w:pPr>
+    </w:p>
+    <w:p>
+      <w:pPr>
+        <w:jc w:val="both"/>
+        <w:rPr>
+          <w:rFonts w:ascii="Times New Roman" w:eastAsia="Times New Roman" w:hAnsi="Times New Roman" w:cs="Times New Roman"/>
+        </w:rPr>
+      </w:pPr>
+    </w:p>
+    <w:p>
+      <w:pPr>
+        <w:jc w:val="both"/>
+        <w:rPr>
+          <w:rFonts w:ascii="Times New Roman" w:eastAsia="Times New Roman" w:hAnsi="Times New Roman" w:cs="Times New Roman"/>
+        </w:rPr>
+      </w:pPr>
+    </w:p>
+    <w:p>
+      <w:pPr>
+        <w:jc w:val="both"/>
+        <w:rPr>
+          <w:rFonts w:ascii="Times New Roman" w:eastAsia="Times New Roman" w:hAnsi="Times New Roman" w:cs="Times New Roman"/>
+        </w:rPr>
+      </w:pPr>
+    </w:p>
+    <w:p>
+      <w:pPr>
+        <w:jc w:val="both"/>
+        <w:rPr>
+          <w:rFonts w:ascii="Times New Roman" w:eastAsia="Times New Roman" w:hAnsi="Times New Roman" w:cs="Times New Roman"/>
+        </w:rPr>
+      </w:pPr>
+    </w:p>
+    <w:p>
+      <w:pPr>
+        <w:jc w:val="both"/>
+        <w:rPr>
+          <w:rFonts w:ascii="Times New Roman" w:eastAsia="Times New Roman" w:hAnsi="Times New Roman" w:cs="Times New Roman"/>
+        </w:rPr>
+      </w:pPr>
+    </w:p>
+    <w:p>
+      <w:pPr>
+        <w:jc w:val="both"/>
+        <w:rPr>
+          <w:rFonts w:ascii="Times New Roman" w:eastAsia="Times New Roman" w:hAnsi="Times New Roman" w:cs="Times New Roman"/>
+        </w:rPr>
+      </w:pPr>
+    </w:p>
+    <w:p>
+      <w:pPr>
+        <w:jc w:val="both"/>
+        <w:rPr>
+          <w:rFonts w:ascii="Times New Roman" w:eastAsia="Times New Roman" w:hAnsi="Times New Roman" w:cs="Times New Roman"/>
+        </w:rPr>
+      </w:pPr>
+    </w:p>
+    <w:p>
+      <w:pPr>
+        <w:jc w:val="both"/>
+        <w:rPr>
+          <w:rFonts w:ascii="Times New Roman" w:eastAsia="Times New Roman" w:hAnsi="Times New Roman" w:cs="Times New Roman"/>
+        </w:rPr>
+      </w:pPr>
+    </w:p>
+    <w:p>
+      <w:pPr>
+        <w:jc w:val="both"/>
+        <w:rPr>
+          <w:rFonts w:ascii="Times New Roman" w:eastAsia="Times New Roman" w:hAnsi="Times New Roman" w:cs="Times New Roman"/>
+        </w:rPr>
+      </w:pPr>
+    </w:p>
+    <w:p>
+      <w:pPr>
+        <w:jc w:val="both"/>
+        <w:rPr>
+          <w:rFonts w:ascii="Times New Roman" w:eastAsia="Times New Roman" w:hAnsi="Times New Roman" w:cs="Times New Roman"/>
+        </w:rPr>
+      </w:pPr>
+    </w:p>
+    <w:p>
+      <w:pPr>
+        <w:jc w:val="both"/>
+        <w:rPr>
+          <w:rFonts w:ascii="Times New Roman" w:eastAsia="Times New Roman" w:hAnsi="Times New Roman" w:cs="Times New Roman"/>
+        </w:rPr>
+      </w:pPr>
+    </w:p>
+    <w:p>
+      <w:pPr>
+        <w:jc w:val="both"/>
+        <w:rPr>
+          <w:rFonts w:ascii="Times New Roman" w:eastAsia="Times New Roman" w:hAnsi="Times New Roman" w:cs="Times New Roman"/>
+        </w:rPr>
+      </w:pPr>
+    </w:p>
+    <w:p>
+      <w:pPr>
+        <w:jc w:val="both"/>
+        <w:rPr>
+          <w:rFonts w:ascii="Times New Roman" w:eastAsia="Times New Roman" w:hAnsi="Times New Roman" w:cs="Times New Roman"/>
+        </w:rPr>
+      </w:pPr>
+    </w:p>
+    <w:p>
+      <w:pPr>
+        <w:jc w:val="both"/>
+        <w:rPr>
+          <w:rFonts w:ascii="Times New Roman" w:eastAsia="Times New Roman" w:hAnsi="Times New Roman" w:cs="Times New Roman"/>
+        </w:rPr>
+      </w:pPr>
+    </w:p>
+    <w:p>
+      <w:pPr>
+        <w:jc w:val="both"/>
+        <w:rPr>
+          <w:rFonts w:ascii="Times New Roman" w:eastAsia="Times New Roman" w:hAnsi="Times New Roman" w:cs="Times New Roman"/>
+        </w:rPr>
+      </w:pPr>
+    </w:p>
+    <w:p>
+      <w:pPr>
+        <w:jc w:val="both"/>
+        <w:rPr>
+          <w:rFonts w:ascii="Times New Roman" w:eastAsia="Times New Roman" w:hAnsi="Times New Roman" w:cs="Times New Roman"/>
+        </w:rPr>
+      </w:pPr>
+    </w:p>
+    <w:p>
+      <w:pPr>
+        <w:jc w:val="both"/>
+        <w:rPr>
+          <w:rFonts w:ascii="Times New Roman" w:eastAsia="Times New Roman" w:hAnsi="Times New Roman" w:cs="Times New Roman"/>
+        </w:rPr>
+      </w:pPr>
+    </w:p>
+    <w:p>
+      <w:pPr>
+        <w:jc w:val="both"/>
+        <w:rPr>
+          <w:rFonts w:ascii="Times New Roman" w:eastAsia="Times New Roman" w:hAnsi="Times New Roman" w:cs="Times New Roman"/>
+        </w:rPr>
+      </w:pPr>
+    </w:p>
+    <w:p>
+      <w:pPr>
+        <w:jc w:val="both"/>
+        <w:rPr>
+          <w:rFonts w:ascii="Times New Roman" w:eastAsia="Times New Roman" w:hAnsi="Times New Roman" w:cs="Times New Roman"/>
+        </w:rPr>
+      </w:pPr>
+    </w:p>
+    <w:p>
+      <w:pPr>
+        <w:jc w:val="both"/>
+        <w:rPr>
+          <w:rFonts w:ascii="Times New Roman" w:eastAsia="Times New Roman" w:hAnsi="Times New Roman" w:cs="Times New Roman"/>
+        </w:rPr>
+      </w:pPr>
+    </w:p>
+    <w:p>
+      <w:pPr>
+        <w:jc w:val="both"/>
+        <w:rPr>
+          <w:rFonts w:ascii="Times New Roman" w:eastAsia="Times New Roman" w:hAnsi="Times New Roman" w:cs="Times New Roman"/>
+        </w:rPr>
+      </w:pPr>
+    </w:p>
+    <w:p>
+      <w:pPr>
+        <w:jc w:val="both"/>
+        <w:rPr>
+          <w:rFonts w:ascii="Times New Roman" w:eastAsia="Times New Roman" w:hAnsi="Times New Roman" w:cs="Times New Roman"/>
+        </w:rPr>
+      </w:pPr>
+    </w:p>
     <w:p>
       <w:pPr>
         <w:jc w:val="both"/>
@@ -260,6 +499,7 @@
           <w:sz w:val="36"/>
           <w:szCs w:val="36"/>
         </w:rPr>
+        <w:lastRenderedPageBreak/>
         <w:t>Concept Learning</w:t>
       </w:r>
     </w:p>
@@ -401,14 +641,113 @@
       <w:pPr>
         <w:rPr>
           <w:rFonts w:ascii="Times New Roman" w:eastAsia="Times New Roman" w:hAnsi="Times New Roman" w:cs="Times New Roman"/>
-          <w:b/>
-        </w:rPr>
-      </w:pPr>
-      <w:r>
-        <w:rPr>
-          <w:rFonts w:ascii="Times New Roman" w:eastAsia="Times New Roman" w:hAnsi="Times New Roman" w:cs="Times New Roman"/>
-          <w:b/>
-        </w:rPr>
+        </w:rPr>
+      </w:pPr>
+    </w:p>
+    <w:p>
+      <w:pPr>
+        <w:rPr>
+          <w:rFonts w:ascii="Times New Roman" w:eastAsia="Times New Roman" w:hAnsi="Times New Roman" w:cs="Times New Roman"/>
+        </w:rPr>
+      </w:pPr>
+    </w:p>
+    <w:p>
+      <w:pPr>
+        <w:rPr>
+          <w:rFonts w:ascii="Times New Roman" w:eastAsia="Times New Roman" w:hAnsi="Times New Roman" w:cs="Times New Roman"/>
+        </w:rPr>
+      </w:pPr>
+    </w:p>
+    <w:p>
+      <w:pPr>
+        <w:rPr>
+          <w:rFonts w:ascii="Times New Roman" w:eastAsia="Times New Roman" w:hAnsi="Times New Roman" w:cs="Times New Roman"/>
+        </w:rPr>
+      </w:pPr>
+    </w:p>
+    <w:p>
+      <w:pPr>
+        <w:rPr>
+          <w:rFonts w:ascii="Times New Roman" w:eastAsia="Times New Roman" w:hAnsi="Times New Roman" w:cs="Times New Roman"/>
+        </w:rPr>
+      </w:pPr>
+    </w:p>
+    <w:p>
+      <w:pPr>
+        <w:rPr>
+          <w:rFonts w:ascii="Times New Roman" w:eastAsia="Times New Roman" w:hAnsi="Times New Roman" w:cs="Times New Roman"/>
+        </w:rPr>
+      </w:pPr>
+    </w:p>
+    <w:p>
+      <w:pPr>
+        <w:rPr>
+          <w:rFonts w:ascii="Times New Roman" w:eastAsia="Times New Roman" w:hAnsi="Times New Roman" w:cs="Times New Roman"/>
+        </w:rPr>
+      </w:pPr>
+    </w:p>
+    <w:p>
+      <w:pPr>
+        <w:rPr>
+          <w:rFonts w:ascii="Times New Roman" w:eastAsia="Times New Roman" w:hAnsi="Times New Roman" w:cs="Times New Roman"/>
+        </w:rPr>
+      </w:pPr>
+    </w:p>
+    <w:p>
+      <w:pPr>
+        <w:rPr>
+          <w:rFonts w:ascii="Times New Roman" w:eastAsia="Times New Roman" w:hAnsi="Times New Roman" w:cs="Times New Roman"/>
+        </w:rPr>
+      </w:pPr>
+    </w:p>
+    <w:p>
+      <w:pPr>
+        <w:rPr>
+          <w:rFonts w:ascii="Times New Roman" w:eastAsia="Times New Roman" w:hAnsi="Times New Roman" w:cs="Times New Roman"/>
+        </w:rPr>
+      </w:pPr>
+    </w:p>
+    <w:p>
+      <w:pPr>
+        <w:rPr>
+          <w:rFonts w:ascii="Times New Roman" w:eastAsia="Times New Roman" w:hAnsi="Times New Roman" w:cs="Times New Roman"/>
+        </w:rPr>
+      </w:pPr>
+    </w:p>
+    <w:p>
+      <w:pPr>
+        <w:rPr>
+          <w:rFonts w:ascii="Times New Roman" w:eastAsia="Times New Roman" w:hAnsi="Times New Roman" w:cs="Times New Roman"/>
+        </w:rPr>
+      </w:pPr>
+    </w:p>
+    <w:p>
+      <w:pPr>
+        <w:rPr>
+          <w:rFonts w:ascii="Times New Roman" w:eastAsia="Times New Roman" w:hAnsi="Times New Roman" w:cs="Times New Roman"/>
+        </w:rPr>
+      </w:pPr>
+    </w:p>
+    <w:p>
+      <w:pPr>
+        <w:rPr>
+          <w:rFonts w:ascii="Times New Roman" w:eastAsia="Times New Roman" w:hAnsi="Times New Roman" w:cs="Times New Roman"/>
+        </w:rPr>
+      </w:pPr>
+    </w:p>
+    <w:p>
+      <w:pPr>
+        <w:rPr>
+          <w:rFonts w:ascii="Times New Roman" w:eastAsia="Times New Roman" w:hAnsi="Times New Roman" w:cs="Times New Roman"/>
+          <w:b/>
+        </w:rPr>
+      </w:pPr>
+      <w:r>
+        <w:rPr>
+          <w:rFonts w:ascii="Times New Roman" w:eastAsia="Times New Roman" w:hAnsi="Times New Roman" w:cs="Times New Roman"/>
+          <w:b/>
+        </w:rPr>
+        <w:lastRenderedPageBreak/>
         <w:t xml:space="preserve">Solution: </w:t>
       </w:r>
     </w:p>
@@ -416,31 +755,19 @@
       <w:pPr>
         <w:rPr>
           <w:rFonts w:ascii="Times New Roman" w:eastAsia="Times New Roman" w:hAnsi="Times New Roman" w:cs="Times New Roman"/>
-        </w:rPr>
-      </w:pPr>
-      <w:r>
-        <w:rPr>
-          <w:rFonts w:ascii="Times New Roman" w:eastAsia="Times New Roman" w:hAnsi="Times New Roman" w:cs="Times New Roman"/>
+          <w:b/>
+        </w:rPr>
+      </w:pPr>
+      <w:r>
+        <w:rPr>
+          <w:rFonts w:ascii="Times New Roman" w:eastAsia="Times New Roman" w:hAnsi="Times New Roman" w:cs="Times New Roman"/>
+          <w:b/>
         </w:rPr>
         <w:t>(a)</w:t>
       </w:r>
     </w:p>
     <w:p>
       <w:pPr>
-        <w:rPr>
-          <w:rFonts w:ascii="Times New Roman" w:eastAsia="Times New Roman" w:hAnsi="Times New Roman" w:cs="Times New Roman"/>
-        </w:rPr>
-      </w:pPr>
-    </w:p>
-    <w:p>
-      <w:pPr>
-        <w:rPr>
-          <w:rFonts w:ascii="Times New Roman" w:eastAsia="Times New Roman" w:hAnsi="Times New Roman" w:cs="Times New Roman"/>
-        </w:rPr>
-      </w:pPr>
-    </w:p>
-    <w:p>
-      <w:pPr>
         <w:ind w:firstLine="720"/>
         <w:rPr>
           <w:rFonts w:ascii="Times New Roman" w:eastAsia="Times New Roman" w:hAnsi="Times New Roman" w:cs="Times New Roman"/>
@@ -450,7 +777,6 @@
         <w:rPr>
           <w:noProof/>
         </w:rPr>
-        <w:lastRenderedPageBreak/>
         <w:drawing>
           <wp:inline distT="0" distB="0" distL="0" distR="0" wp14:anchorId="222A9A09" wp14:editId="5BD9AD18">
             <wp:extent cx="2571750" cy="2343700"/>
@@ -659,11 +985,13 @@
       <w:pPr>
         <w:rPr>
           <w:rFonts w:ascii="Times New Roman" w:eastAsia="Times New Roman" w:hAnsi="Times New Roman" w:cs="Times New Roman"/>
-        </w:rPr>
-      </w:pPr>
-      <w:r>
-        <w:rPr>
-          <w:rFonts w:ascii="Times New Roman" w:eastAsia="Times New Roman" w:hAnsi="Times New Roman" w:cs="Times New Roman"/>
+          <w:b/>
+        </w:rPr>
+      </w:pPr>
+      <w:r>
+        <w:rPr>
+          <w:rFonts w:ascii="Times New Roman" w:eastAsia="Times New Roman" w:hAnsi="Times New Roman" w:cs="Times New Roman"/>
+          <w:b/>
         </w:rPr>
         <w:t>(b)</w:t>
       </w:r>
@@ -740,6 +1068,12 @@
         <w:rPr>
           <w:rFonts w:ascii="Times New Roman" w:eastAsia="Times New Roman" w:hAnsi="Times New Roman" w:cs="Times New Roman"/>
         </w:rPr>
+        <w:t xml:space="preserve">            </w:t>
+      </w:r>
+      <w:r>
+        <w:rPr>
+          <w:rFonts w:ascii="Times New Roman" w:eastAsia="Times New Roman" w:hAnsi="Times New Roman" w:cs="Times New Roman"/>
+        </w:rPr>
         <w:t>Fig: G boundary of the version space</w:t>
       </w:r>
     </w:p>
@@ -767,15 +1101,7 @@
         <w:rPr>
           <w:rFonts w:ascii="Times New Roman" w:eastAsia="Times New Roman" w:hAnsi="Times New Roman" w:cs="Times New Roman"/>
         </w:rPr>
-        <w:t xml:space="preserve"> from the graph, we can see the most general hypothesis (indicated by red color</w:t>
-      </w:r>
-      <w:bookmarkStart w:id="0" w:name="_GoBack"/>
-      <w:bookmarkEnd w:id="0"/>
-      <w:r>
-        <w:rPr>
-          <w:rFonts w:ascii="Times New Roman" w:eastAsia="Times New Roman" w:hAnsi="Times New Roman" w:cs="Times New Roman"/>
-        </w:rPr>
-        <w:t>),</w:t>
+        <w:t xml:space="preserve"> from the graph, we can see the most general hypothesis (indicated by red color),</w:t>
       </w:r>
     </w:p>
     <w:p>
@@ -920,34 +1246,159 @@
       <w:pPr>
         <w:rPr>
           <w:rFonts w:ascii="Times New Roman" w:eastAsia="Times New Roman" w:hAnsi="Times New Roman" w:cs="Times New Roman"/>
-        </w:rPr>
-      </w:pPr>
-    </w:p>
-    <w:p>
-      <w:pPr>
-        <w:rPr>
-          <w:rFonts w:ascii="Times New Roman" w:eastAsia="Times New Roman" w:hAnsi="Times New Roman" w:cs="Times New Roman"/>
-        </w:rPr>
-      </w:pPr>
-      <w:r>
-        <w:rPr>
-          <w:rFonts w:ascii="Times New Roman" w:eastAsia="Times New Roman" w:hAnsi="Times New Roman" w:cs="Times New Roman"/>
-        </w:rPr>
+          <w:b/>
+        </w:rPr>
+      </w:pPr>
+      <w:r>
+        <w:rPr>
+          <w:rFonts w:ascii="Times New Roman" w:eastAsia="Times New Roman" w:hAnsi="Times New Roman" w:cs="Times New Roman"/>
+          <w:b/>
+        </w:rPr>
+        <w:lastRenderedPageBreak/>
         <w:t>(C)</w:t>
       </w:r>
     </w:p>
     <w:p>
       <w:pPr>
-        <w:rPr>
-          <w:rFonts w:ascii="Times New Roman" w:eastAsia="Times New Roman" w:hAnsi="Times New Roman" w:cs="Times New Roman"/>
-        </w:rPr>
-      </w:pPr>
-      <w:r>
-        <w:rPr>
-          <w:rFonts w:ascii="Times New Roman" w:eastAsia="Times New Roman" w:hAnsi="Times New Roman" w:cs="Times New Roman"/>
-        </w:rPr>
-        <w:lastRenderedPageBreak/>
-        <w:t xml:space="preserve">The learner could request (7, 4) for classification. </w:t>
+        <w:ind w:firstLine="720"/>
+        <w:rPr>
+          <w:rFonts w:ascii="Times New Roman" w:eastAsia="Times New Roman" w:hAnsi="Times New Roman" w:cs="Times New Roman"/>
+        </w:rPr>
+      </w:pPr>
+      <w:r>
+        <w:rPr>
+          <w:noProof/>
+        </w:rPr>
+        <w:drawing>
+          <wp:inline distT="0" distB="0" distL="0" distR="0" wp14:anchorId="76F09E72" wp14:editId="5CAA4187">
+            <wp:extent cx="3067050" cy="2795079"/>
+            <wp:effectExtent l="0" t="0" r="0" b="5715"/>
+            <wp:docPr id="4" name="Picture 4"/>
+            <wp:cNvGraphicFramePr>
+              <a:graphicFrameLocks xmlns:a="http://schemas.openxmlformats.org/drawingml/2006/main" noChangeAspect="1"/>
+            </wp:cNvGraphicFramePr>
+            <a:graphic xmlns:a="http://schemas.openxmlformats.org/drawingml/2006/main">
+              <a:graphicData uri="http://schemas.openxmlformats.org/drawingml/2006/picture">
+                <pic:pic xmlns:pic="http://schemas.openxmlformats.org/drawingml/2006/picture">
+                  <pic:nvPicPr>
+                    <pic:cNvPr id="0" name="Picture 4"/>
+                    <pic:cNvPicPr>
+                      <a:picLocks noChangeAspect="1" noChangeArrowheads="1"/>
+                    </pic:cNvPicPr>
+                  </pic:nvPicPr>
+                  <pic:blipFill>
+                    <a:blip r:embed="rId8" cstate="print">
+                      <a:extLst>
+                        <a:ext uri="{28A0092B-C50C-407E-A947-70E740481C1C}">
+                          <a14:useLocalDpi xmlns:a14="http://schemas.microsoft.com/office/drawing/2010/main" val="0"/>
+                        </a:ext>
+                      </a:extLst>
+                    </a:blip>
+                    <a:srcRect/>
+                    <a:stretch>
+                      <a:fillRect/>
+                    </a:stretch>
+                  </pic:blipFill>
+                  <pic:spPr bwMode="auto">
+                    <a:xfrm>
+                      <a:off x="0" y="0"/>
+                      <a:ext cx="3085555" cy="2811943"/>
+                    </a:xfrm>
+                    <a:prstGeom prst="rect">
+                      <a:avLst/>
+                    </a:prstGeom>
+                    <a:noFill/>
+                    <a:ln>
+                      <a:noFill/>
+                    </a:ln>
+                  </pic:spPr>
+                </pic:pic>
+              </a:graphicData>
+            </a:graphic>
+          </wp:inline>
+        </w:drawing>
+      </w:r>
+    </w:p>
+    <w:p>
+      <w:pPr>
+        <w:rPr>
+          <w:rFonts w:ascii="Times New Roman" w:eastAsia="Times New Roman" w:hAnsi="Times New Roman" w:cs="Times New Roman"/>
+        </w:rPr>
+      </w:pPr>
+      <w:r>
+        <w:rPr>
+          <w:rFonts w:ascii="Times New Roman" w:eastAsia="Times New Roman" w:hAnsi="Times New Roman" w:cs="Times New Roman"/>
+        </w:rPr>
+        <w:tab/>
+      </w:r>
+      <w:r>
+        <w:rPr>
+          <w:rFonts w:ascii="Times New Roman" w:eastAsia="Times New Roman" w:hAnsi="Times New Roman" w:cs="Times New Roman"/>
+        </w:rPr>
+        <w:tab/>
+      </w:r>
+      <w:r>
+        <w:rPr>
+          <w:rFonts w:ascii="Times New Roman" w:eastAsia="Times New Roman" w:hAnsi="Times New Roman" w:cs="Times New Roman"/>
+        </w:rPr>
+        <w:tab/>
+      </w:r>
+      <w:r>
+        <w:rPr>
+          <w:rFonts w:ascii="Times New Roman" w:eastAsia="Times New Roman" w:hAnsi="Times New Roman" w:cs="Times New Roman"/>
+        </w:rPr>
+        <w:tab/>
+        <w:t>Fig-3</w:t>
+      </w:r>
+    </w:p>
+    <w:p>
+      <w:pPr>
+        <w:rPr>
+          <w:rFonts w:ascii="Times New Roman" w:eastAsia="Times New Roman" w:hAnsi="Times New Roman" w:cs="Times New Roman"/>
+        </w:rPr>
+      </w:pPr>
+    </w:p>
+    <w:p>
+      <w:pPr>
+        <w:rPr>
+          <w:rFonts w:ascii="Times New Roman" w:eastAsia="Times New Roman" w:hAnsi="Times New Roman" w:cs="Times New Roman"/>
+        </w:rPr>
+      </w:pPr>
+      <w:r>
+        <w:rPr>
+          <w:rFonts w:ascii="Times New Roman" w:eastAsia="Times New Roman" w:hAnsi="Times New Roman" w:cs="Times New Roman"/>
+        </w:rPr>
+        <w:t>From the figure, we can see that t</w:t>
+      </w:r>
+      <w:r>
+        <w:rPr>
+          <w:rFonts w:ascii="Times New Roman" w:eastAsia="Times New Roman" w:hAnsi="Times New Roman" w:cs="Times New Roman"/>
+        </w:rPr>
+        <w:t>he learner could request (</w:t>
+      </w:r>
+      <w:r>
+        <w:rPr>
+          <w:rFonts w:ascii="Times New Roman" w:eastAsia="Times New Roman" w:hAnsi="Times New Roman" w:cs="Times New Roman"/>
+        </w:rPr>
+        <w:t>5</w:t>
+      </w:r>
+      <w:r>
+        <w:rPr>
+          <w:rFonts w:ascii="Times New Roman" w:eastAsia="Times New Roman" w:hAnsi="Times New Roman" w:cs="Times New Roman"/>
+        </w:rPr>
+        <w:t xml:space="preserve">, </w:t>
+      </w:r>
+      <w:r>
+        <w:rPr>
+          <w:rFonts w:ascii="Times New Roman" w:eastAsia="Times New Roman" w:hAnsi="Times New Roman" w:cs="Times New Roman"/>
+        </w:rPr>
+        <w:t>6</w:t>
+      </w:r>
+      <w:r>
+        <w:rPr>
+          <w:rFonts w:ascii="Times New Roman" w:eastAsia="Times New Roman" w:hAnsi="Times New Roman" w:cs="Times New Roman"/>
+        </w:rPr>
+        <w:t xml:space="preserve">) for classification. </w:t>
       </w:r>
       <w:proofErr w:type="gramStart"/>
       <w:r>
@@ -993,7 +1444,31 @@
         <w:rPr>
           <w:rFonts w:ascii="Times New Roman" w:eastAsia="Times New Roman" w:hAnsi="Times New Roman" w:cs="Times New Roman"/>
         </w:rPr>
-        <w:t>By selecting (5, 4), (4, 5), (5, 5), (6, 3) or (6, 4) reducing the space should be avoided. Since these points are already included by S, there should be no change in the space. This is a result of the bias imposed by the hypothesis representation.</w:t>
+        <w:t>By selecting (5, 4), (4, 5), (5, 5), (6, 3)</w:t>
+      </w:r>
+      <w:r>
+        <w:rPr>
+          <w:rFonts w:ascii="Times New Roman" w:eastAsia="Times New Roman" w:hAnsi="Times New Roman" w:cs="Times New Roman"/>
+        </w:rPr>
+        <w:t>,</w:t>
+      </w:r>
+      <w:r>
+        <w:rPr>
+          <w:rFonts w:ascii="Times New Roman" w:eastAsia="Times New Roman" w:hAnsi="Times New Roman" w:cs="Times New Roman"/>
+        </w:rPr>
+        <w:t xml:space="preserve"> (6, 4)</w:t>
+      </w:r>
+      <w:r>
+        <w:rPr>
+          <w:rFonts w:ascii="Times New Roman" w:eastAsia="Times New Roman" w:hAnsi="Times New Roman" w:cs="Times New Roman"/>
+        </w:rPr>
+        <w:t>, or (9, 9)</w:t>
+      </w:r>
+      <w:r>
+        <w:rPr>
+          <w:rFonts w:ascii="Times New Roman" w:eastAsia="Times New Roman" w:hAnsi="Times New Roman" w:cs="Times New Roman"/>
+        </w:rPr>
+        <w:t xml:space="preserve"> reducing the space should be avoided. Since these points are already included by S, there should be no change in the space. This is a result of the bias imposed by the hypothesis representation.</w:t>
       </w:r>
     </w:p>
     <w:p>
@@ -1075,11 +1550,21 @@
       <w:pPr>
         <w:rPr>
           <w:rFonts w:ascii="Times New Roman" w:eastAsia="Times New Roman" w:hAnsi="Times New Roman" w:cs="Times New Roman"/>
-        </w:rPr>
-      </w:pPr>
-      <w:r>
-        <w:rPr>
-          <w:rFonts w:ascii="Times New Roman" w:eastAsia="Times New Roman" w:hAnsi="Times New Roman" w:cs="Times New Roman"/>
+          <w:b/>
+        </w:rPr>
+      </w:pPr>
+    </w:p>
+    <w:p>
+      <w:pPr>
+        <w:rPr>
+          <w:rFonts w:ascii="Times New Roman" w:eastAsia="Times New Roman" w:hAnsi="Times New Roman" w:cs="Times New Roman"/>
+          <w:b/>
+        </w:rPr>
+      </w:pPr>
+      <w:r>
+        <w:rPr>
+          <w:rFonts w:ascii="Times New Roman" w:eastAsia="Times New Roman" w:hAnsi="Times New Roman" w:cs="Times New Roman"/>
+          <w:b/>
         </w:rPr>
         <w:t>(d)</w:t>
       </w:r>
@@ -1094,7 +1579,84 @@
         <w:rPr>
           <w:rFonts w:ascii="Times New Roman" w:eastAsia="Times New Roman" w:hAnsi="Times New Roman" w:cs="Times New Roman"/>
         </w:rPr>
-        <w:t>For the target concept to be learned exactly, G and S must converge, hence negative and positive examples must be given. One set of opposite points from the concept rectangle should be given as positive examples to force S to include or generalize to the rectangle concept (e.g., (3, 9) and (5, 2)). The other set of opposite corners should be expanded horizontally and vertically by 1 and be given as negative examples to restrict or specialize G to exclude everything but the concept rectangle (e.g., (3, 2)</w:t>
+        <w:t>We</w:t>
+      </w:r>
+      <w:r>
+        <w:rPr>
+          <w:rFonts w:ascii="Times New Roman" w:eastAsia="Times New Roman" w:hAnsi="Times New Roman" w:cs="Times New Roman"/>
+        </w:rPr>
+        <w:t xml:space="preserve"> need 8 points. 4 positive points delineating the target rectangle, and 4 negative points</w:t>
+      </w:r>
+    </w:p>
+    <w:p>
+      <w:pPr>
+        <w:rPr>
+          <w:rFonts w:ascii="Times New Roman" w:eastAsia="Times New Roman" w:hAnsi="Times New Roman" w:cs="Times New Roman"/>
+        </w:rPr>
+      </w:pPr>
+      <w:r>
+        <w:rPr>
+          <w:rFonts w:ascii="Times New Roman" w:eastAsia="Times New Roman" w:hAnsi="Times New Roman" w:cs="Times New Roman"/>
+        </w:rPr>
+        <w:t xml:space="preserve">delineating a rectangle exactly 1 unit outside the target rectangle. </w:t>
+      </w:r>
+    </w:p>
+    <w:p>
+      <w:pPr>
+        <w:rPr>
+          <w:rFonts w:ascii="Times New Roman" w:eastAsia="Times New Roman" w:hAnsi="Times New Roman" w:cs="Times New Roman"/>
+        </w:rPr>
+      </w:pPr>
+    </w:p>
+    <w:p>
+      <w:pPr>
+        <w:rPr>
+          <w:rFonts w:ascii="Times New Roman" w:eastAsia="Times New Roman" w:hAnsi="Times New Roman" w:cs="Times New Roman"/>
+        </w:rPr>
+      </w:pPr>
+      <w:r>
+        <w:rPr>
+          <w:rFonts w:ascii="Times New Roman" w:eastAsia="Times New Roman" w:hAnsi="Times New Roman" w:cs="Times New Roman"/>
+        </w:rPr>
+        <w:t xml:space="preserve">For example, if the rectangle </w:t>
+      </w:r>
+      <w:proofErr w:type="gramStart"/>
+      <w:r>
+        <w:rPr>
+          <w:rFonts w:ascii="Times New Roman" w:eastAsia="Times New Roman" w:hAnsi="Times New Roman" w:cs="Times New Roman"/>
+        </w:rPr>
+        <w:t>is</w:t>
+      </w:r>
+      <w:r>
+        <w:rPr>
+          <w:rFonts w:ascii="Times New Roman" w:eastAsia="Times New Roman" w:hAnsi="Times New Roman" w:cs="Times New Roman"/>
+        </w:rPr>
+        <w:t xml:space="preserve">  </w:t>
+      </w:r>
+      <w:r>
+        <w:rPr>
+          <w:rFonts w:ascii="Times New Roman" w:eastAsia="Times New Roman" w:hAnsi="Times New Roman" w:cs="Times New Roman"/>
+        </w:rPr>
+        <w:t>3</w:t>
+      </w:r>
+      <w:proofErr w:type="gramEnd"/>
+      <w:r>
+        <w:rPr>
+          <w:rFonts w:ascii="Times New Roman" w:eastAsia="Times New Roman" w:hAnsi="Times New Roman" w:cs="Times New Roman"/>
+        </w:rPr>
+        <w:t xml:space="preserve"> &lt;= x &lt;= 5, 2 &lt;= y &lt;= 9. The 4 positive points could be (3,2), (3,9), (5,2), (5,9). </w:t>
+      </w:r>
+      <w:r>
+        <w:rPr>
+          <w:rFonts w:ascii="Times New Roman" w:eastAsia="Times New Roman" w:hAnsi="Times New Roman" w:cs="Times New Roman"/>
+        </w:rPr>
+        <w:t xml:space="preserve"> And</w:t>
+      </w:r>
+      <w:r>
+        <w:rPr>
+          <w:rFonts w:ascii="Times New Roman" w:eastAsia="Times New Roman" w:hAnsi="Times New Roman" w:cs="Times New Roman"/>
+        </w:rPr>
+        <w:t xml:space="preserve"> 4 negative points</w:t>
       </w:r>
       <w:r>
         <w:rPr>
@@ -1106,44 +1668,49 @@
         <w:rPr>
           <w:rFonts w:ascii="Times New Roman" w:eastAsia="Times New Roman" w:hAnsi="Times New Roman" w:cs="Times New Roman"/>
         </w:rPr>
-        <w:t>-&gt;</w:t>
-      </w:r>
-      <w:r>
-        <w:rPr>
-          <w:rFonts w:ascii="Times New Roman" w:eastAsia="Times New Roman" w:hAnsi="Times New Roman" w:cs="Times New Roman"/>
-        </w:rPr>
-        <w:t xml:space="preserve"> </w:t>
-      </w:r>
-      <w:r>
-        <w:rPr>
-          <w:rFonts w:ascii="Times New Roman" w:eastAsia="Times New Roman" w:hAnsi="Times New Roman" w:cs="Times New Roman"/>
-        </w:rPr>
-        <w:t>(2, 1) and (5, 9)</w:t>
-      </w:r>
-      <w:r>
-        <w:rPr>
-          <w:rFonts w:ascii="Times New Roman" w:eastAsia="Times New Roman" w:hAnsi="Times New Roman" w:cs="Times New Roman"/>
-        </w:rPr>
-        <w:t xml:space="preserve"> </w:t>
-      </w:r>
-      <w:r>
-        <w:rPr>
-          <w:rFonts w:ascii="Times New Roman" w:eastAsia="Times New Roman" w:hAnsi="Times New Roman" w:cs="Times New Roman"/>
-        </w:rPr>
-        <w:t>-&gt;</w:t>
-      </w:r>
-      <w:r>
-        <w:rPr>
-          <w:rFonts w:ascii="Times New Roman" w:eastAsia="Times New Roman" w:hAnsi="Times New Roman" w:cs="Times New Roman"/>
-        </w:rPr>
-        <w:t xml:space="preserve"> </w:t>
-      </w:r>
-      <w:r>
-        <w:rPr>
-          <w:rFonts w:ascii="Times New Roman" w:eastAsia="Times New Roman" w:hAnsi="Times New Roman" w:cs="Times New Roman"/>
-        </w:rPr>
-        <w:t>(6, 10)). This all requires that 4 training examples be given.</w:t>
-      </w:r>
+        <w:t>could be (2,1), (2,10), (6,1), (6,10)</w:t>
+      </w:r>
+      <w:r>
+        <w:rPr>
+          <w:rFonts w:ascii="Times New Roman" w:eastAsia="Times New Roman" w:hAnsi="Times New Roman" w:cs="Times New Roman"/>
+        </w:rPr>
+        <w:t>.</w:t>
+      </w:r>
+    </w:p>
+    <w:p>
+      <w:pPr>
+        <w:rPr>
+          <w:rFonts w:ascii="Times New Roman" w:eastAsia="Times New Roman" w:hAnsi="Times New Roman" w:cs="Times New Roman"/>
+        </w:rPr>
+      </w:pPr>
+    </w:p>
+    <w:p>
+      <w:pPr>
+        <w:rPr>
+          <w:rFonts w:ascii="Times New Roman" w:eastAsia="Times New Roman" w:hAnsi="Times New Roman" w:cs="Times New Roman"/>
+        </w:rPr>
+      </w:pPr>
+    </w:p>
+    <w:p>
+      <w:pPr>
+        <w:rPr>
+          <w:rFonts w:ascii="Times New Roman" w:eastAsia="Times New Roman" w:hAnsi="Times New Roman" w:cs="Times New Roman"/>
+        </w:rPr>
+      </w:pPr>
+    </w:p>
+    <w:p>
+      <w:pPr>
+        <w:rPr>
+          <w:rFonts w:ascii="Times New Roman" w:eastAsia="Times New Roman" w:hAnsi="Times New Roman" w:cs="Times New Roman"/>
+        </w:rPr>
+      </w:pPr>
+    </w:p>
+    <w:p>
+      <w:pPr>
+        <w:rPr>
+          <w:rFonts w:ascii="Times New Roman" w:eastAsia="Times New Roman" w:hAnsi="Times New Roman" w:cs="Times New Roman"/>
+        </w:rPr>
+      </w:pPr>
     </w:p>
     <w:p>
       <w:pPr>
@@ -1168,6 +1735,7 @@
           <w:sz w:val="23"/>
           <w:szCs w:val="23"/>
         </w:rPr>
+        <w:lastRenderedPageBreak/>
         <w:t xml:space="preserve">Question </w:t>
       </w:r>
       <w:r>
@@ -1252,7 +1820,6 @@
           <w:rFonts w:ascii="Times New Roman" w:eastAsia="Times New Roman" w:hAnsi="Times New Roman" w:cs="Times New Roman"/>
           <w:b/>
         </w:rPr>
-        <w:lastRenderedPageBreak/>
         <w:t xml:space="preserve"> </w:t>
       </w:r>
       <w:r>
@@ -1304,19 +1871,69 @@
           <w:b/>
         </w:rPr>
       </w:pPr>
-      <w:r>
-        <w:rPr>
-          <w:rFonts w:ascii="Times New Roman" w:eastAsia="Times New Roman" w:hAnsi="Times New Roman" w:cs="Times New Roman"/>
-          <w:b/>
-        </w:rPr>
+    </w:p>
+    <w:p>
+      <w:pPr>
+        <w:rPr>
+          <w:rFonts w:ascii="Times New Roman" w:eastAsia="Times New Roman" w:hAnsi="Times New Roman" w:cs="Times New Roman"/>
+          <w:b/>
+        </w:rPr>
+      </w:pPr>
+    </w:p>
+    <w:p>
+      <w:pPr>
+        <w:rPr>
+          <w:rFonts w:ascii="Times New Roman" w:eastAsia="Times New Roman" w:hAnsi="Times New Roman" w:cs="Times New Roman"/>
+          <w:b/>
+        </w:rPr>
+      </w:pPr>
+    </w:p>
+    <w:p>
+      <w:pPr>
+        <w:rPr>
+          <w:rFonts w:ascii="Times New Roman" w:eastAsia="Times New Roman" w:hAnsi="Times New Roman" w:cs="Times New Roman"/>
+          <w:b/>
+        </w:rPr>
+      </w:pPr>
+    </w:p>
+    <w:p>
+      <w:pPr>
+        <w:rPr>
+          <w:rFonts w:ascii="Times New Roman" w:eastAsia="Times New Roman" w:hAnsi="Times New Roman" w:cs="Times New Roman"/>
+          <w:b/>
+        </w:rPr>
+      </w:pPr>
+    </w:p>
+    <w:p>
+      <w:pPr>
+        <w:rPr>
+          <w:rFonts w:ascii="Times New Roman" w:eastAsia="Times New Roman" w:hAnsi="Times New Roman" w:cs="Times New Roman"/>
+          <w:b/>
+        </w:rPr>
+      </w:pPr>
+      <w:r>
+        <w:rPr>
+          <w:rFonts w:ascii="Times New Roman" w:eastAsia="Times New Roman" w:hAnsi="Times New Roman" w:cs="Times New Roman"/>
+          <w:b/>
+        </w:rPr>
+        <w:lastRenderedPageBreak/>
         <w:t>Solution:</w:t>
       </w:r>
     </w:p>
     <w:p>
-      <w:r>
+      <w:pPr>
+        <w:rPr>
+          <w:b/>
+        </w:rPr>
+      </w:pPr>
+      <w:r>
+        <w:rPr>
+          <w:b/>
+        </w:rPr>
         <w:t>(a)</w:t>
       </w:r>
     </w:p>
+    <w:p/>
     <w:p>
       <w:r>
         <w:t>We have</w:t>
@@ -1342,7 +1959,6 @@
     </w:p>
     <w:p>
       <w:r>
-        <w:lastRenderedPageBreak/>
         <w:t>+ ((male brown tall Irish) (female brown short Irish))</w:t>
       </w:r>
     </w:p>
@@ -1772,8 +2388,8 @@
           <w:rFonts w:ascii="Times New Roman" w:eastAsia="Times New Roman" w:hAnsi="Times New Roman" w:cs="Times New Roman"/>
         </w:rPr>
       </w:pPr>
-      <w:bookmarkStart w:id="1" w:name="_Hlk19097529"/>
-      <w:bookmarkStart w:id="2" w:name="_Hlk19097481"/>
+      <w:bookmarkStart w:id="0" w:name="_Hlk19097529"/>
+      <w:bookmarkStart w:id="1" w:name="_Hlk19097481"/>
       <w:r>
         <w:rPr>
           <w:rFonts w:ascii="Times New Roman" w:eastAsia="Times New Roman" w:hAnsi="Times New Roman" w:cs="Times New Roman"/>
@@ -1805,154 +2421,154 @@
         <w:t>,</w:t>
       </w:r>
     </w:p>
+    <w:bookmarkEnd w:id="0"/>
+    <w:p>
+      <w:pPr>
+        <w:rPr>
+          <w:rFonts w:ascii="Times New Roman" w:eastAsia="Times New Roman" w:hAnsi="Times New Roman" w:cs="Times New Roman"/>
+        </w:rPr>
+      </w:pPr>
+      <w:r>
+        <w:rPr>
+          <w:rFonts w:ascii="Times New Roman" w:eastAsia="Times New Roman" w:hAnsi="Times New Roman" w:cs="Times New Roman"/>
+        </w:rPr>
+        <w:t>S: ((male</w:t>
+      </w:r>
+      <w:r>
+        <w:rPr>
+          <w:rFonts w:ascii="Times New Roman" w:eastAsia="Times New Roman" w:hAnsi="Times New Roman" w:cs="Times New Roman"/>
+        </w:rPr>
+        <w:t>,</w:t>
+      </w:r>
+      <w:r>
+        <w:rPr>
+          <w:rFonts w:ascii="Times New Roman" w:eastAsia="Times New Roman" w:hAnsi="Times New Roman" w:cs="Times New Roman"/>
+        </w:rPr>
+        <w:t xml:space="preserve"> brown</w:t>
+      </w:r>
+      <w:proofErr w:type="gramStart"/>
+      <w:r>
+        <w:rPr>
+          <w:rFonts w:ascii="Times New Roman" w:eastAsia="Times New Roman" w:hAnsi="Times New Roman" w:cs="Times New Roman"/>
+        </w:rPr>
+        <w:t>,</w:t>
+      </w:r>
+      <w:r>
+        <w:rPr>
+          <w:rFonts w:ascii="Times New Roman" w:eastAsia="Times New Roman" w:hAnsi="Times New Roman" w:cs="Times New Roman"/>
+        </w:rPr>
+        <w:t xml:space="preserve"> </w:t>
+      </w:r>
+      <w:r>
+        <w:rPr>
+          <w:rFonts w:ascii="Times New Roman" w:eastAsia="Times New Roman" w:hAnsi="Times New Roman" w:cs="Times New Roman"/>
+        </w:rPr>
+        <w:t>?</w:t>
+      </w:r>
+      <w:proofErr w:type="gramEnd"/>
+      <w:r>
+        <w:rPr>
+          <w:rFonts w:ascii="Times New Roman" w:eastAsia="Times New Roman" w:hAnsi="Times New Roman" w:cs="Times New Roman"/>
+        </w:rPr>
+        <w:t>,</w:t>
+      </w:r>
+      <w:r>
+        <w:rPr>
+          <w:rFonts w:ascii="Times New Roman" w:eastAsia="Times New Roman" w:hAnsi="Times New Roman" w:cs="Times New Roman"/>
+        </w:rPr>
+        <w:t xml:space="preserve"> ?</w:t>
+      </w:r>
+      <w:r>
+        <w:rPr>
+          <w:rFonts w:ascii="Times New Roman" w:eastAsia="Times New Roman" w:hAnsi="Times New Roman" w:cs="Times New Roman"/>
+        </w:rPr>
+        <w:t>) (female</w:t>
+      </w:r>
+      <w:r>
+        <w:rPr>
+          <w:rFonts w:ascii="Times New Roman" w:eastAsia="Times New Roman" w:hAnsi="Times New Roman" w:cs="Times New Roman"/>
+        </w:rPr>
+        <w:t>,</w:t>
+      </w:r>
+      <w:r>
+        <w:rPr>
+          <w:rFonts w:ascii="Times New Roman" w:eastAsia="Times New Roman" w:hAnsi="Times New Roman" w:cs="Times New Roman"/>
+        </w:rPr>
+        <w:t xml:space="preserve"> black</w:t>
+      </w:r>
+      <w:r>
+        <w:rPr>
+          <w:rFonts w:ascii="Times New Roman" w:eastAsia="Times New Roman" w:hAnsi="Times New Roman" w:cs="Times New Roman"/>
+        </w:rPr>
+        <w:t>,</w:t>
+      </w:r>
+      <w:r>
+        <w:rPr>
+          <w:rFonts w:ascii="Times New Roman" w:eastAsia="Times New Roman" w:hAnsi="Times New Roman" w:cs="Times New Roman"/>
+        </w:rPr>
+        <w:t xml:space="preserve"> short</w:t>
+      </w:r>
+      <w:r>
+        <w:rPr>
+          <w:rFonts w:ascii="Times New Roman" w:eastAsia="Times New Roman" w:hAnsi="Times New Roman" w:cs="Times New Roman"/>
+        </w:rPr>
+        <w:t>,</w:t>
+      </w:r>
+      <w:r>
+        <w:rPr>
+          <w:rFonts w:ascii="Times New Roman" w:eastAsia="Times New Roman" w:hAnsi="Times New Roman" w:cs="Times New Roman"/>
+        </w:rPr>
+        <w:t xml:space="preserve"> US))</w:t>
+      </w:r>
+    </w:p>
+    <w:p>
+      <w:pPr>
+        <w:rPr>
+          <w:rFonts w:ascii="Times New Roman" w:eastAsia="Times New Roman" w:hAnsi="Times New Roman" w:cs="Times New Roman"/>
+        </w:rPr>
+      </w:pPr>
+      <w:r>
+        <w:rPr>
+          <w:rFonts w:ascii="Times New Roman" w:eastAsia="Times New Roman" w:hAnsi="Times New Roman" w:cs="Times New Roman"/>
+        </w:rPr>
+        <w:t>G: ((male</w:t>
+      </w:r>
+      <w:proofErr w:type="gramStart"/>
+      <w:r>
+        <w:rPr>
+          <w:rFonts w:ascii="Times New Roman" w:eastAsia="Times New Roman" w:hAnsi="Times New Roman" w:cs="Times New Roman"/>
+        </w:rPr>
+        <w:t>, ?</w:t>
+      </w:r>
+      <w:proofErr w:type="gramEnd"/>
+      <w:r>
+        <w:rPr>
+          <w:rFonts w:ascii="Times New Roman" w:eastAsia="Times New Roman" w:hAnsi="Times New Roman" w:cs="Times New Roman"/>
+        </w:rPr>
+        <w:t xml:space="preserve">, ?, ?) (?, ?, ?, ?) ), ( (?, ?, ?, ?) </w:t>
+      </w:r>
+      <w:proofErr w:type="gramStart"/>
+      <w:r>
+        <w:rPr>
+          <w:rFonts w:ascii="Times New Roman" w:eastAsia="Times New Roman" w:hAnsi="Times New Roman" w:cs="Times New Roman"/>
+        </w:rPr>
+        <w:t>(?,</w:t>
+      </w:r>
+      <w:proofErr w:type="gramEnd"/>
+      <w:r>
+        <w:rPr>
+          <w:rFonts w:ascii="Times New Roman" w:eastAsia="Times New Roman" w:hAnsi="Times New Roman" w:cs="Times New Roman"/>
+        </w:rPr>
+        <w:t xml:space="preserve"> ?, ?, US)</w:t>
+      </w:r>
+      <w:r>
+        <w:rPr>
+          <w:rFonts w:ascii="Times New Roman" w:eastAsia="Times New Roman" w:hAnsi="Times New Roman" w:cs="Times New Roman"/>
+        </w:rPr>
+        <w:t>)</w:t>
+      </w:r>
+    </w:p>
     <w:bookmarkEnd w:id="1"/>
-    <w:p>
-      <w:pPr>
-        <w:rPr>
-          <w:rFonts w:ascii="Times New Roman" w:eastAsia="Times New Roman" w:hAnsi="Times New Roman" w:cs="Times New Roman"/>
-        </w:rPr>
-      </w:pPr>
-      <w:r>
-        <w:rPr>
-          <w:rFonts w:ascii="Times New Roman" w:eastAsia="Times New Roman" w:hAnsi="Times New Roman" w:cs="Times New Roman"/>
-        </w:rPr>
-        <w:t>S: ((male</w:t>
-      </w:r>
-      <w:r>
-        <w:rPr>
-          <w:rFonts w:ascii="Times New Roman" w:eastAsia="Times New Roman" w:hAnsi="Times New Roman" w:cs="Times New Roman"/>
-        </w:rPr>
-        <w:t>,</w:t>
-      </w:r>
-      <w:r>
-        <w:rPr>
-          <w:rFonts w:ascii="Times New Roman" w:eastAsia="Times New Roman" w:hAnsi="Times New Roman" w:cs="Times New Roman"/>
-        </w:rPr>
-        <w:t xml:space="preserve"> brown</w:t>
-      </w:r>
-      <w:proofErr w:type="gramStart"/>
-      <w:r>
-        <w:rPr>
-          <w:rFonts w:ascii="Times New Roman" w:eastAsia="Times New Roman" w:hAnsi="Times New Roman" w:cs="Times New Roman"/>
-        </w:rPr>
-        <w:t>,</w:t>
-      </w:r>
-      <w:r>
-        <w:rPr>
-          <w:rFonts w:ascii="Times New Roman" w:eastAsia="Times New Roman" w:hAnsi="Times New Roman" w:cs="Times New Roman"/>
-        </w:rPr>
-        <w:t xml:space="preserve"> </w:t>
-      </w:r>
-      <w:r>
-        <w:rPr>
-          <w:rFonts w:ascii="Times New Roman" w:eastAsia="Times New Roman" w:hAnsi="Times New Roman" w:cs="Times New Roman"/>
-        </w:rPr>
-        <w:t>?</w:t>
-      </w:r>
-      <w:proofErr w:type="gramEnd"/>
-      <w:r>
-        <w:rPr>
-          <w:rFonts w:ascii="Times New Roman" w:eastAsia="Times New Roman" w:hAnsi="Times New Roman" w:cs="Times New Roman"/>
-        </w:rPr>
-        <w:t>,</w:t>
-      </w:r>
-      <w:r>
-        <w:rPr>
-          <w:rFonts w:ascii="Times New Roman" w:eastAsia="Times New Roman" w:hAnsi="Times New Roman" w:cs="Times New Roman"/>
-        </w:rPr>
-        <w:t xml:space="preserve"> ?</w:t>
-      </w:r>
-      <w:r>
-        <w:rPr>
-          <w:rFonts w:ascii="Times New Roman" w:eastAsia="Times New Roman" w:hAnsi="Times New Roman" w:cs="Times New Roman"/>
-        </w:rPr>
-        <w:t>) (female</w:t>
-      </w:r>
-      <w:r>
-        <w:rPr>
-          <w:rFonts w:ascii="Times New Roman" w:eastAsia="Times New Roman" w:hAnsi="Times New Roman" w:cs="Times New Roman"/>
-        </w:rPr>
-        <w:t>,</w:t>
-      </w:r>
-      <w:r>
-        <w:rPr>
-          <w:rFonts w:ascii="Times New Roman" w:eastAsia="Times New Roman" w:hAnsi="Times New Roman" w:cs="Times New Roman"/>
-        </w:rPr>
-        <w:t xml:space="preserve"> black</w:t>
-      </w:r>
-      <w:r>
-        <w:rPr>
-          <w:rFonts w:ascii="Times New Roman" w:eastAsia="Times New Roman" w:hAnsi="Times New Roman" w:cs="Times New Roman"/>
-        </w:rPr>
-        <w:t>,</w:t>
-      </w:r>
-      <w:r>
-        <w:rPr>
-          <w:rFonts w:ascii="Times New Roman" w:eastAsia="Times New Roman" w:hAnsi="Times New Roman" w:cs="Times New Roman"/>
-        </w:rPr>
-        <w:t xml:space="preserve"> short</w:t>
-      </w:r>
-      <w:r>
-        <w:rPr>
-          <w:rFonts w:ascii="Times New Roman" w:eastAsia="Times New Roman" w:hAnsi="Times New Roman" w:cs="Times New Roman"/>
-        </w:rPr>
-        <w:t>,</w:t>
-      </w:r>
-      <w:r>
-        <w:rPr>
-          <w:rFonts w:ascii="Times New Roman" w:eastAsia="Times New Roman" w:hAnsi="Times New Roman" w:cs="Times New Roman"/>
-        </w:rPr>
-        <w:t xml:space="preserve"> US))</w:t>
-      </w:r>
-    </w:p>
-    <w:p>
-      <w:pPr>
-        <w:rPr>
-          <w:rFonts w:ascii="Times New Roman" w:eastAsia="Times New Roman" w:hAnsi="Times New Roman" w:cs="Times New Roman"/>
-        </w:rPr>
-      </w:pPr>
-      <w:r>
-        <w:rPr>
-          <w:rFonts w:ascii="Times New Roman" w:eastAsia="Times New Roman" w:hAnsi="Times New Roman" w:cs="Times New Roman"/>
-        </w:rPr>
-        <w:t>G: ((male</w:t>
-      </w:r>
-      <w:proofErr w:type="gramStart"/>
-      <w:r>
-        <w:rPr>
-          <w:rFonts w:ascii="Times New Roman" w:eastAsia="Times New Roman" w:hAnsi="Times New Roman" w:cs="Times New Roman"/>
-        </w:rPr>
-        <w:t>, ?</w:t>
-      </w:r>
-      <w:proofErr w:type="gramEnd"/>
-      <w:r>
-        <w:rPr>
-          <w:rFonts w:ascii="Times New Roman" w:eastAsia="Times New Roman" w:hAnsi="Times New Roman" w:cs="Times New Roman"/>
-        </w:rPr>
-        <w:t xml:space="preserve">, ?, ?) (?, ?, ?, ?) ), ( (?, ?, ?, ?) </w:t>
-      </w:r>
-      <w:proofErr w:type="gramStart"/>
-      <w:r>
-        <w:rPr>
-          <w:rFonts w:ascii="Times New Roman" w:eastAsia="Times New Roman" w:hAnsi="Times New Roman" w:cs="Times New Roman"/>
-        </w:rPr>
-        <w:t>(?,</w:t>
-      </w:r>
-      <w:proofErr w:type="gramEnd"/>
-      <w:r>
-        <w:rPr>
-          <w:rFonts w:ascii="Times New Roman" w:eastAsia="Times New Roman" w:hAnsi="Times New Roman" w:cs="Times New Roman"/>
-        </w:rPr>
-        <w:t xml:space="preserve"> ?, ?, US)</w:t>
-      </w:r>
-      <w:r>
-        <w:rPr>
-          <w:rFonts w:ascii="Times New Roman" w:eastAsia="Times New Roman" w:hAnsi="Times New Roman" w:cs="Times New Roman"/>
-        </w:rPr>
-        <w:t>)</w:t>
-      </w:r>
-    </w:p>
-    <w:bookmarkEnd w:id="2"/>
     <w:p>
       <w:pPr>
         <w:rPr>
@@ -2290,14 +2906,38 @@
       <w:pPr>
         <w:rPr>
           <w:rFonts w:ascii="Times New Roman" w:eastAsia="Times New Roman" w:hAnsi="Times New Roman" w:cs="Times New Roman"/>
-          <w:b/>
-        </w:rPr>
-      </w:pPr>
-      <w:r>
-        <w:rPr>
-          <w:rFonts w:ascii="Times New Roman" w:eastAsia="Times New Roman" w:hAnsi="Times New Roman" w:cs="Times New Roman"/>
-          <w:b/>
-        </w:rPr>
+        </w:rPr>
+      </w:pPr>
+    </w:p>
+    <w:p>
+      <w:pPr>
+        <w:rPr>
+          <w:rFonts w:ascii="Times New Roman" w:eastAsia="Times New Roman" w:hAnsi="Times New Roman" w:cs="Times New Roman"/>
+        </w:rPr>
+      </w:pPr>
+    </w:p>
+    <w:p>
+      <w:pPr>
+        <w:rPr>
+          <w:rFonts w:ascii="Times New Roman" w:eastAsia="Times New Roman" w:hAnsi="Times New Roman" w:cs="Times New Roman"/>
+        </w:rPr>
+      </w:pPr>
+      <w:bookmarkStart w:id="2" w:name="_GoBack"/>
+      <w:bookmarkEnd w:id="2"/>
+    </w:p>
+    <w:p>
+      <w:pPr>
+        <w:rPr>
+          <w:rFonts w:ascii="Times New Roman" w:eastAsia="Times New Roman" w:hAnsi="Times New Roman" w:cs="Times New Roman"/>
+          <w:b/>
+        </w:rPr>
+      </w:pPr>
+      <w:r>
+        <w:rPr>
+          <w:rFonts w:ascii="Times New Roman" w:eastAsia="Times New Roman" w:hAnsi="Times New Roman" w:cs="Times New Roman"/>
+          <w:b/>
+        </w:rPr>
+        <w:lastRenderedPageBreak/>
         <w:t>(</w:t>
       </w:r>
       <w:r>
@@ -2557,7 +3197,6 @@
         <w:rPr>
           <w:rFonts w:ascii="Times New Roman" w:eastAsia="Times New Roman" w:hAnsi="Times New Roman" w:cs="Times New Roman"/>
         </w:rPr>
-        <w:lastRenderedPageBreak/>
         <w:t>positive original example except for one attribute. That would guarantee convergence to a solution.</w:t>
       </w:r>
     </w:p>
@@ -3271,7 +3910,6 @@
           <w:rFonts w:ascii="Times New Roman" w:eastAsia="Times New Roman" w:hAnsi="Times New Roman" w:cs="Times New Roman"/>
           <w:b/>
         </w:rPr>
-        <w:lastRenderedPageBreak/>
         <w:t>Solution:</w:t>
       </w:r>
     </w:p>
@@ -3987,6 +4625,7 @@
           <w:rFonts w:ascii="Times New Roman" w:eastAsia="Times New Roman" w:hAnsi="Times New Roman" w:cs="Times New Roman"/>
           <w:b/>
         </w:rPr>
+        <w:lastRenderedPageBreak/>
         <w:t>Q</w:t>
       </w:r>
       <w:r>
@@ -4030,7 +4669,6 @@
           <w:noProof/>
           <w:lang w:val="en-US" w:eastAsia="en-US" w:bidi="ar-SA"/>
         </w:rPr>
-        <w:lastRenderedPageBreak/>
         <w:drawing>
           <wp:inline distT="0" distB="0" distL="0" distR="0" wp14:anchorId="603FF4CB" wp14:editId="109F0217">
             <wp:extent cx="5914286" cy="1980952"/>
@@ -6930,7 +7568,7 @@
 </file>
 
 <file path=customXml/itemProps1.xml><?xml version="1.0" encoding="utf-8"?>
-<ds:datastoreItem xmlns:ds="http://schemas.openxmlformats.org/officeDocument/2006/customXml" ds:itemID="{8CF8F6E0-AD63-412C-82C3-D289ED2FC818}">
+<ds:datastoreItem xmlns:ds="http://schemas.openxmlformats.org/officeDocument/2006/customXml" ds:itemID="{DFFD41B2-DBA2-4DF9-95EB-EE745709FF35}">
   <ds:schemaRefs>
     <ds:schemaRef ds:uri="http://schemas.openxmlformats.org/officeDocument/2006/bibliography"/>
   </ds:schemaRefs>

</xml_diff>

<commit_message>
Modify solution for second question.
</commit_message>
<xml_diff>
--- a/hw1/Homework1_Solution.docx
+++ b/hw1/Homework1_Solution.docx
@@ -1926,6 +1926,13 @@
           <w:b/>
         </w:rPr>
       </w:pPr>
+    </w:p>
+    <w:p>
+      <w:pPr>
+        <w:rPr>
+          <w:b/>
+        </w:rPr>
+      </w:pPr>
       <w:r>
         <w:rPr>
           <w:b/>
@@ -1933,10 +1940,41 @@
         <w:t>(a)</w:t>
       </w:r>
     </w:p>
+    <w:p>
+      <w:r>
+        <w:t>We have</w:t>
+      </w:r>
+      <w:r>
+        <w:t>,</w:t>
+      </w:r>
+    </w:p>
+    <w:p>
+      <w:r>
+        <w:t>+ ((male brown tall US) (female black short US))</w:t>
+      </w:r>
+    </w:p>
+    <w:p>
+      <w:r>
+        <w:t>+ ((male brown short French) (female black short US))</w:t>
+      </w:r>
+    </w:p>
+    <w:p>
+      <w:r>
+        <w:t>- ((female brown tall German) (female black short Indian))</w:t>
+      </w:r>
+    </w:p>
+    <w:p>
+      <w:r>
+        <w:t>+ ((male brown tall Irish) (female brown short Irish))</w:t>
+      </w:r>
+    </w:p>
     <w:p/>
     <w:p>
       <w:r>
-        <w:t>We have</w:t>
+        <w:t xml:space="preserve">Let the </w:t>
+      </w:r>
+      <w:r>
+        <w:t>initial state</w:t>
       </w:r>
       <w:r>
         <w:t>,</w:t>
@@ -1944,39 +1982,13 @@
     </w:p>
     <w:p>
       <w:r>
-        <w:t>+ ((male brown tall US) (female black short US))</w:t>
-      </w:r>
-    </w:p>
-    <w:p>
-      <w:r>
-        <w:t>+ ((male brown short French) (female black short US))</w:t>
-      </w:r>
-    </w:p>
-    <w:p>
-      <w:r>
-        <w:t>- ((female brown tall German) (female black short Indian))</w:t>
-      </w:r>
-    </w:p>
-    <w:p>
-      <w:r>
-        <w:t>+ ((male brown tall Irish) (female brown short Irish))</w:t>
-      </w:r>
-    </w:p>
-    <w:p/>
-    <w:p>
-      <w:r>
-        <w:t xml:space="preserve">Let the </w:t>
-      </w:r>
-      <w:r>
-        <w:t>initial state</w:t>
+        <w:t>S: ((0</w:t>
       </w:r>
       <w:r>
         <w:t>,</w:t>
       </w:r>
-    </w:p>
-    <w:p>
-      <w:r>
-        <w:t>S: ((0</w:t>
+      <w:r>
+        <w:t xml:space="preserve"> 0</w:t>
       </w:r>
       <w:r>
         <w:t>,</w:t>
@@ -1988,36 +2000,33 @@
         <w:t>,</w:t>
       </w:r>
       <w:r>
+        <w:t xml:space="preserve"> 0) (0</w:t>
+      </w:r>
+      <w:r>
+        <w:t>,</w:t>
+      </w:r>
+      <w:r>
         <w:t xml:space="preserve"> 0</w:t>
       </w:r>
       <w:r>
         <w:t>,</w:t>
       </w:r>
       <w:r>
-        <w:t xml:space="preserve"> 0) (0</w:t>
+        <w:t xml:space="preserve"> 0</w:t>
       </w:r>
       <w:r>
         <w:t>,</w:t>
       </w:r>
       <w:r>
-        <w:t xml:space="preserve"> 0</w:t>
-      </w:r>
-      <w:r>
-        <w:t>,</w:t>
-      </w:r>
-      <w:r>
-        <w:t xml:space="preserve"> 0</w:t>
-      </w:r>
-      <w:r>
-        <w:t>,</w:t>
-      </w:r>
-      <w:r>
         <w:t xml:space="preserve"> 0))</w:t>
       </w:r>
     </w:p>
     <w:p>
       <w:r>
         <w:t xml:space="preserve">G: </w:t>
+      </w:r>
+      <w:r>
+        <w:t>(</w:t>
       </w:r>
       <w:proofErr w:type="gramStart"/>
       <w:r>
@@ -2746,13 +2755,132 @@
         <w:rPr>
           <w:rFonts w:ascii="Times New Roman" w:eastAsia="Times New Roman" w:hAnsi="Times New Roman" w:cs="Times New Roman"/>
         </w:rPr>
-        <w:t xml:space="preserve">, ?, ?) (?, ?, ?, ?) </w:t>
+        <w:t>, ?, ?) (?, ?, ?, ?)</w:t>
       </w:r>
       <w:r>
         <w:rPr>
           <w:rFonts w:ascii="Times New Roman" w:eastAsia="Times New Roman" w:hAnsi="Times New Roman" w:cs="Times New Roman"/>
         </w:rPr>
         <w:t>)</w:t>
+      </w:r>
+    </w:p>
+    <w:p>
+      <w:pPr>
+        <w:rPr>
+          <w:rFonts w:ascii="Times New Roman" w:eastAsia="Times New Roman" w:hAnsi="Times New Roman" w:cs="Times New Roman"/>
+        </w:rPr>
+      </w:pPr>
+    </w:p>
+    <w:p>
+      <w:pPr>
+        <w:rPr>
+          <w:rFonts w:ascii="Times New Roman" w:eastAsia="Times New Roman" w:hAnsi="Times New Roman" w:cs="Times New Roman"/>
+        </w:rPr>
+      </w:pPr>
+      <w:r>
+        <w:rPr>
+          <w:rFonts w:ascii="Times New Roman" w:eastAsia="Times New Roman" w:hAnsi="Times New Roman" w:cs="Times New Roman"/>
+        </w:rPr>
+        <w:t>So, after adding all the training examples,</w:t>
+      </w:r>
+    </w:p>
+    <w:p>
+      <w:pPr>
+        <w:rPr>
+          <w:rFonts w:ascii="Times New Roman" w:eastAsia="Times New Roman" w:hAnsi="Times New Roman" w:cs="Times New Roman"/>
+        </w:rPr>
+      </w:pPr>
+      <w:r>
+        <w:rPr>
+          <w:rFonts w:ascii="Times New Roman" w:eastAsia="Times New Roman" w:hAnsi="Times New Roman" w:cs="Times New Roman"/>
+        </w:rPr>
+        <w:t xml:space="preserve">The specific boundary is, </w:t>
+      </w:r>
+      <w:r>
+        <w:rPr>
+          <w:rFonts w:ascii="Times New Roman" w:eastAsia="Times New Roman" w:hAnsi="Times New Roman" w:cs="Times New Roman"/>
+        </w:rPr>
+        <w:t>((male, brown</w:t>
+      </w:r>
+      <w:proofErr w:type="gramStart"/>
+      <w:r>
+        <w:rPr>
+          <w:rFonts w:ascii="Times New Roman" w:eastAsia="Times New Roman" w:hAnsi="Times New Roman" w:cs="Times New Roman"/>
+        </w:rPr>
+        <w:t>, ?</w:t>
+      </w:r>
+      <w:proofErr w:type="gramEnd"/>
+      <w:r>
+        <w:rPr>
+          <w:rFonts w:ascii="Times New Roman" w:eastAsia="Times New Roman" w:hAnsi="Times New Roman" w:cs="Times New Roman"/>
+        </w:rPr>
+        <w:t>, ?) (female, black, short</w:t>
+      </w:r>
+      <w:proofErr w:type="gramStart"/>
+      <w:r>
+        <w:rPr>
+          <w:rFonts w:ascii="Times New Roman" w:eastAsia="Times New Roman" w:hAnsi="Times New Roman" w:cs="Times New Roman"/>
+        </w:rPr>
+        <w:t>, ?</w:t>
+      </w:r>
+      <w:proofErr w:type="gramEnd"/>
+      <w:r>
+        <w:rPr>
+          <w:rFonts w:ascii="Times New Roman" w:eastAsia="Times New Roman" w:hAnsi="Times New Roman" w:cs="Times New Roman"/>
+        </w:rPr>
+        <w:t>))</w:t>
+      </w:r>
+      <w:r>
+        <w:rPr>
+          <w:rFonts w:ascii="Times New Roman" w:eastAsia="Times New Roman" w:hAnsi="Times New Roman" w:cs="Times New Roman"/>
+        </w:rPr>
+        <w:t xml:space="preserve"> </w:t>
+      </w:r>
+    </w:p>
+    <w:p>
+      <w:pPr>
+        <w:rPr>
+          <w:rFonts w:ascii="Times New Roman" w:eastAsia="Times New Roman" w:hAnsi="Times New Roman" w:cs="Times New Roman"/>
+        </w:rPr>
+      </w:pPr>
+      <w:r>
+        <w:rPr>
+          <w:rFonts w:ascii="Times New Roman" w:eastAsia="Times New Roman" w:hAnsi="Times New Roman" w:cs="Times New Roman"/>
+        </w:rPr>
+        <w:t>And</w:t>
+      </w:r>
+    </w:p>
+    <w:p>
+      <w:pPr>
+        <w:rPr>
+          <w:rFonts w:ascii="Times New Roman" w:eastAsia="Times New Roman" w:hAnsi="Times New Roman" w:cs="Times New Roman"/>
+        </w:rPr>
+      </w:pPr>
+      <w:r>
+        <w:rPr>
+          <w:rFonts w:ascii="Times New Roman" w:eastAsia="Times New Roman" w:hAnsi="Times New Roman" w:cs="Times New Roman"/>
+        </w:rPr>
+        <w:t xml:space="preserve">The general boundary is, </w:t>
+      </w:r>
+      <w:r>
+        <w:rPr>
+          <w:rFonts w:ascii="Times New Roman" w:eastAsia="Times New Roman" w:hAnsi="Times New Roman" w:cs="Times New Roman"/>
+        </w:rPr>
+        <w:t>((male</w:t>
+      </w:r>
+      <w:proofErr w:type="gramStart"/>
+      <w:r>
+        <w:rPr>
+          <w:rFonts w:ascii="Times New Roman" w:eastAsia="Times New Roman" w:hAnsi="Times New Roman" w:cs="Times New Roman"/>
+        </w:rPr>
+        <w:t>, ?</w:t>
+      </w:r>
+      <w:proofErr w:type="gramEnd"/>
+      <w:r>
+        <w:rPr>
+          <w:rFonts w:ascii="Times New Roman" w:eastAsia="Times New Roman" w:hAnsi="Times New Roman" w:cs="Times New Roman"/>
+        </w:rPr>
+        <w:t>, ?, ?) (?, ?, ?, ?))</w:t>
       </w:r>
     </w:p>
     <w:p>
@@ -2891,44 +3019,6 @@
       <w:pPr>
         <w:rPr>
           <w:rFonts w:ascii="Times New Roman" w:eastAsia="Times New Roman" w:hAnsi="Times New Roman" w:cs="Times New Roman"/>
-          <w:color w:val="000000" w:themeColor="text1"/>
-        </w:rPr>
-      </w:pPr>
-    </w:p>
-    <w:p>
-      <w:pPr>
-        <w:rPr>
-          <w:rFonts w:ascii="Times New Roman" w:eastAsia="Times New Roman" w:hAnsi="Times New Roman" w:cs="Times New Roman"/>
-        </w:rPr>
-      </w:pPr>
-    </w:p>
-    <w:p>
-      <w:pPr>
-        <w:rPr>
-          <w:rFonts w:ascii="Times New Roman" w:eastAsia="Times New Roman" w:hAnsi="Times New Roman" w:cs="Times New Roman"/>
-        </w:rPr>
-      </w:pPr>
-    </w:p>
-    <w:p>
-      <w:pPr>
-        <w:rPr>
-          <w:rFonts w:ascii="Times New Roman" w:eastAsia="Times New Roman" w:hAnsi="Times New Roman" w:cs="Times New Roman"/>
-        </w:rPr>
-      </w:pPr>
-    </w:p>
-    <w:p>
-      <w:pPr>
-        <w:rPr>
-          <w:rFonts w:ascii="Times New Roman" w:eastAsia="Times New Roman" w:hAnsi="Times New Roman" w:cs="Times New Roman"/>
-        </w:rPr>
-      </w:pPr>
-      <w:bookmarkStart w:id="2" w:name="_GoBack"/>
-      <w:bookmarkEnd w:id="2"/>
-    </w:p>
-    <w:p>
-      <w:pPr>
-        <w:rPr>
-          <w:rFonts w:ascii="Times New Roman" w:eastAsia="Times New Roman" w:hAnsi="Times New Roman" w:cs="Times New Roman"/>
           <w:b/>
         </w:rPr>
       </w:pPr>
@@ -2961,13 +3051,6 @@
           <w:rFonts w:ascii="Times New Roman" w:eastAsia="Times New Roman" w:hAnsi="Times New Roman" w:cs="Times New Roman"/>
         </w:rPr>
       </w:pPr>
-    </w:p>
-    <w:p>
-      <w:pPr>
-        <w:rPr>
-          <w:rFonts w:ascii="Times New Roman" w:eastAsia="Times New Roman" w:hAnsi="Times New Roman" w:cs="Times New Roman"/>
-        </w:rPr>
-      </w:pPr>
       <w:r>
         <w:rPr>
           <w:rFonts w:ascii="Times New Roman" w:eastAsia="Times New Roman" w:hAnsi="Times New Roman" w:cs="Times New Roman"/>
@@ -3006,7 +3089,6 @@
           <w:rFonts w:ascii="Times New Roman" w:eastAsia="Times New Roman" w:hAnsi="Times New Roman" w:cs="Times New Roman"/>
         </w:rPr>
       </w:pPr>
-      <w:proofErr w:type="gramStart"/>
       <w:r>
         <w:rPr>
           <w:rFonts w:ascii="Times New Roman" w:eastAsia="Times New Roman" w:hAnsi="Times New Roman" w:cs="Times New Roman"/>
@@ -3017,14 +3099,7 @@
         <w:rPr>
           <w:rFonts w:ascii="Times New Roman" w:eastAsia="Times New Roman" w:hAnsi="Times New Roman" w:cs="Times New Roman"/>
         </w:rPr>
-        <w:t xml:space="preserve"> (</w:t>
-      </w:r>
-      <w:proofErr w:type="gramEnd"/>
-      <w:r>
-        <w:rPr>
-          <w:rFonts w:ascii="Times New Roman" w:eastAsia="Times New Roman" w:hAnsi="Times New Roman" w:cs="Times New Roman"/>
-        </w:rPr>
-        <w:t>male, black, short, Portuguese) (female blonde tall Indian)</w:t>
+        <w:t>(male, black, short, Portuguese) (female blonde tall Indian)</w:t>
       </w:r>
       <w:r>
         <w:rPr>
@@ -3122,7 +3197,7 @@
         <w:rPr>
           <w:rFonts w:ascii="Times New Roman" w:eastAsia="Times New Roman" w:hAnsi="Times New Roman" w:cs="Times New Roman"/>
         </w:rPr>
-        <w:t>, we need at most about log2 256 = 8 queries to</w:t>
+        <w:t>, we need at most log2 256 = 8 queries to</w:t>
       </w:r>
       <w:r>
         <w:rPr>
@@ -3523,7 +3598,19 @@
         <w:rPr>
           <w:rFonts w:ascii="Times New Roman" w:eastAsia="Times New Roman" w:hAnsi="Times New Roman" w:cs="Times New Roman"/>
         </w:rPr>
-        <w:t>Instead of checking just 2 possible values for attributes in the hypotheses we would have to check for every combination of values over all the possible values in the instance space.</w:t>
+        <w:t>Instead of checking just 2 possible values for attributes in the hypotheses</w:t>
+      </w:r>
+      <w:r>
+        <w:rPr>
+          <w:rFonts w:ascii="Times New Roman" w:eastAsia="Times New Roman" w:hAnsi="Times New Roman" w:cs="Times New Roman"/>
+        </w:rPr>
+        <w:t>,</w:t>
+      </w:r>
+      <w:r>
+        <w:rPr>
+          <w:rFonts w:ascii="Times New Roman" w:eastAsia="Times New Roman" w:hAnsi="Times New Roman" w:cs="Times New Roman"/>
+        </w:rPr>
+        <w:t xml:space="preserve"> we would have to check for every combination of values over all the possible values in the instance space.</w:t>
       </w:r>
       <w:r>
         <w:rPr>
@@ -3783,6 +3870,41 @@
         </w:rPr>
         <w:t>concept.</w:t>
       </w:r>
+    </w:p>
+    <w:p>
+      <w:pPr>
+        <w:rPr>
+          <w:rFonts w:ascii="Times New Roman" w:eastAsia="Times New Roman" w:hAnsi="Times New Roman" w:cs="Times New Roman"/>
+        </w:rPr>
+      </w:pPr>
+    </w:p>
+    <w:p>
+      <w:pPr>
+        <w:rPr>
+          <w:rFonts w:ascii="Times New Roman" w:eastAsia="Times New Roman" w:hAnsi="Times New Roman" w:cs="Times New Roman"/>
+        </w:rPr>
+      </w:pPr>
+    </w:p>
+    <w:p>
+      <w:pPr>
+        <w:rPr>
+          <w:rFonts w:ascii="Times New Roman" w:eastAsia="Times New Roman" w:hAnsi="Times New Roman" w:cs="Times New Roman"/>
+        </w:rPr>
+      </w:pPr>
+    </w:p>
+    <w:p>
+      <w:pPr>
+        <w:rPr>
+          <w:rFonts w:ascii="Times New Roman" w:eastAsia="Times New Roman" w:hAnsi="Times New Roman" w:cs="Times New Roman"/>
+        </w:rPr>
+      </w:pPr>
+    </w:p>
+    <w:p>
+      <w:pPr>
+        <w:rPr>
+          <w:rFonts w:ascii="Times New Roman" w:eastAsia="Times New Roman" w:hAnsi="Times New Roman" w:cs="Times New Roman"/>
+        </w:rPr>
+      </w:pPr>
     </w:p>
     <w:p>
       <w:pPr>
@@ -3815,8 +3937,17 @@
           <w:sz w:val="36"/>
           <w:szCs w:val="36"/>
         </w:rPr>
+        <w:lastRenderedPageBreak/>
         <w:t>Probabilistic Learning</w:t>
       </w:r>
+    </w:p>
+    <w:p>
+      <w:pPr>
+        <w:rPr>
+          <w:rFonts w:ascii="Times New Roman" w:eastAsia="Times New Roman" w:hAnsi="Times New Roman" w:cs="Times New Roman"/>
+          <w:b/>
+        </w:rPr>
+      </w:pPr>
     </w:p>
     <w:p>
       <w:pPr>
@@ -3897,6 +4028,14 @@
           </wp:inline>
         </w:drawing>
       </w:r>
+    </w:p>
+    <w:p>
+      <w:pPr>
+        <w:rPr>
+          <w:rFonts w:ascii="Times New Roman" w:eastAsia="Times New Roman" w:hAnsi="Times New Roman" w:cs="Times New Roman"/>
+          <w:b/>
+        </w:rPr>
+      </w:pPr>
     </w:p>
     <w:p>
       <w:pPr>
@@ -4353,23 +4492,75 @@
       <w:pPr>
         <w:rPr>
           <w:rFonts w:ascii="Times New Roman" w:eastAsia="Times New Roman" w:hAnsi="Times New Roman" w:cs="Times New Roman"/>
-          <w:b/>
-        </w:rPr>
-      </w:pPr>
-      <w:r>
-        <w:rPr>
-          <w:rFonts w:ascii="Times New Roman" w:eastAsia="Times New Roman" w:hAnsi="Times New Roman" w:cs="Times New Roman"/>
-          <w:b/>
-        </w:rPr>
+        </w:rPr>
+      </w:pPr>
+    </w:p>
+    <w:p>
+      <w:pPr>
+        <w:rPr>
+          <w:rFonts w:ascii="Times New Roman" w:eastAsia="Times New Roman" w:hAnsi="Times New Roman" w:cs="Times New Roman"/>
+        </w:rPr>
+      </w:pPr>
+    </w:p>
+    <w:p>
+      <w:pPr>
+        <w:rPr>
+          <w:rFonts w:ascii="Times New Roman" w:eastAsia="Times New Roman" w:hAnsi="Times New Roman" w:cs="Times New Roman"/>
+        </w:rPr>
+      </w:pPr>
+    </w:p>
+    <w:p>
+      <w:pPr>
+        <w:rPr>
+          <w:rFonts w:ascii="Times New Roman" w:eastAsia="Times New Roman" w:hAnsi="Times New Roman" w:cs="Times New Roman"/>
+        </w:rPr>
+      </w:pPr>
+    </w:p>
+    <w:p>
+      <w:pPr>
+        <w:rPr>
+          <w:rFonts w:ascii="Times New Roman" w:eastAsia="Times New Roman" w:hAnsi="Times New Roman" w:cs="Times New Roman"/>
+        </w:rPr>
+      </w:pPr>
+    </w:p>
+    <w:p>
+      <w:pPr>
+        <w:rPr>
+          <w:rFonts w:ascii="Times New Roman" w:eastAsia="Times New Roman" w:hAnsi="Times New Roman" w:cs="Times New Roman"/>
+        </w:rPr>
+      </w:pPr>
+    </w:p>
+    <w:p>
+      <w:pPr>
+        <w:rPr>
+          <w:rFonts w:ascii="Times New Roman" w:eastAsia="Times New Roman" w:hAnsi="Times New Roman" w:cs="Times New Roman"/>
+        </w:rPr>
+      </w:pPr>
+    </w:p>
+    <w:p>
+      <w:pPr>
+        <w:rPr>
+          <w:rFonts w:ascii="Times New Roman" w:eastAsia="Times New Roman" w:hAnsi="Times New Roman" w:cs="Times New Roman"/>
+        </w:rPr>
+      </w:pPr>
+    </w:p>
+    <w:p>
+      <w:pPr>
+        <w:rPr>
+          <w:rFonts w:ascii="Times New Roman" w:eastAsia="Times New Roman" w:hAnsi="Times New Roman" w:cs="Times New Roman"/>
+          <w:b/>
+        </w:rPr>
+      </w:pPr>
+      <w:r>
+        <w:rPr>
+          <w:rFonts w:ascii="Times New Roman" w:eastAsia="Times New Roman" w:hAnsi="Times New Roman" w:cs="Times New Roman"/>
+          <w:b/>
+        </w:rPr>
+        <w:lastRenderedPageBreak/>
         <w:t>(b)</w:t>
       </w:r>
-    </w:p>
-    <w:p>
-      <w:pPr>
-        <w:rPr>
-          <w:rFonts w:ascii="Times New Roman" w:eastAsia="Times New Roman" w:hAnsi="Times New Roman" w:cs="Times New Roman"/>
-        </w:rPr>
-      </w:pPr>
+      <w:bookmarkStart w:id="2" w:name="_GoBack"/>
+      <w:bookmarkEnd w:id="2"/>
     </w:p>
     <w:p>
       <w:pPr>
@@ -4613,19 +4804,11 @@
       </w:pPr>
     </w:p>
     <w:p>
-      <w:pPr>
-        <w:rPr>
-          <w:rFonts w:ascii="Times New Roman" w:eastAsia="Times New Roman" w:hAnsi="Times New Roman" w:cs="Times New Roman"/>
-        </w:rPr>
-      </w:pPr>
-    </w:p>
-    <w:p>
-      <w:r>
-        <w:rPr>
-          <w:rFonts w:ascii="Times New Roman" w:eastAsia="Times New Roman" w:hAnsi="Times New Roman" w:cs="Times New Roman"/>
-          <w:b/>
-        </w:rPr>
-        <w:lastRenderedPageBreak/>
+      <w:r>
+        <w:rPr>
+          <w:rFonts w:ascii="Times New Roman" w:eastAsia="Times New Roman" w:hAnsi="Times New Roman" w:cs="Times New Roman"/>
+          <w:b/>
+        </w:rPr>
         <w:t>Q</w:t>
       </w:r>
       <w:r>
@@ -4649,13 +4832,6 @@
         </w:rPr>
         <w:t>(25 points)</w:t>
       </w:r>
-    </w:p>
-    <w:p>
-      <w:pPr>
-        <w:rPr>
-          <w:rFonts w:ascii="Times New Roman" w:eastAsia="Times New Roman" w:hAnsi="Times New Roman" w:cs="Times New Roman"/>
-        </w:rPr>
-      </w:pPr>
     </w:p>
     <w:p>
       <w:pPr>
@@ -5280,59 +5456,6 @@
       <w:r>
         <w:t>, we will never reject</w:t>
       </w:r>
-    </w:p>
-    <w:p>
-      <w:pPr>
-        <w:rPr>
-          <w:rFonts w:ascii="Times New Roman" w:eastAsia="Times New Roman" w:hAnsi="Times New Roman" w:cs="Times New Roman"/>
-          <w:b/>
-        </w:rPr>
-      </w:pPr>
-    </w:p>
-    <w:p>
-      <w:pPr>
-        <w:spacing w:line="240" w:lineRule="auto"/>
-        <w:contextualSpacing/>
-        <w:rPr>
-          <w:rFonts w:ascii="Times New Roman" w:eastAsia="Times New Roman" w:hAnsi="Times New Roman" w:cs="Times New Roman"/>
-          <w:b/>
-          <w:bCs/>
-        </w:rPr>
-      </w:pPr>
-    </w:p>
-    <w:p>
-      <w:pPr>
-        <w:spacing w:line="240" w:lineRule="auto"/>
-        <w:contextualSpacing/>
-        <w:rPr>
-          <w:rFonts w:ascii="Times New Roman" w:eastAsia="Times New Roman" w:hAnsi="Times New Roman" w:cs="Times New Roman"/>
-          <w:b/>
-          <w:bCs/>
-        </w:rPr>
-      </w:pPr>
-    </w:p>
-    <w:p>
-      <w:pPr>
-        <w:spacing w:line="240" w:lineRule="auto"/>
-        <w:contextualSpacing/>
-        <w:rPr>
-          <w:rFonts w:ascii="Times New Roman" w:eastAsia="Times New Roman" w:hAnsi="Times New Roman" w:cs="Times New Roman"/>
-          <w:b/>
-          <w:bCs/>
-        </w:rPr>
-      </w:pPr>
-    </w:p>
-    <w:p>
-      <w:pPr>
-        <w:spacing w:line="240" w:lineRule="auto"/>
-        <w:ind w:left="720" w:hanging="360"/>
-        <w:contextualSpacing/>
-        <w:rPr>
-          <w:b/>
-          <w:bCs/>
-          <w:color w:val="632423" w:themeColor="accent2" w:themeShade="80"/>
-        </w:rPr>
-      </w:pPr>
     </w:p>
     <w:sectPr>
       <w:pgSz w:w="12240" w:h="15840"/>
@@ -7568,7 +7691,7 @@
 </file>
 
 <file path=customXml/itemProps1.xml><?xml version="1.0" encoding="utf-8"?>
-<ds:datastoreItem xmlns:ds="http://schemas.openxmlformats.org/officeDocument/2006/customXml" ds:itemID="{DFFD41B2-DBA2-4DF9-95EB-EE745709FF35}">
+<ds:datastoreItem xmlns:ds="http://schemas.openxmlformats.org/officeDocument/2006/customXml" ds:itemID="{F1B36322-90A8-4420-9C8B-A82B2A2FE540}">
   <ds:schemaRefs>
     <ds:schemaRef ds:uri="http://schemas.openxmlformats.org/officeDocument/2006/bibliography"/>
   </ds:schemaRefs>

</xml_diff>

<commit_message>
Some updates with probabilistic learning.
</commit_message>
<xml_diff>
--- a/hw1/Homework1_Solution.docx
+++ b/hw1/Homework1_Solution.docx
@@ -514,26 +514,6 @@
       <w:pPr>
         <w:rPr>
           <w:rFonts w:ascii="Times New Roman" w:eastAsia="Times New Roman" w:hAnsi="Times New Roman" w:cs="Times New Roman"/>
-        </w:rPr>
-      </w:pPr>
-      <w:r>
-        <w:rPr>
-          <w:rFonts w:ascii="Times New Roman" w:eastAsia="Times New Roman" w:hAnsi="Times New Roman" w:cs="Times New Roman"/>
-        </w:rPr>
-        <w:t xml:space="preserve">Machine Learning by Tom Mitchell, Chapter 2. </w:t>
-      </w:r>
-    </w:p>
-    <w:p>
-      <w:pPr>
-        <w:rPr>
-          <w:rFonts w:ascii="Times New Roman" w:eastAsia="Times New Roman" w:hAnsi="Times New Roman" w:cs="Times New Roman"/>
-        </w:rPr>
-      </w:pPr>
-    </w:p>
-    <w:p>
-      <w:pPr>
-        <w:rPr>
-          <w:rFonts w:ascii="Times New Roman" w:eastAsia="Times New Roman" w:hAnsi="Times New Roman" w:cs="Times New Roman"/>
           <w:b/>
         </w:rPr>
       </w:pPr>
@@ -557,34 +537,6 @@
           <w:b/>
         </w:rPr>
         <w:t>.</w:t>
-      </w:r>
-      <w:r>
-        <w:rPr>
-          <w:rFonts w:ascii="Times New Roman" w:eastAsia="Times New Roman" w:hAnsi="Times New Roman" w:cs="Times New Roman"/>
-          <w:b/>
-        </w:rPr>
-        <w:t xml:space="preserve"> (</w:t>
-      </w:r>
-      <w:r>
-        <w:rPr>
-          <w:rFonts w:ascii="Times New Roman" w:eastAsia="Times New Roman" w:hAnsi="Times New Roman" w:cs="Times New Roman"/>
-          <w:b/>
-        </w:rPr>
-        <w:t>2</w:t>
-      </w:r>
-      <w:r>
-        <w:rPr>
-          <w:rFonts w:ascii="Times New Roman" w:eastAsia="Times New Roman" w:hAnsi="Times New Roman" w:cs="Times New Roman"/>
-          <w:b/>
-        </w:rPr>
-        <w:t>5</w:t>
-      </w:r>
-      <w:r>
-        <w:rPr>
-          <w:rFonts w:ascii="Times New Roman" w:eastAsia="Times New Roman" w:hAnsi="Times New Roman" w:cs="Times New Roman"/>
-          <w:b/>
-        </w:rPr>
-        <w:t xml:space="preserve"> points)</w:t>
       </w:r>
     </w:p>
     <w:p>
@@ -629,6 +581,20 @@
           </wp:inline>
         </w:drawing>
       </w:r>
+    </w:p>
+    <w:p>
+      <w:pPr>
+        <w:rPr>
+          <w:rFonts w:ascii="Times New Roman" w:eastAsia="Times New Roman" w:hAnsi="Times New Roman" w:cs="Times New Roman"/>
+        </w:rPr>
+      </w:pPr>
+    </w:p>
+    <w:p>
+      <w:pPr>
+        <w:rPr>
+          <w:rFonts w:ascii="Times New Roman" w:eastAsia="Times New Roman" w:hAnsi="Times New Roman" w:cs="Times New Roman"/>
+        </w:rPr>
+      </w:pPr>
     </w:p>
     <w:p>
       <w:pPr>
@@ -3969,7 +3935,7 @@
           <w:rFonts w:ascii="Times New Roman" w:eastAsia="Times New Roman" w:hAnsi="Times New Roman" w:cs="Times New Roman"/>
           <w:b/>
         </w:rPr>
-        <w:t>Question 12 (a) and (b) only.  (25 points)</w:t>
+        <w:t>Question 12 (a) and (b).</w:t>
       </w:r>
     </w:p>
     <w:p>
@@ -4139,39 +4105,59 @@
               </w:rPr>
               <m:t>P</m:t>
             </m:r>
-            <m:d>
-              <m:dPr>
-                <m:endChr m:val="|"/>
-                <m:ctrlPr>
-                  <w:rPr>
-                    <w:rFonts w:ascii="Cambria Math" w:eastAsia="Times New Roman" w:hAnsi="Cambria Math" w:cs="Times New Roman"/>
-                    <w:i/>
-                  </w:rPr>
-                </m:ctrlPr>
-              </m:dPr>
-              <m:e>
-                <m:r>
-                  <w:rPr>
-                    <w:rFonts w:ascii="Cambria Math" w:eastAsia="Times New Roman" w:hAnsi="Cambria Math" w:cs="Times New Roman"/>
-                  </w:rPr>
-                  <m:t xml:space="preserve">Wi </m:t>
-                </m:r>
-              </m:e>
-            </m:d>
-            <m:r>
-              <w:rPr>
-                <w:rFonts w:ascii="Cambria Math" w:eastAsia="Times New Roman" w:hAnsi="Cambria Math" w:cs="Times New Roman"/>
-              </w:rPr>
-              <m:t>X)</m:t>
-            </m:r>
           </m:e>
         </m:nary>
       </m:oMath>
       <w:r>
         <w:rPr>
-          <w:rFonts w:ascii="Times New Roman" w:eastAsia="Times New Roman" w:hAnsi="Times New Roman" w:cs="Times New Roman"/>
-        </w:rPr>
-        <w:t xml:space="preserve"> = 1</w:t>
+          <w:rFonts w:ascii="Times New Roman" w:eastAsia="Times New Roman" w:hAnsi="Times New Roman" w:cs="Times New Roman" w:hint="eastAsia"/>
+        </w:rPr>
+        <w:t>(</w:t>
+      </w:r>
+      <w:proofErr w:type="spellStart"/>
+      <w:r>
+        <w:rPr>
+          <w:rFonts w:ascii="Times New Roman" w:eastAsia="Times New Roman" w:hAnsi="Times New Roman" w:cs="Times New Roman"/>
+        </w:rPr>
+        <w:t>ω</w:t>
+      </w:r>
+      <w:r>
+        <w:rPr>
+          <w:rFonts w:ascii="Times New Roman" w:eastAsia="Times New Roman" w:hAnsi="Times New Roman" w:cs="Times New Roman"/>
+          <w:vertAlign w:val="subscript"/>
+        </w:rPr>
+        <w:t>i</w:t>
+      </w:r>
+      <w:proofErr w:type="spellEnd"/>
+      <w:r>
+        <w:rPr>
+          <w:rFonts w:ascii="Times New Roman" w:eastAsia="Times New Roman" w:hAnsi="Times New Roman" w:cs="Times New Roman" w:hint="eastAsia"/>
+        </w:rPr>
+        <w:t xml:space="preserve"> </w:t>
+      </w:r>
+      <w:r>
+        <w:rPr>
+          <w:rFonts w:ascii="Times New Roman" w:eastAsia="Times New Roman" w:hAnsi="Times New Roman" w:cs="Times New Roman"/>
+        </w:rPr>
+        <w:t xml:space="preserve">| </w:t>
+      </w:r>
+      <w:r>
+        <w:rPr>
+          <w:rFonts w:ascii="Times New Roman" w:eastAsia="Times New Roman" w:hAnsi="Times New Roman" w:cs="Times New Roman" w:hint="eastAsia"/>
+        </w:rPr>
+        <w:t>X)</w:t>
+      </w:r>
+      <w:r>
+        <w:rPr>
+          <w:rFonts w:ascii="Times New Roman" w:eastAsia="Times New Roman" w:hAnsi="Times New Roman" w:cs="Times New Roman"/>
+        </w:rPr>
+        <w:t xml:space="preserve"> </w:t>
+      </w:r>
+      <w:r>
+        <w:rPr>
+          <w:rFonts w:ascii="Times New Roman" w:eastAsia="Times New Roman" w:hAnsi="Times New Roman" w:cs="Times New Roman"/>
+        </w:rPr>
+        <w:t>= 1</w:t>
       </w:r>
     </w:p>
     <w:p>
@@ -4191,124 +4177,6 @@
           <w:rFonts w:ascii="Times New Roman" w:eastAsia="Times New Roman" w:hAnsi="Times New Roman" w:cs="Times New Roman"/>
         </w:rPr>
         <w:t>if the distribution of all probability is equal that,</w:t>
-      </w:r>
-    </w:p>
-    <w:p>
-      <w:pPr>
-        <w:rPr>
-          <w:rFonts w:ascii="Times New Roman" w:eastAsia="Times New Roman" w:hAnsi="Times New Roman" w:cs="Times New Roman"/>
-        </w:rPr>
-      </w:pPr>
-      <w:proofErr w:type="gramStart"/>
-      <w:r>
-        <w:rPr>
-          <w:rFonts w:ascii="Times New Roman" w:eastAsia="Times New Roman" w:hAnsi="Times New Roman" w:cs="Times New Roman"/>
-        </w:rPr>
-        <w:t>P(</w:t>
-      </w:r>
-      <w:proofErr w:type="gramEnd"/>
-      <w:r>
-        <w:rPr>
-          <w:rFonts w:ascii="Times New Roman" w:eastAsia="Times New Roman" w:hAnsi="Times New Roman" w:cs="Times New Roman"/>
-        </w:rPr>
-        <w:t>Wi | X) = P(</w:t>
-      </w:r>
-      <w:proofErr w:type="spellStart"/>
-      <w:r>
-        <w:rPr>
-          <w:rFonts w:ascii="Times New Roman" w:eastAsia="Times New Roman" w:hAnsi="Times New Roman" w:cs="Times New Roman"/>
-        </w:rPr>
-        <w:t>Wj</w:t>
-      </w:r>
-      <w:proofErr w:type="spellEnd"/>
-      <w:r>
-        <w:rPr>
-          <w:rFonts w:ascii="Times New Roman" w:eastAsia="Times New Roman" w:hAnsi="Times New Roman" w:cs="Times New Roman"/>
-        </w:rPr>
-        <w:t xml:space="preserve"> | X)</w:t>
-      </w:r>
-    </w:p>
-    <w:p>
-      <w:pPr>
-        <w:rPr>
-          <w:rFonts w:ascii="Times New Roman" w:eastAsia="Times New Roman" w:hAnsi="Times New Roman" w:cs="Times New Roman"/>
-        </w:rPr>
-      </w:pPr>
-    </w:p>
-    <w:p>
-      <w:pPr>
-        <w:rPr>
-          <w:rFonts w:ascii="Times New Roman" w:eastAsia="Times New Roman" w:hAnsi="Times New Roman" w:cs="Times New Roman"/>
-        </w:rPr>
-      </w:pPr>
-      <w:r>
-        <w:rPr>
-          <w:rFonts w:ascii="Times New Roman" w:eastAsia="Times New Roman" w:hAnsi="Times New Roman" w:cs="Times New Roman"/>
-        </w:rPr>
-        <w:t>then we can write,</w:t>
-      </w:r>
-    </w:p>
-    <w:p>
-      <w:pPr>
-        <w:rPr>
-          <w:rFonts w:ascii="Times New Roman" w:eastAsia="Times New Roman" w:hAnsi="Times New Roman" w:cs="Times New Roman"/>
-        </w:rPr>
-      </w:pPr>
-      <w:proofErr w:type="gramStart"/>
-      <w:r>
-        <w:rPr>
-          <w:rFonts w:ascii="Times New Roman" w:eastAsia="Times New Roman" w:hAnsi="Times New Roman" w:cs="Times New Roman"/>
-        </w:rPr>
-        <w:t>P(</w:t>
-      </w:r>
-      <w:proofErr w:type="gramEnd"/>
-      <w:r>
-        <w:rPr>
-          <w:rFonts w:ascii="Times New Roman" w:eastAsia="Times New Roman" w:hAnsi="Times New Roman" w:cs="Times New Roman"/>
-        </w:rPr>
-        <w:t>Wi | X) = P(</w:t>
-      </w:r>
-      <w:proofErr w:type="spellStart"/>
-      <w:r>
-        <w:rPr>
-          <w:rFonts w:ascii="Times New Roman" w:eastAsia="Times New Roman" w:hAnsi="Times New Roman" w:cs="Times New Roman"/>
-        </w:rPr>
-        <w:t>Wj</w:t>
-      </w:r>
-      <w:proofErr w:type="spellEnd"/>
-      <w:r>
-        <w:rPr>
-          <w:rFonts w:ascii="Times New Roman" w:eastAsia="Times New Roman" w:hAnsi="Times New Roman" w:cs="Times New Roman"/>
-        </w:rPr>
-        <w:t xml:space="preserve"> | X) = 1/c.</w:t>
-      </w:r>
-    </w:p>
-    <w:p>
-      <w:pPr>
-        <w:rPr>
-          <w:rFonts w:ascii="Times New Roman" w:eastAsia="Times New Roman" w:hAnsi="Times New Roman" w:cs="Times New Roman"/>
-        </w:rPr>
-      </w:pPr>
-    </w:p>
-    <w:p>
-      <w:pPr>
-        <w:rPr>
-          <w:rFonts w:ascii="Times New Roman" w:eastAsia="Times New Roman" w:hAnsi="Times New Roman" w:cs="Times New Roman"/>
-        </w:rPr>
-      </w:pPr>
-      <w:proofErr w:type="gramStart"/>
-      <w:r>
-        <w:rPr>
-          <w:rFonts w:ascii="Times New Roman" w:eastAsia="Times New Roman" w:hAnsi="Times New Roman" w:cs="Times New Roman"/>
-        </w:rPr>
-        <w:t>So</w:t>
-      </w:r>
-      <w:proofErr w:type="gramEnd"/>
-      <w:r>
-        <w:rPr>
-          <w:rFonts w:ascii="Times New Roman" w:eastAsia="Times New Roman" w:hAnsi="Times New Roman" w:cs="Times New Roman"/>
-        </w:rPr>
-        <w:t xml:space="preserve"> the maximum probability will be also 1/c that,</w:t>
       </w:r>
     </w:p>
     <w:p>
@@ -4330,78 +4198,70 @@
         <w:rPr>
           <w:rFonts w:ascii="Times New Roman" w:eastAsia="Times New Roman" w:hAnsi="Times New Roman" w:cs="Times New Roman"/>
         </w:rPr>
-        <w:t>W</w:t>
-      </w:r>
-      <w:r>
-        <w:rPr>
-          <w:rFonts w:ascii="Times New Roman" w:eastAsia="Times New Roman" w:hAnsi="Times New Roman" w:cs="Times New Roman"/>
-        </w:rPr>
-        <w:t>max</w:t>
+        <w:t>ω</w:t>
+      </w:r>
+      <w:r>
+        <w:rPr>
+          <w:rFonts w:ascii="Times New Roman" w:eastAsia="Times New Roman" w:hAnsi="Times New Roman" w:cs="Times New Roman"/>
+          <w:vertAlign w:val="subscript"/>
+        </w:rPr>
+        <w:t>i</w:t>
       </w:r>
       <w:proofErr w:type="spellEnd"/>
       <w:r>
         <w:rPr>
           <w:rFonts w:ascii="Times New Roman" w:eastAsia="Times New Roman" w:hAnsi="Times New Roman" w:cs="Times New Roman"/>
         </w:rPr>
-        <w:t xml:space="preserve"> | X) = 1/c </w:t>
-      </w:r>
-    </w:p>
-    <w:p>
-      <w:pPr>
-        <w:rPr>
-          <w:rFonts w:ascii="Times New Roman" w:eastAsia="Times New Roman" w:hAnsi="Times New Roman" w:cs="Times New Roman"/>
-        </w:rPr>
-      </w:pPr>
-    </w:p>
-    <w:p>
-      <w:pPr>
-        <w:rPr>
-          <w:rFonts w:ascii="Times New Roman" w:eastAsia="Times New Roman" w:hAnsi="Times New Roman" w:cs="Times New Roman"/>
-        </w:rPr>
-      </w:pPr>
-      <w:r>
-        <w:rPr>
-          <w:rFonts w:ascii="Times New Roman" w:eastAsia="Times New Roman" w:hAnsi="Times New Roman" w:cs="Times New Roman"/>
-        </w:rPr>
-        <w:t>Now, if any probability is less than 1/c then some others probability will</w:t>
-      </w:r>
-      <w:r>
-        <w:rPr>
-          <w:rFonts w:ascii="Times New Roman" w:eastAsia="Times New Roman" w:hAnsi="Times New Roman" w:cs="Times New Roman"/>
-        </w:rPr>
-        <w:t xml:space="preserve"> be</w:t>
-      </w:r>
-      <w:r>
-        <w:rPr>
-          <w:rFonts w:ascii="Times New Roman" w:eastAsia="Times New Roman" w:hAnsi="Times New Roman" w:cs="Times New Roman"/>
-        </w:rPr>
-        <w:t xml:space="preserve"> increase</w:t>
-      </w:r>
-      <w:r>
-        <w:rPr>
-          <w:rFonts w:ascii="Times New Roman" w:eastAsia="Times New Roman" w:hAnsi="Times New Roman" w:cs="Times New Roman"/>
-        </w:rPr>
-        <w:t>d to make it 1</w:t>
-      </w:r>
-      <w:r>
-        <w:rPr>
-          <w:rFonts w:ascii="Times New Roman" w:eastAsia="Times New Roman" w:hAnsi="Times New Roman" w:cs="Times New Roman"/>
-        </w:rPr>
-        <w:t>. In that case, our maximum probability will be,</w:t>
-      </w:r>
-    </w:p>
-    <w:p>
-      <w:pPr>
-        <w:rPr>
-          <w:rFonts w:ascii="Times New Roman" w:eastAsia="Times New Roman" w:hAnsi="Times New Roman" w:cs="Times New Roman"/>
-        </w:rPr>
-      </w:pPr>
-      <w:r>
-        <w:rPr>
-          <w:rFonts w:ascii="Times New Roman" w:eastAsia="Times New Roman" w:hAnsi="Times New Roman" w:cs="Times New Roman"/>
-        </w:rPr>
-        <w:t xml:space="preserve"> </w:t>
-      </w:r>
+        <w:t xml:space="preserve"> | X) = P(</w:t>
+      </w:r>
+      <w:proofErr w:type="spellStart"/>
+      <w:r>
+        <w:rPr>
+          <w:rFonts w:ascii="Times New Roman" w:eastAsia="Times New Roman" w:hAnsi="Times New Roman" w:cs="Times New Roman"/>
+        </w:rPr>
+        <w:t>ω</w:t>
+      </w:r>
+      <w:r>
+        <w:rPr>
+          <w:rFonts w:ascii="Times New Roman" w:eastAsia="Times New Roman" w:hAnsi="Times New Roman" w:cs="Times New Roman"/>
+          <w:vertAlign w:val="subscript"/>
+        </w:rPr>
+        <w:t>j</w:t>
+      </w:r>
+      <w:proofErr w:type="spellEnd"/>
+      <w:r>
+        <w:rPr>
+          <w:rFonts w:ascii="Times New Roman" w:eastAsia="Times New Roman" w:hAnsi="Times New Roman" w:cs="Times New Roman"/>
+        </w:rPr>
+        <w:t xml:space="preserve"> | X)</w:t>
+      </w:r>
+    </w:p>
+    <w:p>
+      <w:pPr>
+        <w:rPr>
+          <w:rFonts w:ascii="Times New Roman" w:eastAsia="Times New Roman" w:hAnsi="Times New Roman" w:cs="Times New Roman"/>
+        </w:rPr>
+      </w:pPr>
+    </w:p>
+    <w:p>
+      <w:pPr>
+        <w:rPr>
+          <w:rFonts w:ascii="Times New Roman" w:eastAsia="Times New Roman" w:hAnsi="Times New Roman" w:cs="Times New Roman"/>
+        </w:rPr>
+      </w:pPr>
+      <w:r>
+        <w:rPr>
+          <w:rFonts w:ascii="Times New Roman" w:eastAsia="Times New Roman" w:hAnsi="Times New Roman" w:cs="Times New Roman"/>
+        </w:rPr>
+        <w:t>then we can write,</w:t>
+      </w:r>
+    </w:p>
+    <w:p>
+      <w:pPr>
+        <w:rPr>
+          <w:rFonts w:ascii="Times New Roman" w:eastAsia="Times New Roman" w:hAnsi="Times New Roman" w:cs="Times New Roman"/>
+        </w:rPr>
+      </w:pPr>
       <w:proofErr w:type="gramStart"/>
       <w:r>
         <w:rPr>
@@ -4415,34 +4275,70 @@
         <w:rPr>
           <w:rFonts w:ascii="Times New Roman" w:eastAsia="Times New Roman" w:hAnsi="Times New Roman" w:cs="Times New Roman"/>
         </w:rPr>
-        <w:t>Wmax</w:t>
+        <w:t>ω</w:t>
+      </w:r>
+      <w:r>
+        <w:rPr>
+          <w:rFonts w:ascii="Times New Roman" w:eastAsia="Times New Roman" w:hAnsi="Times New Roman" w:cs="Times New Roman"/>
+          <w:vertAlign w:val="subscript"/>
+        </w:rPr>
+        <w:t>i</w:t>
       </w:r>
       <w:proofErr w:type="spellEnd"/>
       <w:r>
         <w:rPr>
           <w:rFonts w:ascii="Times New Roman" w:eastAsia="Times New Roman" w:hAnsi="Times New Roman" w:cs="Times New Roman"/>
         </w:rPr>
-        <w:t xml:space="preserve"> | X) &gt; 1/c.</w:t>
-      </w:r>
-    </w:p>
-    <w:p>
-      <w:pPr>
-        <w:rPr>
-          <w:rFonts w:ascii="Times New Roman" w:eastAsia="Times New Roman" w:hAnsi="Times New Roman" w:cs="Times New Roman"/>
-        </w:rPr>
-      </w:pPr>
-    </w:p>
-    <w:p>
-      <w:pPr>
-        <w:rPr>
-          <w:rFonts w:ascii="Times New Roman" w:eastAsia="Times New Roman" w:hAnsi="Times New Roman" w:cs="Times New Roman"/>
-        </w:rPr>
-      </w:pPr>
-      <w:r>
-        <w:rPr>
-          <w:rFonts w:ascii="Times New Roman" w:eastAsia="Times New Roman" w:hAnsi="Times New Roman" w:cs="Times New Roman"/>
-        </w:rPr>
-        <w:t>So, applying both cases, we can say that</w:t>
+        <w:t xml:space="preserve"> | X) = P(</w:t>
+      </w:r>
+      <w:proofErr w:type="spellStart"/>
+      <w:r>
+        <w:rPr>
+          <w:rFonts w:ascii="Times New Roman" w:eastAsia="Times New Roman" w:hAnsi="Times New Roman" w:cs="Times New Roman"/>
+        </w:rPr>
+        <w:t>ω</w:t>
+      </w:r>
+      <w:r>
+        <w:rPr>
+          <w:rFonts w:ascii="Times New Roman" w:eastAsia="Times New Roman" w:hAnsi="Times New Roman" w:cs="Times New Roman"/>
+          <w:vertAlign w:val="subscript"/>
+        </w:rPr>
+        <w:t>j</w:t>
+      </w:r>
+      <w:proofErr w:type="spellEnd"/>
+      <w:r>
+        <w:rPr>
+          <w:rFonts w:ascii="Times New Roman" w:eastAsia="Times New Roman" w:hAnsi="Times New Roman" w:cs="Times New Roman"/>
+        </w:rPr>
+        <w:t xml:space="preserve"> | X) = 1/c.</w:t>
+      </w:r>
+    </w:p>
+    <w:p>
+      <w:pPr>
+        <w:rPr>
+          <w:rFonts w:ascii="Times New Roman" w:eastAsia="Times New Roman" w:hAnsi="Times New Roman" w:cs="Times New Roman"/>
+        </w:rPr>
+      </w:pPr>
+    </w:p>
+    <w:p>
+      <w:pPr>
+        <w:rPr>
+          <w:rFonts w:ascii="Times New Roman" w:eastAsia="Times New Roman" w:hAnsi="Times New Roman" w:cs="Times New Roman"/>
+        </w:rPr>
+      </w:pPr>
+      <w:proofErr w:type="gramStart"/>
+      <w:r>
+        <w:rPr>
+          <w:rFonts w:ascii="Times New Roman" w:eastAsia="Times New Roman" w:hAnsi="Times New Roman" w:cs="Times New Roman"/>
+        </w:rPr>
+        <w:t>So</w:t>
+      </w:r>
+      <w:proofErr w:type="gramEnd"/>
+      <w:r>
+        <w:rPr>
+          <w:rFonts w:ascii="Times New Roman" w:eastAsia="Times New Roman" w:hAnsi="Times New Roman" w:cs="Times New Roman"/>
+        </w:rPr>
+        <w:t xml:space="preserve"> the maximum probability will be also 1/c that,</w:t>
       </w:r>
     </w:p>
     <w:p>
@@ -4464,7 +4360,156 @@
         <w:rPr>
           <w:rFonts w:ascii="Times New Roman" w:eastAsia="Times New Roman" w:hAnsi="Times New Roman" w:cs="Times New Roman"/>
         </w:rPr>
-        <w:t>Wmax</w:t>
+        <w:t>ω</w:t>
+      </w:r>
+      <w:r>
+        <w:rPr>
+          <w:rFonts w:ascii="Times New Roman" w:eastAsia="Times New Roman" w:hAnsi="Times New Roman" w:cs="Times New Roman"/>
+          <w:vertAlign w:val="subscript"/>
+        </w:rPr>
+        <w:t>max</w:t>
+      </w:r>
+      <w:proofErr w:type="spellEnd"/>
+      <w:r>
+        <w:rPr>
+          <w:rFonts w:ascii="Times New Roman" w:eastAsia="Times New Roman" w:hAnsi="Times New Roman" w:cs="Times New Roman"/>
+        </w:rPr>
+        <w:t xml:space="preserve"> | X) = 1/c </w:t>
+      </w:r>
+    </w:p>
+    <w:p>
+      <w:pPr>
+        <w:rPr>
+          <w:rFonts w:ascii="Times New Roman" w:eastAsia="Times New Roman" w:hAnsi="Times New Roman" w:cs="Times New Roman"/>
+        </w:rPr>
+      </w:pPr>
+    </w:p>
+    <w:p>
+      <w:pPr>
+        <w:rPr>
+          <w:rFonts w:ascii="Times New Roman" w:eastAsia="Times New Roman" w:hAnsi="Times New Roman" w:cs="Times New Roman"/>
+        </w:rPr>
+      </w:pPr>
+      <w:r>
+        <w:rPr>
+          <w:rFonts w:ascii="Times New Roman" w:eastAsia="Times New Roman" w:hAnsi="Times New Roman" w:cs="Times New Roman"/>
+        </w:rPr>
+        <w:t>Now, if any probability is less than 1/c then some others probability will</w:t>
+      </w:r>
+      <w:r>
+        <w:rPr>
+          <w:rFonts w:ascii="Times New Roman" w:eastAsia="Times New Roman" w:hAnsi="Times New Roman" w:cs="Times New Roman"/>
+        </w:rPr>
+        <w:t xml:space="preserve"> be</w:t>
+      </w:r>
+      <w:r>
+        <w:rPr>
+          <w:rFonts w:ascii="Times New Roman" w:eastAsia="Times New Roman" w:hAnsi="Times New Roman" w:cs="Times New Roman"/>
+        </w:rPr>
+        <w:t xml:space="preserve"> increase</w:t>
+      </w:r>
+      <w:r>
+        <w:rPr>
+          <w:rFonts w:ascii="Times New Roman" w:eastAsia="Times New Roman" w:hAnsi="Times New Roman" w:cs="Times New Roman"/>
+        </w:rPr>
+        <w:t>d to make it 1</w:t>
+      </w:r>
+      <w:r>
+        <w:rPr>
+          <w:rFonts w:ascii="Times New Roman" w:eastAsia="Times New Roman" w:hAnsi="Times New Roman" w:cs="Times New Roman"/>
+        </w:rPr>
+        <w:t>. In that case, our maximum probability will be,</w:t>
+      </w:r>
+    </w:p>
+    <w:p>
+      <w:pPr>
+        <w:rPr>
+          <w:rFonts w:ascii="Times New Roman" w:eastAsia="Times New Roman" w:hAnsi="Times New Roman" w:cs="Times New Roman"/>
+        </w:rPr>
+      </w:pPr>
+      <w:r>
+        <w:rPr>
+          <w:rFonts w:ascii="Times New Roman" w:eastAsia="Times New Roman" w:hAnsi="Times New Roman" w:cs="Times New Roman"/>
+        </w:rPr>
+        <w:t xml:space="preserve"> </w:t>
+      </w:r>
+      <w:proofErr w:type="gramStart"/>
+      <w:r>
+        <w:rPr>
+          <w:rFonts w:ascii="Times New Roman" w:eastAsia="Times New Roman" w:hAnsi="Times New Roman" w:cs="Times New Roman"/>
+        </w:rPr>
+        <w:t>P(</w:t>
+      </w:r>
+      <w:proofErr w:type="spellStart"/>
+      <w:proofErr w:type="gramEnd"/>
+      <w:r>
+        <w:rPr>
+          <w:rFonts w:ascii="Times New Roman" w:eastAsia="Times New Roman" w:hAnsi="Times New Roman" w:cs="Times New Roman"/>
+        </w:rPr>
+        <w:t>ω</w:t>
+      </w:r>
+      <w:r>
+        <w:rPr>
+          <w:rFonts w:ascii="Times New Roman" w:eastAsia="Times New Roman" w:hAnsi="Times New Roman" w:cs="Times New Roman"/>
+          <w:vertAlign w:val="subscript"/>
+        </w:rPr>
+        <w:t>max</w:t>
+      </w:r>
+      <w:proofErr w:type="spellEnd"/>
+      <w:r>
+        <w:rPr>
+          <w:rFonts w:ascii="Times New Roman" w:eastAsia="Times New Roman" w:hAnsi="Times New Roman" w:cs="Times New Roman"/>
+        </w:rPr>
+        <w:t xml:space="preserve"> | X) &gt; 1/c.</w:t>
+      </w:r>
+    </w:p>
+    <w:p>
+      <w:pPr>
+        <w:rPr>
+          <w:rFonts w:ascii="Times New Roman" w:eastAsia="Times New Roman" w:hAnsi="Times New Roman" w:cs="Times New Roman"/>
+        </w:rPr>
+      </w:pPr>
+    </w:p>
+    <w:p>
+      <w:pPr>
+        <w:rPr>
+          <w:rFonts w:ascii="Times New Roman" w:eastAsia="Times New Roman" w:hAnsi="Times New Roman" w:cs="Times New Roman"/>
+        </w:rPr>
+      </w:pPr>
+      <w:r>
+        <w:rPr>
+          <w:rFonts w:ascii="Times New Roman" w:eastAsia="Times New Roman" w:hAnsi="Times New Roman" w:cs="Times New Roman"/>
+        </w:rPr>
+        <w:t>So, applying both cases, we can say that</w:t>
+      </w:r>
+    </w:p>
+    <w:p>
+      <w:pPr>
+        <w:rPr>
+          <w:rFonts w:ascii="Times New Roman" w:eastAsia="Times New Roman" w:hAnsi="Times New Roman" w:cs="Times New Roman"/>
+        </w:rPr>
+      </w:pPr>
+      <w:proofErr w:type="gramStart"/>
+      <w:r>
+        <w:rPr>
+          <w:rFonts w:ascii="Times New Roman" w:eastAsia="Times New Roman" w:hAnsi="Times New Roman" w:cs="Times New Roman"/>
+        </w:rPr>
+        <w:t>P(</w:t>
+      </w:r>
+      <w:proofErr w:type="spellStart"/>
+      <w:proofErr w:type="gramEnd"/>
+      <w:r>
+        <w:rPr>
+          <w:rFonts w:ascii="Times New Roman" w:eastAsia="Times New Roman" w:hAnsi="Times New Roman" w:cs="Times New Roman"/>
+        </w:rPr>
+        <w:t>ω</w:t>
+      </w:r>
+      <w:r>
+        <w:rPr>
+          <w:rFonts w:ascii="Times New Roman" w:eastAsia="Times New Roman" w:hAnsi="Times New Roman" w:cs="Times New Roman"/>
+          <w:vertAlign w:val="subscript"/>
+        </w:rPr>
+        <w:t>max</w:t>
       </w:r>
       <w:proofErr w:type="spellEnd"/>
       <w:r>
@@ -4559,8 +4604,6 @@
         <w:lastRenderedPageBreak/>
         <w:t>(b)</w:t>
       </w:r>
-      <w:bookmarkStart w:id="2" w:name="_GoBack"/>
-      <w:bookmarkEnd w:id="2"/>
     </w:p>
     <w:p>
       <w:pPr>
@@ -4779,7 +4822,14 @@
         <w:rPr>
           <w:rFonts w:ascii="Times New Roman" w:eastAsia="Times New Roman" w:hAnsi="Times New Roman" w:cs="Times New Roman"/>
         </w:rPr>
-        <w:t>Wmax</w:t>
+        <w:t>ω</w:t>
+      </w:r>
+      <w:r>
+        <w:rPr>
+          <w:rFonts w:ascii="Times New Roman" w:eastAsia="Times New Roman" w:hAnsi="Times New Roman" w:cs="Times New Roman"/>
+          <w:vertAlign w:val="subscript"/>
+        </w:rPr>
+        <w:t>max</w:t>
       </w:r>
       <w:proofErr w:type="spellEnd"/>
       <w:r>
@@ -4824,13 +4874,6 @@
           <w:b/>
         </w:rPr>
         <w:t xml:space="preserve">13. </w:t>
-      </w:r>
-      <w:r>
-        <w:rPr>
-          <w:rFonts w:ascii="Times New Roman" w:eastAsia="Times New Roman" w:hAnsi="Times New Roman" w:cs="Times New Roman"/>
-          <w:b/>
-        </w:rPr>
-        <w:t>(25 points)</w:t>
       </w:r>
     </w:p>
     <w:p>
@@ -5219,9 +5262,112 @@
         <w:rPr>
           <w:vertAlign w:val="subscript"/>
         </w:rPr>
+        <w:t>c + 1</w:t>
+      </w:r>
+      <w:r>
+        <w:t xml:space="preserve"> </w:t>
+      </w:r>
+      <w:r>
+        <w:t>|</w:t>
+      </w:r>
+      <w:r>
+        <w:t xml:space="preserve"> </w:t>
+      </w:r>
+      <w:r>
+        <w:t xml:space="preserve">x) = </w:t>
+      </w:r>
+      <w:proofErr w:type="spellStart"/>
+      <w:r>
+        <w:t>λ</w:t>
+      </w:r>
+      <w:r>
+        <w:rPr>
+          <w:vertAlign w:val="subscript"/>
+        </w:rPr>
+        <w:t>r</w:t>
+      </w:r>
+      <w:proofErr w:type="spellEnd"/>
+      <w:r>
+        <w:t xml:space="preserve"> </w:t>
+      </w:r>
+    </w:p>
+    <w:p/>
+    <w:p>
+      <w:r>
+        <w:t xml:space="preserve">Therefore, the minimum risk is achieved </w:t>
+      </w:r>
+      <w:r>
+        <w:t>I</w:t>
+      </w:r>
+      <w:r>
+        <w:t xml:space="preserve">f we decide </w:t>
+      </w:r>
+      <w:proofErr w:type="spellStart"/>
+      <w:r>
+        <w:t>ω</w:t>
+      </w:r>
+      <w:r>
+        <w:rPr>
+          <w:vertAlign w:val="subscript"/>
+        </w:rPr>
+        <w:t>i</w:t>
+      </w:r>
+      <w:proofErr w:type="spellEnd"/>
+      <w:r>
+        <w:t xml:space="preserve"> </w:t>
+      </w:r>
+    </w:p>
+    <w:p>
+      <w:r>
+        <w:t>I</w:t>
+      </w:r>
+      <w:r>
+        <w:t>f</w:t>
+      </w:r>
+      <w:r>
+        <w:t>,</w:t>
+      </w:r>
+      <w:r>
+        <w:t xml:space="preserve"> </w:t>
+      </w:r>
+      <w:proofErr w:type="gramStart"/>
+      <w:r>
+        <w:t>R(</w:t>
+      </w:r>
+      <w:proofErr w:type="gramEnd"/>
+      <w:r>
+        <w:t>α</w:t>
+      </w:r>
+      <w:proofErr w:type="spellStart"/>
+      <w:r>
+        <w:rPr>
+          <w:vertAlign w:val="subscript"/>
+        </w:rPr>
+        <w:t>i</w:t>
+      </w:r>
+      <w:proofErr w:type="spellEnd"/>
+      <w:r>
+        <w:t xml:space="preserve"> </w:t>
+      </w:r>
+      <w:r>
+        <w:t>|</w:t>
+      </w:r>
+      <w:r>
+        <w:t xml:space="preserve"> </w:t>
+      </w:r>
+      <w:r>
+        <w:t>x) ≤ R(α</w:t>
+      </w:r>
+      <w:r>
+        <w:rPr>
+          <w:vertAlign w:val="subscript"/>
+        </w:rPr>
         <w:t>c</w:t>
       </w:r>
       <w:r>
+        <w:rPr>
+          <w:vertAlign w:val="subscript"/>
+        </w:rPr>
         <w:t>+1</w:t>
       </w:r>
       <w:r>
@@ -5234,83 +5380,7 @@
         <w:t xml:space="preserve"> </w:t>
       </w:r>
       <w:r>
-        <w:t xml:space="preserve">x) = </w:t>
-      </w:r>
-      <w:proofErr w:type="spellStart"/>
-      <w:r>
-        <w:t>λ</w:t>
-      </w:r>
-      <w:r>
-        <w:rPr>
-          <w:vertAlign w:val="subscript"/>
-        </w:rPr>
-        <w:t>r</w:t>
-      </w:r>
-      <w:proofErr w:type="spellEnd"/>
-      <w:r>
-        <w:t xml:space="preserve"> </w:t>
-      </w:r>
-    </w:p>
-    <w:p/>
-    <w:p>
-      <w:r>
-        <w:t xml:space="preserve">Therefore, the minimum risk is achieved </w:t>
-      </w:r>
-    </w:p>
-    <w:p>
-      <w:r>
-        <w:t>I</w:t>
-      </w:r>
-      <w:r>
-        <w:t>f</w:t>
-      </w:r>
-      <w:r>
-        <w:t>,</w:t>
-      </w:r>
-      <w:r>
-        <w:t xml:space="preserve"> we decide </w:t>
-      </w:r>
-      <w:proofErr w:type="spellStart"/>
-      <w:r>
-        <w:t>ωi</w:t>
-      </w:r>
-      <w:proofErr w:type="spellEnd"/>
-      <w:r>
-        <w:t xml:space="preserve"> if </w:t>
-      </w:r>
-      <w:proofErr w:type="gramStart"/>
-      <w:r>
-        <w:t>R(</w:t>
-      </w:r>
-      <w:proofErr w:type="gramEnd"/>
-      <w:r>
-        <w:t>α</w:t>
-      </w:r>
-      <w:proofErr w:type="spellStart"/>
-      <w:r>
-        <w:t>i</w:t>
-      </w:r>
-      <w:proofErr w:type="spellEnd"/>
-      <w:r>
-        <w:t xml:space="preserve"> </w:t>
-      </w:r>
-      <w:r>
-        <w:t>|</w:t>
-      </w:r>
-      <w:r>
-        <w:t xml:space="preserve"> </w:t>
-      </w:r>
-      <w:r>
-        <w:t>x) ≤ R(α</w:t>
-      </w:r>
-      <w:r>
-        <w:rPr>
-          <w:vertAlign w:val="subscript"/>
-        </w:rPr>
-        <w:t>c</w:t>
-      </w:r>
-      <w:r>
-        <w:t xml:space="preserve">+1|x), </w:t>
+        <w:t xml:space="preserve">x) </w:t>
       </w:r>
     </w:p>
     <w:p>
@@ -5389,7 +5459,7 @@
     <w:p/>
     <w:p>
       <w:r>
-        <w:t>If</w:t>
+        <w:t>So</w:t>
       </w:r>
       <w:r>
         <w:t>,</w:t>
@@ -5413,14 +5483,8 @@
       </w:r>
     </w:p>
     <w:p>
-      <w:pPr>
-        <w:rPr>
-          <w:rFonts w:ascii="Times New Roman" w:eastAsia="Times New Roman" w:hAnsi="Times New Roman" w:cs="Times New Roman"/>
-          <w:b/>
-        </w:rPr>
-      </w:pPr>
-      <w:r>
-        <w:t>If</w:t>
+      <w:r>
+        <w:t>and</w:t>
       </w:r>
       <w:r>
         <w:t>,</w:t>
@@ -5432,6 +5496,8 @@
       <w:r>
         <w:t>λ</w:t>
       </w:r>
+      <w:bookmarkStart w:id="2" w:name="_GoBack"/>
+      <w:bookmarkEnd w:id="2"/>
       <w:r>
         <w:rPr>
           <w:vertAlign w:val="subscript"/>
@@ -5456,6 +5522,15 @@
       <w:r>
         <w:t>, we will never reject</w:t>
       </w:r>
+    </w:p>
+    <w:p/>
+    <w:p>
+      <w:pPr>
+        <w:rPr>
+          <w:rFonts w:ascii="Times New Roman" w:eastAsia="Times New Roman" w:hAnsi="Times New Roman" w:cs="Times New Roman"/>
+          <w:b/>
+        </w:rPr>
+      </w:pPr>
     </w:p>
     <w:sectPr>
       <w:pgSz w:w="12240" w:h="15840"/>
@@ -7691,7 +7766,7 @@
 </file>
 
 <file path=customXml/itemProps1.xml><?xml version="1.0" encoding="utf-8"?>
-<ds:datastoreItem xmlns:ds="http://schemas.openxmlformats.org/officeDocument/2006/customXml" ds:itemID="{F1B36322-90A8-4420-9C8B-A82B2A2FE540}">
+<ds:datastoreItem xmlns:ds="http://schemas.openxmlformats.org/officeDocument/2006/customXml" ds:itemID="{BDE22E8B-D96D-4D14-89AC-058D95BE87D1}">
   <ds:schemaRefs>
     <ds:schemaRef ds:uri="http://schemas.openxmlformats.org/officeDocument/2006/bibliography"/>
   </ds:schemaRefs>

</xml_diff>

<commit_message>
Change solution for 1(d).
</commit_message>
<xml_diff>
--- a/hw1/Homework1_Solution.docx
+++ b/hw1/Homework1_Solution.docx
@@ -239,7 +239,27 @@
           <w:sz w:val="32"/>
           <w:szCs w:val="32"/>
         </w:rPr>
-        <w:t xml:space="preserve"> ()</w:t>
+        <w:t xml:space="preserve"> (</w:t>
+      </w:r>
+      <w:r>
+        <w:rPr>
+          <w:rFonts w:ascii="Times New Roman" w:eastAsia="Times New Roman" w:hAnsi="Times New Roman" w:cs="Times New Roman"/>
+          <w:b/>
+          <w:color w:val="000000" w:themeColor="text1"/>
+          <w:sz w:val="32"/>
+          <w:szCs w:val="32"/>
+        </w:rPr>
+        <w:t>1891217</w:t>
+      </w:r>
+      <w:r>
+        <w:rPr>
+          <w:rFonts w:ascii="Times New Roman" w:eastAsia="Times New Roman" w:hAnsi="Times New Roman" w:cs="Times New Roman"/>
+          <w:b/>
+          <w:color w:val="000000" w:themeColor="text1"/>
+          <w:sz w:val="32"/>
+          <w:szCs w:val="32"/>
+        </w:rPr>
+        <w:t>)</w:t>
       </w:r>
     </w:p>
     <w:p>
@@ -1545,84 +1565,43 @@
         <w:rPr>
           <w:rFonts w:ascii="Times New Roman" w:eastAsia="Times New Roman" w:hAnsi="Times New Roman" w:cs="Times New Roman"/>
         </w:rPr>
-        <w:t>We</w:t>
-      </w:r>
-      <w:r>
-        <w:rPr>
-          <w:rFonts w:ascii="Times New Roman" w:eastAsia="Times New Roman" w:hAnsi="Times New Roman" w:cs="Times New Roman"/>
-        </w:rPr>
-        <w:t xml:space="preserve"> need 8 points. 4 positive points delineating the target rectangle, and 4 negative points</w:t>
-      </w:r>
-    </w:p>
-    <w:p>
-      <w:pPr>
-        <w:rPr>
-          <w:rFonts w:ascii="Times New Roman" w:eastAsia="Times New Roman" w:hAnsi="Times New Roman" w:cs="Times New Roman"/>
-        </w:rPr>
-      </w:pPr>
-      <w:r>
-        <w:rPr>
-          <w:rFonts w:ascii="Times New Roman" w:eastAsia="Times New Roman" w:hAnsi="Times New Roman" w:cs="Times New Roman"/>
-        </w:rPr>
-        <w:t xml:space="preserve">delineating a rectangle exactly 1 unit outside the target rectangle. </w:t>
-      </w:r>
-    </w:p>
-    <w:p>
-      <w:pPr>
-        <w:rPr>
-          <w:rFonts w:ascii="Times New Roman" w:eastAsia="Times New Roman" w:hAnsi="Times New Roman" w:cs="Times New Roman"/>
-        </w:rPr>
-      </w:pPr>
-    </w:p>
-    <w:p>
-      <w:pPr>
-        <w:rPr>
-          <w:rFonts w:ascii="Times New Roman" w:eastAsia="Times New Roman" w:hAnsi="Times New Roman" w:cs="Times New Roman"/>
-        </w:rPr>
-      </w:pPr>
-      <w:r>
-        <w:rPr>
-          <w:rFonts w:ascii="Times New Roman" w:eastAsia="Times New Roman" w:hAnsi="Times New Roman" w:cs="Times New Roman"/>
-        </w:rPr>
-        <w:t xml:space="preserve">For example, if the rectangle </w:t>
-      </w:r>
-      <w:proofErr w:type="gramStart"/>
-      <w:r>
-        <w:rPr>
-          <w:rFonts w:ascii="Times New Roman" w:eastAsia="Times New Roman" w:hAnsi="Times New Roman" w:cs="Times New Roman"/>
-        </w:rPr>
-        <w:t>is</w:t>
-      </w:r>
-      <w:r>
-        <w:rPr>
-          <w:rFonts w:ascii="Times New Roman" w:eastAsia="Times New Roman" w:hAnsi="Times New Roman" w:cs="Times New Roman"/>
-        </w:rPr>
-        <w:t xml:space="preserve">  </w:t>
-      </w:r>
-      <w:r>
-        <w:rPr>
-          <w:rFonts w:ascii="Times New Roman" w:eastAsia="Times New Roman" w:hAnsi="Times New Roman" w:cs="Times New Roman"/>
-        </w:rPr>
-        <w:t>3</w:t>
-      </w:r>
-      <w:proofErr w:type="gramEnd"/>
-      <w:r>
-        <w:rPr>
-          <w:rFonts w:ascii="Times New Roman" w:eastAsia="Times New Roman" w:hAnsi="Times New Roman" w:cs="Times New Roman"/>
-        </w:rPr>
-        <w:t xml:space="preserve"> &lt;= x &lt;= 5, 2 &lt;= y &lt;= 9. The 4 positive points could be (3,2), (3,9), (5,2), (5,9). </w:t>
-      </w:r>
-      <w:r>
-        <w:rPr>
-          <w:rFonts w:ascii="Times New Roman" w:eastAsia="Times New Roman" w:hAnsi="Times New Roman" w:cs="Times New Roman"/>
-        </w:rPr>
-        <w:t xml:space="preserve"> And</w:t>
-      </w:r>
-      <w:r>
-        <w:rPr>
-          <w:rFonts w:ascii="Times New Roman" w:eastAsia="Times New Roman" w:hAnsi="Times New Roman" w:cs="Times New Roman"/>
-        </w:rPr>
-        <w:t xml:space="preserve"> 4 negative points</w:t>
+        <w:t xml:space="preserve">We need a negative and positive example to learn the target concept where G and S will converge. </w:t>
+      </w:r>
+      <w:r>
+        <w:rPr>
+          <w:rFonts w:ascii="Times New Roman" w:eastAsia="Times New Roman" w:hAnsi="Times New Roman" w:cs="Times New Roman"/>
+        </w:rPr>
+        <w:t>We can use 2</w:t>
+      </w:r>
+      <w:r>
+        <w:rPr>
+          <w:rFonts w:ascii="Times New Roman" w:eastAsia="Times New Roman" w:hAnsi="Times New Roman" w:cs="Times New Roman"/>
+        </w:rPr>
+        <w:t xml:space="preserve"> opposite</w:t>
+      </w:r>
+      <w:r>
+        <w:rPr>
+          <w:rFonts w:ascii="Times New Roman" w:eastAsia="Times New Roman" w:hAnsi="Times New Roman" w:cs="Times New Roman"/>
+        </w:rPr>
+        <w:t xml:space="preserve"> points of</w:t>
+      </w:r>
+      <w:r>
+        <w:rPr>
+          <w:rFonts w:ascii="Times New Roman" w:eastAsia="Times New Roman" w:hAnsi="Times New Roman" w:cs="Times New Roman"/>
+        </w:rPr>
+        <w:t xml:space="preserve"> a rectangle to make a rectangle. If our example of</w:t>
+      </w:r>
+      <w:r>
+        <w:rPr>
+          <w:rFonts w:ascii="Times New Roman" w:eastAsia="Times New Roman" w:hAnsi="Times New Roman" w:cs="Times New Roman"/>
+        </w:rPr>
+        <w:t xml:space="preserve"> the</w:t>
+      </w:r>
+      <w:r>
+        <w:rPr>
+          <w:rFonts w:ascii="Times New Roman" w:eastAsia="Times New Roman" w:hAnsi="Times New Roman" w:cs="Times New Roman"/>
+        </w:rPr>
+        <w:t xml:space="preserve"> rectangle is</w:t>
       </w:r>
       <w:r>
         <w:rPr>
@@ -1634,7 +1613,31 @@
         <w:rPr>
           <w:rFonts w:ascii="Times New Roman" w:eastAsia="Times New Roman" w:hAnsi="Times New Roman" w:cs="Times New Roman"/>
         </w:rPr>
-        <w:t>could be (2,1), (2,10), (6,1), (6,10)</w:t>
+        <w:t xml:space="preserve">3 &lt;= x &lt;= 5, 2 &lt;= y &lt;= 9 </w:t>
+      </w:r>
+      <w:r>
+        <w:rPr>
+          <w:rFonts w:ascii="Times New Roman" w:eastAsia="Times New Roman" w:hAnsi="Times New Roman" w:cs="Times New Roman"/>
+        </w:rPr>
+        <w:t>t</w:t>
+      </w:r>
+      <w:r>
+        <w:rPr>
+          <w:rFonts w:ascii="Times New Roman" w:eastAsia="Times New Roman" w:hAnsi="Times New Roman" w:cs="Times New Roman"/>
+        </w:rPr>
+        <w:t xml:space="preserve">hen we can use 2 positive points (3, 2), and (5, 9) </w:t>
+      </w:r>
+      <w:r>
+        <w:rPr>
+          <w:rFonts w:ascii="Times New Roman" w:eastAsia="Times New Roman" w:hAnsi="Times New Roman" w:cs="Times New Roman"/>
+        </w:rPr>
+        <w:t>to make</w:t>
+      </w:r>
+      <w:r>
+        <w:rPr>
+          <w:rFonts w:ascii="Times New Roman" w:eastAsia="Times New Roman" w:hAnsi="Times New Roman" w:cs="Times New Roman"/>
+        </w:rPr>
+        <w:t xml:space="preserve"> the target rectangle</w:t>
       </w:r>
       <w:r>
         <w:rPr>
@@ -1642,13 +1645,75 @@
         </w:rPr>
         <w:t>.</w:t>
       </w:r>
-    </w:p>
-    <w:p>
-      <w:pPr>
-        <w:rPr>
-          <w:rFonts w:ascii="Times New Roman" w:eastAsia="Times New Roman" w:hAnsi="Times New Roman" w:cs="Times New Roman"/>
-        </w:rPr>
-      </w:pPr>
+      <w:r>
+        <w:rPr>
+          <w:rFonts w:ascii="Times New Roman" w:eastAsia="Times New Roman" w:hAnsi="Times New Roman" w:cs="Times New Roman"/>
+        </w:rPr>
+        <w:t xml:space="preserve"> </w:t>
+      </w:r>
+      <w:r>
+        <w:rPr>
+          <w:rFonts w:ascii="Times New Roman" w:eastAsia="Times New Roman" w:hAnsi="Times New Roman" w:cs="Times New Roman"/>
+        </w:rPr>
+        <w:t>We can use</w:t>
+      </w:r>
+      <w:r>
+        <w:rPr>
+          <w:rFonts w:ascii="Times New Roman" w:eastAsia="Times New Roman" w:hAnsi="Times New Roman" w:cs="Times New Roman"/>
+        </w:rPr>
+        <w:t xml:space="preserve"> 2 negative points (2, 1) and (6, 10) </w:t>
+      </w:r>
+      <w:r>
+        <w:rPr>
+          <w:rFonts w:ascii="Times New Roman" w:eastAsia="Times New Roman" w:hAnsi="Times New Roman" w:cs="Times New Roman"/>
+        </w:rPr>
+        <w:t>which</w:t>
+      </w:r>
+      <w:r>
+        <w:rPr>
+          <w:rFonts w:ascii="Times New Roman" w:eastAsia="Times New Roman" w:hAnsi="Times New Roman" w:cs="Times New Roman"/>
+        </w:rPr>
+        <w:t xml:space="preserve"> is </w:t>
+      </w:r>
+      <w:r>
+        <w:rPr>
+          <w:rFonts w:ascii="Times New Roman" w:eastAsia="Times New Roman" w:hAnsi="Times New Roman" w:cs="Times New Roman"/>
+        </w:rPr>
+        <w:t>exactly 1 unit outside</w:t>
+      </w:r>
+      <w:r>
+        <w:rPr>
+          <w:rFonts w:ascii="Times New Roman" w:eastAsia="Times New Roman" w:hAnsi="Times New Roman" w:cs="Times New Roman"/>
+        </w:rPr>
+        <w:t xml:space="preserve"> of</w:t>
+      </w:r>
+      <w:r>
+        <w:rPr>
+          <w:rFonts w:ascii="Times New Roman" w:eastAsia="Times New Roman" w:hAnsi="Times New Roman" w:cs="Times New Roman"/>
+        </w:rPr>
+        <w:t xml:space="preserve"> the target rectangle</w:t>
+      </w:r>
+      <w:r>
+        <w:rPr>
+          <w:rFonts w:ascii="Times New Roman" w:eastAsia="Times New Roman" w:hAnsi="Times New Roman" w:cs="Times New Roman"/>
+        </w:rPr>
+        <w:t xml:space="preserve"> where general and specific hypothesis will converge</w:t>
+      </w:r>
+      <w:r>
+        <w:rPr>
+          <w:rFonts w:ascii="Times New Roman" w:eastAsia="Times New Roman" w:hAnsi="Times New Roman" w:cs="Times New Roman"/>
+        </w:rPr>
+        <w:t>.</w:t>
+      </w:r>
+    </w:p>
+    <w:p>
+      <w:pPr>
+        <w:rPr>
+          <w:rFonts w:ascii="Times New Roman" w:eastAsia="Times New Roman" w:hAnsi="Times New Roman" w:cs="Times New Roman"/>
+        </w:rPr>
+      </w:pPr>
+      <w:bookmarkStart w:id="0" w:name="_GoBack"/>
+      <w:bookmarkEnd w:id="0"/>
     </w:p>
     <w:p>
       <w:pPr>
@@ -2363,8 +2428,8 @@
           <w:rFonts w:ascii="Times New Roman" w:eastAsia="Times New Roman" w:hAnsi="Times New Roman" w:cs="Times New Roman"/>
         </w:rPr>
       </w:pPr>
-      <w:bookmarkStart w:id="0" w:name="_Hlk19097529"/>
-      <w:bookmarkStart w:id="1" w:name="_Hlk19097481"/>
+      <w:bookmarkStart w:id="1" w:name="_Hlk19097529"/>
+      <w:bookmarkStart w:id="2" w:name="_Hlk19097481"/>
       <w:r>
         <w:rPr>
           <w:rFonts w:ascii="Times New Roman" w:eastAsia="Times New Roman" w:hAnsi="Times New Roman" w:cs="Times New Roman"/>
@@ -2396,7 +2461,7 @@
         <w:t>,</w:t>
       </w:r>
     </w:p>
-    <w:bookmarkEnd w:id="0"/>
+    <w:bookmarkEnd w:id="1"/>
     <w:p>
       <w:pPr>
         <w:rPr>
@@ -2543,7 +2608,7 @@
         <w:t>)</w:t>
       </w:r>
     </w:p>
-    <w:bookmarkEnd w:id="1"/>
+    <w:bookmarkEnd w:id="2"/>
     <w:p>
       <w:pPr>
         <w:rPr>
@@ -4838,6 +4903,13 @@
         </w:rPr>
         <w:t xml:space="preserve"> | X) p(x) dx</w:t>
       </w:r>
+    </w:p>
+    <w:p>
+      <w:pPr>
+        <w:rPr>
+          <w:rFonts w:ascii="Times New Roman" w:eastAsia="Times New Roman" w:hAnsi="Times New Roman" w:cs="Times New Roman"/>
+        </w:rPr>
+      </w:pPr>
     </w:p>
     <w:p>
       <w:pPr>
@@ -5496,8 +5568,6 @@
       <w:r>
         <w:t>λ</w:t>
       </w:r>
-      <w:bookmarkStart w:id="2" w:name="_GoBack"/>
-      <w:bookmarkEnd w:id="2"/>
       <w:r>
         <w:rPr>
           <w:vertAlign w:val="subscript"/>
@@ -7766,7 +7836,7 @@
 </file>
 
 <file path=customXml/itemProps1.xml><?xml version="1.0" encoding="utf-8"?>
-<ds:datastoreItem xmlns:ds="http://schemas.openxmlformats.org/officeDocument/2006/customXml" ds:itemID="{BDE22E8B-D96D-4D14-89AC-058D95BE87D1}">
+<ds:datastoreItem xmlns:ds="http://schemas.openxmlformats.org/officeDocument/2006/customXml" ds:itemID="{FD8D3809-04B8-4B17-AAAA-75CF00E984C4}">
   <ds:schemaRefs>
     <ds:schemaRef ds:uri="http://schemas.openxmlformats.org/officeDocument/2006/bibliography"/>
   </ds:schemaRefs>

</xml_diff>

<commit_message>
Change solution for 3(b).
</commit_message>
<xml_diff>
--- a/hw1/Homework1_Solution.docx
+++ b/hw1/Homework1_Solution.docx
@@ -1712,8 +1712,6 @@
           <w:rFonts w:ascii="Times New Roman" w:eastAsia="Times New Roman" w:hAnsi="Times New Roman" w:cs="Times New Roman"/>
         </w:rPr>
       </w:pPr>
-      <w:bookmarkStart w:id="0" w:name="_GoBack"/>
-      <w:bookmarkEnd w:id="0"/>
     </w:p>
     <w:p>
       <w:pPr>
@@ -2428,8 +2426,8 @@
           <w:rFonts w:ascii="Times New Roman" w:eastAsia="Times New Roman" w:hAnsi="Times New Roman" w:cs="Times New Roman"/>
         </w:rPr>
       </w:pPr>
-      <w:bookmarkStart w:id="1" w:name="_Hlk19097529"/>
-      <w:bookmarkStart w:id="2" w:name="_Hlk19097481"/>
+      <w:bookmarkStart w:id="0" w:name="_Hlk19097529"/>
+      <w:bookmarkStart w:id="1" w:name="_Hlk19097481"/>
       <w:r>
         <w:rPr>
           <w:rFonts w:ascii="Times New Roman" w:eastAsia="Times New Roman" w:hAnsi="Times New Roman" w:cs="Times New Roman"/>
@@ -2461,154 +2459,154 @@
         <w:t>,</w:t>
       </w:r>
     </w:p>
+    <w:bookmarkEnd w:id="0"/>
+    <w:p>
+      <w:pPr>
+        <w:rPr>
+          <w:rFonts w:ascii="Times New Roman" w:eastAsia="Times New Roman" w:hAnsi="Times New Roman" w:cs="Times New Roman"/>
+        </w:rPr>
+      </w:pPr>
+      <w:r>
+        <w:rPr>
+          <w:rFonts w:ascii="Times New Roman" w:eastAsia="Times New Roman" w:hAnsi="Times New Roman" w:cs="Times New Roman"/>
+        </w:rPr>
+        <w:t>S: ((male</w:t>
+      </w:r>
+      <w:r>
+        <w:rPr>
+          <w:rFonts w:ascii="Times New Roman" w:eastAsia="Times New Roman" w:hAnsi="Times New Roman" w:cs="Times New Roman"/>
+        </w:rPr>
+        <w:t>,</w:t>
+      </w:r>
+      <w:r>
+        <w:rPr>
+          <w:rFonts w:ascii="Times New Roman" w:eastAsia="Times New Roman" w:hAnsi="Times New Roman" w:cs="Times New Roman"/>
+        </w:rPr>
+        <w:t xml:space="preserve"> brown</w:t>
+      </w:r>
+      <w:proofErr w:type="gramStart"/>
+      <w:r>
+        <w:rPr>
+          <w:rFonts w:ascii="Times New Roman" w:eastAsia="Times New Roman" w:hAnsi="Times New Roman" w:cs="Times New Roman"/>
+        </w:rPr>
+        <w:t>,</w:t>
+      </w:r>
+      <w:r>
+        <w:rPr>
+          <w:rFonts w:ascii="Times New Roman" w:eastAsia="Times New Roman" w:hAnsi="Times New Roman" w:cs="Times New Roman"/>
+        </w:rPr>
+        <w:t xml:space="preserve"> </w:t>
+      </w:r>
+      <w:r>
+        <w:rPr>
+          <w:rFonts w:ascii="Times New Roman" w:eastAsia="Times New Roman" w:hAnsi="Times New Roman" w:cs="Times New Roman"/>
+        </w:rPr>
+        <w:t>?</w:t>
+      </w:r>
+      <w:proofErr w:type="gramEnd"/>
+      <w:r>
+        <w:rPr>
+          <w:rFonts w:ascii="Times New Roman" w:eastAsia="Times New Roman" w:hAnsi="Times New Roman" w:cs="Times New Roman"/>
+        </w:rPr>
+        <w:t>,</w:t>
+      </w:r>
+      <w:r>
+        <w:rPr>
+          <w:rFonts w:ascii="Times New Roman" w:eastAsia="Times New Roman" w:hAnsi="Times New Roman" w:cs="Times New Roman"/>
+        </w:rPr>
+        <w:t xml:space="preserve"> ?</w:t>
+      </w:r>
+      <w:r>
+        <w:rPr>
+          <w:rFonts w:ascii="Times New Roman" w:eastAsia="Times New Roman" w:hAnsi="Times New Roman" w:cs="Times New Roman"/>
+        </w:rPr>
+        <w:t>) (female</w:t>
+      </w:r>
+      <w:r>
+        <w:rPr>
+          <w:rFonts w:ascii="Times New Roman" w:eastAsia="Times New Roman" w:hAnsi="Times New Roman" w:cs="Times New Roman"/>
+        </w:rPr>
+        <w:t>,</w:t>
+      </w:r>
+      <w:r>
+        <w:rPr>
+          <w:rFonts w:ascii="Times New Roman" w:eastAsia="Times New Roman" w:hAnsi="Times New Roman" w:cs="Times New Roman"/>
+        </w:rPr>
+        <w:t xml:space="preserve"> black</w:t>
+      </w:r>
+      <w:r>
+        <w:rPr>
+          <w:rFonts w:ascii="Times New Roman" w:eastAsia="Times New Roman" w:hAnsi="Times New Roman" w:cs="Times New Roman"/>
+        </w:rPr>
+        <w:t>,</w:t>
+      </w:r>
+      <w:r>
+        <w:rPr>
+          <w:rFonts w:ascii="Times New Roman" w:eastAsia="Times New Roman" w:hAnsi="Times New Roman" w:cs="Times New Roman"/>
+        </w:rPr>
+        <w:t xml:space="preserve"> short</w:t>
+      </w:r>
+      <w:r>
+        <w:rPr>
+          <w:rFonts w:ascii="Times New Roman" w:eastAsia="Times New Roman" w:hAnsi="Times New Roman" w:cs="Times New Roman"/>
+        </w:rPr>
+        <w:t>,</w:t>
+      </w:r>
+      <w:r>
+        <w:rPr>
+          <w:rFonts w:ascii="Times New Roman" w:eastAsia="Times New Roman" w:hAnsi="Times New Roman" w:cs="Times New Roman"/>
+        </w:rPr>
+        <w:t xml:space="preserve"> US))</w:t>
+      </w:r>
+    </w:p>
+    <w:p>
+      <w:pPr>
+        <w:rPr>
+          <w:rFonts w:ascii="Times New Roman" w:eastAsia="Times New Roman" w:hAnsi="Times New Roman" w:cs="Times New Roman"/>
+        </w:rPr>
+      </w:pPr>
+      <w:r>
+        <w:rPr>
+          <w:rFonts w:ascii="Times New Roman" w:eastAsia="Times New Roman" w:hAnsi="Times New Roman" w:cs="Times New Roman"/>
+        </w:rPr>
+        <w:t>G: ((male</w:t>
+      </w:r>
+      <w:proofErr w:type="gramStart"/>
+      <w:r>
+        <w:rPr>
+          <w:rFonts w:ascii="Times New Roman" w:eastAsia="Times New Roman" w:hAnsi="Times New Roman" w:cs="Times New Roman"/>
+        </w:rPr>
+        <w:t>, ?</w:t>
+      </w:r>
+      <w:proofErr w:type="gramEnd"/>
+      <w:r>
+        <w:rPr>
+          <w:rFonts w:ascii="Times New Roman" w:eastAsia="Times New Roman" w:hAnsi="Times New Roman" w:cs="Times New Roman"/>
+        </w:rPr>
+        <w:t xml:space="preserve">, ?, ?) (?, ?, ?, ?) ), ( (?, ?, ?, ?) </w:t>
+      </w:r>
+      <w:proofErr w:type="gramStart"/>
+      <w:r>
+        <w:rPr>
+          <w:rFonts w:ascii="Times New Roman" w:eastAsia="Times New Roman" w:hAnsi="Times New Roman" w:cs="Times New Roman"/>
+        </w:rPr>
+        <w:t>(?,</w:t>
+      </w:r>
+      <w:proofErr w:type="gramEnd"/>
+      <w:r>
+        <w:rPr>
+          <w:rFonts w:ascii="Times New Roman" w:eastAsia="Times New Roman" w:hAnsi="Times New Roman" w:cs="Times New Roman"/>
+        </w:rPr>
+        <w:t xml:space="preserve"> ?, ?, US)</w:t>
+      </w:r>
+      <w:r>
+        <w:rPr>
+          <w:rFonts w:ascii="Times New Roman" w:eastAsia="Times New Roman" w:hAnsi="Times New Roman" w:cs="Times New Roman"/>
+        </w:rPr>
+        <w:t>)</w:t>
+      </w:r>
+    </w:p>
     <w:bookmarkEnd w:id="1"/>
-    <w:p>
-      <w:pPr>
-        <w:rPr>
-          <w:rFonts w:ascii="Times New Roman" w:eastAsia="Times New Roman" w:hAnsi="Times New Roman" w:cs="Times New Roman"/>
-        </w:rPr>
-      </w:pPr>
-      <w:r>
-        <w:rPr>
-          <w:rFonts w:ascii="Times New Roman" w:eastAsia="Times New Roman" w:hAnsi="Times New Roman" w:cs="Times New Roman"/>
-        </w:rPr>
-        <w:t>S: ((male</w:t>
-      </w:r>
-      <w:r>
-        <w:rPr>
-          <w:rFonts w:ascii="Times New Roman" w:eastAsia="Times New Roman" w:hAnsi="Times New Roman" w:cs="Times New Roman"/>
-        </w:rPr>
-        <w:t>,</w:t>
-      </w:r>
-      <w:r>
-        <w:rPr>
-          <w:rFonts w:ascii="Times New Roman" w:eastAsia="Times New Roman" w:hAnsi="Times New Roman" w:cs="Times New Roman"/>
-        </w:rPr>
-        <w:t xml:space="preserve"> brown</w:t>
-      </w:r>
-      <w:proofErr w:type="gramStart"/>
-      <w:r>
-        <w:rPr>
-          <w:rFonts w:ascii="Times New Roman" w:eastAsia="Times New Roman" w:hAnsi="Times New Roman" w:cs="Times New Roman"/>
-        </w:rPr>
-        <w:t>,</w:t>
-      </w:r>
-      <w:r>
-        <w:rPr>
-          <w:rFonts w:ascii="Times New Roman" w:eastAsia="Times New Roman" w:hAnsi="Times New Roman" w:cs="Times New Roman"/>
-        </w:rPr>
-        <w:t xml:space="preserve"> </w:t>
-      </w:r>
-      <w:r>
-        <w:rPr>
-          <w:rFonts w:ascii="Times New Roman" w:eastAsia="Times New Roman" w:hAnsi="Times New Roman" w:cs="Times New Roman"/>
-        </w:rPr>
-        <w:t>?</w:t>
-      </w:r>
-      <w:proofErr w:type="gramEnd"/>
-      <w:r>
-        <w:rPr>
-          <w:rFonts w:ascii="Times New Roman" w:eastAsia="Times New Roman" w:hAnsi="Times New Roman" w:cs="Times New Roman"/>
-        </w:rPr>
-        <w:t>,</w:t>
-      </w:r>
-      <w:r>
-        <w:rPr>
-          <w:rFonts w:ascii="Times New Roman" w:eastAsia="Times New Roman" w:hAnsi="Times New Roman" w:cs="Times New Roman"/>
-        </w:rPr>
-        <w:t xml:space="preserve"> ?</w:t>
-      </w:r>
-      <w:r>
-        <w:rPr>
-          <w:rFonts w:ascii="Times New Roman" w:eastAsia="Times New Roman" w:hAnsi="Times New Roman" w:cs="Times New Roman"/>
-        </w:rPr>
-        <w:t>) (female</w:t>
-      </w:r>
-      <w:r>
-        <w:rPr>
-          <w:rFonts w:ascii="Times New Roman" w:eastAsia="Times New Roman" w:hAnsi="Times New Roman" w:cs="Times New Roman"/>
-        </w:rPr>
-        <w:t>,</w:t>
-      </w:r>
-      <w:r>
-        <w:rPr>
-          <w:rFonts w:ascii="Times New Roman" w:eastAsia="Times New Roman" w:hAnsi="Times New Roman" w:cs="Times New Roman"/>
-        </w:rPr>
-        <w:t xml:space="preserve"> black</w:t>
-      </w:r>
-      <w:r>
-        <w:rPr>
-          <w:rFonts w:ascii="Times New Roman" w:eastAsia="Times New Roman" w:hAnsi="Times New Roman" w:cs="Times New Roman"/>
-        </w:rPr>
-        <w:t>,</w:t>
-      </w:r>
-      <w:r>
-        <w:rPr>
-          <w:rFonts w:ascii="Times New Roman" w:eastAsia="Times New Roman" w:hAnsi="Times New Roman" w:cs="Times New Roman"/>
-        </w:rPr>
-        <w:t xml:space="preserve"> short</w:t>
-      </w:r>
-      <w:r>
-        <w:rPr>
-          <w:rFonts w:ascii="Times New Roman" w:eastAsia="Times New Roman" w:hAnsi="Times New Roman" w:cs="Times New Roman"/>
-        </w:rPr>
-        <w:t>,</w:t>
-      </w:r>
-      <w:r>
-        <w:rPr>
-          <w:rFonts w:ascii="Times New Roman" w:eastAsia="Times New Roman" w:hAnsi="Times New Roman" w:cs="Times New Roman"/>
-        </w:rPr>
-        <w:t xml:space="preserve"> US))</w:t>
-      </w:r>
-    </w:p>
-    <w:p>
-      <w:pPr>
-        <w:rPr>
-          <w:rFonts w:ascii="Times New Roman" w:eastAsia="Times New Roman" w:hAnsi="Times New Roman" w:cs="Times New Roman"/>
-        </w:rPr>
-      </w:pPr>
-      <w:r>
-        <w:rPr>
-          <w:rFonts w:ascii="Times New Roman" w:eastAsia="Times New Roman" w:hAnsi="Times New Roman" w:cs="Times New Roman"/>
-        </w:rPr>
-        <w:t>G: ((male</w:t>
-      </w:r>
-      <w:proofErr w:type="gramStart"/>
-      <w:r>
-        <w:rPr>
-          <w:rFonts w:ascii="Times New Roman" w:eastAsia="Times New Roman" w:hAnsi="Times New Roman" w:cs="Times New Roman"/>
-        </w:rPr>
-        <w:t>, ?</w:t>
-      </w:r>
-      <w:proofErr w:type="gramEnd"/>
-      <w:r>
-        <w:rPr>
-          <w:rFonts w:ascii="Times New Roman" w:eastAsia="Times New Roman" w:hAnsi="Times New Roman" w:cs="Times New Roman"/>
-        </w:rPr>
-        <w:t xml:space="preserve">, ?, ?) (?, ?, ?, ?) ), ( (?, ?, ?, ?) </w:t>
-      </w:r>
-      <w:proofErr w:type="gramStart"/>
-      <w:r>
-        <w:rPr>
-          <w:rFonts w:ascii="Times New Roman" w:eastAsia="Times New Roman" w:hAnsi="Times New Roman" w:cs="Times New Roman"/>
-        </w:rPr>
-        <w:t>(?,</w:t>
-      </w:r>
-      <w:proofErr w:type="gramEnd"/>
-      <w:r>
-        <w:rPr>
-          <w:rFonts w:ascii="Times New Roman" w:eastAsia="Times New Roman" w:hAnsi="Times New Roman" w:cs="Times New Roman"/>
-        </w:rPr>
-        <w:t xml:space="preserve"> ?, ?, US)</w:t>
-      </w:r>
-      <w:r>
-        <w:rPr>
-          <w:rFonts w:ascii="Times New Roman" w:eastAsia="Times New Roman" w:hAnsi="Times New Roman" w:cs="Times New Roman"/>
-        </w:rPr>
-        <w:t>)</w:t>
-      </w:r>
-    </w:p>
-    <w:bookmarkEnd w:id="2"/>
     <w:p>
       <w:pPr>
         <w:rPr>
@@ -3228,7 +3226,20 @@
         <w:rPr>
           <w:rFonts w:ascii="Times New Roman" w:eastAsia="Times New Roman" w:hAnsi="Times New Roman" w:cs="Times New Roman"/>
         </w:rPr>
-        <w:t>, we need at most log2 256 = 8 queries to</w:t>
+        <w:t>, we need at most log</w:t>
+      </w:r>
+      <w:r>
+        <w:rPr>
+          <w:rFonts w:ascii="Times New Roman" w:eastAsia="Times New Roman" w:hAnsi="Times New Roman" w:cs="Times New Roman"/>
+          <w:vertAlign w:val="subscript"/>
+        </w:rPr>
+        <w:t>2</w:t>
+      </w:r>
+      <w:r>
+        <w:rPr>
+          <w:rFonts w:ascii="Times New Roman" w:eastAsia="Times New Roman" w:hAnsi="Times New Roman" w:cs="Times New Roman"/>
+        </w:rPr>
+        <w:t xml:space="preserve"> 256 = 8 queries to</w:t>
       </w:r>
       <w:r>
         <w:rPr>
@@ -4680,141 +4691,15 @@
         <w:rPr>
           <w:rFonts w:ascii="Times New Roman" w:eastAsia="Times New Roman" w:hAnsi="Times New Roman" w:cs="Times New Roman"/>
         </w:rPr>
-        <w:t>We know,</w:t>
-      </w:r>
-    </w:p>
-    <w:p>
-      <w:pPr>
-        <w:rPr>
-          <w:rFonts w:ascii="Times New Roman" w:eastAsia="Times New Roman" w:hAnsi="Times New Roman" w:cs="Times New Roman"/>
-        </w:rPr>
-      </w:pPr>
-      <w:r>
-        <w:rPr>
-          <w:rFonts w:ascii="Times New Roman" w:eastAsia="Times New Roman" w:hAnsi="Times New Roman" w:cs="Times New Roman"/>
-        </w:rPr>
-        <w:t xml:space="preserve">P(error) =   ∫ </w:t>
-      </w:r>
-      <w:proofErr w:type="gramStart"/>
-      <w:r>
-        <w:rPr>
-          <w:rFonts w:ascii="Times New Roman" w:eastAsia="Times New Roman" w:hAnsi="Times New Roman" w:cs="Times New Roman"/>
-        </w:rPr>
-        <w:t>P(</w:t>
-      </w:r>
-      <w:proofErr w:type="gramEnd"/>
-      <w:r>
-        <w:rPr>
-          <w:rFonts w:ascii="Times New Roman" w:eastAsia="Times New Roman" w:hAnsi="Times New Roman" w:cs="Times New Roman"/>
-        </w:rPr>
-        <w:t>error,</w:t>
-      </w:r>
-      <w:r>
-        <w:rPr>
-          <w:rFonts w:ascii="Times New Roman" w:eastAsia="Times New Roman" w:hAnsi="Times New Roman" w:cs="Times New Roman"/>
-        </w:rPr>
-        <w:t xml:space="preserve"> </w:t>
-      </w:r>
-      <w:r>
-        <w:rPr>
-          <w:rFonts w:ascii="Times New Roman" w:eastAsia="Times New Roman" w:hAnsi="Times New Roman" w:cs="Times New Roman"/>
-        </w:rPr>
-        <w:t>x) dx =   ∫  P(error</w:t>
-      </w:r>
-      <w:r>
-        <w:rPr>
-          <w:rFonts w:ascii="Times New Roman" w:eastAsia="Times New Roman" w:hAnsi="Times New Roman" w:cs="Times New Roman"/>
-        </w:rPr>
-        <w:t xml:space="preserve"> </w:t>
-      </w:r>
-      <w:r>
-        <w:rPr>
-          <w:rFonts w:ascii="Times New Roman" w:eastAsia="Times New Roman" w:hAnsi="Times New Roman" w:cs="Times New Roman"/>
-        </w:rPr>
-        <w:t>|</w:t>
-      </w:r>
-      <w:r>
-        <w:rPr>
-          <w:rFonts w:ascii="Times New Roman" w:eastAsia="Times New Roman" w:hAnsi="Times New Roman" w:cs="Times New Roman"/>
-        </w:rPr>
-        <w:t xml:space="preserve"> </w:t>
-      </w:r>
-      <w:r>
-        <w:rPr>
-          <w:rFonts w:ascii="Times New Roman" w:eastAsia="Times New Roman" w:hAnsi="Times New Roman" w:cs="Times New Roman"/>
-        </w:rPr>
-        <w:t>x) p(x) dx</w:t>
-      </w:r>
-    </w:p>
-    <w:p>
-      <w:pPr>
-        <w:rPr>
-          <w:rFonts w:ascii="Times New Roman" w:eastAsia="Times New Roman" w:hAnsi="Times New Roman" w:cs="Times New Roman"/>
-        </w:rPr>
-      </w:pPr>
-      <w:r>
-        <w:rPr>
-          <w:rFonts w:ascii="Times New Roman" w:eastAsia="Times New Roman" w:hAnsi="Times New Roman" w:cs="Times New Roman"/>
-        </w:rPr>
-        <w:t xml:space="preserve">and if for every x we minimize the error then </w:t>
-      </w:r>
-      <w:proofErr w:type="gramStart"/>
-      <w:r>
-        <w:rPr>
-          <w:rFonts w:ascii="Times New Roman" w:eastAsia="Times New Roman" w:hAnsi="Times New Roman" w:cs="Times New Roman"/>
-        </w:rPr>
-        <w:t>P(</w:t>
-      </w:r>
-      <w:proofErr w:type="gramEnd"/>
-      <w:r>
-        <w:rPr>
-          <w:rFonts w:ascii="Times New Roman" w:eastAsia="Times New Roman" w:hAnsi="Times New Roman" w:cs="Times New Roman"/>
-        </w:rPr>
-        <w:t>error</w:t>
-      </w:r>
-      <w:r>
-        <w:rPr>
-          <w:rFonts w:ascii="Times New Roman" w:eastAsia="Times New Roman" w:hAnsi="Times New Roman" w:cs="Times New Roman"/>
-        </w:rPr>
-        <w:t xml:space="preserve"> </w:t>
-      </w:r>
-      <w:r>
-        <w:rPr>
-          <w:rFonts w:ascii="Times New Roman" w:eastAsia="Times New Roman" w:hAnsi="Times New Roman" w:cs="Times New Roman"/>
-        </w:rPr>
-        <w:t>|</w:t>
-      </w:r>
-      <w:r>
-        <w:rPr>
-          <w:rFonts w:ascii="Times New Roman" w:eastAsia="Times New Roman" w:hAnsi="Times New Roman" w:cs="Times New Roman"/>
-        </w:rPr>
-        <w:t xml:space="preserve"> </w:t>
-      </w:r>
-      <w:r>
-        <w:rPr>
-          <w:rFonts w:ascii="Times New Roman" w:eastAsia="Times New Roman" w:hAnsi="Times New Roman" w:cs="Times New Roman"/>
-        </w:rPr>
-        <w:t>x) is as small as it can be.</w:t>
-      </w:r>
-    </w:p>
-    <w:p>
-      <w:pPr>
-        <w:rPr>
-          <w:rFonts w:ascii="Times New Roman" w:eastAsia="Times New Roman" w:hAnsi="Times New Roman" w:cs="Times New Roman"/>
-        </w:rPr>
-      </w:pPr>
-    </w:p>
-    <w:p>
-      <w:pPr>
-        <w:rPr>
-          <w:rFonts w:ascii="Times New Roman" w:eastAsia="Times New Roman" w:hAnsi="Times New Roman" w:cs="Times New Roman"/>
-        </w:rPr>
-      </w:pPr>
-      <w:r>
-        <w:rPr>
-          <w:rFonts w:ascii="Times New Roman" w:eastAsia="Times New Roman" w:hAnsi="Times New Roman" w:cs="Times New Roman"/>
-        </w:rPr>
-        <w:t xml:space="preserve">We also know that, </w:t>
+        <w:t xml:space="preserve">We </w:t>
+      </w:r>
+      <w:bookmarkStart w:id="2" w:name="_GoBack"/>
+      <w:bookmarkEnd w:id="2"/>
+      <w:r>
+        <w:rPr>
+          <w:rFonts w:ascii="Times New Roman" w:eastAsia="Times New Roman" w:hAnsi="Times New Roman" w:cs="Times New Roman"/>
+        </w:rPr>
+        <w:t xml:space="preserve">know that, </w:t>
       </w:r>
     </w:p>
     <w:p>
@@ -4848,6 +4733,45 @@
           <w:rFonts w:ascii="Times New Roman" w:eastAsia="Times New Roman" w:hAnsi="Times New Roman" w:cs="Times New Roman"/>
         </w:rPr>
         <w:t xml:space="preserve">So, </w:t>
+      </w:r>
+    </w:p>
+    <w:p>
+      <w:pPr>
+        <w:rPr>
+          <w:rFonts w:ascii="Times New Roman" w:eastAsia="Times New Roman" w:hAnsi="Times New Roman" w:cs="Times New Roman"/>
+        </w:rPr>
+      </w:pPr>
+      <w:r>
+        <w:rPr>
+          <w:rFonts w:ascii="Times New Roman" w:eastAsia="Times New Roman" w:hAnsi="Times New Roman" w:cs="Times New Roman"/>
+        </w:rPr>
+        <w:t>Minimum probability of error = 1 – Maximum probability of correct.</w:t>
+      </w:r>
+    </w:p>
+    <w:p>
+      <w:pPr>
+        <w:rPr>
+          <w:rFonts w:ascii="Times New Roman" w:eastAsia="Times New Roman" w:hAnsi="Times New Roman" w:cs="Times New Roman"/>
+        </w:rPr>
+      </w:pPr>
+    </w:p>
+    <w:p>
+      <w:pPr>
+        <w:rPr>
+          <w:rFonts w:ascii="Times New Roman" w:eastAsia="Times New Roman" w:hAnsi="Times New Roman" w:cs="Times New Roman"/>
+        </w:rPr>
+      </w:pPr>
+      <w:r>
+        <w:rPr>
+          <w:rFonts w:ascii="Times New Roman" w:eastAsia="Times New Roman" w:hAnsi="Times New Roman" w:cs="Times New Roman"/>
+        </w:rPr>
+        <w:t>or</w:t>
+      </w:r>
+      <w:r>
+        <w:rPr>
+          <w:rFonts w:ascii="Times New Roman" w:eastAsia="Times New Roman" w:hAnsi="Times New Roman" w:cs="Times New Roman"/>
+        </w:rPr>
+        <w:t xml:space="preserve">, </w:t>
       </w:r>
     </w:p>
     <w:p>
@@ -7836,7 +7760,7 @@
 </file>
 
 <file path=customXml/itemProps1.xml><?xml version="1.0" encoding="utf-8"?>
-<ds:datastoreItem xmlns:ds="http://schemas.openxmlformats.org/officeDocument/2006/customXml" ds:itemID="{FD8D3809-04B8-4B17-AAAA-75CF00E984C4}">
+<ds:datastoreItem xmlns:ds="http://schemas.openxmlformats.org/officeDocument/2006/customXml" ds:itemID="{58AC2BCF-AE61-4B6C-B6C9-DF971574FFF9}">
   <ds:schemaRefs>
     <ds:schemaRef ds:uri="http://schemas.openxmlformats.org/officeDocument/2006/bibliography"/>
   </ds:schemaRefs>

</xml_diff>